<commit_message>
Update proposal 21 nov 2025
</commit_message>
<xml_diff>
--- a/Proposal Rizki Fikriansyah/Proposal Rizki Fikriansyah.docx
+++ b/Proposal Rizki Fikriansyah/Proposal Rizki Fikriansyah.docx
@@ -5728,7 +5728,16 @@
           <w:sz w:val="24"/>
           <w:szCs w:val="24"/>
         </w:rPr>
-        <w:t xml:space="preserve">Berkat perkembangan teknologi Internet of Things (IoT), perangkat cerdas seperti ESP32 kini dapat digunakan untuk mengumpulkan data dari berbagai sensor yang tersedia. Misalnya, sensor GPS digunakan untuk melacak posisi hewan ternak secara akurat, sedangkan modul kamera ESP32-CAM mampu menangkap visual dari lingkungan sekitar tempat hewan berada. Kombinasi GPS dan kamera ini memungkinkan sistem memberikan informasi yang lebih lengkap mengenai pergerakan serta kondisi area yang dilalui hewan. Sistem ini sangat relevan dalam konteks penelitian ini karena mampu menyediakan pemantauan real-time yang sebelumnya sulit dilakukan secara manual, sehingga dapat membantu peternak meningkatkan efisiensi pengawasan, keamanan ternak, dan efektivitas dalam </w:t>
+        <w:t xml:space="preserve">Berkat perkembangan teknologi Internet of Things (IoT), perangkat cerdas seperti ESP32 kini dapat digunakan untuk mengumpulkan data dari berbagai sensor yang tersedia. Misalnya, sensor GPS digunakan untuk melacak posisi hewan ternak secara akurat, sedangkan modul kamera ESP32-CAM mampu menangkap visual dari lingkungan sekitar tempat hewan berada. Kombinasi GPS dan kamera ini memungkinkan sistem memberikan informasi yang lebih lengkap mengenai pergerakan serta kondisi area yang dilalui hewan. Sistem ini sangat relevan dalam konteks penelitian ini karena mampu menyediakan pemantauan real-time yang sebelumnya sulit dilakukan secara manual, </w:t>
+      </w:r>
+      <w:r>
+        <w:rPr>
+          <w:rFonts w:ascii="Times New Roman" w:hAnsi="Times New Roman"/>
+          <w:sz w:val="24"/>
+          <w:szCs w:val="24"/>
+        </w:rPr>
+        <w:lastRenderedPageBreak/>
+        <w:t xml:space="preserve">sehingga dapat membantu peternak meningkatkan efisiensi pengawasan, keamanan ternak, dan efektivitas dalam </w:t>
       </w:r>
       <w:r>
         <w:rPr>
@@ -5774,7 +5783,6 @@
           <w:sz w:val="24"/>
           <w:szCs w:val="24"/>
         </w:rPr>
-        <w:lastRenderedPageBreak/>
         <w:t xml:space="preserve">Meskipun beberapa penelitian sebelumnya telah mengembangkan sistem pelacakan posisi </w:t>
       </w:r>
       <w:r>
@@ -6016,6 +6024,7 @@
         <w:rPr>
           <w:lang w:val="en-ID"/>
         </w:rPr>
+        <w:lastRenderedPageBreak/>
         <w:t>Rumusan Masalah</w:t>
       </w:r>
       <w:bookmarkEnd w:id="9"/>
@@ -6116,7 +6125,6 @@
         <w:rPr>
           <w:lang w:val="en-ID"/>
         </w:rPr>
-        <w:lastRenderedPageBreak/>
         <w:t>Batasan Masalah</w:t>
       </w:r>
       <w:bookmarkEnd w:id="10"/>
@@ -6225,43 +6233,15 @@
           <w:sz w:val="24"/>
           <w:szCs w:val="24"/>
         </w:rPr>
-        <w:t xml:space="preserve">Perangkat GPS yang digunakan adalah modul GPS NEO-6M, sedangkan perangkat sensor </w:t>
-      </w:r>
-      <w:r>
-        <w:rPr>
-          <w:rFonts w:ascii="Times New Roman" w:hAnsi="Times New Roman"/>
-          <w:i/>
-          <w:iCs/>
-          <w:sz w:val="24"/>
-          <w:szCs w:val="24"/>
-        </w:rPr>
-        <w:t>gyroscope</w:t>
-      </w:r>
-      <w:r>
-        <w:rPr>
-          <w:rFonts w:ascii="Times New Roman" w:hAnsi="Times New Roman"/>
-          <w:sz w:val="24"/>
-          <w:szCs w:val="24"/>
-        </w:rPr>
-        <w:t xml:space="preserve"> dan </w:t>
-      </w:r>
-      <w:r>
-        <w:rPr>
-          <w:rFonts w:ascii="Times New Roman" w:hAnsi="Times New Roman"/>
-          <w:i/>
-          <w:iCs/>
-          <w:sz w:val="24"/>
-          <w:szCs w:val="24"/>
-        </w:rPr>
-        <w:t>accelerometer</w:t>
-      </w:r>
-      <w:r>
-        <w:rPr>
-          <w:rFonts w:ascii="Times New Roman" w:hAnsi="Times New Roman"/>
-          <w:sz w:val="24"/>
-          <w:szCs w:val="24"/>
-        </w:rPr>
-        <w:t xml:space="preserve"> yang digunakan adalah modul sensor MPU6050</w:t>
+        <w:t>Perangkat GPS yang digunakan adalah modul GPS NEO-6M</w:t>
+      </w:r>
+      <w:r>
+        <w:rPr>
+          <w:rFonts w:ascii="Times New Roman" w:hAnsi="Times New Roman"/>
+          <w:sz w:val="24"/>
+          <w:szCs w:val="24"/>
+        </w:rPr>
+        <w:t>.</w:t>
       </w:r>
     </w:p>
     <w:p>
@@ -6351,7 +6331,7 @@
           <w:szCs w:val="24"/>
           <w:lang w:val="en-ID"/>
         </w:rPr>
-        <w:t xml:space="preserve">Penelitian hanya menggunakan satu jenis hewan ternak sebagai objek utama (contoh: </w:t>
+        <w:t xml:space="preserve">Penelitian hanya menggunakan satu jenis hewan ternak sebagai objek utama </w:t>
       </w:r>
       <w:r>
         <w:rPr>
@@ -6360,16 +6340,7 @@
           <w:szCs w:val="24"/>
           <w:lang w:val="en-ID"/>
         </w:rPr>
-        <w:t>S</w:t>
-      </w:r>
-      <w:r>
-        <w:rPr>
-          <w:rFonts w:ascii="Times New Roman" w:hAnsi="Times New Roman"/>
-          <w:sz w:val="24"/>
-          <w:szCs w:val="24"/>
-          <w:lang w:val="en-ID"/>
-        </w:rPr>
-        <w:t>api).</w:t>
+        <w:t>yaitu hewan sapi</w:t>
       </w:r>
     </w:p>
     <w:p>
@@ -6399,6 +6370,66 @@
     </w:p>
     <w:p>
       <w:pPr>
+        <w:pStyle w:val="ListParagraph"/>
+        <w:numPr>
+          <w:ilvl w:val="0"/>
+          <w:numId w:val="2"/>
+        </w:numPr>
+        <w:spacing w:after="0" w:line="480" w:lineRule="auto"/>
+        <w:jc w:val="both"/>
+        <w:rPr>
+          <w:rFonts w:ascii="Times New Roman" w:hAnsi="Times New Roman"/>
+          <w:sz w:val="24"/>
+          <w:szCs w:val="24"/>
+          <w:lang w:val="en-ID"/>
+        </w:rPr>
+      </w:pPr>
+      <w:r>
+        <w:rPr>
+          <w:rFonts w:ascii="Times New Roman" w:hAnsi="Times New Roman"/>
+          <w:sz w:val="24"/>
+          <w:szCs w:val="24"/>
+        </w:rPr>
+        <w:t xml:space="preserve">Dashboard pengiriman data menggunakan </w:t>
+      </w:r>
+      <w:r>
+        <w:rPr>
+          <w:rFonts w:ascii="Times New Roman" w:hAnsi="Times New Roman"/>
+          <w:sz w:val="24"/>
+          <w:szCs w:val="24"/>
+        </w:rPr>
+        <w:t xml:space="preserve">aplikasi </w:t>
+      </w:r>
+      <w:r>
+        <w:rPr>
+          <w:rFonts w:ascii="Times New Roman" w:hAnsi="Times New Roman"/>
+          <w:sz w:val="24"/>
+          <w:szCs w:val="24"/>
+        </w:rPr>
+        <w:t>Telegram</w:t>
+      </w:r>
+    </w:p>
+    <w:p>
+      <w:pPr>
+        <w:spacing w:line="259" w:lineRule="auto"/>
+        <w:rPr>
+          <w:rFonts w:ascii="Times New Roman" w:eastAsiaTheme="majorEastAsia" w:hAnsi="Times New Roman" w:cstheme="majorBidi"/>
+          <w:b/>
+          <w:sz w:val="24"/>
+          <w:szCs w:val="26"/>
+          <w:lang w:val="en-ID"/>
+        </w:rPr>
+      </w:pPr>
+      <w:bookmarkStart w:id="11" w:name="_Toc214014489"/>
+      <w:r>
+        <w:rPr>
+          <w:lang w:val="en-ID"/>
+        </w:rPr>
+        <w:br w:type="page"/>
+      </w:r>
+    </w:p>
+    <w:p>
+      <w:pPr>
         <w:pStyle w:val="Heading2"/>
         <w:numPr>
           <w:ilvl w:val="1"/>
@@ -6408,11 +6439,11 @@
           <w:lang w:val="en-ID"/>
         </w:rPr>
       </w:pPr>
-      <w:bookmarkStart w:id="11" w:name="_Toc214014489"/>
       <w:r>
         <w:rPr>
           <w:lang w:val="en-ID"/>
         </w:rPr>
+        <w:lastRenderedPageBreak/>
         <w:t>Tujuan Penelitian</w:t>
       </w:r>
       <w:bookmarkEnd w:id="11"/>
@@ -6425,6 +6456,36 @@
     </w:p>
     <w:p>
       <w:pPr>
+        <w:pStyle w:val="ListParagraph"/>
+        <w:numPr>
+          <w:ilvl w:val="0"/>
+          <w:numId w:val="13"/>
+        </w:numPr>
+        <w:spacing w:after="0" w:line="480" w:lineRule="auto"/>
+        <w:ind w:left="284" w:hanging="284"/>
+        <w:jc w:val="both"/>
+        <w:rPr>
+          <w:rFonts w:ascii="Times New Roman" w:hAnsi="Times New Roman"/>
+          <w:b/>
+          <w:bCs/>
+          <w:sz w:val="24"/>
+          <w:szCs w:val="24"/>
+        </w:rPr>
+      </w:pPr>
+      <w:r>
+        <w:rPr>
+          <w:rFonts w:ascii="Times New Roman" w:hAnsi="Times New Roman"/>
+          <w:b/>
+          <w:bCs/>
+          <w:sz w:val="24"/>
+          <w:szCs w:val="24"/>
+        </w:rPr>
+        <w:t>Tujuan penelitian</w:t>
+      </w:r>
+    </w:p>
+    <w:p>
+      <w:pPr>
+        <w:pStyle w:val="ListParagraph"/>
         <w:spacing w:after="0" w:line="480" w:lineRule="auto"/>
         <w:ind w:left="284"/>
         <w:jc w:val="both"/>
@@ -6513,6 +6574,300 @@
     </w:p>
     <w:p>
       <w:pPr>
+        <w:pStyle w:val="ListParagraph"/>
+        <w:numPr>
+          <w:ilvl w:val="0"/>
+          <w:numId w:val="13"/>
+        </w:numPr>
+        <w:spacing w:after="0" w:line="480" w:lineRule="auto"/>
+        <w:ind w:left="284" w:hanging="284"/>
+        <w:jc w:val="both"/>
+        <w:rPr>
+          <w:rFonts w:ascii="Times New Roman" w:hAnsi="Times New Roman"/>
+          <w:b/>
+          <w:bCs/>
+          <w:sz w:val="24"/>
+          <w:szCs w:val="24"/>
+          <w:lang w:val="en-ID"/>
+        </w:rPr>
+      </w:pPr>
+      <w:r>
+        <w:rPr>
+          <w:rFonts w:ascii="Times New Roman" w:hAnsi="Times New Roman"/>
+          <w:b/>
+          <w:bCs/>
+          <w:sz w:val="24"/>
+          <w:szCs w:val="24"/>
+        </w:rPr>
+        <w:t>Manfaat Penelitian</w:t>
+      </w:r>
+    </w:p>
+    <w:p>
+      <w:pPr>
+        <w:pStyle w:val="ListParagraph"/>
+        <w:numPr>
+          <w:ilvl w:val="0"/>
+          <w:numId w:val="14"/>
+        </w:numPr>
+        <w:spacing w:after="0" w:line="480" w:lineRule="auto"/>
+        <w:ind w:left="567" w:hanging="283"/>
+        <w:jc w:val="both"/>
+        <w:rPr>
+          <w:rFonts w:ascii="Times New Roman" w:hAnsi="Times New Roman"/>
+          <w:sz w:val="24"/>
+          <w:szCs w:val="24"/>
+          <w:lang w:val="en-ID"/>
+        </w:rPr>
+      </w:pPr>
+      <w:r>
+        <w:rPr>
+          <w:rFonts w:ascii="Times New Roman" w:hAnsi="Times New Roman"/>
+          <w:sz w:val="24"/>
+          <w:szCs w:val="24"/>
+          <w:lang w:val="en-ID"/>
+        </w:rPr>
+        <w:t>Bagi Peternak</w:t>
+      </w:r>
+    </w:p>
+    <w:p>
+      <w:pPr>
+        <w:pStyle w:val="ListParagraph"/>
+        <w:numPr>
+          <w:ilvl w:val="0"/>
+          <w:numId w:val="15"/>
+        </w:numPr>
+        <w:spacing w:after="0" w:line="480" w:lineRule="auto"/>
+        <w:jc w:val="both"/>
+        <w:rPr>
+          <w:rFonts w:ascii="Times New Roman" w:hAnsi="Times New Roman"/>
+          <w:sz w:val="24"/>
+          <w:szCs w:val="24"/>
+          <w:lang w:val="en-ID"/>
+        </w:rPr>
+      </w:pPr>
+      <w:r>
+        <w:rPr>
+          <w:rFonts w:ascii="Times New Roman" w:hAnsi="Times New Roman"/>
+          <w:b/>
+          <w:bCs/>
+          <w:sz w:val="24"/>
+          <w:szCs w:val="24"/>
+        </w:rPr>
+        <w:t>Memudahkan pemantauan ternak secara real-time</w:t>
+      </w:r>
+      <w:r>
+        <w:rPr>
+          <w:rFonts w:ascii="Times New Roman" w:hAnsi="Times New Roman"/>
+          <w:sz w:val="24"/>
+          <w:szCs w:val="24"/>
+        </w:rPr>
+        <w:t>, sehingga peternak dapat mengetahui posisi ternak kapan saja tanpa harus melakukan pengecekan manual.</w:t>
+      </w:r>
+    </w:p>
+    <w:p>
+      <w:pPr>
+        <w:pStyle w:val="ListParagraph"/>
+        <w:numPr>
+          <w:ilvl w:val="0"/>
+          <w:numId w:val="15"/>
+        </w:numPr>
+        <w:spacing w:after="0" w:line="480" w:lineRule="auto"/>
+        <w:jc w:val="both"/>
+        <w:rPr>
+          <w:rFonts w:ascii="Times New Roman" w:hAnsi="Times New Roman"/>
+          <w:sz w:val="24"/>
+          <w:szCs w:val="24"/>
+          <w:lang w:val="en-ID"/>
+        </w:rPr>
+      </w:pPr>
+      <w:r>
+        <w:rPr>
+          <w:rFonts w:ascii="Times New Roman" w:hAnsi="Times New Roman"/>
+          <w:b/>
+          <w:bCs/>
+          <w:sz w:val="24"/>
+          <w:szCs w:val="24"/>
+        </w:rPr>
+        <w:t>Mengurangi risiko kehilangan atau pencurian ternak</w:t>
+      </w:r>
+      <w:r>
+        <w:rPr>
+          <w:rFonts w:ascii="Times New Roman" w:hAnsi="Times New Roman"/>
+          <w:sz w:val="24"/>
+          <w:szCs w:val="24"/>
+        </w:rPr>
+        <w:t>, karena sistem GPS dapat memberikan notifikasi saat ternak keluar dari area yang ditentukan.</w:t>
+      </w:r>
+    </w:p>
+    <w:p>
+      <w:pPr>
+        <w:pStyle w:val="ListParagraph"/>
+        <w:numPr>
+          <w:ilvl w:val="0"/>
+          <w:numId w:val="15"/>
+        </w:numPr>
+        <w:spacing w:after="0" w:line="480" w:lineRule="auto"/>
+        <w:jc w:val="both"/>
+        <w:rPr>
+          <w:rFonts w:ascii="Times New Roman" w:hAnsi="Times New Roman"/>
+          <w:sz w:val="24"/>
+          <w:szCs w:val="24"/>
+          <w:lang w:val="en-ID"/>
+        </w:rPr>
+      </w:pPr>
+      <w:r>
+        <w:rPr>
+          <w:rFonts w:ascii="Times New Roman" w:hAnsi="Times New Roman"/>
+          <w:b/>
+          <w:bCs/>
+          <w:sz w:val="24"/>
+          <w:szCs w:val="24"/>
+        </w:rPr>
+        <w:t>Meningkatkan efisiensi kerja</w:t>
+      </w:r>
+      <w:r>
+        <w:rPr>
+          <w:rFonts w:ascii="Times New Roman" w:hAnsi="Times New Roman"/>
+          <w:sz w:val="24"/>
+          <w:szCs w:val="24"/>
+        </w:rPr>
+        <w:t>, karena peternak dapat mengawasi banyak ternak dari satu dashboard.</w:t>
+      </w:r>
+    </w:p>
+    <w:p>
+      <w:pPr>
+        <w:pStyle w:val="ListParagraph"/>
+        <w:numPr>
+          <w:ilvl w:val="0"/>
+          <w:numId w:val="14"/>
+        </w:numPr>
+        <w:spacing w:after="0" w:line="480" w:lineRule="auto"/>
+        <w:ind w:left="567" w:hanging="283"/>
+        <w:jc w:val="both"/>
+        <w:rPr>
+          <w:rFonts w:ascii="Times New Roman" w:hAnsi="Times New Roman"/>
+          <w:sz w:val="24"/>
+          <w:szCs w:val="24"/>
+          <w:lang w:val="en-ID"/>
+        </w:rPr>
+      </w:pPr>
+      <w:r>
+        <w:rPr>
+          <w:rFonts w:ascii="Times New Roman" w:hAnsi="Times New Roman"/>
+          <w:sz w:val="24"/>
+          <w:szCs w:val="24"/>
+        </w:rPr>
+        <w:t>Bagi Manajemen Peternakan</w:t>
+      </w:r>
+    </w:p>
+    <w:p>
+      <w:pPr>
+        <w:pStyle w:val="ListParagraph"/>
+        <w:numPr>
+          <w:ilvl w:val="0"/>
+          <w:numId w:val="16"/>
+        </w:numPr>
+        <w:spacing w:after="0" w:line="480" w:lineRule="auto"/>
+        <w:jc w:val="both"/>
+        <w:rPr>
+          <w:rFonts w:ascii="Times New Roman" w:hAnsi="Times New Roman"/>
+          <w:sz w:val="24"/>
+          <w:szCs w:val="24"/>
+          <w:lang w:val="en-ID"/>
+        </w:rPr>
+      </w:pPr>
+      <w:r>
+        <w:rPr>
+          <w:rFonts w:ascii="Times New Roman" w:hAnsi="Times New Roman"/>
+          <w:b/>
+          <w:bCs/>
+          <w:sz w:val="24"/>
+          <w:szCs w:val="24"/>
+        </w:rPr>
+        <w:t>Menyediakan data historis</w:t>
+      </w:r>
+      <w:r>
+        <w:rPr>
+          <w:rFonts w:ascii="Times New Roman" w:hAnsi="Times New Roman"/>
+          <w:sz w:val="24"/>
+          <w:szCs w:val="24"/>
+        </w:rPr>
+        <w:t xml:space="preserve"> mengenai pola pergerakan dan aktivitas ternak untuk evaluasi kesehatan dan produktivitas.</w:t>
+      </w:r>
+    </w:p>
+    <w:p>
+      <w:pPr>
+        <w:pStyle w:val="ListParagraph"/>
+        <w:numPr>
+          <w:ilvl w:val="0"/>
+          <w:numId w:val="16"/>
+        </w:numPr>
+        <w:spacing w:after="0" w:line="480" w:lineRule="auto"/>
+        <w:jc w:val="both"/>
+        <w:rPr>
+          <w:rFonts w:ascii="Times New Roman" w:hAnsi="Times New Roman"/>
+          <w:sz w:val="24"/>
+          <w:szCs w:val="24"/>
+          <w:lang w:val="en-ID"/>
+        </w:rPr>
+      </w:pPr>
+      <w:r>
+        <w:rPr>
+          <w:rFonts w:ascii="Times New Roman" w:hAnsi="Times New Roman"/>
+          <w:b/>
+          <w:bCs/>
+          <w:sz w:val="24"/>
+          <w:szCs w:val="24"/>
+        </w:rPr>
+        <w:lastRenderedPageBreak/>
+        <w:t>Mengurangi biaya operasional</w:t>
+      </w:r>
+      <w:r>
+        <w:rPr>
+          <w:rFonts w:ascii="Times New Roman" w:hAnsi="Times New Roman"/>
+          <w:sz w:val="24"/>
+          <w:szCs w:val="24"/>
+        </w:rPr>
+        <w:t xml:space="preserve"> karena pengawasan bisa dilakukan tanpa perlu banyak tenaga kerja.</w:t>
+      </w:r>
+    </w:p>
+    <w:p>
+      <w:pPr>
+        <w:pStyle w:val="ListParagraph"/>
+        <w:numPr>
+          <w:ilvl w:val="0"/>
+          <w:numId w:val="16"/>
+        </w:numPr>
+        <w:spacing w:after="0" w:line="480" w:lineRule="auto"/>
+        <w:jc w:val="both"/>
+        <w:rPr>
+          <w:rFonts w:ascii="Times New Roman" w:hAnsi="Times New Roman"/>
+          <w:sz w:val="24"/>
+          <w:szCs w:val="24"/>
+          <w:lang w:val="en-ID"/>
+        </w:rPr>
+      </w:pPr>
+      <w:r>
+        <w:rPr>
+          <w:rFonts w:ascii="Times New Roman" w:hAnsi="Times New Roman"/>
+          <w:b/>
+          <w:bCs/>
+          <w:sz w:val="24"/>
+          <w:szCs w:val="24"/>
+        </w:rPr>
+        <w:t>Mendukung modernisasi peternakan</w:t>
+      </w:r>
+      <w:r>
+        <w:rPr>
+          <w:rFonts w:ascii="Times New Roman" w:hAnsi="Times New Roman"/>
+          <w:sz w:val="24"/>
+          <w:szCs w:val="24"/>
+        </w:rPr>
+        <w:t xml:space="preserve"> menuju sistem Smart Farming yang terukur dan berbasis digital.</w:t>
+      </w:r>
+    </w:p>
+    <w:p>
+      <w:pPr>
         <w:pStyle w:val="Heading2"/>
         <w:numPr>
           <w:ilvl w:val="1"/>
@@ -6527,7 +6882,6 @@
         <w:rPr>
           <w:lang w:val="en-ID"/>
         </w:rPr>
-        <w:lastRenderedPageBreak/>
         <w:t>Sistematika Penulisan</w:t>
       </w:r>
       <w:bookmarkEnd w:id="12"/>
@@ -6739,6 +7093,7 @@
         <w:rPr>
           <w:lang w:val="id-ID"/>
         </w:rPr>
+        <w:lastRenderedPageBreak/>
         <w:t xml:space="preserve">BAB II </w:t>
       </w:r>
       <w:r>
@@ -7064,6 +7419,7 @@
       </w:pPr>
       <w:bookmarkStart w:id="18" w:name="_Toc214014495"/>
       <w:r>
+        <w:lastRenderedPageBreak/>
         <w:t>ESP32</w:t>
       </w:r>
       <w:bookmarkEnd w:id="18"/>
@@ -7339,6 +7695,7 @@
       </w:pPr>
       <w:bookmarkStart w:id="20" w:name="_Toc214014496"/>
       <w:r>
+        <w:lastRenderedPageBreak/>
         <w:t>GPS NEO-6M</w:t>
       </w:r>
       <w:bookmarkEnd w:id="20"/>
@@ -7551,6 +7908,7 @@
       </w:pPr>
       <w:bookmarkStart w:id="22" w:name="_Toc214014497"/>
       <w:r>
+        <w:lastRenderedPageBreak/>
         <w:t>Penelitian Sebelumnya</w:t>
       </w:r>
       <w:bookmarkEnd w:id="22"/>
@@ -8230,6 +8588,7 @@
                 <w:szCs w:val="24"/>
                 <w:lang w:val="id-ID"/>
               </w:rPr>
+              <w:lastRenderedPageBreak/>
               <w:t>4</w:t>
             </w:r>
           </w:p>
@@ -8957,6 +9316,7 @@
                 <w:szCs w:val="24"/>
                 <w:lang w:val="id-ID"/>
               </w:rPr>
+              <w:lastRenderedPageBreak/>
               <w:t>8</w:t>
             </w:r>
           </w:p>
@@ -9240,6 +9600,24 @@
                 <w:lang w:val="id-ID"/>
               </w:rPr>
             </w:pPr>
+            <w:r>
+              <w:rPr>
+                <w:rFonts w:ascii="Times New Roman" w:hAnsi="Times New Roman"/>
+                <w:sz w:val="24"/>
+                <w:szCs w:val="24"/>
+                <w:lang w:val="id-ID"/>
+              </w:rPr>
+              <w:t>Mikrokontroler NodeMCU sebagai pusat sistem kendali pelacak posisi sapi ini terhubung dengan modul GPS Neo6 yang mana berfungsi sebagai pelacak lokasi yang menggunakan sinyal wifi. Pada NodeMCU pin D7 dan D8 akan dihubungkan dengan GPS Neo6 di pin RX dan TX. Sedangkan pada pin D5 dan D6 pada NodeMCU akan dihubungkan dengan modul GSM SIM800 pada pin RX dan TX</w:t>
+            </w:r>
+            <w:r>
+              <w:rPr>
+                <w:rFonts w:ascii="Times New Roman" w:hAnsi="Times New Roman"/>
+                <w:sz w:val="24"/>
+                <w:szCs w:val="24"/>
+                <w:lang w:val="id-ID"/>
+              </w:rPr>
+              <w:t>.</w:t>
+            </w:r>
           </w:p>
         </w:tc>
         <w:tc>
@@ -9268,6 +9646,162 @@
           </w:p>
         </w:tc>
       </w:tr>
+      <w:tr>
+        <w:trPr>
+          <w:trHeight w:val="4200"/>
+        </w:trPr>
+        <w:tc>
+          <w:tcPr>
+            <w:tcW w:w="510" w:type="dxa"/>
+          </w:tcPr>
+          <w:p>
+            <w:pPr>
+              <w:rPr>
+                <w:rFonts w:ascii="Times New Roman" w:hAnsi="Times New Roman"/>
+                <w:sz w:val="24"/>
+                <w:szCs w:val="24"/>
+                <w:lang w:val="id-ID"/>
+              </w:rPr>
+            </w:pPr>
+            <w:r>
+              <w:rPr>
+                <w:rFonts w:ascii="Times New Roman" w:hAnsi="Times New Roman"/>
+                <w:sz w:val="24"/>
+                <w:szCs w:val="24"/>
+                <w:lang w:val="id-ID"/>
+              </w:rPr>
+              <w:lastRenderedPageBreak/>
+              <w:t>10</w:t>
+            </w:r>
+          </w:p>
+        </w:tc>
+        <w:tc>
+          <w:tcPr>
+            <w:tcW w:w="1753" w:type="dxa"/>
+          </w:tcPr>
+          <w:p>
+            <w:pPr>
+              <w:rPr>
+                <w:rFonts w:ascii="Times New Roman" w:hAnsi="Times New Roman"/>
+                <w:sz w:val="24"/>
+                <w:szCs w:val="24"/>
+                <w:lang w:val="id-ID"/>
+              </w:rPr>
+            </w:pPr>
+            <w:r>
+              <w:rPr>
+                <w:rFonts w:ascii="Times New Roman" w:hAnsi="Times New Roman"/>
+                <w:sz w:val="24"/>
+                <w:szCs w:val="24"/>
+                <w:lang w:val="id-ID"/>
+              </w:rPr>
+              <w:t>Sistem Kendali Peternakan Jarak Jauh Berbasis Internet of Things</w:t>
+            </w:r>
+            <w:r>
+              <w:rPr>
+                <w:rFonts w:ascii="Times New Roman" w:hAnsi="Times New Roman"/>
+                <w:sz w:val="24"/>
+                <w:szCs w:val="24"/>
+                <w:lang w:val="id-ID"/>
+              </w:rPr>
+              <w:t xml:space="preserve"> </w:t>
+            </w:r>
+            <w:r>
+              <w:rPr>
+                <w:rFonts w:ascii="Times New Roman" w:hAnsi="Times New Roman"/>
+                <w:sz w:val="24"/>
+                <w:szCs w:val="24"/>
+                <w:lang w:val="id-ID"/>
+              </w:rPr>
+              <w:fldChar w:fldCharType="begin"/>
+            </w:r>
+            <w:r>
+              <w:rPr>
+                <w:rFonts w:ascii="Times New Roman" w:hAnsi="Times New Roman"/>
+                <w:sz w:val="24"/>
+                <w:szCs w:val="24"/>
+                <w:lang w:val="id-ID"/>
+              </w:rPr>
+              <w:instrText xml:space="preserve"> ADDIN ZOTERO_ITEM CSL_CITATION {"citationID":"t5BSkwtz","properties":{"formattedCitation":"(Muta\\uc0\\u8217{}affif et al., 2017)","plainCitation":"(Muta’affif et al., 2017)","noteIndex":0},"citationItems":[{"id":67,"uris":["http://zotero.org/users/local/40ttfIiH/items/2CRGJ33Q"],"itemData":{"id":67,"type":"article-journal","language":"id","source":"Zotero","title":"Sistem Kendali Peternakan Jarak Jauh Berbasis Internet of Things (IoT)","author":[{"family":"Muta’affif","given":"Muhammad Farish"},{"family":"Mujtahid","given":"Muhammad"},{"family":"Bari","given":"Bilal El"},{"family":"Evita","given":"Maria"}],"issued":{"date-parts":[["2017"]]}}}],"schema":"https://github.com/citation-style-language/schema/raw/master/csl-citation.json"} </w:instrText>
+            </w:r>
+            <w:r>
+              <w:rPr>
+                <w:rFonts w:ascii="Times New Roman" w:hAnsi="Times New Roman"/>
+                <w:sz w:val="24"/>
+                <w:szCs w:val="24"/>
+                <w:lang w:val="id-ID"/>
+              </w:rPr>
+              <w:fldChar w:fldCharType="separate"/>
+            </w:r>
+            <w:r>
+              <w:rPr>
+                <w:rFonts w:ascii="Times New Roman" w:hAnsi="Times New Roman"/>
+                <w:sz w:val="24"/>
+              </w:rPr>
+              <w:t>(Muta’affif et al., 2017)</w:t>
+            </w:r>
+            <w:r>
+              <w:rPr>
+                <w:rFonts w:ascii="Times New Roman" w:hAnsi="Times New Roman"/>
+                <w:sz w:val="24"/>
+                <w:szCs w:val="24"/>
+                <w:lang w:val="id-ID"/>
+              </w:rPr>
+              <w:fldChar w:fldCharType="end"/>
+            </w:r>
+          </w:p>
+        </w:tc>
+        <w:tc>
+          <w:tcPr>
+            <w:tcW w:w="2694" w:type="dxa"/>
+          </w:tcPr>
+          <w:p>
+            <w:pPr>
+              <w:keepNext/>
+              <w:rPr>
+                <w:rFonts w:ascii="Times New Roman" w:hAnsi="Times New Roman"/>
+                <w:sz w:val="24"/>
+                <w:szCs w:val="24"/>
+                <w:lang w:val="id-ID"/>
+              </w:rPr>
+            </w:pPr>
+            <w:r>
+              <w:rPr>
+                <w:rFonts w:ascii="Times New Roman" w:hAnsi="Times New Roman"/>
+                <w:sz w:val="24"/>
+                <w:szCs w:val="24"/>
+                <w:lang w:val="id-ID"/>
+              </w:rPr>
+              <w:t>sensor pendeteksi pakan dan stok air minum. Baik pakan maupun air minum, akan diberikan sensor yang dapat mendeteksi ketika kondisinya penuh maupun saat kekurangan. Tidak hanya itu, tangkat kadar pakan dan air minumnya pun akan dapat dipantau dan dikontrol dengan bantuan smartphone.</w:t>
+            </w:r>
+          </w:p>
+        </w:tc>
+        <w:tc>
+          <w:tcPr>
+            <w:tcW w:w="2389" w:type="dxa"/>
+          </w:tcPr>
+          <w:p>
+            <w:pPr>
+              <w:keepNext/>
+              <w:rPr>
+                <w:rFonts w:ascii="Times New Roman" w:hAnsi="Times New Roman"/>
+                <w:sz w:val="24"/>
+                <w:szCs w:val="24"/>
+                <w:lang w:val="id-ID"/>
+              </w:rPr>
+            </w:pPr>
+            <w:r>
+              <w:rPr>
+                <w:rFonts w:ascii="Times New Roman" w:hAnsi="Times New Roman"/>
+                <w:sz w:val="24"/>
+                <w:szCs w:val="24"/>
+                <w:lang w:val="id-ID"/>
+              </w:rPr>
+              <w:t>Alat ini dapat mengatur suhu, kelembapan, cahaya, hingga pakan unggas. Sehingga kapanpun dan dimanapun pemeliharanya, unggas tetap dapat terawasi dan terkontrol kesehatannya.</w:t>
+            </w:r>
+          </w:p>
+        </w:tc>
+      </w:tr>
     </w:tbl>
     <w:p>
       <w:pPr>
@@ -9305,6 +9839,7 @@
         <w:rPr>
           <w:lang w:val="id-ID"/>
         </w:rPr>
+        <w:lastRenderedPageBreak/>
         <w:t xml:space="preserve">BAB III </w:t>
       </w:r>
       <w:r>
@@ -9454,6 +9989,7 @@
         <w:rPr>
           <w:lang w:val="id-ID"/>
         </w:rPr>
+        <w:lastRenderedPageBreak/>
         <w:t>Daftar Pustaka</w:t>
       </w:r>
       <w:bookmarkEnd w:id="30"/>
@@ -9724,6 +10260,38 @@
           <w:sz w:val="24"/>
         </w:rPr>
         <w:t>(2).</w:t>
+      </w:r>
+    </w:p>
+    <w:p>
+      <w:pPr>
+        <w:pStyle w:val="Bibliography"/>
+        <w:rPr>
+          <w:rFonts w:ascii="Times New Roman" w:hAnsi="Times New Roman"/>
+          <w:sz w:val="24"/>
+        </w:rPr>
+      </w:pPr>
+      <w:r>
+        <w:rPr>
+          <w:rFonts w:ascii="Times New Roman" w:hAnsi="Times New Roman"/>
+          <w:sz w:val="24"/>
+        </w:rPr>
+        <w:t xml:space="preserve">Muta’affif, M. F., Mujtahid, M., Bari, B. E., &amp; Evita, M. (2017). </w:t>
+      </w:r>
+      <w:r>
+        <w:rPr>
+          <w:rFonts w:ascii="Times New Roman" w:hAnsi="Times New Roman"/>
+          <w:i/>
+          <w:iCs/>
+          <w:sz w:val="24"/>
+        </w:rPr>
+        <w:t>Sistem Kendali Peternakan Jarak Jauh Berbasis Internet of Things (IoT)</w:t>
+      </w:r>
+      <w:r>
+        <w:rPr>
+          <w:rFonts w:ascii="Times New Roman" w:hAnsi="Times New Roman"/>
+          <w:sz w:val="24"/>
+        </w:rPr>
+        <w:t>.</w:t>
       </w:r>
     </w:p>
     <w:p>
@@ -10045,6 +10613,92 @@
 <file path=word/numbering.xml><?xml version="1.0" encoding="utf-8"?>
 <w:numbering xmlns:wpc="http://schemas.microsoft.com/office/word/2010/wordprocessingCanvas" xmlns:cx="http://schemas.microsoft.com/office/drawing/2014/chartex" xmlns:cx1="http://schemas.microsoft.com/office/drawing/2015/9/8/chartex" xmlns:cx2="http://schemas.microsoft.com/office/drawing/2015/10/21/chartex" xmlns:cx3="http://schemas.microsoft.com/office/drawing/2016/5/9/chartex" xmlns:cx4="http://schemas.microsoft.com/office/drawing/2016/5/10/chartex" xmlns:cx5="http://schemas.microsoft.com/office/drawing/2016/5/11/chartex" xmlns:cx6="http://schemas.microsoft.com/office/drawing/2016/5/12/chartex" xmlns:cx7="http://schemas.microsoft.com/office/drawing/2016/5/13/chartex" xmlns:cx8="http://schemas.microsoft.com/office/drawing/2016/5/14/chartex" xmlns:mc="http://schemas.openxmlformats.org/markup-compatibility/2006" xmlns:aink="http://schemas.microsoft.com/office/drawing/2016/ink" xmlns:am3d="http://schemas.microsoft.com/office/drawing/2017/model3d" xmlns:o="urn:schemas-microsoft-com:office:office" xmlns:oel="http://schemas.microsoft.com/office/2019/extlst" xmlns:r="http://schemas.openxmlformats.org/officeDocument/2006/relationships" xmlns:m="http://schemas.openxmlformats.org/officeDocument/2006/math" xmlns:v="urn:schemas-microsoft-com:vml" xmlns:wp14="http://schemas.microsoft.com/office/word/2010/wordprocessingDrawing" xmlns:wp="http://schemas.openxmlformats.org/drawingml/2006/wordprocessingDrawing" xmlns:w10="urn:schemas-microsoft-com:office:word" xmlns:w="http://schemas.openxmlformats.org/wordprocessingml/2006/main" xmlns:w14="http://schemas.microsoft.com/office/word/2010/wordml" xmlns:w15="http://schemas.microsoft.com/office/word/2012/wordml" xmlns:w16cex="http://schemas.microsoft.com/office/word/2018/wordml/cex" xmlns:w16cid="http://schemas.microsoft.com/office/word/2016/wordml/cid" xmlns:w16="http://schemas.microsoft.com/office/word/2018/wordml" xmlns:w16du="http://schemas.microsoft.com/office/word/2023/wordml/word16du" xmlns:w16sdtdh="http://schemas.microsoft.com/office/word/2020/wordml/sdtdatahash" xmlns:w16sdtfl="http://schemas.microsoft.com/office/word/2024/wordml/sdtformatlock" xmlns:w16se="http://schemas.microsoft.com/office/word/2015/wordml/symex" xmlns:wpg="http://schemas.microsoft.com/office/word/2010/wordprocessingGroup" xmlns:wpi="http://schemas.microsoft.com/office/word/2010/wordprocessingInk" xmlns:wne="http://schemas.microsoft.com/office/word/2006/wordml" xmlns:wps="http://schemas.microsoft.com/office/word/2010/wordprocessingShape" mc:Ignorable="w14 w15 w16se w16cid w16 w16cex w16sdtdh w16sdtfl w16du wp14">
   <w:abstractNum w:abstractNumId="0" w15:restartNumberingAfterBreak="0">
+    <w:nsid w:val="02080DEC"/>
+    <w:multiLevelType w:val="hybridMultilevel"/>
+    <w:tmpl w:val="A92EB5AC"/>
+    <w:lvl w:ilvl="0" w:tplc="38090017">
+      <w:start w:val="1"/>
+      <w:numFmt w:val="lowerLetter"/>
+      <w:lvlText w:val="%1)"/>
+      <w:lvlJc w:val="left"/>
+      <w:pPr>
+        <w:ind w:left="1004" w:hanging="360"/>
+      </w:pPr>
+    </w:lvl>
+    <w:lvl w:ilvl="1" w:tplc="38090019" w:tentative="1">
+      <w:start w:val="1"/>
+      <w:numFmt w:val="lowerLetter"/>
+      <w:lvlText w:val="%2."/>
+      <w:lvlJc w:val="left"/>
+      <w:pPr>
+        <w:ind w:left="1724" w:hanging="360"/>
+      </w:pPr>
+    </w:lvl>
+    <w:lvl w:ilvl="2" w:tplc="3809001B" w:tentative="1">
+      <w:start w:val="1"/>
+      <w:numFmt w:val="lowerRoman"/>
+      <w:lvlText w:val="%3."/>
+      <w:lvlJc w:val="right"/>
+      <w:pPr>
+        <w:ind w:left="2444" w:hanging="180"/>
+      </w:pPr>
+    </w:lvl>
+    <w:lvl w:ilvl="3" w:tplc="3809000F" w:tentative="1">
+      <w:start w:val="1"/>
+      <w:numFmt w:val="decimal"/>
+      <w:lvlText w:val="%4."/>
+      <w:lvlJc w:val="left"/>
+      <w:pPr>
+        <w:ind w:left="3164" w:hanging="360"/>
+      </w:pPr>
+    </w:lvl>
+    <w:lvl w:ilvl="4" w:tplc="38090019" w:tentative="1">
+      <w:start w:val="1"/>
+      <w:numFmt w:val="lowerLetter"/>
+      <w:lvlText w:val="%5."/>
+      <w:lvlJc w:val="left"/>
+      <w:pPr>
+        <w:ind w:left="3884" w:hanging="360"/>
+      </w:pPr>
+    </w:lvl>
+    <w:lvl w:ilvl="5" w:tplc="3809001B" w:tentative="1">
+      <w:start w:val="1"/>
+      <w:numFmt w:val="lowerRoman"/>
+      <w:lvlText w:val="%6."/>
+      <w:lvlJc w:val="right"/>
+      <w:pPr>
+        <w:ind w:left="4604" w:hanging="180"/>
+      </w:pPr>
+    </w:lvl>
+    <w:lvl w:ilvl="6" w:tplc="3809000F" w:tentative="1">
+      <w:start w:val="1"/>
+      <w:numFmt w:val="decimal"/>
+      <w:lvlText w:val="%7."/>
+      <w:lvlJc w:val="left"/>
+      <w:pPr>
+        <w:ind w:left="5324" w:hanging="360"/>
+      </w:pPr>
+    </w:lvl>
+    <w:lvl w:ilvl="7" w:tplc="38090019" w:tentative="1">
+      <w:start w:val="1"/>
+      <w:numFmt w:val="lowerLetter"/>
+      <w:lvlText w:val="%8."/>
+      <w:lvlJc w:val="left"/>
+      <w:pPr>
+        <w:ind w:left="6044" w:hanging="360"/>
+      </w:pPr>
+    </w:lvl>
+    <w:lvl w:ilvl="8" w:tplc="3809001B" w:tentative="1">
+      <w:start w:val="1"/>
+      <w:numFmt w:val="lowerRoman"/>
+      <w:lvlText w:val="%9."/>
+      <w:lvlJc w:val="right"/>
+      <w:pPr>
+        <w:ind w:left="6764" w:hanging="180"/>
+      </w:pPr>
+    </w:lvl>
+  </w:abstractNum>
+  <w:abstractNum w:abstractNumId="1" w15:restartNumberingAfterBreak="0">
     <w:nsid w:val="04461C27"/>
     <w:multiLevelType w:val="hybridMultilevel"/>
     <w:tmpl w:val="9090621E"/>
@@ -10133,7 +10787,96 @@
       </w:pPr>
     </w:lvl>
   </w:abstractNum>
-  <w:abstractNum w:abstractNumId="1" w15:restartNumberingAfterBreak="0">
+  <w:abstractNum w:abstractNumId="2" w15:restartNumberingAfterBreak="0">
+    <w:nsid w:val="0D604A1F"/>
+    <w:multiLevelType w:val="hybridMultilevel"/>
+    <w:tmpl w:val="EA78AD00"/>
+    <w:lvl w:ilvl="0" w:tplc="9C887534">
+      <w:start w:val="1"/>
+      <w:numFmt w:val="decimal"/>
+      <w:lvlText w:val="%1."/>
+      <w:lvlJc w:val="left"/>
+      <w:pPr>
+        <w:ind w:left="644" w:hanging="360"/>
+      </w:pPr>
+      <w:rPr>
+        <w:rFonts w:hint="default"/>
+      </w:rPr>
+    </w:lvl>
+    <w:lvl w:ilvl="1" w:tplc="38090019" w:tentative="1">
+      <w:start w:val="1"/>
+      <w:numFmt w:val="lowerLetter"/>
+      <w:lvlText w:val="%2."/>
+      <w:lvlJc w:val="left"/>
+      <w:pPr>
+        <w:ind w:left="1364" w:hanging="360"/>
+      </w:pPr>
+    </w:lvl>
+    <w:lvl w:ilvl="2" w:tplc="3809001B" w:tentative="1">
+      <w:start w:val="1"/>
+      <w:numFmt w:val="lowerRoman"/>
+      <w:lvlText w:val="%3."/>
+      <w:lvlJc w:val="right"/>
+      <w:pPr>
+        <w:ind w:left="2084" w:hanging="180"/>
+      </w:pPr>
+    </w:lvl>
+    <w:lvl w:ilvl="3" w:tplc="3809000F" w:tentative="1">
+      <w:start w:val="1"/>
+      <w:numFmt w:val="decimal"/>
+      <w:lvlText w:val="%4."/>
+      <w:lvlJc w:val="left"/>
+      <w:pPr>
+        <w:ind w:left="2804" w:hanging="360"/>
+      </w:pPr>
+    </w:lvl>
+    <w:lvl w:ilvl="4" w:tplc="38090019" w:tentative="1">
+      <w:start w:val="1"/>
+      <w:numFmt w:val="lowerLetter"/>
+      <w:lvlText w:val="%5."/>
+      <w:lvlJc w:val="left"/>
+      <w:pPr>
+        <w:ind w:left="3524" w:hanging="360"/>
+      </w:pPr>
+    </w:lvl>
+    <w:lvl w:ilvl="5" w:tplc="3809001B" w:tentative="1">
+      <w:start w:val="1"/>
+      <w:numFmt w:val="lowerRoman"/>
+      <w:lvlText w:val="%6."/>
+      <w:lvlJc w:val="right"/>
+      <w:pPr>
+        <w:ind w:left="4244" w:hanging="180"/>
+      </w:pPr>
+    </w:lvl>
+    <w:lvl w:ilvl="6" w:tplc="3809000F" w:tentative="1">
+      <w:start w:val="1"/>
+      <w:numFmt w:val="decimal"/>
+      <w:lvlText w:val="%7."/>
+      <w:lvlJc w:val="left"/>
+      <w:pPr>
+        <w:ind w:left="4964" w:hanging="360"/>
+      </w:pPr>
+    </w:lvl>
+    <w:lvl w:ilvl="7" w:tplc="38090019" w:tentative="1">
+      <w:start w:val="1"/>
+      <w:numFmt w:val="lowerLetter"/>
+      <w:lvlText w:val="%8."/>
+      <w:lvlJc w:val="left"/>
+      <w:pPr>
+        <w:ind w:left="5684" w:hanging="360"/>
+      </w:pPr>
+    </w:lvl>
+    <w:lvl w:ilvl="8" w:tplc="3809001B" w:tentative="1">
+      <w:start w:val="1"/>
+      <w:numFmt w:val="lowerRoman"/>
+      <w:lvlText w:val="%9."/>
+      <w:lvlJc w:val="right"/>
+      <w:pPr>
+        <w:ind w:left="6404" w:hanging="180"/>
+      </w:pPr>
+    </w:lvl>
+  </w:abstractNum>
+  <w:abstractNum w:abstractNumId="3" w15:restartNumberingAfterBreak="0">
     <w:nsid w:val="14454363"/>
     <w:multiLevelType w:val="hybridMultilevel"/>
     <w:tmpl w:val="91D62CFA"/>
@@ -10223,7 +10966,7 @@
       </w:pPr>
     </w:lvl>
   </w:abstractNum>
-  <w:abstractNum w:abstractNumId="2" w15:restartNumberingAfterBreak="0">
+  <w:abstractNum w:abstractNumId="4" w15:restartNumberingAfterBreak="0">
     <w:nsid w:val="32337C1C"/>
     <w:multiLevelType w:val="hybridMultilevel"/>
     <w:tmpl w:val="2E54A576"/>
@@ -10309,7 +11052,7 @@
       </w:pPr>
     </w:lvl>
   </w:abstractNum>
-  <w:abstractNum w:abstractNumId="3" w15:restartNumberingAfterBreak="0">
+  <w:abstractNum w:abstractNumId="5" w15:restartNumberingAfterBreak="0">
     <w:nsid w:val="33910ECA"/>
     <w:multiLevelType w:val="multilevel"/>
     <w:tmpl w:val="0630AD7E"/>
@@ -10422,7 +11165,7 @@
       </w:rPr>
     </w:lvl>
   </w:abstractNum>
-  <w:abstractNum w:abstractNumId="4" w15:restartNumberingAfterBreak="0">
+  <w:abstractNum w:abstractNumId="6" w15:restartNumberingAfterBreak="0">
     <w:nsid w:val="35BB0569"/>
     <w:multiLevelType w:val="hybridMultilevel"/>
     <w:tmpl w:val="72909792"/>
@@ -10508,7 +11251,93 @@
       </w:pPr>
     </w:lvl>
   </w:abstractNum>
-  <w:abstractNum w:abstractNumId="5" w15:restartNumberingAfterBreak="0">
+  <w:abstractNum w:abstractNumId="7" w15:restartNumberingAfterBreak="0">
+    <w:nsid w:val="469E56A1"/>
+    <w:multiLevelType w:val="hybridMultilevel"/>
+    <w:tmpl w:val="3876974E"/>
+    <w:lvl w:ilvl="0" w:tplc="38090011">
+      <w:start w:val="1"/>
+      <w:numFmt w:val="decimal"/>
+      <w:lvlText w:val="%1)"/>
+      <w:lvlJc w:val="left"/>
+      <w:pPr>
+        <w:ind w:left="1287" w:hanging="360"/>
+      </w:pPr>
+    </w:lvl>
+    <w:lvl w:ilvl="1" w:tplc="38090019" w:tentative="1">
+      <w:start w:val="1"/>
+      <w:numFmt w:val="lowerLetter"/>
+      <w:lvlText w:val="%2."/>
+      <w:lvlJc w:val="left"/>
+      <w:pPr>
+        <w:ind w:left="2007" w:hanging="360"/>
+      </w:pPr>
+    </w:lvl>
+    <w:lvl w:ilvl="2" w:tplc="3809001B" w:tentative="1">
+      <w:start w:val="1"/>
+      <w:numFmt w:val="lowerRoman"/>
+      <w:lvlText w:val="%3."/>
+      <w:lvlJc w:val="right"/>
+      <w:pPr>
+        <w:ind w:left="2727" w:hanging="180"/>
+      </w:pPr>
+    </w:lvl>
+    <w:lvl w:ilvl="3" w:tplc="3809000F" w:tentative="1">
+      <w:start w:val="1"/>
+      <w:numFmt w:val="decimal"/>
+      <w:lvlText w:val="%4."/>
+      <w:lvlJc w:val="left"/>
+      <w:pPr>
+        <w:ind w:left="3447" w:hanging="360"/>
+      </w:pPr>
+    </w:lvl>
+    <w:lvl w:ilvl="4" w:tplc="38090019" w:tentative="1">
+      <w:start w:val="1"/>
+      <w:numFmt w:val="lowerLetter"/>
+      <w:lvlText w:val="%5."/>
+      <w:lvlJc w:val="left"/>
+      <w:pPr>
+        <w:ind w:left="4167" w:hanging="360"/>
+      </w:pPr>
+    </w:lvl>
+    <w:lvl w:ilvl="5" w:tplc="3809001B" w:tentative="1">
+      <w:start w:val="1"/>
+      <w:numFmt w:val="lowerRoman"/>
+      <w:lvlText w:val="%6."/>
+      <w:lvlJc w:val="right"/>
+      <w:pPr>
+        <w:ind w:left="4887" w:hanging="180"/>
+      </w:pPr>
+    </w:lvl>
+    <w:lvl w:ilvl="6" w:tplc="3809000F" w:tentative="1">
+      <w:start w:val="1"/>
+      <w:numFmt w:val="decimal"/>
+      <w:lvlText w:val="%7."/>
+      <w:lvlJc w:val="left"/>
+      <w:pPr>
+        <w:ind w:left="5607" w:hanging="360"/>
+      </w:pPr>
+    </w:lvl>
+    <w:lvl w:ilvl="7" w:tplc="38090019" w:tentative="1">
+      <w:start w:val="1"/>
+      <w:numFmt w:val="lowerLetter"/>
+      <w:lvlText w:val="%8."/>
+      <w:lvlJc w:val="left"/>
+      <w:pPr>
+        <w:ind w:left="6327" w:hanging="360"/>
+      </w:pPr>
+    </w:lvl>
+    <w:lvl w:ilvl="8" w:tplc="3809001B" w:tentative="1">
+      <w:start w:val="1"/>
+      <w:numFmt w:val="lowerRoman"/>
+      <w:lvlText w:val="%9."/>
+      <w:lvlJc w:val="right"/>
+      <w:pPr>
+        <w:ind w:left="7047" w:hanging="180"/>
+      </w:pPr>
+    </w:lvl>
+  </w:abstractNum>
+  <w:abstractNum w:abstractNumId="8" w15:restartNumberingAfterBreak="0">
     <w:nsid w:val="47926659"/>
     <w:multiLevelType w:val="hybridMultilevel"/>
     <w:tmpl w:val="7326DB6A"/>
@@ -10594,7 +11423,7 @@
       </w:pPr>
     </w:lvl>
   </w:abstractNum>
-  <w:abstractNum w:abstractNumId="6" w15:restartNumberingAfterBreak="0">
+  <w:abstractNum w:abstractNumId="9" w15:restartNumberingAfterBreak="0">
     <w:nsid w:val="4A347C18"/>
     <w:multiLevelType w:val="multilevel"/>
     <w:tmpl w:val="DC2C2E5A"/>
@@ -10707,7 +11536,7 @@
       </w:rPr>
     </w:lvl>
   </w:abstractNum>
-  <w:abstractNum w:abstractNumId="7" w15:restartNumberingAfterBreak="0">
+  <w:abstractNum w:abstractNumId="10" w15:restartNumberingAfterBreak="0">
     <w:nsid w:val="51C2448F"/>
     <w:multiLevelType w:val="hybridMultilevel"/>
     <w:tmpl w:val="E5907FAC"/>
@@ -10793,7 +11622,7 @@
       </w:pPr>
     </w:lvl>
   </w:abstractNum>
-  <w:abstractNum w:abstractNumId="8" w15:restartNumberingAfterBreak="0">
+  <w:abstractNum w:abstractNumId="11" w15:restartNumberingAfterBreak="0">
     <w:nsid w:val="53745FDF"/>
     <w:multiLevelType w:val="multilevel"/>
     <w:tmpl w:val="590CB830"/>
@@ -10906,7 +11735,7 @@
       </w:rPr>
     </w:lvl>
   </w:abstractNum>
-  <w:abstractNum w:abstractNumId="9" w15:restartNumberingAfterBreak="0">
+  <w:abstractNum w:abstractNumId="12" w15:restartNumberingAfterBreak="0">
     <w:nsid w:val="57146D4E"/>
     <w:multiLevelType w:val="hybridMultilevel"/>
     <w:tmpl w:val="9FEE18BE"/>
@@ -10992,7 +11821,7 @@
       </w:pPr>
     </w:lvl>
   </w:abstractNum>
-  <w:abstractNum w:abstractNumId="10" w15:restartNumberingAfterBreak="0">
+  <w:abstractNum w:abstractNumId="13" w15:restartNumberingAfterBreak="0">
     <w:nsid w:val="59B25D02"/>
     <w:multiLevelType w:val="hybridMultilevel"/>
     <w:tmpl w:val="6ECE3A86"/>
@@ -11081,38 +11910,228 @@
       </w:pPr>
     </w:lvl>
   </w:abstractNum>
+  <w:abstractNum w:abstractNumId="14" w15:restartNumberingAfterBreak="0">
+    <w:nsid w:val="60F84324"/>
+    <w:multiLevelType w:val="hybridMultilevel"/>
+    <w:tmpl w:val="0BB0C288"/>
+    <w:lvl w:ilvl="0" w:tplc="38090011">
+      <w:start w:val="1"/>
+      <w:numFmt w:val="decimal"/>
+      <w:lvlText w:val="%1)"/>
+      <w:lvlJc w:val="left"/>
+      <w:pPr>
+        <w:ind w:left="1350" w:hanging="360"/>
+      </w:pPr>
+    </w:lvl>
+    <w:lvl w:ilvl="1" w:tplc="38090019" w:tentative="1">
+      <w:start w:val="1"/>
+      <w:numFmt w:val="lowerLetter"/>
+      <w:lvlText w:val="%2."/>
+      <w:lvlJc w:val="left"/>
+      <w:pPr>
+        <w:ind w:left="2070" w:hanging="360"/>
+      </w:pPr>
+    </w:lvl>
+    <w:lvl w:ilvl="2" w:tplc="3809001B" w:tentative="1">
+      <w:start w:val="1"/>
+      <w:numFmt w:val="lowerRoman"/>
+      <w:lvlText w:val="%3."/>
+      <w:lvlJc w:val="right"/>
+      <w:pPr>
+        <w:ind w:left="2790" w:hanging="180"/>
+      </w:pPr>
+    </w:lvl>
+    <w:lvl w:ilvl="3" w:tplc="3809000F" w:tentative="1">
+      <w:start w:val="1"/>
+      <w:numFmt w:val="decimal"/>
+      <w:lvlText w:val="%4."/>
+      <w:lvlJc w:val="left"/>
+      <w:pPr>
+        <w:ind w:left="3510" w:hanging="360"/>
+      </w:pPr>
+    </w:lvl>
+    <w:lvl w:ilvl="4" w:tplc="38090019" w:tentative="1">
+      <w:start w:val="1"/>
+      <w:numFmt w:val="lowerLetter"/>
+      <w:lvlText w:val="%5."/>
+      <w:lvlJc w:val="left"/>
+      <w:pPr>
+        <w:ind w:left="4230" w:hanging="360"/>
+      </w:pPr>
+    </w:lvl>
+    <w:lvl w:ilvl="5" w:tplc="3809001B" w:tentative="1">
+      <w:start w:val="1"/>
+      <w:numFmt w:val="lowerRoman"/>
+      <w:lvlText w:val="%6."/>
+      <w:lvlJc w:val="right"/>
+      <w:pPr>
+        <w:ind w:left="4950" w:hanging="180"/>
+      </w:pPr>
+    </w:lvl>
+    <w:lvl w:ilvl="6" w:tplc="3809000F" w:tentative="1">
+      <w:start w:val="1"/>
+      <w:numFmt w:val="decimal"/>
+      <w:lvlText w:val="%7."/>
+      <w:lvlJc w:val="left"/>
+      <w:pPr>
+        <w:ind w:left="5670" w:hanging="360"/>
+      </w:pPr>
+    </w:lvl>
+    <w:lvl w:ilvl="7" w:tplc="38090019" w:tentative="1">
+      <w:start w:val="1"/>
+      <w:numFmt w:val="lowerLetter"/>
+      <w:lvlText w:val="%8."/>
+      <w:lvlJc w:val="left"/>
+      <w:pPr>
+        <w:ind w:left="6390" w:hanging="360"/>
+      </w:pPr>
+    </w:lvl>
+    <w:lvl w:ilvl="8" w:tplc="3809001B" w:tentative="1">
+      <w:start w:val="1"/>
+      <w:numFmt w:val="lowerRoman"/>
+      <w:lvlText w:val="%9."/>
+      <w:lvlJc w:val="right"/>
+      <w:pPr>
+        <w:ind w:left="7110" w:hanging="180"/>
+      </w:pPr>
+    </w:lvl>
+  </w:abstractNum>
+  <w:abstractNum w:abstractNumId="15" w15:restartNumberingAfterBreak="0">
+    <w:nsid w:val="64AB427B"/>
+    <w:multiLevelType w:val="hybridMultilevel"/>
+    <w:tmpl w:val="47E8F418"/>
+    <w:lvl w:ilvl="0" w:tplc="8CC86140">
+      <w:start w:val="1"/>
+      <w:numFmt w:val="lowerLetter"/>
+      <w:lvlText w:val="%1."/>
+      <w:lvlJc w:val="left"/>
+      <w:pPr>
+        <w:ind w:left="1004" w:hanging="360"/>
+      </w:pPr>
+      <w:rPr>
+        <w:rFonts w:hint="default"/>
+      </w:rPr>
+    </w:lvl>
+    <w:lvl w:ilvl="1" w:tplc="38090019" w:tentative="1">
+      <w:start w:val="1"/>
+      <w:numFmt w:val="lowerLetter"/>
+      <w:lvlText w:val="%2."/>
+      <w:lvlJc w:val="left"/>
+      <w:pPr>
+        <w:ind w:left="1724" w:hanging="360"/>
+      </w:pPr>
+    </w:lvl>
+    <w:lvl w:ilvl="2" w:tplc="3809001B" w:tentative="1">
+      <w:start w:val="1"/>
+      <w:numFmt w:val="lowerRoman"/>
+      <w:lvlText w:val="%3."/>
+      <w:lvlJc w:val="right"/>
+      <w:pPr>
+        <w:ind w:left="2444" w:hanging="180"/>
+      </w:pPr>
+    </w:lvl>
+    <w:lvl w:ilvl="3" w:tplc="3809000F" w:tentative="1">
+      <w:start w:val="1"/>
+      <w:numFmt w:val="decimal"/>
+      <w:lvlText w:val="%4."/>
+      <w:lvlJc w:val="left"/>
+      <w:pPr>
+        <w:ind w:left="3164" w:hanging="360"/>
+      </w:pPr>
+    </w:lvl>
+    <w:lvl w:ilvl="4" w:tplc="38090019" w:tentative="1">
+      <w:start w:val="1"/>
+      <w:numFmt w:val="lowerLetter"/>
+      <w:lvlText w:val="%5."/>
+      <w:lvlJc w:val="left"/>
+      <w:pPr>
+        <w:ind w:left="3884" w:hanging="360"/>
+      </w:pPr>
+    </w:lvl>
+    <w:lvl w:ilvl="5" w:tplc="3809001B" w:tentative="1">
+      <w:start w:val="1"/>
+      <w:numFmt w:val="lowerRoman"/>
+      <w:lvlText w:val="%6."/>
+      <w:lvlJc w:val="right"/>
+      <w:pPr>
+        <w:ind w:left="4604" w:hanging="180"/>
+      </w:pPr>
+    </w:lvl>
+    <w:lvl w:ilvl="6" w:tplc="3809000F" w:tentative="1">
+      <w:start w:val="1"/>
+      <w:numFmt w:val="decimal"/>
+      <w:lvlText w:val="%7."/>
+      <w:lvlJc w:val="left"/>
+      <w:pPr>
+        <w:ind w:left="5324" w:hanging="360"/>
+      </w:pPr>
+    </w:lvl>
+    <w:lvl w:ilvl="7" w:tplc="38090019" w:tentative="1">
+      <w:start w:val="1"/>
+      <w:numFmt w:val="lowerLetter"/>
+      <w:lvlText w:val="%8."/>
+      <w:lvlJc w:val="left"/>
+      <w:pPr>
+        <w:ind w:left="6044" w:hanging="360"/>
+      </w:pPr>
+    </w:lvl>
+    <w:lvl w:ilvl="8" w:tplc="3809001B" w:tentative="1">
+      <w:start w:val="1"/>
+      <w:numFmt w:val="lowerRoman"/>
+      <w:lvlText w:val="%9."/>
+      <w:lvlJc w:val="right"/>
+      <w:pPr>
+        <w:ind w:left="6764" w:hanging="180"/>
+      </w:pPr>
+    </w:lvl>
+  </w:abstractNum>
   <w:num w:numId="1" w16cid:durableId="1975013937">
+    <w:abstractNumId w:val="13"/>
+  </w:num>
+  <w:num w:numId="2" w16cid:durableId="1681196853">
+    <w:abstractNumId w:val="1"/>
+  </w:num>
+  <w:num w:numId="3" w16cid:durableId="1858418897">
+    <w:abstractNumId w:val="12"/>
+  </w:num>
+  <w:num w:numId="4" w16cid:durableId="495728335">
     <w:abstractNumId w:val="10"/>
   </w:num>
-  <w:num w:numId="2" w16cid:durableId="1681196853">
+  <w:num w:numId="5" w16cid:durableId="1483082932">
+    <w:abstractNumId w:val="11"/>
+  </w:num>
+  <w:num w:numId="6" w16cid:durableId="435056827">
+    <w:abstractNumId w:val="5"/>
+  </w:num>
+  <w:num w:numId="7" w16cid:durableId="1037320137">
+    <w:abstractNumId w:val="9"/>
+  </w:num>
+  <w:num w:numId="8" w16cid:durableId="1239711369">
+    <w:abstractNumId w:val="3"/>
+  </w:num>
+  <w:num w:numId="9" w16cid:durableId="1577981921">
+    <w:abstractNumId w:val="6"/>
+  </w:num>
+  <w:num w:numId="10" w16cid:durableId="1664776945">
+    <w:abstractNumId w:val="4"/>
+  </w:num>
+  <w:num w:numId="11" w16cid:durableId="925311883">
+    <w:abstractNumId w:val="8"/>
+  </w:num>
+  <w:num w:numId="12" w16cid:durableId="1378701457">
     <w:abstractNumId w:val="0"/>
   </w:num>
-  <w:num w:numId="3" w16cid:durableId="1858418897">
-    <w:abstractNumId w:val="9"/>
-  </w:num>
-  <w:num w:numId="4" w16cid:durableId="495728335">
-    <w:abstractNumId w:val="7"/>
-  </w:num>
-  <w:num w:numId="5" w16cid:durableId="1483082932">
-    <w:abstractNumId w:val="8"/>
-  </w:num>
-  <w:num w:numId="6" w16cid:durableId="435056827">
-    <w:abstractNumId w:val="3"/>
-  </w:num>
-  <w:num w:numId="7" w16cid:durableId="1037320137">
-    <w:abstractNumId w:val="6"/>
-  </w:num>
-  <w:num w:numId="8" w16cid:durableId="1239711369">
-    <w:abstractNumId w:val="1"/>
-  </w:num>
-  <w:num w:numId="9" w16cid:durableId="1577981921">
-    <w:abstractNumId w:val="4"/>
-  </w:num>
-  <w:num w:numId="10" w16cid:durableId="1664776945">
+  <w:num w:numId="13" w16cid:durableId="1013145464">
     <w:abstractNumId w:val="2"/>
   </w:num>
-  <w:num w:numId="11" w16cid:durableId="925311883">
-    <w:abstractNumId w:val="5"/>
+  <w:num w:numId="14" w16cid:durableId="970404328">
+    <w:abstractNumId w:val="15"/>
+  </w:num>
+  <w:num w:numId="15" w16cid:durableId="1677032181">
+    <w:abstractNumId w:val="14"/>
+  </w:num>
+  <w:num w:numId="16" w16cid:durableId="1904174925">
+    <w:abstractNumId w:val="7"/>
   </w:num>
   <w:numIdMacAtCleanup w:val="8"/>
 </w:numbering>
@@ -11596,6 +12615,7 @@
   <w:style w:type="character" w:default="1" w:styleId="DefaultParagraphFont">
     <w:name w:val="Default Paragraph Font"/>
     <w:uiPriority w:val="1"/>
+    <w:semiHidden/>
     <w:unhideWhenUsed/>
   </w:style>
   <w:style w:type="table" w:default="1" w:styleId="TableNormal">

</xml_diff>

<commit_message>
Update 24 Nov 2025
</commit_message>
<xml_diff>
--- a/Proposal Rizki Fikriansyah/Proposal Rizki Fikriansyah.docx
+++ b/Proposal Rizki Fikriansyah/Proposal Rizki Fikriansyah.docx
@@ -5706,7 +5706,28 @@
         <w:t>pemantauan hewan</w:t>
       </w:r>
       <w:r>
-        <w:t xml:space="preserve"> ternak.</w:t>
+        <w:t xml:space="preserve"> ternak</w:t>
+      </w:r>
+      <w:r>
+        <w:t xml:space="preserve"> </w:t>
+      </w:r>
+      <w:r>
+        <w:fldChar w:fldCharType="begin"/>
+      </w:r>
+      <w:r>
+        <w:instrText xml:space="preserve"> ADDIN ZOTERO_ITEM CSL_CITATION {"citationID":"Xulv5TLt","properties":{"formattedCitation":"(Muta\\uc0\\u8217{}affif et al., 2017)","plainCitation":"(Muta’affif et al., 2017)","noteIndex":0},"citationItems":[{"id":67,"uris":["http://zotero.org/users/local/40ttfIiH/items/2CRGJ33Q"],"itemData":{"id":67,"type":"article-journal","language":"id","source":"Zotero","title":"Sistem Kendali Peternakan Jarak Jauh Berbasis Internet of Things (IoT)","author":[{"family":"Muta’affif","given":"Muhammad Farish"},{"family":"Mujtahid","given":"Muhammad"},{"family":"Bari","given":"Bilal El"},{"family":"Evita","given":"Maria"}],"issued":{"date-parts":[["2017"]]}}}],"schema":"https://github.com/citation-style-language/schema/raw/master/csl-citation.json"} </w:instrText>
+      </w:r>
+      <w:r>
+        <w:fldChar w:fldCharType="separate"/>
+      </w:r>
+      <w:r>
+        <w:t>(Muta’affif et al., 2017)</w:t>
+      </w:r>
+      <w:r>
+        <w:fldChar w:fldCharType="end"/>
+      </w:r>
+      <w:r>
+        <w:t>.</w:t>
       </w:r>
     </w:p>
     <w:p>
@@ -5728,7 +5749,204 @@
           <w:sz w:val="24"/>
           <w:szCs w:val="24"/>
         </w:rPr>
-        <w:t xml:space="preserve">Berkat perkembangan teknologi Internet of Things (IoT), perangkat cerdas seperti ESP32 kini dapat digunakan untuk mengumpulkan data dari berbagai sensor yang tersedia. Misalnya, sensor GPS digunakan untuk melacak posisi hewan ternak secara akurat, sedangkan modul kamera ESP32-CAM mampu menangkap visual dari lingkungan sekitar tempat hewan berada. Kombinasi GPS dan kamera ini memungkinkan sistem memberikan informasi yang lebih lengkap mengenai pergerakan serta kondisi area yang dilalui hewan. Sistem ini sangat relevan dalam konteks penelitian ini karena mampu menyediakan pemantauan real-time yang sebelumnya sulit dilakukan secara manual, </w:t>
+        <w:t>Berkat perkembangan teknologi Internet of Things (IoT), perangkat cerdas seperti ESP32 kini dapat digunakan untuk mengumpulkan data dari berbagai sensor yang tersedia</w:t>
+      </w:r>
+      <w:r>
+        <w:rPr>
+          <w:rFonts w:ascii="Times New Roman" w:hAnsi="Times New Roman"/>
+          <w:sz w:val="24"/>
+          <w:szCs w:val="24"/>
+        </w:rPr>
+        <w:t xml:space="preserve"> </w:t>
+      </w:r>
+      <w:r>
+        <w:rPr>
+          <w:rFonts w:ascii="Times New Roman" w:hAnsi="Times New Roman"/>
+          <w:sz w:val="24"/>
+          <w:szCs w:val="24"/>
+        </w:rPr>
+        <w:fldChar w:fldCharType="begin"/>
+      </w:r>
+      <w:r>
+        <w:rPr>
+          <w:rFonts w:ascii="Times New Roman" w:hAnsi="Times New Roman"/>
+          <w:sz w:val="24"/>
+          <w:szCs w:val="24"/>
+        </w:rPr>
+        <w:instrText xml:space="preserve"> ADDIN ZOTERO_ITEM CSL_CITATION {"citationID":"RcCi8TAC","properties":{"formattedCitation":"(Al-Fajri, n.d.)","plainCitation":"(Al-Fajri, n.d.)","noteIndex":0},"citationItems":[{"id":69,"uris":["http://zotero.org/users/local/40ttfIiH/items/FHH7IBZB"],"itemData":{"id":69,"type":"article-journal","abstract":"Dried fish is a food product that is preserved using sunlight. This drying process is very dependent on environmental conditions such as weather and takes a long time. This study aims to design a fish drying system that aims to speed up the drying process. The system is designed to use the ESP32 microcontroller as the control center. The Internet of Things application is used as a monitoring system for temperature, humidity, current, voltage and electrical energy used during the drying process. Based on the results of research that has been tested the fish drying process using a fish drying machine is determined based on the temperature and humidity produced, so that if the fish drying machine temperature is above 80 Celsius, the fish drying process is faster.","language":"id","source":"Zotero","title":"Rancang Bangun Alat Pengering Ikan dengan Memonitoring Suhu dan Kelembapan Berbasis Internet of Things (IoT)","author":[{"family":"Al-Fajri","given":"Syukron"}]}}],"schema":"https://github.com/citation-style-language/schema/raw/master/csl-citation.json"} </w:instrText>
+      </w:r>
+      <w:r>
+        <w:rPr>
+          <w:rFonts w:ascii="Times New Roman" w:hAnsi="Times New Roman"/>
+          <w:sz w:val="24"/>
+          <w:szCs w:val="24"/>
+        </w:rPr>
+        <w:fldChar w:fldCharType="separate"/>
+      </w:r>
+      <w:r>
+        <w:rPr>
+          <w:rFonts w:ascii="Times New Roman" w:hAnsi="Times New Roman"/>
+          <w:sz w:val="24"/>
+        </w:rPr>
+        <w:t>(Al-Fajri, n.d.)</w:t>
+      </w:r>
+      <w:r>
+        <w:rPr>
+          <w:rFonts w:ascii="Times New Roman" w:hAnsi="Times New Roman"/>
+          <w:sz w:val="24"/>
+          <w:szCs w:val="24"/>
+        </w:rPr>
+        <w:fldChar w:fldCharType="end"/>
+      </w:r>
+      <w:r>
+        <w:rPr>
+          <w:rFonts w:ascii="Times New Roman" w:hAnsi="Times New Roman"/>
+          <w:sz w:val="24"/>
+          <w:szCs w:val="24"/>
+        </w:rPr>
+        <w:t>. Misalnya, sensor GPS digunakan untuk melacak posisi hewan ternak secara akurat</w:t>
+      </w:r>
+      <w:r>
+        <w:rPr>
+          <w:rFonts w:ascii="Times New Roman" w:hAnsi="Times New Roman"/>
+          <w:sz w:val="24"/>
+          <w:szCs w:val="24"/>
+        </w:rPr>
+        <w:fldChar w:fldCharType="begin"/>
+      </w:r>
+      <w:r>
+        <w:rPr>
+          <w:rFonts w:ascii="Times New Roman" w:hAnsi="Times New Roman"/>
+          <w:sz w:val="24"/>
+          <w:szCs w:val="24"/>
+        </w:rPr>
+        <w:instrText xml:space="preserve"> ADDIN ZOTERO_ITEM CSL_CITATION {"citationID":"esT1mmFg","properties":{"formattedCitation":"(Tambunan &amp; Putra, 2019)","plainCitation":"(Tambunan &amp; Putra, 2019)","noteIndex":0},"citationItems":[{"id":51,"uris":["http://zotero.org/users/local/40ttfIiH/items/5GJEVCRZ"],"itemData":{"id":51,"type":"article-journal","abstract":"Vehicle tracking system based on GPS (Global Positioning System) by using SMS gateway communication is a system where the position of a vehicle can be known with certainty. This tracking system uses Arduino Nano as a microcontroller, GPS module technology to determine the position of the vehicle and the SMS gateway device to communicate via Smartphone. With the Google maps application on the Smartphone, it is easy to track the position of the vehicle. The vehicle can be controlled by turning off and turning on remotely with the SMS gateway device via text message media on the Smartphone.","container-title":"JSR : Jaringan Sistem Informasi Robotik","DOI":"10.58486/jsr.v3i1.41","ISSN":"2579-373X, 2356-2137","issue":"1","journalAbbreviation":"JSR","language":"id","page":"152-160","source":"DOI.org (Crossref)","title":"SISTEM KONTROL KENDARAAN BERBASIS IOT","volume":"3","author":[{"family":"Tambunan","given":"Leonard"},{"family":"Putra","given":"Diki Dwi"}],"issued":{"date-parts":[["2019",7,29]]}}}],"schema":"https://github.com/citation-style-language/schema/raw/master/csl-citation.json"} </w:instrText>
+      </w:r>
+      <w:r>
+        <w:rPr>
+          <w:rFonts w:ascii="Times New Roman" w:hAnsi="Times New Roman"/>
+          <w:sz w:val="24"/>
+          <w:szCs w:val="24"/>
+        </w:rPr>
+        <w:fldChar w:fldCharType="separate"/>
+      </w:r>
+      <w:r>
+        <w:rPr>
+          <w:rFonts w:ascii="Times New Roman" w:hAnsi="Times New Roman"/>
+          <w:sz w:val="24"/>
+        </w:rPr>
+        <w:t>(Tambunan &amp; Putra, 2019)</w:t>
+      </w:r>
+      <w:r>
+        <w:rPr>
+          <w:rFonts w:ascii="Times New Roman" w:hAnsi="Times New Roman"/>
+          <w:sz w:val="24"/>
+          <w:szCs w:val="24"/>
+        </w:rPr>
+        <w:fldChar w:fldCharType="end"/>
+      </w:r>
+      <w:r>
+        <w:rPr>
+          <w:rFonts w:ascii="Times New Roman" w:hAnsi="Times New Roman"/>
+          <w:sz w:val="24"/>
+          <w:szCs w:val="24"/>
+        </w:rPr>
+        <w:t>, sedangkan modul kamera ESP32-CAM mampu menangkap visual dari lingkungan sekitar tempat hewan berada</w:t>
+      </w:r>
+      <w:r>
+        <w:rPr>
+          <w:rFonts w:ascii="Times New Roman" w:hAnsi="Times New Roman"/>
+          <w:sz w:val="24"/>
+          <w:szCs w:val="24"/>
+        </w:rPr>
+        <w:t xml:space="preserve"> sehingga </w:t>
+      </w:r>
+      <w:r>
+        <w:rPr>
+          <w:rFonts w:ascii="Times New Roman" w:hAnsi="Times New Roman"/>
+          <w:sz w:val="24"/>
+          <w:szCs w:val="24"/>
+        </w:rPr>
+        <w:t xml:space="preserve">dapat mendeteksi </w:t>
+      </w:r>
+      <w:r>
+        <w:rPr>
+          <w:rFonts w:ascii="Times New Roman" w:hAnsi="Times New Roman"/>
+          <w:sz w:val="24"/>
+          <w:szCs w:val="24"/>
+        </w:rPr>
+        <w:t xml:space="preserve">keamanan hewan ternak </w:t>
+      </w:r>
+      <w:r>
+        <w:rPr>
+          <w:rFonts w:ascii="Times New Roman" w:hAnsi="Times New Roman"/>
+          <w:sz w:val="24"/>
+          <w:szCs w:val="24"/>
+        </w:rPr>
+        <w:t xml:space="preserve">tersebut </w:t>
+      </w:r>
+      <w:r>
+        <w:rPr>
+          <w:rFonts w:ascii="Times New Roman" w:hAnsi="Times New Roman"/>
+          <w:sz w:val="24"/>
+          <w:szCs w:val="24"/>
+        </w:rPr>
+        <w:fldChar w:fldCharType="begin"/>
+      </w:r>
+      <w:r>
+        <w:rPr>
+          <w:rFonts w:ascii="Times New Roman" w:hAnsi="Times New Roman"/>
+          <w:sz w:val="24"/>
+          <w:szCs w:val="24"/>
+        </w:rPr>
+        <w:instrText xml:space="preserve"> ADDIN ZOTERO_ITEM CSL_CITATION {"citationID":"OTsMfLjV","properties":{"formattedCitation":"(Rifaini et al., 2022)","plainCitation":"(Rifaini et al., 2022)","noteIndex":0},"citationItems":[{"id":73,"uris":["http://zotero.org/users/local/40ttfIiH/items/39J7XYVY"],"itemData":{"id":73,"type":"article-journal","abstract":"In addition to rations and drinking water, the quality of the cage must also be considered to support increased productivity and poultry farming. Choosing a location far from settlements can make predators one of the barriers for pet owners, killing animals because they are hunted by wild animals. This study aims to protect livestock from predators by making traps to catch predators. This security system uses Internet of Things (IoT) technology to provide real-time data information when predators are caught in the traps created. PIR sensors are used to detect the presence of trapped animals. The ESP32Cam is used as a microcontroller which processes the data via the telegram application and sends it to the guard's cell phone. The result of this research is security that can detect the presence of predators that can send data in text or photo format. This system is expected to provide convenience and comfort for poultry farm owners.","container-title":"Jurnal Teknik dan Sistem Komputer","DOI":"10.33365/jtikom.v2i2.1486","ISSN":"2723-6382","issue":"2","journalAbbreviation":"JTIKOM","language":"id","license":"https://creativecommons.org/licenses/by-sa/4.0","page":"52-63","source":"DOI.org (Crossref)","title":"ALAT PERANGKAP DAN KAMERA PENGAWAS DENGAN MENGGUNAKAN ESP32-CAM SEBAGAI SISTEM KEAMANAN KANDANG AYAM","volume":"2","author":[{"family":"Rifaini","given":"Arinda"},{"family":"Sintaro","given":"Sanriomi"},{"family":"Surahman","given":"Ade"}],"issued":{"date-parts":[["2022",1,7]]}}}],"schema":"https://github.com/citation-style-language/schema/raw/master/csl-citation.json"} </w:instrText>
+      </w:r>
+      <w:r>
+        <w:rPr>
+          <w:rFonts w:ascii="Times New Roman" w:hAnsi="Times New Roman"/>
+          <w:sz w:val="24"/>
+          <w:szCs w:val="24"/>
+        </w:rPr>
+        <w:fldChar w:fldCharType="separate"/>
+      </w:r>
+      <w:r>
+        <w:rPr>
+          <w:rFonts w:ascii="Times New Roman" w:hAnsi="Times New Roman"/>
+          <w:sz w:val="24"/>
+        </w:rPr>
+        <w:t>(Rifaini et al., 2022)</w:t>
+      </w:r>
+      <w:r>
+        <w:rPr>
+          <w:rFonts w:ascii="Times New Roman" w:hAnsi="Times New Roman"/>
+          <w:sz w:val="24"/>
+          <w:szCs w:val="24"/>
+        </w:rPr>
+        <w:fldChar w:fldCharType="end"/>
+      </w:r>
+      <w:r>
+        <w:rPr>
+          <w:rFonts w:ascii="Times New Roman" w:hAnsi="Times New Roman"/>
+          <w:sz w:val="24"/>
+          <w:szCs w:val="24"/>
+        </w:rPr>
+        <w:t xml:space="preserve">. </w:t>
+      </w:r>
+      <w:r>
+        <w:rPr>
+          <w:rFonts w:ascii="Times New Roman" w:hAnsi="Times New Roman"/>
+          <w:sz w:val="24"/>
+          <w:szCs w:val="24"/>
+        </w:rPr>
+        <w:t>Dengan k</w:t>
+      </w:r>
+      <w:r>
+        <w:rPr>
+          <w:rFonts w:ascii="Times New Roman" w:hAnsi="Times New Roman"/>
+          <w:sz w:val="24"/>
+          <w:szCs w:val="24"/>
+        </w:rPr>
+        <w:t xml:space="preserve">ombinasi GPS dan kamera ini </w:t>
       </w:r>
       <w:r>
         <w:rPr>
@@ -5737,23 +5955,23 @@
           <w:szCs w:val="24"/>
         </w:rPr>
         <w:lastRenderedPageBreak/>
-        <w:t xml:space="preserve">sehingga dapat membantu peternak meningkatkan efisiensi pengawasan, keamanan ternak, dan efektivitas dalam </w:t>
-      </w:r>
-      <w:r>
-        <w:rPr>
-          <w:rFonts w:ascii="Times New Roman" w:hAnsi="Times New Roman"/>
-          <w:sz w:val="24"/>
-          <w:szCs w:val="24"/>
-        </w:rPr>
-        <w:t xml:space="preserve">pemantauan hewan ternak </w:t>
-      </w:r>
-      <w:r>
-        <w:rPr>
-          <w:rFonts w:ascii="Times New Roman" w:hAnsi="Times New Roman"/>
-          <w:sz w:val="24"/>
-          <w:szCs w:val="24"/>
-        </w:rPr>
-        <w:t>di alam bebas</w:t>
+        <w:t>diharapkan</w:t>
+      </w:r>
+      <w:r>
+        <w:rPr>
+          <w:rFonts w:ascii="Times New Roman" w:hAnsi="Times New Roman"/>
+          <w:sz w:val="24"/>
+          <w:szCs w:val="24"/>
+        </w:rPr>
+        <w:t xml:space="preserve"> sistem memberikan informasi yang lebih lengkap mengenai pergerakan serta kondisi area yang dilalui hewan</w:t>
+      </w:r>
+      <w:r>
+        <w:rPr>
+          <w:rFonts w:ascii="Times New Roman" w:hAnsi="Times New Roman"/>
+          <w:sz w:val="24"/>
+          <w:szCs w:val="24"/>
+        </w:rPr>
+        <w:t xml:space="preserve"> ternak</w:t>
       </w:r>
       <w:r>
         <w:rPr>
@@ -5783,7 +6001,15 @@
           <w:sz w:val="24"/>
           <w:szCs w:val="24"/>
         </w:rPr>
-        <w:t xml:space="preserve">Meskipun beberapa penelitian sebelumnya telah mengembangkan sistem pelacakan posisi </w:t>
+        <w:t>P</w:t>
+      </w:r>
+      <w:r>
+        <w:rPr>
+          <w:rFonts w:ascii="Times New Roman" w:hAnsi="Times New Roman"/>
+          <w:sz w:val="24"/>
+          <w:szCs w:val="24"/>
+        </w:rPr>
+        <w:t xml:space="preserve">enelitian sebelumnya telah mengembangkan sistem pelacakan posisi </w:t>
       </w:r>
       <w:r>
         <w:rPr>
@@ -5799,7 +6025,197 @@
           <w:sz w:val="24"/>
           <w:szCs w:val="24"/>
         </w:rPr>
-        <w:t xml:space="preserve">ternak menggunakan GPS, masih sangat sedikit yang </w:t>
+        <w:t>ternak menggunakan GPS</w:t>
+      </w:r>
+      <w:r>
+        <w:rPr>
+          <w:rFonts w:ascii="Times New Roman" w:hAnsi="Times New Roman"/>
+          <w:sz w:val="24"/>
+          <w:szCs w:val="24"/>
+        </w:rPr>
+        <w:t xml:space="preserve"> dengan mikrokontroller utaman</w:t>
+      </w:r>
+      <w:r>
+        <w:rPr>
+          <w:rFonts w:ascii="Times New Roman" w:hAnsi="Times New Roman"/>
+          <w:sz w:val="24"/>
+          <w:szCs w:val="24"/>
+        </w:rPr>
+        <w:t>y</w:t>
+      </w:r>
+      <w:r>
+        <w:rPr>
+          <w:rFonts w:ascii="Times New Roman" w:hAnsi="Times New Roman"/>
+          <w:sz w:val="24"/>
+          <w:szCs w:val="24"/>
+        </w:rPr>
+        <w:t xml:space="preserve">a </w:t>
+      </w:r>
+      <w:r>
+        <w:rPr>
+          <w:rFonts w:ascii="Times New Roman" w:hAnsi="Times New Roman"/>
+          <w:sz w:val="24"/>
+          <w:szCs w:val="24"/>
+        </w:rPr>
+        <w:t xml:space="preserve">yaitu </w:t>
+      </w:r>
+      <w:r>
+        <w:rPr>
+          <w:rFonts w:ascii="Times New Roman" w:hAnsi="Times New Roman"/>
+          <w:sz w:val="24"/>
+          <w:szCs w:val="24"/>
+        </w:rPr>
+        <w:t>Arduino Uno</w:t>
+      </w:r>
+      <w:r>
+        <w:rPr>
+          <w:rFonts w:ascii="Times New Roman" w:hAnsi="Times New Roman"/>
+          <w:sz w:val="24"/>
+          <w:szCs w:val="24"/>
+        </w:rPr>
+        <w:t xml:space="preserve"> </w:t>
+      </w:r>
+      <w:r>
+        <w:rPr>
+          <w:rFonts w:ascii="Times New Roman" w:hAnsi="Times New Roman"/>
+          <w:sz w:val="24"/>
+          <w:szCs w:val="24"/>
+        </w:rPr>
+        <w:fldChar w:fldCharType="begin"/>
+      </w:r>
+      <w:r>
+        <w:rPr>
+          <w:rFonts w:ascii="Times New Roman" w:hAnsi="Times New Roman"/>
+          <w:sz w:val="24"/>
+          <w:szCs w:val="24"/>
+        </w:rPr>
+        <w:instrText xml:space="preserve"> ADDIN ZOTERO_ITEM CSL_CITATION {"citationID":"xAziw3I1","properties":{"formattedCitation":"(Muta\\uc0\\u8217{}affif et al., 2017)","plainCitation":"(Muta’affif et al., 2017)","noteIndex":0},"citationItems":[{"id":67,"uris":["http://zotero.org/users/local/40ttfIiH/items/2CRGJ33Q"],"itemData":{"id":67,"type":"article-journal","language":"id","source":"Zotero","title":"Sistem Kendali Peternakan Jarak Jauh Berbasis Internet of Things (IoT)","author":[{"family":"Muta’affif","given":"Muhammad Farish"},{"family":"Mujtahid","given":"Muhammad"},{"family":"Bari","given":"Bilal El"},{"family":"Evita","given":"Maria"}],"issued":{"date-parts":[["2017"]]}}}],"schema":"https://github.com/citation-style-language/schema/raw/master/csl-citation.json"} </w:instrText>
+      </w:r>
+      <w:r>
+        <w:rPr>
+          <w:rFonts w:ascii="Times New Roman" w:hAnsi="Times New Roman"/>
+          <w:sz w:val="24"/>
+          <w:szCs w:val="24"/>
+        </w:rPr>
+        <w:fldChar w:fldCharType="separate"/>
+      </w:r>
+      <w:r>
+        <w:rPr>
+          <w:rFonts w:ascii="Times New Roman" w:hAnsi="Times New Roman"/>
+          <w:sz w:val="24"/>
+        </w:rPr>
+        <w:t>(Muta’affif et al., 2017)</w:t>
+      </w:r>
+      <w:r>
+        <w:rPr>
+          <w:rFonts w:ascii="Times New Roman" w:hAnsi="Times New Roman"/>
+          <w:sz w:val="24"/>
+          <w:szCs w:val="24"/>
+        </w:rPr>
+        <w:fldChar w:fldCharType="end"/>
+      </w:r>
+      <w:r>
+        <w:rPr>
+          <w:rFonts w:ascii="Times New Roman" w:hAnsi="Times New Roman"/>
+          <w:sz w:val="24"/>
+          <w:szCs w:val="24"/>
+        </w:rPr>
+        <w:t>,</w:t>
+      </w:r>
+      <w:r>
+        <w:rPr>
+          <w:rFonts w:ascii="Times New Roman" w:hAnsi="Times New Roman"/>
+          <w:sz w:val="24"/>
+          <w:szCs w:val="24"/>
+        </w:rPr>
+        <w:t xml:space="preserve"> adapun </w:t>
+      </w:r>
+      <w:r>
+        <w:rPr>
+          <w:rFonts w:ascii="Times New Roman" w:hAnsi="Times New Roman"/>
+          <w:sz w:val="24"/>
+          <w:szCs w:val="24"/>
+        </w:rPr>
+        <w:t xml:space="preserve">peneliti sebelumnya yang mengembangkan sistem kontrol </w:t>
+      </w:r>
+      <w:r>
+        <w:rPr>
+          <w:rFonts w:ascii="Times New Roman" w:hAnsi="Times New Roman"/>
+          <w:sz w:val="24"/>
+          <w:szCs w:val="24"/>
+        </w:rPr>
+        <w:t xml:space="preserve">posisi </w:t>
+      </w:r>
+      <w:r>
+        <w:rPr>
+          <w:rFonts w:ascii="Times New Roman" w:hAnsi="Times New Roman"/>
+          <w:sz w:val="24"/>
+          <w:szCs w:val="24"/>
+        </w:rPr>
+        <w:t>kendaraan</w:t>
+      </w:r>
+      <w:r>
+        <w:rPr>
+          <w:rFonts w:ascii="Times New Roman" w:hAnsi="Times New Roman"/>
+          <w:sz w:val="24"/>
+          <w:szCs w:val="24"/>
+        </w:rPr>
+        <w:t xml:space="preserve"> </w:t>
+      </w:r>
+      <w:r>
+        <w:rPr>
+          <w:rFonts w:ascii="Times New Roman" w:hAnsi="Times New Roman"/>
+          <w:sz w:val="24"/>
+          <w:szCs w:val="24"/>
+        </w:rPr>
+        <w:fldChar w:fldCharType="begin"/>
+      </w:r>
+      <w:r>
+        <w:rPr>
+          <w:rFonts w:ascii="Times New Roman" w:hAnsi="Times New Roman"/>
+          <w:sz w:val="24"/>
+          <w:szCs w:val="24"/>
+        </w:rPr>
+        <w:instrText xml:space="preserve"> ADDIN ZOTERO_ITEM CSL_CITATION {"citationID":"iZol01DJ","properties":{"formattedCitation":"(Tambunan &amp; Putra, 2019)","plainCitation":"(Tambunan &amp; Putra, 2019)","noteIndex":0},"citationItems":[{"id":51,"uris":["http://zotero.org/users/local/40ttfIiH/items/5GJEVCRZ"],"itemData":{"id":51,"type":"article-journal","abstract":"Vehicle tracking system based on GPS (Global Positioning System) by using SMS gateway communication is a system where the position of a vehicle can be known with certainty. This tracking system uses Arduino Nano as a microcontroller, GPS module technology to determine the position of the vehicle and the SMS gateway device to communicate via Smartphone. With the Google maps application on the Smartphone, it is easy to track the position of the vehicle. The vehicle can be controlled by turning off and turning on remotely with the SMS gateway device via text message media on the Smartphone.","container-title":"JSR : Jaringan Sistem Informasi Robotik","DOI":"10.58486/jsr.v3i1.41","ISSN":"2579-373X, 2356-2137","issue":"1","journalAbbreviation":"JSR","language":"id","page":"152-160","source":"DOI.org (Crossref)","title":"SISTEM KONTROL KENDARAAN BERBASIS IOT","volume":"3","author":[{"family":"Tambunan","given":"Leonard"},{"family":"Putra","given":"Diki Dwi"}],"issued":{"date-parts":[["2019",7,29]]}}}],"schema":"https://github.com/citation-style-language/schema/raw/master/csl-citation.json"} </w:instrText>
+      </w:r>
+      <w:r>
+        <w:rPr>
+          <w:rFonts w:ascii="Times New Roman" w:hAnsi="Times New Roman"/>
+          <w:sz w:val="24"/>
+          <w:szCs w:val="24"/>
+        </w:rPr>
+        <w:fldChar w:fldCharType="separate"/>
+      </w:r>
+      <w:r>
+        <w:rPr>
+          <w:rFonts w:ascii="Times New Roman" w:hAnsi="Times New Roman"/>
+          <w:sz w:val="24"/>
+        </w:rPr>
+        <w:t>(Tambunan &amp; Putra, 2019)</w:t>
+      </w:r>
+      <w:r>
+        <w:rPr>
+          <w:rFonts w:ascii="Times New Roman" w:hAnsi="Times New Roman"/>
+          <w:sz w:val="24"/>
+          <w:szCs w:val="24"/>
+        </w:rPr>
+        <w:fldChar w:fldCharType="end"/>
+      </w:r>
+      <w:r>
+        <w:rPr>
+          <w:rFonts w:ascii="Times New Roman" w:hAnsi="Times New Roman"/>
+          <w:sz w:val="24"/>
+          <w:szCs w:val="24"/>
+        </w:rPr>
+        <w:t>, akan tetapi</w:t>
+      </w:r>
+      <w:r>
+        <w:rPr>
+          <w:rFonts w:ascii="Times New Roman" w:hAnsi="Times New Roman"/>
+          <w:sz w:val="24"/>
+          <w:szCs w:val="24"/>
+        </w:rPr>
+        <w:t xml:space="preserve"> masih sangat sedikit yang </w:t>
       </w:r>
       <w:r>
         <w:rPr>
@@ -5815,23 +6231,7 @@
           <w:sz w:val="24"/>
           <w:szCs w:val="24"/>
         </w:rPr>
-        <w:t xml:space="preserve"> fungsi pelacakan lokasi tersebut dengan analisis perilaku hewan secara bersamaan. Padahal, penggabungan kedua kemampuan ini dapat memberikan informasi yang lebih komprehensif mengenai pola aktivitas, tingkat kenyamanan, serta kondisi lingkungan yang dialami ternak selama berada di </w:t>
-      </w:r>
-      <w:r>
-        <w:rPr>
-          <w:rFonts w:ascii="Times New Roman" w:hAnsi="Times New Roman"/>
-          <w:sz w:val="24"/>
-          <w:szCs w:val="24"/>
-        </w:rPr>
-        <w:t>alam bebas</w:t>
-      </w:r>
-      <w:r>
-        <w:rPr>
-          <w:rFonts w:ascii="Times New Roman" w:hAnsi="Times New Roman"/>
-          <w:sz w:val="24"/>
-          <w:szCs w:val="24"/>
-        </w:rPr>
-        <w:t>.</w:t>
+        <w:t xml:space="preserve"> fungsi pelacakan lokasi tersebut dengan analisis perilaku hewan secara bersamaan.</w:t>
       </w:r>
     </w:p>
     <w:p>
@@ -6739,6 +7139,67 @@
         <w:pStyle w:val="ListParagraph"/>
         <w:numPr>
           <w:ilvl w:val="0"/>
+          <w:numId w:val="15"/>
+        </w:numPr>
+        <w:spacing w:after="0" w:line="480" w:lineRule="auto"/>
+        <w:jc w:val="both"/>
+        <w:rPr>
+          <w:rFonts w:ascii="Times New Roman" w:hAnsi="Times New Roman"/>
+          <w:sz w:val="24"/>
+          <w:szCs w:val="24"/>
+          <w:lang w:val="en-ID"/>
+        </w:rPr>
+      </w:pPr>
+      <w:r>
+        <w:rPr>
+          <w:rFonts w:ascii="Times New Roman" w:hAnsi="Times New Roman"/>
+          <w:b/>
+          <w:bCs/>
+          <w:sz w:val="24"/>
+          <w:szCs w:val="24"/>
+        </w:rPr>
+        <w:t>Mengurangi resiko terjadinya kecelakaan pada hewan ternak</w:t>
+      </w:r>
+      <w:r>
+        <w:rPr>
+          <w:rFonts w:ascii="Times New Roman" w:hAnsi="Times New Roman"/>
+          <w:b/>
+          <w:bCs/>
+          <w:sz w:val="24"/>
+          <w:szCs w:val="24"/>
+        </w:rPr>
+        <w:t xml:space="preserve">, </w:t>
+      </w:r>
+      <w:r>
+        <w:rPr>
+          <w:rFonts w:ascii="Times New Roman" w:hAnsi="Times New Roman"/>
+          <w:sz w:val="24"/>
+          <w:szCs w:val="24"/>
+        </w:rPr>
+        <w:t>karena banyak hewan ternak yang berkeliaran di jalan</w:t>
+      </w:r>
+      <w:r>
+        <w:rPr>
+          <w:rFonts w:ascii="Times New Roman" w:hAnsi="Times New Roman"/>
+          <w:sz w:val="24"/>
+          <w:szCs w:val="24"/>
+        </w:rPr>
+        <w:t xml:space="preserve">, </w:t>
+      </w:r>
+      <w:r>
+        <w:rPr>
+          <w:rFonts w:ascii="Times New Roman" w:hAnsi="Times New Roman"/>
+          <w:sz w:val="24"/>
+          <w:szCs w:val="24"/>
+        </w:rPr>
+        <w:t>sehingga menimbulkan kecelakaan hewan ternak terhadap pengguna jalan</w:t>
+      </w:r>
+    </w:p>
+    <w:p>
+      <w:pPr>
+        <w:pStyle w:val="ListParagraph"/>
+        <w:numPr>
+          <w:ilvl w:val="0"/>
           <w:numId w:val="14"/>
         </w:numPr>
         <w:spacing w:after="0" w:line="480" w:lineRule="auto"/>
@@ -6757,6 +7218,7 @@
           <w:sz w:val="24"/>
           <w:szCs w:val="24"/>
         </w:rPr>
+        <w:lastRenderedPageBreak/>
         <w:t>Bagi Manajemen Peternakan</w:t>
       </w:r>
     </w:p>
@@ -6819,7 +7281,6 @@
           <w:sz w:val="24"/>
           <w:szCs w:val="24"/>
         </w:rPr>
-        <w:lastRenderedPageBreak/>
         <w:t>Mengurangi biaya operasional</w:t>
       </w:r>
       <w:r>
@@ -7128,6 +7589,317 @@
     <w:p>
       <w:pPr>
         <w:pStyle w:val="Heading3"/>
+        <w:spacing w:line="480" w:lineRule="auto"/>
+        <w:rPr>
+          <w:lang w:val="id-ID"/>
+        </w:rPr>
+      </w:pPr>
+      <w:r>
+        <w:rPr>
+          <w:lang w:val="id-ID"/>
+        </w:rPr>
+        <w:t>Smart Farming</w:t>
+      </w:r>
+    </w:p>
+    <w:p>
+      <w:pPr>
+        <w:spacing w:line="480" w:lineRule="auto"/>
+        <w:jc w:val="both"/>
+        <w:rPr>
+          <w:rFonts w:ascii="Times New Roman" w:hAnsi="Times New Roman"/>
+          <w:sz w:val="24"/>
+          <w:szCs w:val="24"/>
+        </w:rPr>
+      </w:pPr>
+      <w:r>
+        <w:rPr>
+          <w:rFonts w:ascii="Times New Roman" w:hAnsi="Times New Roman"/>
+          <w:sz w:val="24"/>
+          <w:szCs w:val="24"/>
+        </w:rPr>
+        <w:tab/>
+      </w:r>
+      <w:r>
+        <w:rPr>
+          <w:rFonts w:ascii="Times New Roman" w:hAnsi="Times New Roman"/>
+          <w:sz w:val="24"/>
+          <w:szCs w:val="24"/>
+        </w:rPr>
+        <w:t>Sektor pertanian merupakan salah satu sektor utama sebagai penghasil pangan. Pertanian menjadi sangat penting karena mempunyai kontribusi dalam pencapaian tujuan pembangunan perekonomian nasional karena Indonesia merupakan negara agraris yang sebagian besar masyarakat Indonesia adalah petani. Sektor pertanian masih memegang peranan penting karena sektor pertanian memberikan kontribusi terhadap kehidupan masyarakat, sektor pertanian menciptakan lapangan kerja yang tinggi dalam penyerapan angkatan kerja, selain itu sektor pertanian mampu menyediakan keragaman pangan sehingga sektor pertanian mempengaruhi konsumsi dan gizi masyarakat</w:t>
+      </w:r>
+      <w:r>
+        <w:rPr>
+          <w:rFonts w:ascii="Times New Roman" w:hAnsi="Times New Roman"/>
+          <w:sz w:val="24"/>
+          <w:szCs w:val="24"/>
+        </w:rPr>
+        <w:t xml:space="preserve"> </w:t>
+      </w:r>
+      <w:r>
+        <w:rPr>
+          <w:rFonts w:ascii="Times New Roman" w:hAnsi="Times New Roman"/>
+          <w:sz w:val="24"/>
+          <w:szCs w:val="24"/>
+        </w:rPr>
+        <w:fldChar w:fldCharType="begin"/>
+      </w:r>
+      <w:r>
+        <w:rPr>
+          <w:rFonts w:ascii="Times New Roman" w:hAnsi="Times New Roman"/>
+          <w:sz w:val="24"/>
+          <w:szCs w:val="24"/>
+        </w:rPr>
+        <w:instrText xml:space="preserve"> ADDIN ZOTERO_ITEM CSL_CITATION {"citationID":"mhjpMZLg","properties":{"formattedCitation":"(Sukanteri et al., n.d.)","plainCitation":"(Sukanteri et al., n.d.)","noteIndex":0},"citationItems":[{"id":75,"uris":["http://zotero.org/users/local/40ttfIiH/items/BT8L7MLE"],"itemData":{"id":75,"type":"article-journal","language":"id","source":"Zotero","title":"TEKNOLOGI PERTANIAN TERPADU BERBASIS FILOSOFI TRI HITA KARANA DALAM USAHATANI MENUJU PERTANIAN ORGANIK","author":[{"family":"Sukanteri","given":"Ni Putu"},{"family":"Suparyana","given":"Pande Komang"},{"family":"Suryana","given":"I Made"},{"family":"Setyawan","given":"I Made Dedy"}]}}],"schema":"https://github.com/citation-style-language/schema/raw/master/csl-citation.json"} </w:instrText>
+      </w:r>
+      <w:r>
+        <w:rPr>
+          <w:rFonts w:ascii="Times New Roman" w:hAnsi="Times New Roman"/>
+          <w:sz w:val="24"/>
+          <w:szCs w:val="24"/>
+        </w:rPr>
+        <w:fldChar w:fldCharType="separate"/>
+      </w:r>
+      <w:r>
+        <w:rPr>
+          <w:rFonts w:ascii="Times New Roman" w:hAnsi="Times New Roman"/>
+          <w:sz w:val="24"/>
+        </w:rPr>
+        <w:t>(Sukanteri et al., n.d.)</w:t>
+      </w:r>
+      <w:r>
+        <w:rPr>
+          <w:rFonts w:ascii="Times New Roman" w:hAnsi="Times New Roman"/>
+          <w:sz w:val="24"/>
+          <w:szCs w:val="24"/>
+        </w:rPr>
+        <w:fldChar w:fldCharType="end"/>
+      </w:r>
+      <w:r>
+        <w:rPr>
+          <w:rFonts w:ascii="Times New Roman" w:hAnsi="Times New Roman"/>
+          <w:sz w:val="24"/>
+          <w:szCs w:val="24"/>
+        </w:rPr>
+        <w:t>.</w:t>
+      </w:r>
+    </w:p>
+    <w:p>
+      <w:pPr>
+        <w:spacing w:line="480" w:lineRule="auto"/>
+        <w:jc w:val="both"/>
+        <w:rPr>
+          <w:rFonts w:ascii="Times New Roman" w:hAnsi="Times New Roman"/>
+          <w:sz w:val="24"/>
+          <w:szCs w:val="24"/>
+          <w:lang w:val="id-ID"/>
+        </w:rPr>
+      </w:pPr>
+      <w:r>
+        <w:rPr>
+          <w:rFonts w:ascii="Times New Roman" w:hAnsi="Times New Roman"/>
+          <w:sz w:val="24"/>
+          <w:szCs w:val="24"/>
+          <w:lang w:val="id-ID"/>
+        </w:rPr>
+        <w:tab/>
+      </w:r>
+      <w:r>
+        <w:rPr>
+          <w:rFonts w:ascii="Times New Roman" w:hAnsi="Times New Roman"/>
+          <w:i/>
+          <w:iCs/>
+          <w:sz w:val="24"/>
+          <w:szCs w:val="24"/>
+          <w:lang w:val="id-ID"/>
+        </w:rPr>
+        <w:t>Smart Farming</w:t>
+      </w:r>
+      <w:r>
+        <w:rPr>
+          <w:rFonts w:ascii="Times New Roman" w:hAnsi="Times New Roman"/>
+          <w:sz w:val="24"/>
+          <w:szCs w:val="24"/>
+          <w:lang w:val="id-ID"/>
+        </w:rPr>
+        <w:t xml:space="preserve"> adalah perkembangan yang menekankan penggunaan teknologi informasi dan komunikasi dalam</w:t>
+      </w:r>
+      <w:r>
+        <w:rPr>
+          <w:rFonts w:ascii="Times New Roman" w:hAnsi="Times New Roman"/>
+          <w:sz w:val="24"/>
+          <w:szCs w:val="24"/>
+          <w:lang w:val="id-ID"/>
+        </w:rPr>
+        <w:t xml:space="preserve"> </w:t>
+      </w:r>
+      <w:r>
+        <w:rPr>
+          <w:rFonts w:ascii="Times New Roman" w:hAnsi="Times New Roman"/>
+          <w:sz w:val="24"/>
+          <w:szCs w:val="24"/>
+          <w:lang w:val="id-ID"/>
+        </w:rPr>
+        <w:t xml:space="preserve">siklus manajemen pertanian siber-fisik. Teknologi baru seperti Internet of Things (IoT) dan </w:t>
+      </w:r>
+      <w:r>
+        <w:rPr>
+          <w:rFonts w:ascii="Times New Roman" w:hAnsi="Times New Roman"/>
+          <w:i/>
+          <w:iCs/>
+          <w:sz w:val="24"/>
+          <w:szCs w:val="24"/>
+          <w:lang w:val="id-ID"/>
+        </w:rPr>
+        <w:t>Cloud computing</w:t>
+      </w:r>
+      <w:r>
+        <w:rPr>
+          <w:rFonts w:ascii="Times New Roman" w:hAnsi="Times New Roman"/>
+          <w:sz w:val="24"/>
+          <w:szCs w:val="24"/>
+          <w:lang w:val="id-ID"/>
+        </w:rPr>
+        <w:t xml:space="preserve"> </w:t>
+      </w:r>
+      <w:r>
+        <w:rPr>
+          <w:rFonts w:ascii="Times New Roman" w:hAnsi="Times New Roman"/>
+          <w:sz w:val="24"/>
+          <w:szCs w:val="24"/>
+          <w:lang w:val="id-ID"/>
+        </w:rPr>
+        <w:t>diperkirakan akan mendukung perkembangan ini dan memperkenalkan lebih</w:t>
+      </w:r>
+      <w:r>
+        <w:rPr>
+          <w:rFonts w:ascii="Times New Roman" w:hAnsi="Times New Roman"/>
+          <w:sz w:val="24"/>
+          <w:szCs w:val="24"/>
+          <w:lang w:val="id-ID"/>
+        </w:rPr>
+        <w:t xml:space="preserve"> </w:t>
+      </w:r>
+      <w:r>
+        <w:rPr>
+          <w:rFonts w:ascii="Times New Roman" w:hAnsi="Times New Roman"/>
+          <w:sz w:val="24"/>
+          <w:szCs w:val="24"/>
+          <w:lang w:val="id-ID"/>
+        </w:rPr>
+        <w:t>banyak robot dan kecerdasan buatan dalam pertanian.</w:t>
+      </w:r>
+      <w:r>
+        <w:rPr>
+          <w:rFonts w:ascii="Times New Roman" w:hAnsi="Times New Roman"/>
+          <w:sz w:val="24"/>
+          <w:szCs w:val="24"/>
+          <w:lang w:val="id-ID"/>
+        </w:rPr>
+        <w:t xml:space="preserve"> </w:t>
+      </w:r>
+      <w:r>
+        <w:rPr>
+          <w:rFonts w:ascii="Times New Roman" w:hAnsi="Times New Roman"/>
+          <w:sz w:val="24"/>
+          <w:szCs w:val="24"/>
+          <w:lang w:val="id-ID"/>
+        </w:rPr>
+        <w:t xml:space="preserve">dalam operasi </w:t>
+      </w:r>
+      <w:r>
+        <w:rPr>
+          <w:rFonts w:ascii="Times New Roman" w:hAnsi="Times New Roman"/>
+          <w:sz w:val="24"/>
+          <w:szCs w:val="24"/>
+          <w:lang w:val="id-ID"/>
+        </w:rPr>
+        <w:lastRenderedPageBreak/>
+        <w:t>pertanian, mendorong keputusan operasional real-time, dan merancang ulang proses bisnis untuk</w:t>
+      </w:r>
+      <w:r>
+        <w:rPr>
+          <w:rFonts w:ascii="Times New Roman" w:hAnsi="Times New Roman"/>
+          <w:sz w:val="24"/>
+          <w:szCs w:val="24"/>
+          <w:lang w:val="id-ID"/>
+        </w:rPr>
+        <w:t xml:space="preserve"> </w:t>
+      </w:r>
+      <w:r>
+        <w:rPr>
+          <w:rFonts w:ascii="Times New Roman" w:hAnsi="Times New Roman"/>
+          <w:sz w:val="24"/>
+          <w:szCs w:val="24"/>
+          <w:lang w:val="id-ID"/>
+        </w:rPr>
+        <w:t>model bisnis yang revolusioner</w:t>
+      </w:r>
+      <w:r>
+        <w:rPr>
+          <w:rFonts w:ascii="Times New Roman" w:hAnsi="Times New Roman"/>
+          <w:sz w:val="24"/>
+          <w:szCs w:val="24"/>
+          <w:lang w:val="id-ID"/>
+        </w:rPr>
+        <w:t xml:space="preserve"> </w:t>
+      </w:r>
+      <w:r>
+        <w:rPr>
+          <w:rFonts w:ascii="Times New Roman" w:hAnsi="Times New Roman"/>
+          <w:sz w:val="24"/>
+          <w:szCs w:val="24"/>
+          <w:lang w:val="id-ID"/>
+        </w:rPr>
+        <w:fldChar w:fldCharType="begin"/>
+      </w:r>
+      <w:r>
+        <w:rPr>
+          <w:rFonts w:ascii="Times New Roman" w:hAnsi="Times New Roman"/>
+          <w:sz w:val="24"/>
+          <w:szCs w:val="24"/>
+          <w:lang w:val="id-ID"/>
+        </w:rPr>
+        <w:instrText xml:space="preserve"> ADDIN ZOTERO_ITEM CSL_CITATION {"citationID":"aMMD7Tjq","properties":{"formattedCitation":"(Wolfert et al., 2017)","plainCitation":"(Wolfert et al., 2017)","noteIndex":0},"citationItems":[{"id":77,"uris":["http://zotero.org/users/local/40ttfIiH/items/REENGG33"],"itemData":{"id":77,"type":"article-journal","container-title":"Agricultural Systems","DOI":"10.1016/j.agsy.2017.01.023","ISSN":"0308521X","journalAbbreviation":"Agricultural Systems","language":"en","page":"69-80","source":"DOI.org (Crossref)","title":"Big Data in Smart Farming – A review","volume":"153","author":[{"family":"Wolfert","given":"Sjaak"},{"family":"Ge","given":"Lan"},{"family":"Verdouw","given":"Cor"},{"family":"Bogaardt","given":"Marc-Jeroen"}],"issued":{"date-parts":[["2017",5]]}}}],"schema":"https://github.com/citation-style-language/schema/raw/master/csl-citation.json"} </w:instrText>
+      </w:r>
+      <w:r>
+        <w:rPr>
+          <w:rFonts w:ascii="Times New Roman" w:hAnsi="Times New Roman"/>
+          <w:sz w:val="24"/>
+          <w:szCs w:val="24"/>
+          <w:lang w:val="id-ID"/>
+        </w:rPr>
+        <w:fldChar w:fldCharType="separate"/>
+      </w:r>
+      <w:r>
+        <w:rPr>
+          <w:rFonts w:ascii="Times New Roman" w:hAnsi="Times New Roman"/>
+          <w:sz w:val="24"/>
+        </w:rPr>
+        <w:t>(Wolfert et al., 2017)</w:t>
+      </w:r>
+      <w:r>
+        <w:rPr>
+          <w:rFonts w:ascii="Times New Roman" w:hAnsi="Times New Roman"/>
+          <w:sz w:val="24"/>
+          <w:szCs w:val="24"/>
+          <w:lang w:val="id-ID"/>
+        </w:rPr>
+        <w:fldChar w:fldCharType="end"/>
+      </w:r>
+      <w:r>
+        <w:rPr>
+          <w:rFonts w:ascii="Times New Roman" w:hAnsi="Times New Roman"/>
+          <w:sz w:val="24"/>
+          <w:szCs w:val="24"/>
+          <w:lang w:val="id-ID"/>
+        </w:rPr>
+        <w:t>.</w:t>
+      </w:r>
+    </w:p>
+    <w:p>
+      <w:pPr>
+        <w:pStyle w:val="Heading3"/>
+        <w:spacing w:line="480" w:lineRule="auto"/>
         <w:rPr>
           <w:lang w:val="id-ID"/>
         </w:rPr>
@@ -7143,96 +7915,41 @@
     </w:p>
     <w:p>
       <w:pPr>
-        <w:jc w:val="center"/>
-        <w:rPr>
-          <w:lang w:val="id-ID"/>
-        </w:rPr>
-      </w:pPr>
-      <w:r>
-        <w:rPr>
-          <w:noProof/>
-          <w:lang w:val="id-ID"/>
-        </w:rPr>
-        <w:drawing>
-          <wp:inline distT="0" distB="0" distL="0" distR="0" wp14:anchorId="1D59D287" wp14:editId="19EE4D0D">
-            <wp:extent cx="3178249" cy="2243470"/>
-            <wp:effectExtent l="0" t="0" r="3175" b="4445"/>
-            <wp:docPr id="1116205947" name="Picture 1"/>
-            <wp:cNvGraphicFramePr>
-              <a:graphicFrameLocks xmlns:a="http://schemas.openxmlformats.org/drawingml/2006/main" noChangeAspect="1"/>
-            </wp:cNvGraphicFramePr>
-            <a:graphic xmlns:a="http://schemas.openxmlformats.org/drawingml/2006/main">
-              <a:graphicData uri="http://schemas.openxmlformats.org/drawingml/2006/picture">
-                <pic:pic xmlns:pic="http://schemas.openxmlformats.org/drawingml/2006/picture">
-                  <pic:nvPicPr>
-                    <pic:cNvPr id="1116205947" name="Picture 1116205947"/>
-                    <pic:cNvPicPr/>
-                  </pic:nvPicPr>
-                  <pic:blipFill>
-                    <a:blip r:embed="rId10">
-                      <a:extLst>
-                        <a:ext uri="{28A0092B-C50C-407E-A947-70E740481C1C}">
-                          <a14:useLocalDpi xmlns:a14="http://schemas.microsoft.com/office/drawing/2010/main" val="0"/>
-                        </a:ext>
-                      </a:extLst>
-                    </a:blip>
-                    <a:stretch>
-                      <a:fillRect/>
-                    </a:stretch>
-                  </pic:blipFill>
-                  <pic:spPr>
-                    <a:xfrm>
-                      <a:off x="0" y="0"/>
-                      <a:ext cx="3184224" cy="2247688"/>
-                    </a:xfrm>
-                    <a:prstGeom prst="rect">
-                      <a:avLst/>
-                    </a:prstGeom>
-                  </pic:spPr>
-                </pic:pic>
-              </a:graphicData>
-            </a:graphic>
-          </wp:inline>
-        </w:drawing>
-      </w:r>
-    </w:p>
-    <w:p>
-      <w:pPr>
-        <w:pStyle w:val="Caption"/>
-        <w:jc w:val="center"/>
-        <w:rPr>
-          <w:rFonts w:ascii="Times New Roman" w:hAnsi="Times New Roman"/>
-          <w:i w:val="0"/>
-          <w:iCs w:val="0"/>
-          <w:color w:val="auto"/>
-          <w:sz w:val="24"/>
-          <w:szCs w:val="24"/>
-          <w:lang w:val="id-ID"/>
-        </w:rPr>
-      </w:pPr>
-      <w:bookmarkStart w:id="16" w:name="_Toc214015301"/>
-      <w:bookmarkStart w:id="17" w:name="_Toc213338684"/>
-      <w:r>
-        <w:rPr>
-          <w:rFonts w:ascii="Times New Roman" w:hAnsi="Times New Roman"/>
-          <w:b/>
-          <w:bCs/>
-          <w:i w:val="0"/>
-          <w:iCs w:val="0"/>
-          <w:color w:val="auto"/>
-          <w:sz w:val="24"/>
-          <w:szCs w:val="24"/>
-        </w:rPr>
-        <w:t xml:space="preserve">Gambar 2. </w:t>
-      </w:r>
-      <w:r>
-        <w:rPr>
-          <w:rFonts w:ascii="Times New Roman" w:hAnsi="Times New Roman"/>
-          <w:b/>
-          <w:bCs/>
-          <w:i w:val="0"/>
-          <w:iCs w:val="0"/>
-          <w:color w:val="auto"/>
+        <w:spacing w:line="480" w:lineRule="auto"/>
+        <w:jc w:val="both"/>
+        <w:rPr>
+          <w:rFonts w:ascii="Times New Roman" w:hAnsi="Times New Roman"/>
+          <w:sz w:val="24"/>
+          <w:szCs w:val="24"/>
+        </w:rPr>
+      </w:pPr>
+      <w:r>
+        <w:rPr>
+          <w:rFonts w:ascii="Times New Roman" w:hAnsi="Times New Roman"/>
+          <w:sz w:val="24"/>
+          <w:szCs w:val="24"/>
+        </w:rPr>
+        <w:tab/>
+      </w:r>
+      <w:r>
+        <w:rPr>
+          <w:rFonts w:ascii="Times New Roman" w:hAnsi="Times New Roman"/>
+          <w:sz w:val="24"/>
+          <w:szCs w:val="24"/>
+        </w:rPr>
+        <w:t>Internet of Things (IoT) adalah ide menghubungkan berbagai perangkat cerdas dengan perangkat cerdas lainnya, baik untuk pertukaran data maupun pengendalian melalui internet. Saat ini, konsep IoT telah mengalami perkembangan pesat dan diterapkan dalam banyak objek di sekitar kita. Diperkirakan bahwa pada tahun 2020, sekitar 50 miliar objek telah terhubung ke internet. Meskipun telah banyak digunakan dalam berbagai perangkat untuk meningkatkan kehidupan sehari-hari, IoT belum memiliki definisi resmi yang dapat diterima secara universal</w:t>
+      </w:r>
+      <w:r>
+        <w:rPr>
+          <w:rFonts w:ascii="Times New Roman" w:hAnsi="Times New Roman"/>
+          <w:sz w:val="24"/>
+          <w:szCs w:val="24"/>
+        </w:rPr>
+        <w:t xml:space="preserve"> </w:t>
+      </w:r>
+      <w:r>
+        <w:rPr>
+          <w:rFonts w:ascii="Times New Roman" w:hAnsi="Times New Roman"/>
           <w:sz w:val="24"/>
           <w:szCs w:val="24"/>
         </w:rPr>
@@ -7241,24 +7958,14 @@
       <w:r>
         <w:rPr>
           <w:rFonts w:ascii="Times New Roman" w:hAnsi="Times New Roman"/>
-          <w:b/>
-          <w:bCs/>
-          <w:i w:val="0"/>
-          <w:iCs w:val="0"/>
-          <w:color w:val="auto"/>
-          <w:sz w:val="24"/>
-          <w:szCs w:val="24"/>
-        </w:rPr>
-        <w:instrText xml:space="preserve"> SEQ Gambar_2. \* ARABIC </w:instrText>
-      </w:r>
-      <w:r>
-        <w:rPr>
-          <w:rFonts w:ascii="Times New Roman" w:hAnsi="Times New Roman"/>
-          <w:b/>
-          <w:bCs/>
-          <w:i w:val="0"/>
-          <w:iCs w:val="0"/>
-          <w:color w:val="auto"/>
+          <w:sz w:val="24"/>
+          <w:szCs w:val="24"/>
+        </w:rPr>
+        <w:instrText xml:space="preserve"> ADDIN ZOTERO_ITEM CSL_CITATION {"citationID":"6MTXv5RO","properties":{"formattedCitation":"(M Rif\\uc0\\u8217{}an, 2024)","plainCitation":"(M Rif’an, 2024)","noteIndex":0},"citationItems":[{"id":79,"uris":["http://zotero.org/users/local/40ttfIiH/items/KI8PA2NT"],"itemData":{"id":79,"type":"article-journal","language":"id","source":"Zotero","title":"PENERAPAN IOT DALAM PERTANIAN PRESISI UNTUK PENINGKATAN PRODUKSI DAN EFISIENSI PENGGUNAAN SUMBER DAYA","author":[{"family":"M Rif'an","given":""}],"issued":{"date-parts":[["2024"]]}}}],"schema":"https://github.com/citation-style-language/schema/raw/master/csl-citation.json"} </w:instrText>
+      </w:r>
+      <w:r>
+        <w:rPr>
+          <w:rFonts w:ascii="Times New Roman" w:hAnsi="Times New Roman"/>
           <w:sz w:val="24"/>
           <w:szCs w:val="24"/>
         </w:rPr>
@@ -7267,25 +7974,13 @@
       <w:r>
         <w:rPr>
           <w:rFonts w:ascii="Times New Roman" w:hAnsi="Times New Roman"/>
-          <w:b/>
-          <w:bCs/>
-          <w:i w:val="0"/>
-          <w:iCs w:val="0"/>
-          <w:noProof/>
-          <w:color w:val="auto"/>
-          <w:sz w:val="24"/>
-          <w:szCs w:val="24"/>
-        </w:rPr>
-        <w:t>1</w:t>
-      </w:r>
-      <w:r>
-        <w:rPr>
-          <w:rFonts w:ascii="Times New Roman" w:hAnsi="Times New Roman"/>
-          <w:b/>
-          <w:bCs/>
-          <w:i w:val="0"/>
-          <w:iCs w:val="0"/>
-          <w:color w:val="auto"/>
+          <w:sz w:val="24"/>
+        </w:rPr>
+        <w:t>(M Rif’an, 2024)</w:t>
+      </w:r>
+      <w:r>
+        <w:rPr>
+          <w:rFonts w:ascii="Times New Roman" w:hAnsi="Times New Roman"/>
           <w:sz w:val="24"/>
           <w:szCs w:val="24"/>
         </w:rPr>
@@ -7294,9 +7989,51 @@
       <w:r>
         <w:rPr>
           <w:rFonts w:ascii="Times New Roman" w:hAnsi="Times New Roman"/>
-          <w:i w:val="0"/>
-          <w:iCs w:val="0"/>
-          <w:color w:val="auto"/>
+          <w:sz w:val="24"/>
+          <w:szCs w:val="24"/>
+        </w:rPr>
+        <w:t>.</w:t>
+      </w:r>
+    </w:p>
+    <w:p>
+      <w:pPr>
+        <w:spacing w:line="480" w:lineRule="auto"/>
+        <w:jc w:val="both"/>
+        <w:rPr>
+          <w:rFonts w:ascii="Times New Roman" w:hAnsi="Times New Roman"/>
+          <w:sz w:val="24"/>
+          <w:szCs w:val="24"/>
+          <w:lang w:val="id-ID"/>
+        </w:rPr>
+      </w:pPr>
+      <w:r>
+        <w:rPr>
+          <w:rFonts w:ascii="Times New Roman" w:hAnsi="Times New Roman"/>
+          <w:sz w:val="24"/>
+          <w:szCs w:val="24"/>
+        </w:rPr>
+        <w:tab/>
+      </w:r>
+      <w:r>
+        <w:rPr>
+          <w:rFonts w:ascii="Times New Roman" w:hAnsi="Times New Roman"/>
+          <w:sz w:val="24"/>
+          <w:szCs w:val="24"/>
+        </w:rPr>
+        <w:t xml:space="preserve">Pemanfaatan Internet of Things (IoT) dalam sektor pertanian memiliki potensi besar untuk menghadirkan kemajuan dan presisi yang signifikan dalam praktik pertanian. Dengan bantuan IoT, petani dan semua pihak terlibat dalam kegiatan pertanian dapat terhubung dengan data yang sesuai dengan kebutuhan mereka. Tujuan utama penerapan IoT dalam pertanian adalah untuk memberikan kontribusi positif dalam meningkatkan, menjaga, dan mengoptimalkan hasil produksi pertanian, serta menyederhanakan dan meningkatkan distribusi makanan. Pengembangan aplikasi IoT dalam pertanian dapat disesuaikan dengan berbagai keperluan, seperti peningkatan kualitas dan kuantitas produksi, peningkatan ketahanan </w:t>
+      </w:r>
+      <w:r>
+        <w:rPr>
+          <w:rFonts w:ascii="Times New Roman" w:hAnsi="Times New Roman"/>
+          <w:sz w:val="24"/>
+          <w:szCs w:val="24"/>
+        </w:rPr>
+        <w:lastRenderedPageBreak/>
+        <w:t>pertanian, serta efisiensi biaya dalam seluruh rantai produksi pertanian</w:t>
+      </w:r>
+      <w:r>
+        <w:rPr>
+          <w:rFonts w:ascii="Times New Roman" w:hAnsi="Times New Roman"/>
           <w:sz w:val="24"/>
           <w:szCs w:val="24"/>
         </w:rPr>
@@ -7305,28 +8042,66 @@
       <w:r>
         <w:rPr>
           <w:rFonts w:ascii="Times New Roman" w:hAnsi="Times New Roman"/>
-          <w:i w:val="0"/>
-          <w:iCs w:val="0"/>
-          <w:color w:val="auto"/>
-          <w:sz w:val="24"/>
-          <w:szCs w:val="24"/>
-        </w:rPr>
-        <w:t>IoT</w:t>
-      </w:r>
-      <w:bookmarkEnd w:id="16"/>
-    </w:p>
-    <w:p>
-      <w:pPr>
-        <w:pStyle w:val="Caption"/>
-        <w:spacing w:after="0" w:line="480" w:lineRule="auto"/>
+          <w:sz w:val="24"/>
+          <w:szCs w:val="24"/>
+        </w:rPr>
+        <w:fldChar w:fldCharType="begin"/>
+      </w:r>
+      <w:r>
+        <w:rPr>
+          <w:rFonts w:ascii="Times New Roman" w:hAnsi="Times New Roman"/>
+          <w:sz w:val="24"/>
+          <w:szCs w:val="24"/>
+        </w:rPr>
+        <w:instrText xml:space="preserve"> ADDIN ZOTERO_ITEM CSL_CITATION {"citationID":"OcV67dK4","properties":{"formattedCitation":"(Wijaya &amp; Rivai, 2018)","plainCitation":"(Wijaya &amp; Rivai, 2018)","noteIndex":0},"citationItems":[{"id":81,"uris":["http://zotero.org/users/local/40ttfIiH/items/MA72Z8K5"],"itemData":{"id":81,"type":"article-journal","container-title":"Jurnal Teknik ITS","DOI":"10.12962/j23373539.v7i2.31113","ISSN":"2337-3539, 2301-9271","issue":"2","journalAbbreviation":"JTITS","language":"id","page":"288-292","source":"DOI.org (Crossref)","title":"Monitoring dan Kontrol Sistem irigasi Berbasis IoT Menggunakan Banana PI","volume":"7","author":[{"family":"Wijaya","given":"Andrie"},{"family":"Rivai","given":"Muhammad"}],"issued":{"date-parts":[["2018",12,17]]}}}],"schema":"https://github.com/citation-style-language/schema/raw/master/csl-citation.json"} </w:instrText>
+      </w:r>
+      <w:r>
+        <w:rPr>
+          <w:rFonts w:ascii="Times New Roman" w:hAnsi="Times New Roman"/>
+          <w:sz w:val="24"/>
+          <w:szCs w:val="24"/>
+        </w:rPr>
+        <w:fldChar w:fldCharType="separate"/>
+      </w:r>
+      <w:r>
+        <w:rPr>
+          <w:rFonts w:ascii="Times New Roman" w:hAnsi="Times New Roman"/>
+          <w:sz w:val="24"/>
+        </w:rPr>
+        <w:t>(Wijaya &amp; Rivai, 2018)</w:t>
+      </w:r>
+      <w:r>
+        <w:rPr>
+          <w:rFonts w:ascii="Times New Roman" w:hAnsi="Times New Roman"/>
+          <w:sz w:val="24"/>
+          <w:szCs w:val="24"/>
+        </w:rPr>
+        <w:fldChar w:fldCharType="end"/>
+      </w:r>
+      <w:r>
+        <w:rPr>
+          <w:rFonts w:ascii="Times New Roman" w:hAnsi="Times New Roman"/>
+          <w:sz w:val="24"/>
+          <w:szCs w:val="24"/>
+        </w:rPr>
+        <w:t>.</w:t>
+      </w:r>
+    </w:p>
+    <w:p>
+      <w:pPr>
+        <w:pStyle w:val="Heading3"/>
+        <w:spacing w:line="480" w:lineRule="auto"/>
+      </w:pPr>
+      <w:bookmarkStart w:id="16" w:name="_Toc213338684"/>
+      <w:bookmarkStart w:id="17" w:name="_Toc214014495"/>
+      <w:r>
+        <w:t>Sensor</w:t>
+      </w:r>
+    </w:p>
+    <w:p>
+      <w:pPr>
+        <w:spacing w:line="480" w:lineRule="auto"/>
         <w:jc w:val="both"/>
-        <w:rPr>
-          <w:rFonts w:ascii="Times New Roman" w:hAnsi="Times New Roman"/>
-          <w:i w:val="0"/>
-          <w:iCs w:val="0"/>
-          <w:sz w:val="24"/>
-          <w:szCs w:val="24"/>
-        </w:rPr>
       </w:pPr>
       <w:r>
         <w:rPr>
@@ -7339,20 +8114,22 @@
       <w:r>
         <w:rPr>
           <w:rFonts w:ascii="Times New Roman" w:hAnsi="Times New Roman"/>
-          <w:i w:val="0"/>
-          <w:iCs w:val="0"/>
-          <w:color w:val="auto"/>
-          <w:sz w:val="24"/>
-          <w:szCs w:val="24"/>
-        </w:rPr>
-        <w:t xml:space="preserve">Internet of things merupakan suatu komunikasi antar perangkat elektronik dengan perangkat lain melalui jaringan internet </w:t>
-      </w:r>
-      <w:r>
-        <w:rPr>
-          <w:rFonts w:ascii="Times New Roman" w:hAnsi="Times New Roman"/>
-          <w:i w:val="0"/>
-          <w:iCs w:val="0"/>
-          <w:color w:val="auto"/>
+          <w:sz w:val="24"/>
+          <w:szCs w:val="24"/>
+        </w:rPr>
+        <w:t>Sensor atau tranduser adalah komponen elektronik yang berfungsi mengubah berbagai besaran fisik menjadi sinyal listrik. Dalam berbagai aplikasinya, sensor-sensor ini memainkan peran kunci dalam mendeteksi dan mengukur fenomena-fenomena fisik seperti suhu, kelembapan udara, tekanan udara, konsentrasi gas, kualitas udara, dan banyak lainnya. Sensing merupakan elemen fundamental dalam kegiatan pengukuran dan instrumentasi, memungkinkan pengukuran perubahan nilai berbagai besaran yang diobservasi. Hasil pengukuran tersebut kemudian dapat divisualisasikan sebagai keluaran dari sistem pengukuran yang terintegrasi, seringkali berbasis Internet of Things (IoT), yang semakin mendominasi dunia teknologi saat ini. Dengan integrasi sensor dan IoT, data pengukuran dapat diakses, dipantau, dan dianalisis secara real-time, membawa kemajuan signifikan dalam pemahaman dan pengelolaan lingkungan, infrastruktur, dan berbagai aplikasi lainnya</w:t>
+      </w:r>
+      <w:r>
+        <w:rPr>
+          <w:rFonts w:ascii="Times New Roman" w:hAnsi="Times New Roman"/>
+          <w:sz w:val="24"/>
+          <w:szCs w:val="24"/>
+        </w:rPr>
+        <w:t xml:space="preserve"> </w:t>
+      </w:r>
+      <w:r>
+        <w:rPr>
+          <w:rFonts w:ascii="Times New Roman" w:hAnsi="Times New Roman"/>
           <w:sz w:val="24"/>
           <w:szCs w:val="24"/>
         </w:rPr>
@@ -7361,20 +8138,14 @@
       <w:r>
         <w:rPr>
           <w:rFonts w:ascii="Times New Roman" w:hAnsi="Times New Roman"/>
-          <w:i w:val="0"/>
-          <w:iCs w:val="0"/>
-          <w:color w:val="auto"/>
-          <w:sz w:val="24"/>
-          <w:szCs w:val="24"/>
-        </w:rPr>
-        <w:instrText xml:space="preserve"> ADDIN ZOTERO_ITEM CSL_CITATION {"citationID":"Xotg9tfD","properties":{"formattedCitation":"(Tambunan &amp; Putra, 2019)","plainCitation":"(Tambunan &amp; Putra, 2019)","noteIndex":0},"citationItems":[{"id":51,"uris":["http://zotero.org/users/local/40ttfIiH/items/5GJEVCRZ"],"itemData":{"id":51,"type":"article-journal","abstract":"Vehicle tracking system based on GPS (Global Positioning System) by using SMS gateway communication is a system where the position of a vehicle can be known with certainty. This tracking system uses Arduino Nano as a microcontroller, GPS module technology to determine the position of the vehicle and the SMS gateway device to communicate via Smartphone. With the Google maps application on the Smartphone, it is easy to track the position of the vehicle. The vehicle can be controlled by turning off and turning on remotely with the SMS gateway device via text message media on the Smartphone.","container-title":"JSR : Jaringan Sistem Informasi Robotik","DOI":"10.58486/jsr.v3i1.41","ISSN":"2579-373X, 2356-2137","issue":"1","journalAbbreviation":"JSR","language":"id","page":"152-160","source":"DOI.org (Crossref)","title":"SISTEM KONTROL KENDARAAN BERBASIS IOT","volume":"3","author":[{"family":"Tambunan","given":"Leonard"},{"family":"Putra","given":"Diki Dwi"}],"issued":{"date-parts":[["2019",7,29]]}}}],"schema":"https://github.com/citation-style-language/schema/raw/master/csl-citation.json"} </w:instrText>
-      </w:r>
-      <w:r>
-        <w:rPr>
-          <w:rFonts w:ascii="Times New Roman" w:hAnsi="Times New Roman"/>
-          <w:i w:val="0"/>
-          <w:iCs w:val="0"/>
-          <w:color w:val="auto"/>
+          <w:sz w:val="24"/>
+          <w:szCs w:val="24"/>
+        </w:rPr>
+        <w:instrText xml:space="preserve"> ADDIN ZOTERO_ITEM CSL_CITATION {"citationID":"Gw4SYtP3","properties":{"formattedCitation":"(Gunadi, 2022)","plainCitation":"(Gunadi, 2022)","noteIndex":0},"citationItems":[{"id":83,"uris":["http://zotero.org/users/local/40ttfIiH/items/ZLTUXHNK"],"itemData":{"id":83,"type":"article-journal","abstract":"A sensor or transducer is an electronic component that functions to convert a physical quantity into an electrical quantity. With various kinds of sensors, various physical phenomena such as temperature, air humidity, air pressure, gas intensity, air quality, etc. can be detected. In measurement/instrumentation activities the role of sensors is very important. With the sensor, changes in the value of the quantity being measured can be detected, then the change in the value of the quantity can be visualized as the output of the measurement system. The implementation of measurement techniques at this time mostly requires an integrated system, based on IoT (Internet of Thing). In this paper, we will review the implementation of various sensors on the Arduino-based IoT.","container-title":"Jurnal Matematika","issue":"3","language":"id","source":"Zotero","title":"Wahana Matematika dan Sains: Jurnal Matematika, Sains, dan Pembelajarannya, Vol. 16  No 3,  Desember  2022                                                                                        e-ISSN: 2549-6727 ,  p-ISSN: 1858-0629","volume":"16","author":[{"family":"Gunadi","given":"I Gede Aris"}],"issued":{"date-parts":[["2022"]]}}}],"schema":"https://github.com/citation-style-language/schema/raw/master/csl-citation.json"} </w:instrText>
+      </w:r>
+      <w:r>
+        <w:rPr>
+          <w:rFonts w:ascii="Times New Roman" w:hAnsi="Times New Roman"/>
           <w:sz w:val="24"/>
           <w:szCs w:val="24"/>
         </w:rPr>
@@ -7383,19 +8154,13 @@
       <w:r>
         <w:rPr>
           <w:rFonts w:ascii="Times New Roman" w:hAnsi="Times New Roman"/>
-          <w:i w:val="0"/>
-          <w:iCs w:val="0"/>
-          <w:color w:val="auto"/>
-          <w:sz w:val="24"/>
-        </w:rPr>
-        <w:t>(Tambunan &amp; Putra, 2019)</w:t>
-      </w:r>
-      <w:r>
-        <w:rPr>
-          <w:rFonts w:ascii="Times New Roman" w:hAnsi="Times New Roman"/>
-          <w:i w:val="0"/>
-          <w:iCs w:val="0"/>
-          <w:color w:val="auto"/>
+          <w:sz w:val="24"/>
+        </w:rPr>
+        <w:t>(Gunadi, 2022)</w:t>
+      </w:r>
+      <w:r>
+        <w:rPr>
+          <w:rFonts w:ascii="Times New Roman" w:hAnsi="Times New Roman"/>
           <w:sz w:val="24"/>
           <w:szCs w:val="24"/>
         </w:rPr>
@@ -7404,25 +8169,20 @@
       <w:r>
         <w:rPr>
           <w:rFonts w:ascii="Times New Roman" w:hAnsi="Times New Roman"/>
-          <w:i w:val="0"/>
-          <w:iCs w:val="0"/>
-          <w:color w:val="auto"/>
-          <w:sz w:val="24"/>
-          <w:szCs w:val="24"/>
-        </w:rPr>
-        <w:t>. Komunikasi ini memungkinkan terjadinya komunikasi antara sensor, perangkat elektrikal atau mekanik dan pengguna meski terpisah dalam jarak yang jauh.</w:t>
+          <w:sz w:val="24"/>
+          <w:szCs w:val="24"/>
+        </w:rPr>
+        <w:t>.</w:t>
       </w:r>
     </w:p>
     <w:p>
       <w:pPr>
         <w:pStyle w:val="Heading3"/>
       </w:pPr>
-      <w:bookmarkStart w:id="18" w:name="_Toc214014495"/>
-      <w:r>
-        <w:lastRenderedPageBreak/>
+      <w:r>
         <w:t>ESP32</w:t>
       </w:r>
-      <w:bookmarkEnd w:id="18"/>
+      <w:bookmarkEnd w:id="17"/>
     </w:p>
     <w:p>
       <w:pPr>
@@ -7448,7 +8208,7 @@
                     <pic:cNvPicPr/>
                   </pic:nvPicPr>
                   <pic:blipFill>
-                    <a:blip r:embed="rId11" cstate="print">
+                    <a:blip r:embed="rId10" cstate="print">
                       <a:extLst>
                         <a:ext uri="{28A0092B-C50C-407E-A947-70E740481C1C}">
                           <a14:useLocalDpi xmlns:a14="http://schemas.microsoft.com/office/drawing/2010/main" val="0"/>
@@ -7488,7 +8248,7 @@
           <w:szCs w:val="24"/>
         </w:rPr>
       </w:pPr>
-      <w:bookmarkStart w:id="19" w:name="_Toc214015302"/>
+      <w:bookmarkStart w:id="18" w:name="_Toc214015302"/>
       <w:r>
         <w:rPr>
           <w:rFonts w:ascii="Times New Roman" w:hAnsi="Times New Roman"/>
@@ -7579,7 +8339,7 @@
         </w:rPr>
         <w:t xml:space="preserve"> ESP32</w:t>
       </w:r>
-      <w:bookmarkEnd w:id="19"/>
+      <w:bookmarkEnd w:id="18"/>
     </w:p>
     <w:p>
       <w:pPr>
@@ -7691,14 +8451,28 @@
     </w:p>
     <w:p>
       <w:pPr>
+        <w:spacing w:line="259" w:lineRule="auto"/>
+        <w:rPr>
+          <w:rFonts w:ascii="Times New Roman" w:eastAsiaTheme="majorEastAsia" w:hAnsi="Times New Roman" w:cstheme="majorBidi"/>
+          <w:b/>
+          <w:sz w:val="24"/>
+          <w:szCs w:val="24"/>
+        </w:rPr>
+      </w:pPr>
+      <w:bookmarkStart w:id="19" w:name="_Toc214014496"/>
+      <w:r>
+        <w:br w:type="page"/>
+      </w:r>
+    </w:p>
+    <w:p>
+      <w:pPr>
         <w:pStyle w:val="Heading3"/>
       </w:pPr>
-      <w:bookmarkStart w:id="20" w:name="_Toc214014496"/>
       <w:r>
         <w:lastRenderedPageBreak/>
         <w:t>GPS NEO-6M</w:t>
       </w:r>
-      <w:bookmarkEnd w:id="20"/>
+      <w:bookmarkEnd w:id="19"/>
     </w:p>
     <w:p>
       <w:pPr>
@@ -7728,7 +8502,7 @@
                     <pic:cNvPicPr/>
                   </pic:nvPicPr>
                   <pic:blipFill>
-                    <a:blip r:embed="rId12" cstate="print">
+                    <a:blip r:embed="rId11" cstate="print">
                       <a:extLst>
                         <a:ext uri="{28A0092B-C50C-407E-A947-70E740481C1C}">
                           <a14:useLocalDpi xmlns:a14="http://schemas.microsoft.com/office/drawing/2010/main" val="0"/>
@@ -7768,7 +8542,7 @@
           <w:szCs w:val="24"/>
         </w:rPr>
       </w:pPr>
-      <w:bookmarkStart w:id="21" w:name="_Toc214015303"/>
+      <w:bookmarkStart w:id="20" w:name="_Toc214015303"/>
       <w:r>
         <w:rPr>
           <w:rFonts w:ascii="Times New Roman" w:hAnsi="Times New Roman"/>
@@ -7780,6 +8554,7 @@
           <w:sz w:val="24"/>
           <w:szCs w:val="24"/>
         </w:rPr>
+        <w:lastRenderedPageBreak/>
         <w:t xml:space="preserve">Gambar 2. </w:t>
       </w:r>
       <w:r>
@@ -7859,7 +8634,7 @@
         </w:rPr>
         <w:t xml:space="preserve"> GPS NEO-6M</w:t>
       </w:r>
-      <w:bookmarkEnd w:id="21"/>
+      <w:bookmarkEnd w:id="20"/>
     </w:p>
     <w:p>
       <w:pPr>
@@ -7906,12 +8681,12 @@
         </w:numPr>
         <w:ind w:left="426"/>
       </w:pPr>
-      <w:bookmarkStart w:id="22" w:name="_Toc214014497"/>
+      <w:bookmarkStart w:id="21" w:name="_Toc214014497"/>
       <w:r>
         <w:lastRenderedPageBreak/>
         <w:t>Penelitian Sebelumnya</w:t>
       </w:r>
-      <w:bookmarkEnd w:id="22"/>
+      <w:bookmarkEnd w:id="21"/>
     </w:p>
     <w:p>
       <w:pPr>
@@ -7926,7 +8701,7 @@
           <w:szCs w:val="24"/>
         </w:rPr>
       </w:pPr>
-      <w:bookmarkStart w:id="23" w:name="_Toc214013952"/>
+      <w:bookmarkStart w:id="22" w:name="_Toc214013952"/>
       <w:r>
         <w:rPr>
           <w:rFonts w:ascii="Times New Roman" w:hAnsi="Times New Roman"/>
@@ -7983,7 +8758,7 @@
         </w:rPr>
         <w:t>1</w:t>
       </w:r>
-      <w:bookmarkEnd w:id="17"/>
+      <w:bookmarkEnd w:id="16"/>
       <w:r>
         <w:rPr>
           <w:rFonts w:ascii="Times New Roman" w:hAnsi="Times New Roman"/>
@@ -8006,7 +8781,7 @@
         </w:rPr>
         <w:t>. Penelitian Sebelumnya</w:t>
       </w:r>
-      <w:bookmarkEnd w:id="23"/>
+      <w:bookmarkEnd w:id="22"/>
     </w:p>
     <w:tbl>
       <w:tblPr>
@@ -8588,7 +9363,6 @@
                 <w:szCs w:val="24"/>
                 <w:lang w:val="id-ID"/>
               </w:rPr>
-              <w:lastRenderedPageBreak/>
               <w:t>4</w:t>
             </w:r>
           </w:p>
@@ -9670,7 +10444,6 @@
                 <w:szCs w:val="24"/>
                 <w:lang w:val="id-ID"/>
               </w:rPr>
-              <w:lastRenderedPageBreak/>
               <w:t>10</w:t>
             </w:r>
           </w:p>
@@ -9834,12 +10607,11 @@
           <w:lang w:val="id-ID"/>
         </w:rPr>
       </w:pPr>
-      <w:bookmarkStart w:id="24" w:name="_Toc214014498"/>
-      <w:r>
-        <w:rPr>
-          <w:lang w:val="id-ID"/>
-        </w:rPr>
-        <w:lastRenderedPageBreak/>
+      <w:bookmarkStart w:id="23" w:name="_Toc214014498"/>
+      <w:r>
+        <w:rPr>
+          <w:lang w:val="id-ID"/>
+        </w:rPr>
         <w:t xml:space="preserve">BAB III </w:t>
       </w:r>
       <w:r>
@@ -9866,7 +10638,7 @@
         </w:rPr>
         <w:t xml:space="preserve"> PENELITIAN</w:t>
       </w:r>
-      <w:bookmarkEnd w:id="24"/>
+      <w:bookmarkEnd w:id="23"/>
     </w:p>
     <w:p>
       <w:pPr>
@@ -9880,11 +10652,11 @@
           <w:lang w:val="id-ID"/>
         </w:rPr>
       </w:pPr>
-      <w:bookmarkStart w:id="25" w:name="_Toc214014499"/>
+      <w:bookmarkStart w:id="24" w:name="_Toc214014499"/>
       <w:r>
         <w:t>Movement Recognition Dari Pembacaan Sensor</w:t>
       </w:r>
-      <w:bookmarkEnd w:id="25"/>
+      <w:bookmarkEnd w:id="24"/>
     </w:p>
     <w:p>
       <w:pPr>
@@ -9898,11 +10670,11 @@
           <w:lang w:val="id-ID"/>
         </w:rPr>
       </w:pPr>
-      <w:bookmarkStart w:id="26" w:name="_Toc214014500"/>
+      <w:bookmarkStart w:id="25" w:name="_Toc214014500"/>
       <w:r>
         <w:t>Rancangan Sistem</w:t>
       </w:r>
-      <w:bookmarkEnd w:id="26"/>
+      <w:bookmarkEnd w:id="25"/>
     </w:p>
     <w:p>
       <w:pPr>
@@ -9916,11 +10688,11 @@
           <w:lang w:val="id-ID"/>
         </w:rPr>
       </w:pPr>
-      <w:bookmarkStart w:id="27" w:name="_Toc214014501"/>
+      <w:bookmarkStart w:id="26" w:name="_Toc214014501"/>
       <w:r>
         <w:t>Rancangan Casing Komponen</w:t>
       </w:r>
-      <w:bookmarkEnd w:id="27"/>
+      <w:bookmarkEnd w:id="26"/>
     </w:p>
     <w:p>
       <w:pPr>
@@ -9934,11 +10706,11 @@
           <w:lang w:val="id-ID"/>
         </w:rPr>
       </w:pPr>
-      <w:bookmarkStart w:id="28" w:name="_Toc214014502"/>
+      <w:bookmarkStart w:id="27" w:name="_Toc214014502"/>
       <w:r>
         <w:t>Pembuatan Alat/Implementasi Sistem</w:t>
       </w:r>
-      <w:bookmarkEnd w:id="28"/>
+      <w:bookmarkEnd w:id="27"/>
     </w:p>
     <w:p>
       <w:pPr>
@@ -9952,11 +10724,11 @@
           <w:lang w:val="id-ID"/>
         </w:rPr>
       </w:pPr>
-      <w:bookmarkStart w:id="29" w:name="_Toc214014503"/>
+      <w:bookmarkStart w:id="28" w:name="_Toc214014503"/>
       <w:r>
         <w:t>Pengujian</w:t>
       </w:r>
-      <w:bookmarkEnd w:id="29"/>
+      <w:bookmarkEnd w:id="28"/>
     </w:p>
     <w:p>
       <w:pPr>
@@ -9984,15 +10756,14 @@
           <w:lang w:val="id-ID"/>
         </w:rPr>
       </w:pPr>
-      <w:bookmarkStart w:id="30" w:name="_Toc214014504"/>
-      <w:r>
-        <w:rPr>
-          <w:lang w:val="id-ID"/>
-        </w:rPr>
-        <w:lastRenderedPageBreak/>
+      <w:bookmarkStart w:id="29" w:name="_Toc214014504"/>
+      <w:r>
+        <w:rPr>
+          <w:lang w:val="id-ID"/>
+        </w:rPr>
         <w:t>Daftar Pustaka</w:t>
       </w:r>
-      <w:bookmarkEnd w:id="30"/>
+      <w:bookmarkEnd w:id="29"/>
     </w:p>
     <w:p>
       <w:pPr>
@@ -10051,39 +10822,7 @@
           <w:rFonts w:ascii="Times New Roman" w:hAnsi="Times New Roman"/>
           <w:sz w:val="24"/>
         </w:rPr>
-        <w:t xml:space="preserve">Angriawan, R., &amp; Anugraha, N. (2019). Sistem Pelacak Lokasi Sapi dengan Sistem Komunikasi LoRa. </w:t>
-      </w:r>
-      <w:r>
-        <w:rPr>
-          <w:rFonts w:ascii="Times New Roman" w:hAnsi="Times New Roman"/>
-          <w:i/>
-          <w:iCs/>
-          <w:sz w:val="24"/>
-        </w:rPr>
-        <w:t>Inspiration: Jurnal Teknologi Informasi dan Komunikasi</w:t>
-      </w:r>
-      <w:r>
-        <w:rPr>
-          <w:rFonts w:ascii="Times New Roman" w:hAnsi="Times New Roman"/>
-          <w:sz w:val="24"/>
-        </w:rPr>
-        <w:t xml:space="preserve">, </w:t>
-      </w:r>
-      <w:r>
-        <w:rPr>
-          <w:rFonts w:ascii="Times New Roman" w:hAnsi="Times New Roman"/>
-          <w:i/>
-          <w:iCs/>
-          <w:sz w:val="24"/>
-        </w:rPr>
-        <w:t>9</w:t>
-      </w:r>
-      <w:r>
-        <w:rPr>
-          <w:rFonts w:ascii="Times New Roman" w:hAnsi="Times New Roman"/>
-          <w:sz w:val="24"/>
-        </w:rPr>
-        <w:t>(1), 33. https://doi.org/10.35585/inspir.v9i1.2494</w:t>
+        <w:t>Al-Fajri, S. (n.d.). Rancang Bangun Alat Pengering Ikan dengan Memonitoring Suhu dan Kelembapan Berbasis Internet of Things (IoT).</w:t>
       </w:r>
     </w:p>
     <w:p>
@@ -10099,23 +10838,7 @@
           <w:rFonts w:ascii="Times New Roman" w:hAnsi="Times New Roman"/>
           <w:sz w:val="24"/>
         </w:rPr>
-        <w:t xml:space="preserve">Annisa, F., Farida, I. N., Sahertian, J., Yahya, N. H., Septiawan, I., Salsabila, A. M., &amp; Setiawan, B. (n.d.). </w:t>
-      </w:r>
-      <w:r>
-        <w:rPr>
-          <w:rFonts w:ascii="Times New Roman" w:hAnsi="Times New Roman"/>
-          <w:i/>
-          <w:iCs/>
-          <w:sz w:val="24"/>
-        </w:rPr>
-        <w:t>Sistem Controlling Pembuatan Pakan Ternak Silase Menggunakan ESP32 Berbasis IoT</w:t>
-      </w:r>
-      <w:r>
-        <w:rPr>
-          <w:rFonts w:ascii="Times New Roman" w:hAnsi="Times New Roman"/>
-          <w:sz w:val="24"/>
-        </w:rPr>
-        <w:t>.</w:t>
+        <w:t>Angriawan, R., &amp; Anugraha, N. (2019). Sistem Pelacak Lokasi Sapi dengan Sistem Komunikasi LoRa. Inspiration: Jurnal Teknologi Informasi dan Komunikasi, 9(1), 33. https://doi.org/10.35585/inspir.v9i1.2494</w:t>
       </w:r>
     </w:p>
     <w:p>
@@ -10131,39 +10854,7 @@
           <w:rFonts w:ascii="Times New Roman" w:hAnsi="Times New Roman"/>
           <w:sz w:val="24"/>
         </w:rPr>
-        <w:t xml:space="preserve">Arta, I. K. C., Febriyanto, A., Nugraha, I. B. M. H. A., Widharma, I. G. S., &amp; Purnama, I. B. I. (2022). Animal Tracking Berbasis Internet of Things. </w:t>
-      </w:r>
-      <w:r>
-        <w:rPr>
-          <w:rFonts w:ascii="Times New Roman" w:hAnsi="Times New Roman"/>
-          <w:i/>
-          <w:iCs/>
-          <w:sz w:val="24"/>
-        </w:rPr>
-        <w:t>Majalah Ilmiah Teknologi Elektro</w:t>
-      </w:r>
-      <w:r>
-        <w:rPr>
-          <w:rFonts w:ascii="Times New Roman" w:hAnsi="Times New Roman"/>
-          <w:sz w:val="24"/>
-        </w:rPr>
-        <w:t xml:space="preserve">, </w:t>
-      </w:r>
-      <w:r>
-        <w:rPr>
-          <w:rFonts w:ascii="Times New Roman" w:hAnsi="Times New Roman"/>
-          <w:i/>
-          <w:iCs/>
-          <w:sz w:val="24"/>
-        </w:rPr>
-        <w:t>21</w:t>
-      </w:r>
-      <w:r>
-        <w:rPr>
-          <w:rFonts w:ascii="Times New Roman" w:hAnsi="Times New Roman"/>
-          <w:sz w:val="24"/>
-        </w:rPr>
-        <w:t>(1), 7. https://doi.org/10.24843/MITE.2022.v21i01.P02</w:t>
+        <w:t>Annisa, F., Farida, I. N., Sahertian, J., Yahya, N. H., Septiawan, I., Salsabila, A. M., &amp; Setiawan, B. (n.d.). Sistem Controlling Pembuatan Pakan Ternak Silase Menggunakan ESP32 Berbasis IoT.</w:t>
       </w:r>
     </w:p>
     <w:p>
@@ -10179,39 +10870,7 @@
           <w:rFonts w:ascii="Times New Roman" w:hAnsi="Times New Roman"/>
           <w:sz w:val="24"/>
         </w:rPr>
-        <w:t xml:space="preserve">Humam, F., &amp; Triawan, M. A. (2024). Sistem Keamanan Ruangan Menggunakan ESP32CAM dan Sensor Gerak Berbasis IoT. </w:t>
-      </w:r>
-      <w:r>
-        <w:rPr>
-          <w:rFonts w:ascii="Times New Roman" w:hAnsi="Times New Roman"/>
-          <w:i/>
-          <w:iCs/>
-          <w:sz w:val="24"/>
-        </w:rPr>
-        <w:t>Infotek: Jurnal Informatika dan Teknologi</w:t>
-      </w:r>
-      <w:r>
-        <w:rPr>
-          <w:rFonts w:ascii="Times New Roman" w:hAnsi="Times New Roman"/>
-          <w:sz w:val="24"/>
-        </w:rPr>
-        <w:t xml:space="preserve">, </w:t>
-      </w:r>
-      <w:r>
-        <w:rPr>
-          <w:rFonts w:ascii="Times New Roman" w:hAnsi="Times New Roman"/>
-          <w:i/>
-          <w:iCs/>
-          <w:sz w:val="24"/>
-        </w:rPr>
-        <w:t>7</w:t>
-      </w:r>
-      <w:r>
-        <w:rPr>
-          <w:rFonts w:ascii="Times New Roman" w:hAnsi="Times New Roman"/>
-          <w:sz w:val="24"/>
-        </w:rPr>
-        <w:t>(2), 575–584. https://doi.org/10.29408/jit.v7i2.26109</w:t>
+        <w:t>Arta, I. K. C., Febriyanto, A., Nugraha, I. B. M. H. A., Widharma, I. G. S., &amp; Purnama, I. B. I. (2022). Animal Tracking Berbasis Internet of Things. Majalah Ilmiah Teknologi Elektro, 21(1), 7. https://doi.org/10.24843/MITE.2022.v21i01.P02</w:t>
       </w:r>
     </w:p>
     <w:p>
@@ -10227,39 +10886,7 @@
           <w:rFonts w:ascii="Times New Roman" w:hAnsi="Times New Roman"/>
           <w:sz w:val="24"/>
         </w:rPr>
-        <w:t xml:space="preserve">Muchtar, H., &amp; Ulhaq, M. Z. H. (n.d.). </w:t>
-      </w:r>
-      <w:r>
-        <w:rPr>
-          <w:rFonts w:ascii="Times New Roman" w:hAnsi="Times New Roman"/>
-          <w:i/>
-          <w:iCs/>
-          <w:sz w:val="24"/>
-        </w:rPr>
-        <w:t>Rancang Bangun Smart Monitoring Farming pada Media Tanah Menggunakan Sistem IoT (Internet of Things)</w:t>
-      </w:r>
-      <w:r>
-        <w:rPr>
-          <w:rFonts w:ascii="Times New Roman" w:hAnsi="Times New Roman"/>
-          <w:sz w:val="24"/>
-        </w:rPr>
-        <w:t xml:space="preserve">. </w:t>
-      </w:r>
-      <w:r>
-        <w:rPr>
-          <w:rFonts w:ascii="Times New Roman" w:hAnsi="Times New Roman"/>
-          <w:i/>
-          <w:iCs/>
-          <w:sz w:val="24"/>
-        </w:rPr>
-        <w:t>6</w:t>
-      </w:r>
-      <w:r>
-        <w:rPr>
-          <w:rFonts w:ascii="Times New Roman" w:hAnsi="Times New Roman"/>
-          <w:sz w:val="24"/>
-        </w:rPr>
-        <w:t>(2).</w:t>
+        <w:t>Gunadi, I. G. A. (2022). Wahana Matematika dan Sains: Jurnal Matematika, Sains, dan Pembelajarannya, Vol. 16  No 3,  Desember  2022                                                                                        e-ISSN: 2549-6727 ,  p-ISSN: 1858-0629. Jurnal Matematika, 16(3).</w:t>
       </w:r>
     </w:p>
     <w:p>
@@ -10275,23 +10902,7 @@
           <w:rFonts w:ascii="Times New Roman" w:hAnsi="Times New Roman"/>
           <w:sz w:val="24"/>
         </w:rPr>
-        <w:t xml:space="preserve">Muta’affif, M. F., Mujtahid, M., Bari, B. E., &amp; Evita, M. (2017). </w:t>
-      </w:r>
-      <w:r>
-        <w:rPr>
-          <w:rFonts w:ascii="Times New Roman" w:hAnsi="Times New Roman"/>
-          <w:i/>
-          <w:iCs/>
-          <w:sz w:val="24"/>
-        </w:rPr>
-        <w:t>Sistem Kendali Peternakan Jarak Jauh Berbasis Internet of Things (IoT)</w:t>
-      </w:r>
-      <w:r>
-        <w:rPr>
-          <w:rFonts w:ascii="Times New Roman" w:hAnsi="Times New Roman"/>
-          <w:sz w:val="24"/>
-        </w:rPr>
-        <w:t>.</w:t>
+        <w:t>Humam, F., &amp; Triawan, M. A. (2024). Sistem Keamanan Ruangan Menggunakan ESP32CAM dan Sensor Gerak Berbasis IoT. Infotek: Jurnal Informatika dan Teknologi, 7(2), 575–584. https://doi.org/10.29408/jit.v7i2.26109</w:t>
       </w:r>
     </w:p>
     <w:p>
@@ -10307,39 +10918,7 @@
           <w:rFonts w:ascii="Times New Roman" w:hAnsi="Times New Roman"/>
           <w:sz w:val="24"/>
         </w:rPr>
-        <w:t xml:space="preserve">Nuryadi, F., Septiani, N. W. P., &amp; Lestari, M. (2025). Implementasi ESP32 Untuk Sistem Pemantauan Kesuburan Tanah Berbasis IoT. </w:t>
-      </w:r>
-      <w:r>
-        <w:rPr>
-          <w:rFonts w:ascii="Times New Roman" w:hAnsi="Times New Roman"/>
-          <w:i/>
-          <w:iCs/>
-          <w:sz w:val="24"/>
-        </w:rPr>
-        <w:t>Semnas Ristek (Seminar Nasional Riset dan Inovasi Teknologi)</w:t>
-      </w:r>
-      <w:r>
-        <w:rPr>
-          <w:rFonts w:ascii="Times New Roman" w:hAnsi="Times New Roman"/>
-          <w:sz w:val="24"/>
-        </w:rPr>
-        <w:t xml:space="preserve">, </w:t>
-      </w:r>
-      <w:r>
-        <w:rPr>
-          <w:rFonts w:ascii="Times New Roman" w:hAnsi="Times New Roman"/>
-          <w:i/>
-          <w:iCs/>
-          <w:sz w:val="24"/>
-        </w:rPr>
-        <w:t>9</w:t>
-      </w:r>
-      <w:r>
-        <w:rPr>
-          <w:rFonts w:ascii="Times New Roman" w:hAnsi="Times New Roman"/>
-          <w:sz w:val="24"/>
-        </w:rPr>
-        <w:t>(1), 79–86. https://doi.org/10.30998/semnasristek.v9i1.7550</w:t>
+        <w:t>M Rif’an. (2024). PENERAPAN IOT DALAM PERTANIAN PRESISI UNTUK PENINGKATAN PRODUKSI DAN EFISIENSI PENGGUNAAN SUMBER DAYA.</w:t>
       </w:r>
     </w:p>
     <w:p>
@@ -10355,39 +10934,7 @@
           <w:rFonts w:ascii="Times New Roman" w:hAnsi="Times New Roman"/>
           <w:sz w:val="24"/>
         </w:rPr>
-        <w:t xml:space="preserve">Tambunan, L., &amp; Putra, D. D. (2019). SISTEM KONTROL KENDARAAN BERBASIS IOT. </w:t>
-      </w:r>
-      <w:r>
-        <w:rPr>
-          <w:rFonts w:ascii="Times New Roman" w:hAnsi="Times New Roman"/>
-          <w:i/>
-          <w:iCs/>
-          <w:sz w:val="24"/>
-        </w:rPr>
-        <w:t>JSR : Jaringan Sistem Informasi Robotik</w:t>
-      </w:r>
-      <w:r>
-        <w:rPr>
-          <w:rFonts w:ascii="Times New Roman" w:hAnsi="Times New Roman"/>
-          <w:sz w:val="24"/>
-        </w:rPr>
-        <w:t xml:space="preserve">, </w:t>
-      </w:r>
-      <w:r>
-        <w:rPr>
-          <w:rFonts w:ascii="Times New Roman" w:hAnsi="Times New Roman"/>
-          <w:i/>
-          <w:iCs/>
-          <w:sz w:val="24"/>
-        </w:rPr>
-        <w:t>3</w:t>
-      </w:r>
-      <w:r>
-        <w:rPr>
-          <w:rFonts w:ascii="Times New Roman" w:hAnsi="Times New Roman"/>
-          <w:sz w:val="24"/>
-        </w:rPr>
-        <w:t>(1), 152–160. https://doi.org/10.58486/jsr.v3i1.41</w:t>
+        <w:t>Muchtar, H., &amp; Ulhaq, M. Z. H. (n.d.). Rancang Bangun Smart Monitoring Farming pada Media Tanah Menggunakan Sistem IoT (Internet of Things). 6(2).</w:t>
       </w:r>
     </w:p>
     <w:p>
@@ -10403,39 +10950,7 @@
           <w:rFonts w:ascii="Times New Roman" w:hAnsi="Times New Roman"/>
           <w:sz w:val="24"/>
         </w:rPr>
-        <w:t xml:space="preserve">Wibowo, G. H., Ayatullah, M. D., &amp; Prasetyo, J. A. (2019). SISTEM CERDAS PEMANTAU HEWAN TERNAK PADA ALAM BEBAS BERBASIS INTERNET OF THINGS (IOT). </w:t>
-      </w:r>
-      <w:r>
-        <w:rPr>
-          <w:rFonts w:ascii="Times New Roman" w:hAnsi="Times New Roman"/>
-          <w:i/>
-          <w:iCs/>
-          <w:sz w:val="24"/>
-        </w:rPr>
-        <w:t>JURNAL ELTEK</w:t>
-      </w:r>
-      <w:r>
-        <w:rPr>
-          <w:rFonts w:ascii="Times New Roman" w:hAnsi="Times New Roman"/>
-          <w:sz w:val="24"/>
-        </w:rPr>
-        <w:t xml:space="preserve">, </w:t>
-      </w:r>
-      <w:r>
-        <w:rPr>
-          <w:rFonts w:ascii="Times New Roman" w:hAnsi="Times New Roman"/>
-          <w:i/>
-          <w:iCs/>
-          <w:sz w:val="24"/>
-        </w:rPr>
-        <w:t>17</w:t>
-      </w:r>
-      <w:r>
-        <w:rPr>
-          <w:rFonts w:ascii="Times New Roman" w:hAnsi="Times New Roman"/>
-          <w:sz w:val="24"/>
-        </w:rPr>
-        <w:t>(2), 18. https://doi.org/10.33795/eltek.v17i2.188</w:t>
+        <w:t>Muta’affif, M. F., Mujtahid, M., Bari, B. E., &amp; Evita, M. (2017). Sistem Kendali Peternakan Jarak Jauh Berbasis Internet of Things (IoT).</w:t>
       </w:r>
     </w:p>
     <w:p>
@@ -10451,23 +10966,119 @@
           <w:rFonts w:ascii="Times New Roman" w:hAnsi="Times New Roman"/>
           <w:sz w:val="24"/>
         </w:rPr>
-        <w:t xml:space="preserve">Widodo, L. (n.d.). </w:t>
-      </w:r>
-      <w:r>
-        <w:rPr>
-          <w:rFonts w:ascii="Times New Roman" w:hAnsi="Times New Roman"/>
-          <w:i/>
-          <w:iCs/>
-          <w:sz w:val="24"/>
-        </w:rPr>
-        <w:t>Rancang Bangun Sistem Deteksi Posisi Sapi berbasis Smartphone</w:t>
-      </w:r>
-      <w:r>
-        <w:rPr>
-          <w:rFonts w:ascii="Times New Roman" w:hAnsi="Times New Roman"/>
-          <w:sz w:val="24"/>
-        </w:rPr>
-        <w:t>.</w:t>
+        <w:t>Nuryadi, F., Septiani, N. W. P., &amp; Lestari, M. (2025). Implementasi ESP32 Untuk Sistem Pemantauan Kesuburan Tanah Berbasis IoT. Semnas Ristek (Seminar Nasional Riset dan Inovasi Teknologi), 9(1), 79–86. https://doi.org/10.30998/semnasristek.v9i1.7550</w:t>
+      </w:r>
+    </w:p>
+    <w:p>
+      <w:pPr>
+        <w:pStyle w:val="Bibliography"/>
+        <w:rPr>
+          <w:rFonts w:ascii="Times New Roman" w:hAnsi="Times New Roman"/>
+          <w:sz w:val="24"/>
+        </w:rPr>
+      </w:pPr>
+      <w:r>
+        <w:rPr>
+          <w:rFonts w:ascii="Times New Roman" w:hAnsi="Times New Roman"/>
+          <w:sz w:val="24"/>
+        </w:rPr>
+        <w:t>Rifaini, A., Sintaro, S., &amp; Surahman, A. (2022). ALAT PERANGKAP DAN KAMERA PENGAWAS DENGAN MENGGUNAKAN ESP32-CAM SEBAGAI SISTEM KEAMANAN KANDANG AYAM. Jurnal Teknik dan Sistem Komputer, 2(2), 52–63. https://doi.org/10.33365/jtikom.v2i2.1486</w:t>
+      </w:r>
+    </w:p>
+    <w:p>
+      <w:pPr>
+        <w:pStyle w:val="Bibliography"/>
+        <w:rPr>
+          <w:rFonts w:ascii="Times New Roman" w:hAnsi="Times New Roman"/>
+          <w:sz w:val="24"/>
+        </w:rPr>
+      </w:pPr>
+      <w:r>
+        <w:rPr>
+          <w:rFonts w:ascii="Times New Roman" w:hAnsi="Times New Roman"/>
+          <w:sz w:val="24"/>
+        </w:rPr>
+        <w:t>Sukanteri, N. P., Suparyana, P. K., Suryana, I. M., &amp; Setyawan, I. M. D. (n.d.). TEKNOLOGI PERTANIAN TERPADU BERBASIS FILOSOFI TRI HITA KARANA DALAM USAHATANI MENUJU PERTANIAN ORGANIK.</w:t>
+      </w:r>
+    </w:p>
+    <w:p>
+      <w:pPr>
+        <w:pStyle w:val="Bibliography"/>
+        <w:rPr>
+          <w:rFonts w:ascii="Times New Roman" w:hAnsi="Times New Roman"/>
+          <w:sz w:val="24"/>
+        </w:rPr>
+      </w:pPr>
+      <w:r>
+        <w:rPr>
+          <w:rFonts w:ascii="Times New Roman" w:hAnsi="Times New Roman"/>
+          <w:sz w:val="24"/>
+        </w:rPr>
+        <w:t>Tambunan, L., &amp; Putra, D. D. (2019). SISTEM KONTROL KENDARAAN BERBASIS IOT. JSR : Jaringan Sistem Informasi Robotik, 3(1), 152–160. https://doi.org/10.58486/jsr.v3i1.41</w:t>
+      </w:r>
+    </w:p>
+    <w:p>
+      <w:pPr>
+        <w:pStyle w:val="Bibliography"/>
+        <w:rPr>
+          <w:rFonts w:ascii="Times New Roman" w:hAnsi="Times New Roman"/>
+          <w:sz w:val="24"/>
+        </w:rPr>
+      </w:pPr>
+      <w:r>
+        <w:rPr>
+          <w:rFonts w:ascii="Times New Roman" w:hAnsi="Times New Roman"/>
+          <w:sz w:val="24"/>
+        </w:rPr>
+        <w:t>Wibowo, G. H., Ayatullah, M. D., &amp; Prasetyo, J. A. (2019). SISTEM CERDAS PEMANTAU HEWAN TERNAK PADA ALAM BEBAS BERBASIS INTERNET OF THINGS (IOT). JURNAL ELTEK, 17(2), 18. https://doi.org/10.33795/eltek.v17i2.188</w:t>
+      </w:r>
+    </w:p>
+    <w:p>
+      <w:pPr>
+        <w:pStyle w:val="Bibliography"/>
+        <w:rPr>
+          <w:rFonts w:ascii="Times New Roman" w:hAnsi="Times New Roman"/>
+          <w:sz w:val="24"/>
+        </w:rPr>
+      </w:pPr>
+      <w:r>
+        <w:rPr>
+          <w:rFonts w:ascii="Times New Roman" w:hAnsi="Times New Roman"/>
+          <w:sz w:val="24"/>
+        </w:rPr>
+        <w:t>Widodo, L. (n.d.). Rancang Bangun Sistem Deteksi Posisi Sapi berbasis Smartphone.</w:t>
+      </w:r>
+    </w:p>
+    <w:p>
+      <w:pPr>
+        <w:pStyle w:val="Bibliography"/>
+        <w:rPr>
+          <w:rFonts w:ascii="Times New Roman" w:hAnsi="Times New Roman"/>
+          <w:sz w:val="24"/>
+        </w:rPr>
+      </w:pPr>
+      <w:r>
+        <w:rPr>
+          <w:rFonts w:ascii="Times New Roman" w:hAnsi="Times New Roman"/>
+          <w:sz w:val="24"/>
+        </w:rPr>
+        <w:t>Wijaya, A., &amp; Rivai, M. (2018). Monitoring dan Kontrol Sistem irigasi Berbasis IoT Menggunakan Banana PI. Jurnal Teknik ITS, 7(2), 288–292. https://doi.org/10.12962/j23373539.v7i2.31113</w:t>
+      </w:r>
+    </w:p>
+    <w:p>
+      <w:pPr>
+        <w:pStyle w:val="Bibliography"/>
+        <w:rPr>
+          <w:rFonts w:ascii="Times New Roman" w:hAnsi="Times New Roman"/>
+          <w:sz w:val="24"/>
+        </w:rPr>
+      </w:pPr>
+      <w:r>
+        <w:rPr>
+          <w:rFonts w:ascii="Times New Roman" w:hAnsi="Times New Roman"/>
+          <w:sz w:val="24"/>
+        </w:rPr>
+        <w:t>Wolfert, S., Ge, L., Verdouw, C., &amp; Bogaardt, M.-J. (2017). Big Data in Smart Farming – A review. Agricultural Systems, 153, 69–80. https://doi.org/10.1016/j.agsy.2017.01.023</w:t>
       </w:r>
     </w:p>
     <w:p>
@@ -12615,7 +13226,6 @@
   <w:style w:type="character" w:default="1" w:styleId="DefaultParagraphFont">
     <w:name w:val="Default Paragraph Font"/>
     <w:uiPriority w:val="1"/>
-    <w:semiHidden/>
     <w:unhideWhenUsed/>
   </w:style>
   <w:style w:type="table" w:default="1" w:styleId="TableNormal">

</xml_diff>

<commit_message>
Update 28 November 2025
</commit_message>
<xml_diff>
--- a/Proposal Rizki Fikriansyah/Proposal Rizki Fikriansyah.docx
+++ b/Proposal Rizki Fikriansyah/Proposal Rizki Fikriansyah.docx
@@ -6723,12 +6723,12 @@
         </w:numPr>
         <w:spacing w:line="480" w:lineRule="auto"/>
       </w:pPr>
-      <w:bookmarkStart w:id="17" w:name="_Toc213338684"/>
-      <w:bookmarkStart w:id="18" w:name="_Toc215168032"/>
+      <w:bookmarkStart w:id="17" w:name="_Toc215168032"/>
+      <w:bookmarkStart w:id="18" w:name="_Toc213338684"/>
       <w:r>
         <w:t>Sensor</w:t>
       </w:r>
-      <w:bookmarkEnd w:id="18"/>
+      <w:bookmarkEnd w:id="17"/>
     </w:p>
     <w:p>
       <w:pPr>
@@ -7325,7 +7325,7 @@
         </w:rPr>
         <w:t>1</w:t>
       </w:r>
-      <w:bookmarkEnd w:id="17"/>
+      <w:bookmarkEnd w:id="18"/>
       <w:r>
         <w:rPr>
           <w:i w:val="0"/>
@@ -9113,11 +9113,35 @@
         <w:tab/>
       </w:r>
       <w:r>
-        <w:t xml:space="preserve">Berdasarkan hasil analisis, implementasi penerapan Internet of Things (IoT) pada sektor pertanian menunjukkan bahwa ada sejumlah kebutuhan yang perlu diperhatikan dalam proses perancangan sistem ini. Dalam konteks pertanian berbasis IoT, keberhasilan implementasi sangat </w:t>
+        <w:t xml:space="preserve">Berdasarkan hasil analisis, implementasi penerapan Internet of Things (IoT) pada sektor </w:t>
+      </w:r>
+      <w:r>
+        <w:t>peternakan</w:t>
+      </w:r>
+      <w:r>
+        <w:t xml:space="preserve"> menunjukkan bahwa ada sejumlah kebutuhan yang perlu diperhatikan dalam proses perancangan sistem ini. Dalam konteks </w:t>
+      </w:r>
+      <w:r>
+        <w:t>peternakan</w:t>
+      </w:r>
+      <w:r>
+        <w:t xml:space="preserve"> berbasis IoT, keberhasilan implementasi sangat </w:t>
       </w:r>
       <w:r>
         <w:lastRenderedPageBreak/>
-        <w:t xml:space="preserve">bergantung pada pemahaman mendalam terhadap dinamika lingkungan pertanian, kebutuhan tanaman, serta ketersediaan dan integrasi data yang akurat. Berikut adalah beberapa kebutuhan kunci yang perlu diperhatikan dalam merancang sistem IoT untuk pertanian. </w:t>
+        <w:t xml:space="preserve">bergantung pada pemahaman mendalam terhadap dinamika lingkungan </w:t>
+      </w:r>
+      <w:r>
+        <w:t>peternakan</w:t>
+      </w:r>
+      <w:r>
+        <w:t>,</w:t>
+      </w:r>
+      <w:r>
+        <w:t xml:space="preserve"> </w:t>
+      </w:r>
+      <w:r>
+        <w:t xml:space="preserve">Berikut adalah beberapa kebutuhan kunci yang perlu diperhatikan dalam merancang sistem IoT untuk pertanian. </w:t>
       </w:r>
     </w:p>
     <w:p>
@@ -9290,7 +9314,7 @@
         <w:rPr>
           <w:lang w:val="id-ID"/>
         </w:rPr>
-        <w:t>Tampilan Visualisasi sesnsor ESP32-Cam</w:t>
+        <w:t>Tampilan Visualisasi sensor ESP32-Cam</w:t>
       </w:r>
     </w:p>
     <w:p>
@@ -9602,7 +9626,174 @@
         <w:tab/>
       </w:r>
       <w:r>
-        <w:t>Pada implementasi Internet of Things (IoT) dalam sektor pertanian, perangkat-perangkat yang akan digunakan nantinya akan ditempatkan langsung di area pertanian itu sendiri. Sistem 22 ini dirancang untuk memanfaatkan berbagai sensor yang bertujuan untuk mengukur tingkat kesuburan tanah. Informasi yang diperoleh dari pembacaan sensor-sensor ini akan dikirimkan melalui modul nRF24L01 dari dalam greenhouse ke modul nRF24L01 yang dimiliki oleh pengguna atau petani.</w:t>
+        <w:t xml:space="preserve">Pada implementasi Internet of Things (IoT) dalam sektor </w:t>
+      </w:r>
+      <w:r>
+        <w:t>peternakan</w:t>
+      </w:r>
+      <w:r>
+        <w:t xml:space="preserve">, perangkat-perangkat yang akan digunakan nantinya akan ditempatkan langsung di </w:t>
+      </w:r>
+      <w:r>
+        <w:t>bagian</w:t>
+      </w:r>
+      <w:r>
+        <w:t xml:space="preserve"> tubuh hewan ternak</w:t>
+      </w:r>
+      <w:r>
+        <w:t xml:space="preserve">. Sistem ini dirancang untuk memanfaatkan berbagai sensor yang bertujuan untuk </w:t>
+      </w:r>
+      <w:r>
+        <w:t>melacak posisi hewan ternak</w:t>
+      </w:r>
+      <w:r>
+        <w:t xml:space="preserve">. Informasi yang diperoleh dari pembacaan sensor-sensor ini akan dikirimkan melalui modul </w:t>
+      </w:r>
+      <w:r>
+        <w:t xml:space="preserve">GPS </w:t>
+      </w:r>
+      <w:r>
+        <w:t>Neo-6M</w:t>
+      </w:r>
+      <w:r>
+        <w:t xml:space="preserve"> dan ESP32-Cam</w:t>
+      </w:r>
+      <w:r>
+        <w:t xml:space="preserve"> dari </w:t>
+      </w:r>
+      <w:r>
+        <w:t>hewa</w:t>
+      </w:r>
+      <w:r>
+        <w:t>n</w:t>
+      </w:r>
+      <w:r>
+        <w:t xml:space="preserve"> ternak</w:t>
+      </w:r>
+      <w:r>
+        <w:t xml:space="preserve"> ke </w:t>
+      </w:r>
+      <w:r>
+        <w:t>software</w:t>
+      </w:r>
+      <w:r>
+        <w:t xml:space="preserve"> </w:t>
+      </w:r>
+      <w:r>
+        <w:t>yang digunakan adalah telegram</w:t>
+      </w:r>
+      <w:r>
+        <w:t xml:space="preserve"> yang dimiliki oleh pengguna atau </w:t>
+      </w:r>
+      <w:r>
+        <w:t>peternak itu sendiri</w:t>
+      </w:r>
+      <w:r>
+        <w:t xml:space="preserve">. </w:t>
+      </w:r>
+    </w:p>
+    <w:p>
+      <w:pPr>
+        <w:spacing w:line="360" w:lineRule="auto"/>
+      </w:pPr>
+      <w:r>
+        <w:tab/>
+      </w:r>
+      <w:r>
+        <w:t xml:space="preserve">Dengan memasang sensor-sensor tersebut di </w:t>
+      </w:r>
+      <w:r>
+        <w:t>bagian tubuh hewan ternak</w:t>
+      </w:r>
+      <w:r>
+        <w:t xml:space="preserve">, informasi yang dikumpulkan dapat mencakup berbagai aspek, </w:t>
+      </w:r>
+      <w:r>
+        <w:t>longitude</w:t>
+      </w:r>
+      <w:r>
+        <w:t xml:space="preserve">, </w:t>
+      </w:r>
+      <w:r>
+        <w:t>latitude</w:t>
+      </w:r>
+      <w:r>
+        <w:t xml:space="preserve">, dan </w:t>
+      </w:r>
+      <w:r>
+        <w:t>visualisasi gambar</w:t>
+      </w:r>
+      <w:r>
+        <w:t xml:space="preserve"> lingkungan yang di lalui hewan ternak</w:t>
+      </w:r>
+      <w:r>
+        <w:t xml:space="preserve"> tersebut</w:t>
+      </w:r>
+      <w:r>
+        <w:t xml:space="preserve">. Kemudian, data-data ini akan diolah dan dikirimkan secara </w:t>
+      </w:r>
+      <w:r>
+        <w:t xml:space="preserve">langsung dengan permintaan </w:t>
+      </w:r>
+      <w:r>
+        <w:t>B</w:t>
+      </w:r>
+      <w:r>
+        <w:t xml:space="preserve">ot </w:t>
+      </w:r>
+      <w:r>
+        <w:t xml:space="preserve">di </w:t>
+      </w:r>
+      <w:r>
+        <w:t>telegram</w:t>
+      </w:r>
+      <w:r>
+        <w:t xml:space="preserve">, memungkinkan </w:t>
+      </w:r>
+      <w:r>
+        <w:t>peternak</w:t>
+      </w:r>
+      <w:r>
+        <w:t xml:space="preserve"> atau pengguna untuk memantau kondisi </w:t>
+      </w:r>
+      <w:r>
+        <w:t>hewan</w:t>
+      </w:r>
+      <w:r>
+        <w:t xml:space="preserve"> dari jarak jauh. Kelebihan dari penerapan teknologi ini adalah memungkinkan adanya pemantauan yang real-time terhadap kondisi </w:t>
+      </w:r>
+      <w:r>
+        <w:t>hewan</w:t>
+      </w:r>
+      <w:r>
+        <w:t xml:space="preserve">. Hal ini memungkinkan </w:t>
+      </w:r>
+      <w:r>
+        <w:t>peternak</w:t>
+      </w:r>
+      <w:r>
+        <w:t xml:space="preserve"> untuk mengambil keputusan yang lebih cepat dan tepat berdasarkan data aktual yang diperoleh dari sensor-sensor di lapangan. Dengan demikian, pemanfaatan teknologi IoT dalam </w:t>
+      </w:r>
+      <w:r>
+        <w:t>peternakan</w:t>
+      </w:r>
+      <w:r>
+        <w:t xml:space="preserve"> tidak hanya dapat meningkatkan efisiensi, tetapi juga dapat mengoptimalkan </w:t>
+      </w:r>
+      <w:r>
+        <w:t>kesehatan hewan ternak</w:t>
+      </w:r>
+      <w:r>
+        <w:t xml:space="preserve"> dengan memastikan bahwa </w:t>
+      </w:r>
+      <w:r>
+        <w:t xml:space="preserve">hewan ternak tidak mengalami kecelakan dan </w:t>
+      </w:r>
+      <w:r>
+        <w:t>bahkan dicuri</w:t>
+      </w:r>
+      <w:r>
+        <w:t>.</w:t>
       </w:r>
     </w:p>
     <w:p>
@@ -9622,6 +9813,7 @@
         <w:rPr>
           <w:lang w:val="id-ID"/>
         </w:rPr>
+        <w:lastRenderedPageBreak/>
         <w:t>Rancangan Umum Sistem</w:t>
       </w:r>
     </w:p>
@@ -9635,11 +9827,140 @@
         <w:tab/>
       </w:r>
       <w:r>
-        <w:t xml:space="preserve">Sistem yang diusulkan untuk meningkatkan hasil panen di lingkungan pertanian, khususnya di dalam area pertanian, menggunakan sejumlah perangkat keras yang terintegrasi. Mikrokontroler utama, ESP32, bertanggung jawab atas pengumpulan data dari berbagai sensor, termasuk sensor suhu DHT11, sensor FC-28 Soil Moisture untuk mengukur kelembapan tanah, dan sensor suhu DS18B20 untuk memberikan data suhu dengan tingkat presisi yang lebih tinggi. Modul nRF24L01 digunakan sebagai perantara nirkabel untuk mentransmisikan data dari ESP32 di dalam pertanian ke NodeMcu ESP8266 di rumah pengguna. NodeMcu ESP8266 berperan sebagai pusat penghubung, menyediakan akses melalui wifi untuk memantau data secara real-time. Selain itu, relay 1 channel digunakan untuk mengontrol perangkat elektronik seperti pompa air, diaktifkan jika sensor kelembapan tanah mendeteksi kadar air yang rendah. Dengan menggunakan </w:t>
-      </w:r>
-      <w:r>
-        <w:lastRenderedPageBreak/>
-        <w:t>kombinasi perangkat keras ini, pemilik pertanian dapat memantau dan mengontrol kondisi lingkungan tanaman secara efisien dari jarak jauh, meminimalisir biaya dan meningkatkan hasil panen.</w:t>
+        <w:t xml:space="preserve">Sistem yang diusulkan untuk </w:t>
+      </w:r>
+      <w:r>
+        <w:t>melacak posisi hewan ternak</w:t>
+      </w:r>
+      <w:r>
+        <w:t xml:space="preserve">, khususnya di dalam area </w:t>
+      </w:r>
+      <w:r>
+        <w:t>peternakan</w:t>
+      </w:r>
+      <w:r>
+        <w:t xml:space="preserve">, menggunakan sejumlah perangkat keras yang terintegrasi. Mikrokontroler utama, ESP32, bertanggung jawab atas pengumpulan data dari berbagai sensor, termasuk sensor </w:t>
+      </w:r>
+      <w:r>
+        <w:t>posisi</w:t>
+      </w:r>
+      <w:r>
+        <w:t xml:space="preserve"> </w:t>
+      </w:r>
+      <w:r>
+        <w:t>GPS Neo-6M</w:t>
+      </w:r>
+      <w:r>
+        <w:t xml:space="preserve">, sensor </w:t>
+      </w:r>
+      <w:r>
+        <w:t>ESP32-Cam</w:t>
+      </w:r>
+      <w:r>
+        <w:t xml:space="preserve"> untuk </w:t>
+      </w:r>
+      <w:r>
+        <w:t xml:space="preserve">menampilkan visualisasi gambar posisi hewan ternak. </w:t>
+      </w:r>
+      <w:r>
+        <w:t xml:space="preserve">Kemudian data yang sudah di kumpulkan oleh </w:t>
+      </w:r>
+      <w:r>
+        <w:t>Mikrokontroler</w:t>
+      </w:r>
+      <w:r>
+        <w:t xml:space="preserve"> utama akan di kirimkan ke aplikasi telegram menggunakan perintah Bot </w:t>
+      </w:r>
+      <w:r>
+        <w:t>untuk memantau data secara real-time. Selain itu</w:t>
+      </w:r>
+      <w:r>
+        <w:t xml:space="preserve">. </w:t>
+      </w:r>
+      <w:r>
+        <w:t xml:space="preserve">Dengan menggunakan kombinasi perangkat keras ini, pemilik </w:t>
+      </w:r>
+      <w:r>
+        <w:t>hewan ternak</w:t>
+      </w:r>
+      <w:r>
+        <w:t xml:space="preserve"> dapat memantau dan mengontrol kondisi lingkungan </w:t>
+      </w:r>
+      <w:r>
+        <w:t>hewan</w:t>
+      </w:r>
+      <w:r>
+        <w:t xml:space="preserve"> secara efisien dari jarak jauh</w:t>
+      </w:r>
+      <w:r>
+        <w:t>.</w:t>
+      </w:r>
+    </w:p>
+    <w:p>
+      <w:pPr>
+        <w:pStyle w:val="ListParagraph"/>
+        <w:spacing w:line="360" w:lineRule="auto"/>
+        <w:ind w:left="0"/>
+        <w:rPr>
+          <w:noProof/>
+        </w:rPr>
+      </w:pPr>
+    </w:p>
+    <w:p>
+      <w:pPr>
+        <w:pStyle w:val="ListParagraph"/>
+        <w:spacing w:line="360" w:lineRule="auto"/>
+        <w:ind w:left="0"/>
+        <w:jc w:val="center"/>
+      </w:pPr>
+      <w:r>
+        <w:rPr>
+          <w:noProof/>
+        </w:rPr>
+        <w:drawing>
+          <wp:inline distT="0" distB="0" distL="0" distR="0" wp14:anchorId="3B1C0E91" wp14:editId="2DB0B5F2">
+            <wp:extent cx="4331368" cy="3857625"/>
+            <wp:effectExtent l="0" t="0" r="0" b="0"/>
+            <wp:docPr id="1610205836" name="Picture 1"/>
+            <wp:cNvGraphicFramePr>
+              <a:graphicFrameLocks xmlns:a="http://schemas.openxmlformats.org/drawingml/2006/main" noChangeAspect="1"/>
+            </wp:cNvGraphicFramePr>
+            <a:graphic xmlns:a="http://schemas.openxmlformats.org/drawingml/2006/main">
+              <a:graphicData uri="http://schemas.openxmlformats.org/drawingml/2006/picture">
+                <pic:pic xmlns:pic="http://schemas.openxmlformats.org/drawingml/2006/picture">
+                  <pic:nvPicPr>
+                    <pic:cNvPr id="1610205836" name=""/>
+                    <pic:cNvPicPr/>
+                  </pic:nvPicPr>
+                  <pic:blipFill rotWithShape="1">
+                    <a:blip r:embed="rId13"/>
+                    <a:srcRect l="28957" t="27188" r="31892" b="10826"/>
+                    <a:stretch>
+                      <a:fillRect/>
+                    </a:stretch>
+                  </pic:blipFill>
+                  <pic:spPr bwMode="auto">
+                    <a:xfrm>
+                      <a:off x="0" y="0"/>
+                      <a:ext cx="4340499" cy="3865757"/>
+                    </a:xfrm>
+                    <a:prstGeom prst="rect">
+                      <a:avLst/>
+                    </a:prstGeom>
+                    <a:ln>
+                      <a:noFill/>
+                    </a:ln>
+                    <a:extLst>
+                      <a:ext uri="{53640926-AAD7-44D8-BBD7-CCE9431645EC}">
+                        <a14:shadowObscured xmlns:a14="http://schemas.microsoft.com/office/drawing/2010/main"/>
+                      </a:ext>
+                    </a:extLst>
+                  </pic:spPr>
+                </pic:pic>
+              </a:graphicData>
+            </a:graphic>
+          </wp:inline>
+        </w:drawing>
       </w:r>
     </w:p>
     <w:p>
@@ -9659,6 +9980,7 @@
         <w:rPr>
           <w:lang w:val="id-ID"/>
         </w:rPr>
+        <w:lastRenderedPageBreak/>
         <w:t>Rancangan Alur Kerja Sistem</w:t>
       </w:r>
     </w:p>
@@ -9672,7 +9994,161 @@
         <w:tab/>
       </w:r>
       <w:r>
-        <w:t>Sistem ini dapat terintegrasi dengan platform Blynk untuk memungkinkan pengguna mengakses dan mengontrol kondisi pertanian secara mudah dan praktis melalui aplikasi seluler. Setelah NodeMcu ESP8266 menerima data dari ESP32 melalui modul nRF24L01, data tersebut dapat disajikan dan diakses melalui Blynk. Pengguna dapat membuat proyek Blynk yang mencakup berbagai widget, seperti gauge atau grafik, untuk menampilkan data suhu, kelembapan tanah, dan suhu di dalam greenhouse. Selain itu, tombol atau sakelar Blynk dapat diatur untuk mengaktifkan atau menonaktifkan perangkat, seperti relay untuk penyiraman tanaman, sesuai dengan kebutuhan. Aplikasi Blynk memberikan antarmuka yang intuitif, memungkinkan pemilik pertanian untuk memantau dan mengontrol pertanian mereka dengan cepat dan mudah melalui perangkat seluler, memberikan kemudahan dalam manajemen tanaman.</w:t>
+        <w:t>Sistem ini dapat terintegrasi dengan platform</w:t>
+      </w:r>
+      <w:r>
+        <w:t xml:space="preserve"> atau aplikasi</w:t>
+      </w:r>
+      <w:r>
+        <w:t xml:space="preserve"> </w:t>
+      </w:r>
+      <w:r>
+        <w:t>Telegram</w:t>
+      </w:r>
+      <w:r>
+        <w:t xml:space="preserve"> untuk memungkinkan pengguna mengakses dan mengontrol kondisi </w:t>
+      </w:r>
+      <w:r>
+        <w:t>hewan ternak</w:t>
+      </w:r>
+      <w:r>
+        <w:t xml:space="preserve"> secara mudah dan praktis melalui aplikasi seluler. Setelah </w:t>
+      </w:r>
+      <w:r>
+        <w:t xml:space="preserve">ESP32 menerima data dari </w:t>
+      </w:r>
+      <w:r>
+        <w:t>GPS Neo-6M dan ESP32-Cam</w:t>
+      </w:r>
+      <w:r>
+        <w:t xml:space="preserve">, data tersebut dapat disajikan dan diakses melalui </w:t>
+      </w:r>
+      <w:r>
+        <w:t>aplikasi telegram</w:t>
+      </w:r>
+      <w:r>
+        <w:t>. Pengguna dapat</w:t>
+      </w:r>
+      <w:r>
+        <w:t xml:space="preserve"> </w:t>
+      </w:r>
+      <w:r>
+        <w:t xml:space="preserve">menggunakan Bot di telegram untuk mendapatkan </w:t>
+      </w:r>
+      <w:r>
+        <w:t xml:space="preserve">vidualisasi dan </w:t>
+      </w:r>
+      <w:r>
+        <w:t xml:space="preserve">posisi hewan ternak </w:t>
+      </w:r>
+      <w:r>
+        <w:t>secara real-time</w:t>
+      </w:r>
+      <w:r>
+        <w:t xml:space="preserve">, untuk menampilkan data </w:t>
+      </w:r>
+      <w:r>
+        <w:t xml:space="preserve">longitude, latitude dan </w:t>
+      </w:r>
+      <w:r>
+        <w:t>visualisai gambar</w:t>
+      </w:r>
+      <w:r>
+        <w:t xml:space="preserve">. </w:t>
+      </w:r>
+      <w:r>
+        <w:t xml:space="preserve">Sehingga </w:t>
+      </w:r>
+      <w:r>
+        <w:t xml:space="preserve">memungkinkan pemilik </w:t>
+      </w:r>
+      <w:r>
+        <w:t>hewan ternak</w:t>
+      </w:r>
+      <w:r>
+        <w:t xml:space="preserve"> untuk memantau dan mengontrol </w:t>
+      </w:r>
+      <w:r>
+        <w:t>hewan</w:t>
+      </w:r>
+      <w:r>
+        <w:t xml:space="preserve"> </w:t>
+      </w:r>
+      <w:r>
+        <w:t>ternak</w:t>
+      </w:r>
+      <w:r>
+        <w:t xml:space="preserve"> dengan cepat dan mudah melalui perangkat seluler</w:t>
+      </w:r>
+      <w:r>
+        <w:t>.</w:t>
+      </w:r>
+    </w:p>
+    <w:p>
+      <w:pPr>
+        <w:pStyle w:val="ListParagraph"/>
+        <w:spacing w:line="360" w:lineRule="auto"/>
+        <w:ind w:left="0"/>
+        <w:rPr>
+          <w:noProof/>
+        </w:rPr>
+      </w:pPr>
+    </w:p>
+    <w:p>
+      <w:pPr>
+        <w:pStyle w:val="ListParagraph"/>
+        <w:spacing w:line="360" w:lineRule="auto"/>
+        <w:ind w:left="0"/>
+        <w:jc w:val="center"/>
+      </w:pPr>
+      <w:r>
+        <w:rPr>
+          <w:noProof/>
+        </w:rPr>
+        <w:drawing>
+          <wp:inline distT="0" distB="0" distL="0" distR="0" wp14:anchorId="6222161A" wp14:editId="057631E8">
+            <wp:extent cx="3319942" cy="3667125"/>
+            <wp:effectExtent l="0" t="0" r="0" b="0"/>
+            <wp:docPr id="612585546" name="Picture 1"/>
+            <wp:cNvGraphicFramePr>
+              <a:graphicFrameLocks xmlns:a="http://schemas.openxmlformats.org/drawingml/2006/main" noChangeAspect="1"/>
+            </wp:cNvGraphicFramePr>
+            <a:graphic xmlns:a="http://schemas.openxmlformats.org/drawingml/2006/main">
+              <a:graphicData uri="http://schemas.openxmlformats.org/drawingml/2006/picture">
+                <pic:pic xmlns:pic="http://schemas.openxmlformats.org/drawingml/2006/picture">
+                  <pic:nvPicPr>
+                    <pic:cNvPr id="612585546" name=""/>
+                    <pic:cNvPicPr/>
+                  </pic:nvPicPr>
+                  <pic:blipFill rotWithShape="1">
+                    <a:blip r:embed="rId14"/>
+                    <a:srcRect l="33646" t="26462" r="35155" b="12276"/>
+                    <a:stretch>
+                      <a:fillRect/>
+                    </a:stretch>
+                  </pic:blipFill>
+                  <pic:spPr bwMode="auto">
+                    <a:xfrm>
+                      <a:off x="0" y="0"/>
+                      <a:ext cx="3328778" cy="3676886"/>
+                    </a:xfrm>
+                    <a:prstGeom prst="rect">
+                      <a:avLst/>
+                    </a:prstGeom>
+                    <a:ln>
+                      <a:noFill/>
+                    </a:ln>
+                    <a:extLst>
+                      <a:ext uri="{53640926-AAD7-44D8-BBD7-CCE9431645EC}">
+                        <a14:shadowObscured xmlns:a14="http://schemas.microsoft.com/office/drawing/2010/main"/>
+                      </a:ext>
+                    </a:extLst>
+                  </pic:spPr>
+                </pic:pic>
+              </a:graphicData>
+            </a:graphic>
+          </wp:inline>
+        </w:drawing>
       </w:r>
     </w:p>
     <w:p>
@@ -9692,6 +10168,7 @@
         <w:rPr>
           <w:lang w:val="id-ID"/>
         </w:rPr>
+        <w:lastRenderedPageBreak/>
         <w:t>Rancangan Hardware</w:t>
       </w:r>
     </w:p>
@@ -9725,7 +10202,6 @@
         <w:rPr>
           <w:lang w:val="id-ID"/>
         </w:rPr>
-        <w:lastRenderedPageBreak/>
         <w:t>Konfigurasi ESP32</w:t>
       </w:r>
     </w:p>
@@ -9739,8 +10215,90 @@
         <w:tab/>
       </w:r>
       <w:r>
-        <w:t>ESP32 mengelola dan mengontrol seluruh komponen dalam sistem ini, memastikan setiap sensor dan modul berfungsi dengan baik dan terintegrasi untuk memberikan pemantauan yang akurat dan responsif terhadap kondisi lingkungan di greenhouse.</w:t>
-      </w:r>
+        <w:t xml:space="preserve">ESP32 mengelola dan mengontrol seluruh komponen dalam sistem ini, memastikan setiap sensor dan modul berfungsi dengan baik dan terintegrasi untuk memberikan pemantauan yang akurat dan responsif terhadap </w:t>
+      </w:r>
+      <w:r>
+        <w:t>kondisi hewan ternak</w:t>
+      </w:r>
+      <w:r>
+        <w:t>.</w:t>
+      </w:r>
+    </w:p>
+    <w:p>
+      <w:pPr>
+        <w:pStyle w:val="ListParagraph"/>
+        <w:spacing w:line="360" w:lineRule="auto"/>
+        <w:ind w:left="0"/>
+        <w:jc w:val="center"/>
+        <w:rPr>
+          <w:noProof/>
+        </w:rPr>
+      </w:pPr>
+    </w:p>
+    <w:p>
+      <w:pPr>
+        <w:pStyle w:val="ListParagraph"/>
+        <w:spacing w:line="360" w:lineRule="auto"/>
+        <w:ind w:left="0"/>
+        <w:jc w:val="center"/>
+      </w:pPr>
+      <w:r>
+        <w:rPr>
+          <w:noProof/>
+        </w:rPr>
+        <w:drawing>
+          <wp:inline distT="0" distB="0" distL="0" distR="0" wp14:anchorId="34A3AA0B" wp14:editId="4181C4B3">
+            <wp:extent cx="3372635" cy="2828925"/>
+            <wp:effectExtent l="0" t="0" r="0" b="0"/>
+            <wp:docPr id="1751950418" name="Picture 1"/>
+            <wp:cNvGraphicFramePr>
+              <a:graphicFrameLocks xmlns:a="http://schemas.openxmlformats.org/drawingml/2006/main" noChangeAspect="1"/>
+            </wp:cNvGraphicFramePr>
+            <a:graphic xmlns:a="http://schemas.openxmlformats.org/drawingml/2006/main">
+              <a:graphicData uri="http://schemas.openxmlformats.org/drawingml/2006/picture">
+                <pic:pic xmlns:pic="http://schemas.openxmlformats.org/drawingml/2006/picture">
+                  <pic:nvPicPr>
+                    <pic:cNvPr id="1751950418" name=""/>
+                    <pic:cNvPicPr/>
+                  </pic:nvPicPr>
+                  <pic:blipFill rotWithShape="1">
+                    <a:blip r:embed="rId15"/>
+                    <a:srcRect l="23063" t="6164" r="23209" b="13726"/>
+                    <a:stretch>
+                      <a:fillRect/>
+                    </a:stretch>
+                  </pic:blipFill>
+                  <pic:spPr bwMode="auto">
+                    <a:xfrm>
+                      <a:off x="0" y="0"/>
+                      <a:ext cx="3393790" cy="2846670"/>
+                    </a:xfrm>
+                    <a:prstGeom prst="rect">
+                      <a:avLst/>
+                    </a:prstGeom>
+                    <a:ln>
+                      <a:noFill/>
+                    </a:ln>
+                    <a:extLst>
+                      <a:ext uri="{53640926-AAD7-44D8-BBD7-CCE9431645EC}">
+                        <a14:shadowObscured xmlns:a14="http://schemas.microsoft.com/office/drawing/2010/main"/>
+                      </a:ext>
+                    </a:extLst>
+                  </pic:spPr>
+                </pic:pic>
+              </a:graphicData>
+            </a:graphic>
+          </wp:inline>
+        </w:drawing>
+      </w:r>
+    </w:p>
+    <w:p>
+      <w:pPr>
+        <w:pStyle w:val="ListParagraph"/>
+        <w:spacing w:line="360" w:lineRule="auto"/>
+        <w:ind w:left="0"/>
+        <w:jc w:val="center"/>
+      </w:pPr>
     </w:p>
     <w:p>
       <w:pPr>
@@ -9802,7 +10360,46 @@
         <w:tab/>
       </w:r>
       <w:r>
-        <w:t>Sensor suhu digunakan untuk mengukur suhu di dalam ruangan greenhouse atau di sekitar tanaman, sehingga suhu tersebut dapat diketahui. Nilai-nilai yang dihasilkan oleh sensor suhu dibaca oleh ESP32 dalam bentuk sinyal digital, yang kemudian menghasilkan output dalam satuan derajat Celsius.</w:t>
+        <w:t xml:space="preserve">Sensor </w:t>
+      </w:r>
+      <w:r>
+        <w:t>posisi</w:t>
+      </w:r>
+      <w:r>
+        <w:t xml:space="preserve"> digunakan untuk </w:t>
+      </w:r>
+      <w:r>
+        <w:t>melacak posisi hewan</w:t>
+      </w:r>
+      <w:r>
+        <w:t xml:space="preserve"> di </w:t>
+      </w:r>
+      <w:r>
+        <w:t>alam bebas</w:t>
+      </w:r>
+      <w:r>
+        <w:t xml:space="preserve">, sehingga </w:t>
+      </w:r>
+      <w:r>
+        <w:t>posisi</w:t>
+      </w:r>
+      <w:r>
+        <w:t xml:space="preserve"> tersebut dapat diketahui. Nilai-nilai yang dihasilkan oleh sensor </w:t>
+      </w:r>
+      <w:r>
+        <w:t>GPS</w:t>
+      </w:r>
+      <w:r>
+        <w:t xml:space="preserve"> ini</w:t>
+      </w:r>
+      <w:r>
+        <w:t xml:space="preserve"> dibaca oleh ESP32 dalam bentuk sinyal digital, yang kemudian menghasilkan output </w:t>
+      </w:r>
+      <w:r>
+        <w:t>posisi akurat atau longitude dan latitude</w:t>
+      </w:r>
+      <w:r>
+        <w:t>.</w:t>
       </w:r>
     </w:p>
     <w:p>
@@ -9835,7 +10432,40 @@
         <w:tab/>
       </w:r>
       <w:r>
-        <w:t>Kelembapan tanah merupakan parameter penting untuk memantau kesehatan tanaman karena mempengaruhi ketersediaan air bagi tanaman di dalam tanah. Sensor kelembapan tanah mengukur kadar air relatif dalam tanah dan mengirimkan data tersebut ke ESP32 untuk diproses. Hasilnya, ESP32 akan menghasilkan output dalam bentuk persentase, yang memberikan informasi langsung tentang kondisi kelembapan tanah yang dapat digunakan untuk mengoptimalkan irigasi dan perawatan tanaman secara tepat waktu</w:t>
+        <w:t>Linkungan hewan ternak</w:t>
+      </w:r>
+      <w:r>
+        <w:t xml:space="preserve"> merupakan parameter penting untuk memantau </w:t>
+      </w:r>
+      <w:r>
+        <w:t>posisi hewan ternak</w:t>
+      </w:r>
+      <w:r>
+        <w:t xml:space="preserve"> karena </w:t>
+      </w:r>
+      <w:r>
+        <w:t>agar peternak dapat memantau kondisi lingkungan yang dilalui hewan ternak tersebut</w:t>
+      </w:r>
+      <w:r>
+        <w:t xml:space="preserve">. Sensor </w:t>
+      </w:r>
+      <w:r>
+        <w:t>kamera atau ESP32-Cam ini dapat</w:t>
+      </w:r>
+      <w:r>
+        <w:t xml:space="preserve"> mengirimkan data </w:t>
+      </w:r>
+      <w:r>
+        <w:t xml:space="preserve">atau visualisasi gambar </w:t>
+      </w:r>
+      <w:r>
+        <w:t>ke ESP32 untuk diproses.</w:t>
+      </w:r>
+      <w:r>
+        <w:t xml:space="preserve"> Setelah di proses nantinya peternak dapat </w:t>
+      </w:r>
+      <w:r>
+        <w:t>melihat output visualisasi gambar dari ESP32-Cam melalui perintah Bot di aplikasi telegram</w:t>
       </w:r>
       <w:r>
         <w:t>.</w:t>
@@ -9865,20 +10495,443 @@
         <w:pStyle w:val="ListParagraph"/>
         <w:spacing w:line="360" w:lineRule="auto"/>
         <w:ind w:left="0"/>
-        <w:rPr>
-          <w:lang w:val="id-ID"/>
-        </w:rPr>
       </w:pPr>
       <w:r>
         <w:tab/>
       </w:r>
       <w:r>
-        <w:t xml:space="preserve">Untuk menguji penerapan Internet of Things (IoT) pada greenhouse, kami akan melakukan serangkaian pengujian untuk memastikan semua sensor dan perangkat berfungsi dengan baik. Pengujian mencakup sensor DHT11 untuk mengukur suhu dan kelembapan udara, sensor DS18B20 untuk suhu tanah, sensor kelembapan tanah FC-28 Soil Moisture, dan relay 1 channel yang dikendalikan oleh ESP32. Data sensor akan dikirim melalui </w:t>
-      </w:r>
+        <w:t xml:space="preserve">Untuk menguji penerapan Internet of Things (IoT) pada </w:t>
+      </w:r>
+      <w:r>
+        <w:t>hewan ternak</w:t>
+      </w:r>
+      <w:r>
+        <w:t xml:space="preserve">, kami akan melakukan serangkaian pengujian untuk memastikan semua sensor dan perangkat berfungsi dengan baik. Pengujian mencakup sensor </w:t>
+      </w:r>
+      <w:r>
+        <w:t>GPS Neo-6M</w:t>
+      </w:r>
+      <w:r>
+        <w:t xml:space="preserve"> untuk </w:t>
+      </w:r>
+      <w:r>
+        <w:t>melacak posisi hewan ternak</w:t>
+      </w:r>
+      <w:r>
+        <w:t xml:space="preserve">, sensor </w:t>
+      </w:r>
+      <w:r>
+        <w:t>ESP32-Cam</w:t>
+      </w:r>
+      <w:r>
+        <w:t xml:space="preserve"> untuk </w:t>
+      </w:r>
+      <w:r>
+        <w:t>menampilkan visualisasi gambar kondisi lingkungan hewan ternak</w:t>
+      </w:r>
+      <w:r>
+        <w:t xml:space="preserve">, yang dikendalikan oleh ESP32. Data sensor akan dikirim </w:t>
+      </w:r>
+      <w:r>
+        <w:t xml:space="preserve">ke software aplikasi telegram dengan perintah Bot didalam aplikasi tersebut </w:t>
+      </w:r>
+      <w:r>
+        <w:t xml:space="preserve">secara real-time. Pengujian akan mencakup simulasi pengecekan </w:t>
+      </w:r>
+      <w:r>
+        <w:t>posisi hewan dan tampilan visualisasi gambar</w:t>
+      </w:r>
+      <w:r>
+        <w:t xml:space="preserve">. Hasil pengujian akan didokumentasikan dalam tabel untuk menunjukkan bahwa sistem beroperasi dengan efisien. Aplikasi </w:t>
+      </w:r>
+      <w:r>
+        <w:t>Telegram</w:t>
+      </w:r>
+      <w:r>
+        <w:t xml:space="preserve"> digunakan untuk memverifikasi performa sensor dan memastikan keakuratan data yang ditampilkan. Berikut adalah simulasi pengujian sistem yang akan dilaksanakan: </w:t>
+      </w:r>
+    </w:p>
+    <w:p>
+      <w:pPr>
+        <w:pStyle w:val="ListParagraph"/>
+        <w:spacing w:line="360" w:lineRule="auto"/>
+        <w:ind w:left="0"/>
+      </w:pPr>
       <w:r>
         <w:lastRenderedPageBreak/>
-        <w:t>modul nRF24L01 ke NodeMCU ESP8266, dan ditampilkan secara real-time di aplikasi Blynk. Pengujian akan mencakup simulasi pengecekan kesuburan tanah dan pengukuran jarak maksimal pengiriman data hingga 150 meter antara modul nRF24L01 di greenhouse dan NodeMCU ESP8266 di lokasi pengguna. Hasil pengujian akan didokumentasikan dalam tabel untuk menunjukkan bahwa sistem beroperasi dengan efisien. Aplikasi Blynk digunakan untuk memverifikasi performa sensor dan memastikan keakuratan data yang ditampilkan.</w:t>
-      </w:r>
+        <w:t xml:space="preserve">a) Sensor </w:t>
+      </w:r>
+      <w:r>
+        <w:t>GPS Neo-6M</w:t>
+      </w:r>
+      <w:r>
+        <w:t xml:space="preserve"> diposisikan di</w:t>
+      </w:r>
+      <w:r>
+        <w:t xml:space="preserve"> belakang telinga</w:t>
+      </w:r>
+      <w:r>
+        <w:t xml:space="preserve"> sapi</w:t>
+      </w:r>
+      <w:r>
+        <w:t xml:space="preserve">. </w:t>
+      </w:r>
+    </w:p>
+    <w:p>
+      <w:pPr>
+        <w:pStyle w:val="ListParagraph"/>
+        <w:spacing w:line="360" w:lineRule="auto"/>
+        <w:ind w:left="0"/>
+      </w:pPr>
+      <w:r>
+        <w:t xml:space="preserve">b) Sensor </w:t>
+      </w:r>
+      <w:r>
+        <w:t>ESP32-Cam</w:t>
+      </w:r>
+      <w:r>
+        <w:t xml:space="preserve"> diletakan pada</w:t>
+      </w:r>
+      <w:r>
+        <w:t xml:space="preserve"> leher dan akan di gantung dengan kalung hewan ternak</w:t>
+      </w:r>
+      <w:r>
+        <w:t xml:space="preserve">. </w:t>
+      </w:r>
+    </w:p>
+    <w:p>
+      <w:pPr>
+        <w:pStyle w:val="ListParagraph"/>
+        <w:spacing w:line="360" w:lineRule="auto"/>
+        <w:ind w:left="0"/>
+      </w:pPr>
+      <w:r>
+        <w:t>Berikut adalah tabel dari hasil pengujian komponen.</w:t>
+      </w:r>
+    </w:p>
+    <w:tbl>
+      <w:tblPr>
+        <w:tblStyle w:val="TableGrid0"/>
+        <w:tblW w:w="7650" w:type="dxa"/>
+        <w:tblLook w:val="04A0" w:firstRow="1" w:lastRow="0" w:firstColumn="1" w:lastColumn="0" w:noHBand="0" w:noVBand="1"/>
+      </w:tblPr>
+      <w:tblGrid>
+        <w:gridCol w:w="704"/>
+        <w:gridCol w:w="1985"/>
+        <w:gridCol w:w="2126"/>
+        <w:gridCol w:w="2835"/>
+      </w:tblGrid>
+      <w:tr>
+        <w:tc>
+          <w:tcPr>
+            <w:tcW w:w="704" w:type="dxa"/>
+          </w:tcPr>
+          <w:p>
+            <w:pPr>
+              <w:pStyle w:val="ListParagraph"/>
+              <w:spacing w:line="360" w:lineRule="auto"/>
+              <w:ind w:left="0"/>
+              <w:jc w:val="center"/>
+              <w:rPr>
+                <w:lang w:val="id-ID"/>
+              </w:rPr>
+            </w:pPr>
+            <w:r>
+              <w:rPr>
+                <w:lang w:val="id-ID"/>
+              </w:rPr>
+              <w:t>No</w:t>
+            </w:r>
+          </w:p>
+        </w:tc>
+        <w:tc>
+          <w:tcPr>
+            <w:tcW w:w="1985" w:type="dxa"/>
+          </w:tcPr>
+          <w:p>
+            <w:pPr>
+              <w:pStyle w:val="ListParagraph"/>
+              <w:spacing w:line="360" w:lineRule="auto"/>
+              <w:ind w:left="0"/>
+              <w:rPr>
+                <w:lang w:val="id-ID"/>
+              </w:rPr>
+            </w:pPr>
+            <w:r>
+              <w:rPr>
+                <w:lang w:val="id-ID"/>
+              </w:rPr>
+              <w:t>Komponen</w:t>
+            </w:r>
+          </w:p>
+        </w:tc>
+        <w:tc>
+          <w:tcPr>
+            <w:tcW w:w="2126" w:type="dxa"/>
+          </w:tcPr>
+          <w:p>
+            <w:pPr>
+              <w:pStyle w:val="ListParagraph"/>
+              <w:spacing w:line="360" w:lineRule="auto"/>
+              <w:ind w:left="0"/>
+              <w:rPr>
+                <w:lang w:val="id-ID"/>
+              </w:rPr>
+            </w:pPr>
+            <w:r>
+              <w:rPr>
+                <w:lang w:val="id-ID"/>
+              </w:rPr>
+              <w:t>Pengujian</w:t>
+            </w:r>
+          </w:p>
+        </w:tc>
+        <w:tc>
+          <w:tcPr>
+            <w:tcW w:w="2835" w:type="dxa"/>
+          </w:tcPr>
+          <w:p>
+            <w:pPr>
+              <w:pStyle w:val="ListParagraph"/>
+              <w:spacing w:line="360" w:lineRule="auto"/>
+              <w:ind w:left="0"/>
+              <w:rPr>
+                <w:lang w:val="id-ID"/>
+              </w:rPr>
+            </w:pPr>
+            <w:r>
+              <w:rPr>
+                <w:lang w:val="id-ID"/>
+              </w:rPr>
+              <w:t>Hasil yang diharapkan</w:t>
+            </w:r>
+          </w:p>
+        </w:tc>
+      </w:tr>
+      <w:tr>
+        <w:tc>
+          <w:tcPr>
+            <w:tcW w:w="704" w:type="dxa"/>
+          </w:tcPr>
+          <w:p>
+            <w:pPr>
+              <w:pStyle w:val="ListParagraph"/>
+              <w:spacing w:line="360" w:lineRule="auto"/>
+              <w:ind w:left="0"/>
+              <w:jc w:val="center"/>
+              <w:rPr>
+                <w:lang w:val="id-ID"/>
+              </w:rPr>
+            </w:pPr>
+            <w:r>
+              <w:rPr>
+                <w:lang w:val="id-ID"/>
+              </w:rPr>
+              <w:t>1</w:t>
+            </w:r>
+          </w:p>
+        </w:tc>
+        <w:tc>
+          <w:tcPr>
+            <w:tcW w:w="1985" w:type="dxa"/>
+          </w:tcPr>
+          <w:p>
+            <w:pPr>
+              <w:pStyle w:val="ListParagraph"/>
+              <w:spacing w:line="360" w:lineRule="auto"/>
+              <w:ind w:left="0"/>
+              <w:rPr>
+                <w:lang w:val="id-ID"/>
+              </w:rPr>
+            </w:pPr>
+            <w:r>
+              <w:rPr>
+                <w:lang w:val="id-ID"/>
+              </w:rPr>
+              <w:t xml:space="preserve">Sensor GPS </w:t>
+            </w:r>
+            <w:r>
+              <w:rPr>
+                <w:lang w:val="id-ID"/>
+              </w:rPr>
+              <w:t>NEO</w:t>
+            </w:r>
+            <w:r>
+              <w:rPr>
+                <w:lang w:val="id-ID"/>
+              </w:rPr>
+              <w:t>-6M</w:t>
+            </w:r>
+          </w:p>
+        </w:tc>
+        <w:tc>
+          <w:tcPr>
+            <w:tcW w:w="2126" w:type="dxa"/>
+          </w:tcPr>
+          <w:p>
+            <w:pPr>
+              <w:pStyle w:val="ListParagraph"/>
+              <w:spacing w:line="360" w:lineRule="auto"/>
+              <w:ind w:left="0"/>
+              <w:jc w:val="left"/>
+              <w:rPr>
+                <w:lang w:val="id-ID"/>
+              </w:rPr>
+            </w:pPr>
+            <w:r>
+              <w:t xml:space="preserve">Melakukan pengujian pada </w:t>
+            </w:r>
+            <w:r>
+              <w:t xml:space="preserve">alam bebas atau </w:t>
+            </w:r>
+            <w:r>
+              <w:t>ladang yang sudah ditentukan</w:t>
+            </w:r>
+          </w:p>
+        </w:tc>
+        <w:tc>
+          <w:tcPr>
+            <w:tcW w:w="2835" w:type="dxa"/>
+          </w:tcPr>
+          <w:p>
+            <w:pPr>
+              <w:pStyle w:val="ListParagraph"/>
+              <w:spacing w:line="360" w:lineRule="auto"/>
+              <w:ind w:left="0"/>
+              <w:rPr>
+                <w:lang w:val="id-ID"/>
+              </w:rPr>
+            </w:pPr>
+            <w:r>
+              <w:t>Telegram</w:t>
+            </w:r>
+            <w:r>
+              <w:t xml:space="preserve"> dapat menampilkan hasil data </w:t>
+            </w:r>
+            <w:r>
+              <w:t>berupa langitude dan latitude adapun link yang terhub</w:t>
+            </w:r>
+            <w:r>
+              <w:t>ung langsung dengan google maps</w:t>
+            </w:r>
+          </w:p>
+        </w:tc>
+      </w:tr>
+      <w:tr>
+        <w:tc>
+          <w:tcPr>
+            <w:tcW w:w="704" w:type="dxa"/>
+          </w:tcPr>
+          <w:p>
+            <w:pPr>
+              <w:pStyle w:val="ListParagraph"/>
+              <w:spacing w:line="360" w:lineRule="auto"/>
+              <w:ind w:left="0"/>
+              <w:jc w:val="center"/>
+              <w:rPr>
+                <w:lang w:val="id-ID"/>
+              </w:rPr>
+            </w:pPr>
+            <w:r>
+              <w:rPr>
+                <w:lang w:val="id-ID"/>
+              </w:rPr>
+              <w:t>2</w:t>
+            </w:r>
+          </w:p>
+        </w:tc>
+        <w:tc>
+          <w:tcPr>
+            <w:tcW w:w="1985" w:type="dxa"/>
+          </w:tcPr>
+          <w:p>
+            <w:pPr>
+              <w:pStyle w:val="ListParagraph"/>
+              <w:spacing w:line="360" w:lineRule="auto"/>
+              <w:ind w:left="0"/>
+              <w:rPr>
+                <w:lang w:val="id-ID"/>
+              </w:rPr>
+            </w:pPr>
+            <w:r>
+              <w:rPr>
+                <w:lang w:val="id-ID"/>
+              </w:rPr>
+              <w:t>Sensor ESP32-CAM</w:t>
+            </w:r>
+          </w:p>
+        </w:tc>
+        <w:tc>
+          <w:tcPr>
+            <w:tcW w:w="2126" w:type="dxa"/>
+          </w:tcPr>
+          <w:p>
+            <w:pPr>
+              <w:pStyle w:val="ListParagraph"/>
+              <w:spacing w:line="360" w:lineRule="auto"/>
+              <w:ind w:left="0"/>
+              <w:rPr>
+                <w:lang w:val="id-ID"/>
+              </w:rPr>
+            </w:pPr>
+            <w:r>
+              <w:rPr>
+                <w:lang w:val="id-ID"/>
+              </w:rPr>
+              <w:t xml:space="preserve">Melakukan pengujian </w:t>
+            </w:r>
+            <w:r>
+              <w:rPr>
+                <w:lang w:val="id-ID"/>
+              </w:rPr>
+              <w:t>tampilan visualisasi gambar</w:t>
+            </w:r>
+            <w:r>
+              <w:rPr>
+                <w:lang w:val="id-ID"/>
+              </w:rPr>
+              <w:t xml:space="preserve"> </w:t>
+            </w:r>
+          </w:p>
+        </w:tc>
+        <w:tc>
+          <w:tcPr>
+            <w:tcW w:w="2835" w:type="dxa"/>
+          </w:tcPr>
+          <w:p>
+            <w:pPr>
+              <w:pStyle w:val="ListParagraph"/>
+              <w:spacing w:line="360" w:lineRule="auto"/>
+              <w:ind w:left="0"/>
+              <w:rPr>
+                <w:lang w:val="id-ID"/>
+              </w:rPr>
+            </w:pPr>
+            <w:r>
+              <w:rPr>
+                <w:lang w:val="id-ID"/>
+              </w:rPr>
+              <w:t>Telegram dapat menampilkan visualisasi gambar</w:t>
+            </w:r>
+            <w:r>
+              <w:rPr>
+                <w:lang w:val="id-ID"/>
+              </w:rPr>
+              <w:t xml:space="preserve"> posisi hewan ternak di alam bebas</w:t>
+            </w:r>
+          </w:p>
+        </w:tc>
+      </w:tr>
+    </w:tbl>
+    <w:p>
+      <w:pPr>
+        <w:pStyle w:val="ListParagraph"/>
+        <w:spacing w:line="360" w:lineRule="auto"/>
+        <w:ind w:left="0"/>
+        <w:rPr>
+          <w:lang w:val="id-ID"/>
+        </w:rPr>
+      </w:pPr>
     </w:p>
     <w:p>
       <w:pPr>
@@ -12918,6 +13971,7 @@
   <w:style w:type="character" w:default="1" w:styleId="DefaultParagraphFont">
     <w:name w:val="Default Paragraph Font"/>
     <w:uiPriority w:val="1"/>
+    <w:semiHidden/>
     <w:unhideWhenUsed/>
   </w:style>
   <w:style w:type="table" w:default="1" w:styleId="TableNormal">

</xml_diff>

<commit_message>
Update Bab III 30 Nov 2025
</commit_message>
<xml_diff>
--- a/Proposal Rizki Fikriansyah/Proposal Rizki Fikriansyah.docx
+++ b/Proposal Rizki Fikriansyah/Proposal Rizki Fikriansyah.docx
@@ -5231,7 +5231,19 @@
         <w:rPr>
           <w:szCs w:val="24"/>
         </w:rPr>
-        <w:t xml:space="preserve">peneliti sebelumnya yang mengembangkan sistem kontrol </w:t>
+        <w:t xml:space="preserve">peneliti yang </w:t>
+      </w:r>
+      <w:r>
+        <w:rPr>
+          <w:szCs w:val="24"/>
+        </w:rPr>
+        <w:t xml:space="preserve">lainnya yaitu </w:t>
+      </w:r>
+      <w:r>
+        <w:rPr>
+          <w:szCs w:val="24"/>
+        </w:rPr>
+        <w:t xml:space="preserve">mengembangkan sistem kontrol </w:t>
       </w:r>
       <w:r>
         <w:rPr>
@@ -5256,6 +5268,12 @@
           <w:szCs w:val="24"/>
         </w:rPr>
         <w:lastRenderedPageBreak/>
+        <w:t xml:space="preserve">menggunakan mikrokontroller utama Arduino Uno </w:t>
+      </w:r>
+      <w:r>
+        <w:rPr>
+          <w:szCs w:val="24"/>
+        </w:rPr>
         <w:fldChar w:fldCharType="begin"/>
       </w:r>
       <w:r>
@@ -5301,7 +5319,37 @@
         <w:rPr>
           <w:szCs w:val="24"/>
         </w:rPr>
-        <w:t xml:space="preserve"> fungsi pelacakan lokasi tersebut dengan analisis perilaku hewan secara bersamaan.</w:t>
+        <w:t xml:space="preserve"> fungsi pelacakan lokasi tersebut dengan </w:t>
+      </w:r>
+      <w:r>
+        <w:rPr>
+          <w:szCs w:val="24"/>
+        </w:rPr>
+        <w:t>tampilan visualisasi gambar</w:t>
+      </w:r>
+      <w:r>
+        <w:rPr>
+          <w:szCs w:val="24"/>
+        </w:rPr>
+        <w:t xml:space="preserve"> posisi</w:t>
+      </w:r>
+      <w:r>
+        <w:rPr>
+          <w:szCs w:val="24"/>
+        </w:rPr>
+        <w:t xml:space="preserve"> hewan </w:t>
+      </w:r>
+      <w:r>
+        <w:rPr>
+          <w:szCs w:val="24"/>
+        </w:rPr>
+        <w:t xml:space="preserve">ternak </w:t>
+      </w:r>
+      <w:r>
+        <w:rPr>
+          <w:szCs w:val="24"/>
+        </w:rPr>
+        <w:t>secara bersamaan.</w:t>
       </w:r>
     </w:p>
     <w:p>
@@ -9004,13 +9052,9 @@
     <w:p>
       <w:pPr>
         <w:pStyle w:val="Caption"/>
-        <w:spacing w:line="480" w:lineRule="auto"/>
         <w:jc w:val="center"/>
         <w:rPr>
-          <w:i w:val="0"/>
-          <w:iCs w:val="0"/>
           <w:color w:val="auto"/>
-          <w:sz w:val="24"/>
           <w:szCs w:val="24"/>
           <w:lang w:val="id-ID"/>
         </w:rPr>
@@ -9078,13 +9122,19 @@
       </w:r>
       <w:r>
         <w:rPr>
+          <w:color w:val="auto"/>
+        </w:rPr>
+        <w:t xml:space="preserve"> </w:t>
+      </w:r>
+      <w:r>
+        <w:rPr>
           <w:i w:val="0"/>
           <w:iCs w:val="0"/>
           <w:color w:val="auto"/>
           <w:sz w:val="24"/>
           <w:szCs w:val="24"/>
         </w:rPr>
-        <w:t xml:space="preserve"> Tahapan Pengerjaan Penelitian</w:t>
+        <w:t>Tahapan Pengerjaan Penelitian</w:t>
       </w:r>
     </w:p>
     <w:p>
@@ -9125,13 +9175,10 @@
         <w:t>peternakan</w:t>
       </w:r>
       <w:r>
-        <w:t xml:space="preserve"> berbasis IoT, keberhasilan implementasi sangat </w:t>
+        <w:t xml:space="preserve"> berbasis IoT, keberhasilan implementasi sangat bergantung pada pemahaman mendalam terhadap dinamika lingkungan </w:t>
       </w:r>
       <w:r>
         <w:lastRenderedPageBreak/>
-        <w:t xml:space="preserve">bergantung pada pemahaman mendalam terhadap dinamika lingkungan </w:t>
-      </w:r>
-      <w:r>
         <w:t>peternakan</w:t>
       </w:r>
       <w:r>
@@ -9965,6 +10012,148 @@
     </w:p>
     <w:p>
       <w:pPr>
+        <w:pStyle w:val="Caption"/>
+        <w:jc w:val="center"/>
+        <w:rPr>
+          <w:i w:val="0"/>
+          <w:iCs w:val="0"/>
+          <w:color w:val="auto"/>
+          <w:sz w:val="24"/>
+          <w:szCs w:val="24"/>
+        </w:rPr>
+      </w:pPr>
+      <w:r>
+        <w:rPr>
+          <w:i w:val="0"/>
+          <w:iCs w:val="0"/>
+          <w:color w:val="auto"/>
+          <w:sz w:val="24"/>
+          <w:szCs w:val="24"/>
+        </w:rPr>
+        <w:t xml:space="preserve">Gambar 3. </w:t>
+      </w:r>
+      <w:r>
+        <w:rPr>
+          <w:i w:val="0"/>
+          <w:iCs w:val="0"/>
+          <w:color w:val="auto"/>
+          <w:sz w:val="24"/>
+          <w:szCs w:val="24"/>
+        </w:rPr>
+        <w:fldChar w:fldCharType="begin"/>
+      </w:r>
+      <w:r>
+        <w:rPr>
+          <w:i w:val="0"/>
+          <w:iCs w:val="0"/>
+          <w:color w:val="auto"/>
+          <w:sz w:val="24"/>
+          <w:szCs w:val="24"/>
+        </w:rPr>
+        <w:instrText xml:space="preserve"> SEQ Gambar_3. \* ARABIC </w:instrText>
+      </w:r>
+      <w:r>
+        <w:rPr>
+          <w:i w:val="0"/>
+          <w:iCs w:val="0"/>
+          <w:color w:val="auto"/>
+          <w:sz w:val="24"/>
+          <w:szCs w:val="24"/>
+        </w:rPr>
+        <w:fldChar w:fldCharType="separate"/>
+      </w:r>
+      <w:r>
+        <w:rPr>
+          <w:i w:val="0"/>
+          <w:iCs w:val="0"/>
+          <w:noProof/>
+          <w:color w:val="auto"/>
+          <w:sz w:val="24"/>
+          <w:szCs w:val="24"/>
+        </w:rPr>
+        <w:t>2</w:t>
+      </w:r>
+      <w:r>
+        <w:rPr>
+          <w:i w:val="0"/>
+          <w:iCs w:val="0"/>
+          <w:color w:val="auto"/>
+          <w:sz w:val="24"/>
+          <w:szCs w:val="24"/>
+        </w:rPr>
+        <w:fldChar w:fldCharType="end"/>
+      </w:r>
+      <w:r>
+        <w:rPr>
+          <w:i w:val="0"/>
+          <w:iCs w:val="0"/>
+          <w:color w:val="auto"/>
+          <w:sz w:val="24"/>
+          <w:szCs w:val="24"/>
+        </w:rPr>
+        <w:t xml:space="preserve"> </w:t>
+      </w:r>
+      <w:r>
+        <w:rPr>
+          <w:i w:val="0"/>
+          <w:iCs w:val="0"/>
+          <w:color w:val="auto"/>
+          <w:sz w:val="24"/>
+          <w:szCs w:val="24"/>
+        </w:rPr>
+        <w:t xml:space="preserve">Rancangan </w:t>
+      </w:r>
+      <w:r>
+        <w:rPr>
+          <w:i w:val="0"/>
+          <w:iCs w:val="0"/>
+          <w:color w:val="auto"/>
+          <w:sz w:val="24"/>
+          <w:szCs w:val="24"/>
+        </w:rPr>
+        <w:t>u</w:t>
+      </w:r>
+      <w:r>
+        <w:rPr>
+          <w:i w:val="0"/>
+          <w:iCs w:val="0"/>
+          <w:color w:val="auto"/>
+          <w:sz w:val="24"/>
+          <w:szCs w:val="24"/>
+        </w:rPr>
+        <w:t xml:space="preserve">mum </w:t>
+      </w:r>
+      <w:r>
+        <w:rPr>
+          <w:i w:val="0"/>
+          <w:iCs w:val="0"/>
+          <w:color w:val="auto"/>
+          <w:sz w:val="24"/>
+          <w:szCs w:val="24"/>
+        </w:rPr>
+        <w:t>s</w:t>
+      </w:r>
+      <w:r>
+        <w:rPr>
+          <w:i w:val="0"/>
+          <w:iCs w:val="0"/>
+          <w:color w:val="auto"/>
+          <w:sz w:val="24"/>
+          <w:szCs w:val="24"/>
+        </w:rPr>
+        <w:t>istem</w:t>
+      </w:r>
+    </w:p>
+    <w:p>
+      <w:pPr>
+        <w:jc w:val="center"/>
+      </w:pPr>
+      <w:r>
+        <w:t>Sumber : Dokumentasi pribadi</w:t>
+      </w:r>
+    </w:p>
+    <w:p>
+      <w:pPr>
         <w:pStyle w:val="Heading3"/>
         <w:numPr>
           <w:ilvl w:val="2"/>
@@ -10153,6 +10342,99 @@
     </w:p>
     <w:p>
       <w:pPr>
+        <w:pStyle w:val="Caption"/>
+        <w:jc w:val="center"/>
+        <w:rPr>
+          <w:i w:val="0"/>
+          <w:iCs w:val="0"/>
+          <w:color w:val="auto"/>
+          <w:sz w:val="24"/>
+          <w:szCs w:val="24"/>
+        </w:rPr>
+      </w:pPr>
+      <w:r>
+        <w:rPr>
+          <w:i w:val="0"/>
+          <w:iCs w:val="0"/>
+          <w:color w:val="auto"/>
+          <w:sz w:val="24"/>
+          <w:szCs w:val="24"/>
+        </w:rPr>
+        <w:t xml:space="preserve">Gambar 3. </w:t>
+      </w:r>
+      <w:r>
+        <w:rPr>
+          <w:i w:val="0"/>
+          <w:iCs w:val="0"/>
+          <w:color w:val="auto"/>
+          <w:sz w:val="24"/>
+          <w:szCs w:val="24"/>
+        </w:rPr>
+        <w:fldChar w:fldCharType="begin"/>
+      </w:r>
+      <w:r>
+        <w:rPr>
+          <w:i w:val="0"/>
+          <w:iCs w:val="0"/>
+          <w:color w:val="auto"/>
+          <w:sz w:val="24"/>
+          <w:szCs w:val="24"/>
+        </w:rPr>
+        <w:instrText xml:space="preserve"> SEQ Gambar_3. \* ARABIC </w:instrText>
+      </w:r>
+      <w:r>
+        <w:rPr>
+          <w:i w:val="0"/>
+          <w:iCs w:val="0"/>
+          <w:color w:val="auto"/>
+          <w:sz w:val="24"/>
+          <w:szCs w:val="24"/>
+        </w:rPr>
+        <w:fldChar w:fldCharType="separate"/>
+      </w:r>
+      <w:r>
+        <w:rPr>
+          <w:i w:val="0"/>
+          <w:iCs w:val="0"/>
+          <w:noProof/>
+          <w:color w:val="auto"/>
+          <w:sz w:val="24"/>
+          <w:szCs w:val="24"/>
+        </w:rPr>
+        <w:t>3</w:t>
+      </w:r>
+      <w:r>
+        <w:rPr>
+          <w:i w:val="0"/>
+          <w:iCs w:val="0"/>
+          <w:color w:val="auto"/>
+          <w:sz w:val="24"/>
+          <w:szCs w:val="24"/>
+        </w:rPr>
+        <w:fldChar w:fldCharType="end"/>
+      </w:r>
+      <w:r>
+        <w:rPr>
+          <w:i w:val="0"/>
+          <w:iCs w:val="0"/>
+          <w:color w:val="auto"/>
+          <w:sz w:val="24"/>
+          <w:szCs w:val="24"/>
+        </w:rPr>
+        <w:t xml:space="preserve"> Alur kerja sistem</w:t>
+      </w:r>
+    </w:p>
+    <w:p>
+      <w:pPr>
+        <w:spacing w:line="240" w:lineRule="auto"/>
+        <w:jc w:val="center"/>
+      </w:pPr>
+      <w:r>
+        <w:t>Sumber : Dokumentasi pribadi</w:t>
+      </w:r>
+    </w:p>
+    <w:p>
+      <w:pPr>
         <w:pStyle w:val="Heading3"/>
         <w:numPr>
           <w:ilvl w:val="2"/>
@@ -10226,29 +10508,139 @@
     </w:p>
     <w:p>
       <w:pPr>
+        <w:spacing w:line="259" w:lineRule="auto"/>
+        <w:jc w:val="left"/>
+        <w:rPr>
+          <w:rFonts w:eastAsiaTheme="majorEastAsia" w:cstheme="majorBidi"/>
+          <w:b/>
+          <w:szCs w:val="24"/>
+          <w:lang w:val="id-ID"/>
+        </w:rPr>
+      </w:pPr>
+      <w:r>
+        <w:rPr>
+          <w:lang w:val="id-ID"/>
+        </w:rPr>
+        <w:br w:type="page"/>
+      </w:r>
+    </w:p>
+    <w:p>
+      <w:pPr>
+        <w:pStyle w:val="Heading3"/>
+        <w:numPr>
+          <w:ilvl w:val="2"/>
+          <w:numId w:val="7"/>
+        </w:numPr>
+        <w:spacing w:line="480" w:lineRule="auto"/>
+        <w:ind w:left="709"/>
+        <w:rPr>
+          <w:lang w:val="id-ID"/>
+        </w:rPr>
+      </w:pPr>
+      <w:r>
+        <w:rPr>
+          <w:lang w:val="id-ID"/>
+        </w:rPr>
+        <w:lastRenderedPageBreak/>
+        <w:t>Konfigurasi GPS</w:t>
+      </w:r>
+      <w:r>
+        <w:rPr>
+          <w:lang w:val="id-ID"/>
+        </w:rPr>
+        <w:t xml:space="preserve"> </w:t>
+      </w:r>
+      <w:r>
+        <w:rPr>
+          <w:lang w:val="id-ID"/>
+        </w:rPr>
+        <w:t>Neo</w:t>
+      </w:r>
+      <w:r>
+        <w:rPr>
+          <w:lang w:val="id-ID"/>
+        </w:rPr>
+        <w:t>-</w:t>
+      </w:r>
+      <w:r>
+        <w:rPr>
+          <w:lang w:val="id-ID"/>
+        </w:rPr>
+        <w:t>6</w:t>
+      </w:r>
+      <w:r>
+        <w:rPr>
+          <w:lang w:val="id-ID"/>
+        </w:rPr>
+        <w:t>M</w:t>
+      </w:r>
+    </w:p>
+    <w:p>
+      <w:pPr>
+        <w:pStyle w:val="ListParagraph"/>
+        <w:spacing w:line="360" w:lineRule="auto"/>
+        <w:ind w:left="0"/>
+      </w:pPr>
+      <w:r>
+        <w:tab/>
+      </w:r>
+      <w:r>
+        <w:t xml:space="preserve">Sensor </w:t>
+      </w:r>
+      <w:r>
+        <w:t>posisi</w:t>
+      </w:r>
+      <w:r>
+        <w:t xml:space="preserve"> digunakan untuk </w:t>
+      </w:r>
+      <w:r>
+        <w:t>melacak posisi hewan</w:t>
+      </w:r>
+      <w:r>
+        <w:t xml:space="preserve"> di </w:t>
+      </w:r>
+      <w:r>
+        <w:t>alam bebas</w:t>
+      </w:r>
+      <w:r>
+        <w:t xml:space="preserve">, sehingga </w:t>
+      </w:r>
+      <w:r>
+        <w:t>posisi</w:t>
+      </w:r>
+      <w:r>
+        <w:t xml:space="preserve"> tersebut dapat diketahui. Nilai-nilai yang dihasilkan oleh sensor </w:t>
+      </w:r>
+      <w:r>
+        <w:t>GPS</w:t>
+      </w:r>
+      <w:r>
+        <w:t xml:space="preserve"> ini</w:t>
+      </w:r>
+      <w:r>
+        <w:t xml:space="preserve"> dibaca oleh ESP32 dalam bentuk sinyal digital, yang kemudian menghasilkan output </w:t>
+      </w:r>
+      <w:r>
+        <w:t>posisi akurat atau longitude dan latitude</w:t>
+      </w:r>
+      <w:r>
+        <w:t>.</w:t>
+      </w:r>
+    </w:p>
+    <w:p>
+      <w:pPr>
         <w:pStyle w:val="ListParagraph"/>
         <w:spacing w:line="360" w:lineRule="auto"/>
         <w:ind w:left="0"/>
         <w:jc w:val="center"/>
+      </w:pPr>
+      <w:r>
         <w:rPr>
           <w:noProof/>
         </w:rPr>
-      </w:pPr>
-    </w:p>
-    <w:p>
-      <w:pPr>
-        <w:pStyle w:val="ListParagraph"/>
-        <w:spacing w:line="360" w:lineRule="auto"/>
-        <w:ind w:left="0"/>
-        <w:jc w:val="center"/>
-      </w:pPr>
-      <w:r>
-        <w:rPr>
-          <w:noProof/>
-        </w:rPr>
         <w:drawing>
-          <wp:inline distT="0" distB="0" distL="0" distR="0" wp14:anchorId="34A3AA0B" wp14:editId="4181C4B3">
-            <wp:extent cx="3372635" cy="2828925"/>
+          <wp:inline distT="0" distB="0" distL="0" distR="0" wp14:anchorId="05E26EBA" wp14:editId="2B1A6F70">
+            <wp:extent cx="3565681" cy="2990850"/>
             <wp:effectExtent l="0" t="0" r="0" b="0"/>
             <wp:docPr id="1751950418" name="Picture 1"/>
             <wp:cNvGraphicFramePr>
@@ -10271,7 +10663,7 @@
                   <pic:spPr bwMode="auto">
                     <a:xfrm>
                       <a:off x="0" y="0"/>
-                      <a:ext cx="3393790" cy="2846670"/>
+                      <a:ext cx="3598513" cy="3018389"/>
                     </a:xfrm>
                     <a:prstGeom prst="rect">
                       <a:avLst/>
@@ -10294,116 +10686,6 @@
     </w:p>
     <w:p>
       <w:pPr>
-        <w:pStyle w:val="ListParagraph"/>
-        <w:spacing w:line="360" w:lineRule="auto"/>
-        <w:ind w:left="0"/>
-        <w:jc w:val="center"/>
-      </w:pPr>
-    </w:p>
-    <w:p>
-      <w:pPr>
-        <w:pStyle w:val="Heading3"/>
-        <w:numPr>
-          <w:ilvl w:val="2"/>
-          <w:numId w:val="7"/>
-        </w:numPr>
-        <w:spacing w:line="480" w:lineRule="auto"/>
-        <w:ind w:left="709"/>
-        <w:rPr>
-          <w:lang w:val="id-ID"/>
-        </w:rPr>
-      </w:pPr>
-      <w:r>
-        <w:rPr>
-          <w:lang w:val="id-ID"/>
-        </w:rPr>
-        <w:t>Konfigurasi GPS</w:t>
-      </w:r>
-      <w:r>
-        <w:rPr>
-          <w:lang w:val="id-ID"/>
-        </w:rPr>
-        <w:t xml:space="preserve"> </w:t>
-      </w:r>
-      <w:r>
-        <w:rPr>
-          <w:lang w:val="id-ID"/>
-        </w:rPr>
-        <w:t>Neo</w:t>
-      </w:r>
-      <w:r>
-        <w:rPr>
-          <w:lang w:val="id-ID"/>
-        </w:rPr>
-        <w:t>-</w:t>
-      </w:r>
-      <w:r>
-        <w:rPr>
-          <w:lang w:val="id-ID"/>
-        </w:rPr>
-        <w:t>6</w:t>
-      </w:r>
-      <w:r>
-        <w:rPr>
-          <w:lang w:val="id-ID"/>
-        </w:rPr>
-        <w:t>M</w:t>
-      </w:r>
-    </w:p>
-    <w:p>
-      <w:pPr>
-        <w:pStyle w:val="ListParagraph"/>
-        <w:spacing w:line="360" w:lineRule="auto"/>
-        <w:ind w:left="0"/>
-      </w:pPr>
-      <w:r>
-        <w:tab/>
-      </w:r>
-      <w:r>
-        <w:t xml:space="preserve">Sensor </w:t>
-      </w:r>
-      <w:r>
-        <w:t>posisi</w:t>
-      </w:r>
-      <w:r>
-        <w:t xml:space="preserve"> digunakan untuk </w:t>
-      </w:r>
-      <w:r>
-        <w:t>melacak posisi hewan</w:t>
-      </w:r>
-      <w:r>
-        <w:t xml:space="preserve"> di </w:t>
-      </w:r>
-      <w:r>
-        <w:t>alam bebas</w:t>
-      </w:r>
-      <w:r>
-        <w:t xml:space="preserve">, sehingga </w:t>
-      </w:r>
-      <w:r>
-        <w:t>posisi</w:t>
-      </w:r>
-      <w:r>
-        <w:t xml:space="preserve"> tersebut dapat diketahui. Nilai-nilai yang dihasilkan oleh sensor </w:t>
-      </w:r>
-      <w:r>
-        <w:t>GPS</w:t>
-      </w:r>
-      <w:r>
-        <w:t xml:space="preserve"> ini</w:t>
-      </w:r>
-      <w:r>
-        <w:t xml:space="preserve"> dibaca oleh ESP32 dalam bentuk sinyal digital, yang kemudian menghasilkan output </w:t>
-      </w:r>
-      <w:r>
-        <w:t>posisi akurat atau longitude dan latitude</w:t>
-      </w:r>
-      <w:r>
-        <w:t>.</w:t>
-      </w:r>
-    </w:p>
-    <w:p>
-      <w:pPr>
         <w:pStyle w:val="Heading3"/>
         <w:numPr>
           <w:ilvl w:val="2"/>
@@ -10473,6 +10755,24 @@
     </w:p>
     <w:p>
       <w:pPr>
+        <w:spacing w:line="259" w:lineRule="auto"/>
+        <w:jc w:val="left"/>
+        <w:rPr>
+          <w:rFonts w:eastAsiaTheme="majorEastAsia" w:cstheme="majorBidi"/>
+          <w:b/>
+          <w:szCs w:val="26"/>
+          <w:lang w:val="id-ID"/>
+        </w:rPr>
+      </w:pPr>
+      <w:r>
+        <w:rPr>
+          <w:lang w:val="id-ID"/>
+        </w:rPr>
+        <w:br w:type="page"/>
+      </w:r>
+    </w:p>
+    <w:p>
+      <w:pPr>
         <w:pStyle w:val="Heading2"/>
         <w:numPr>
           <w:ilvl w:val="1"/>
@@ -10487,6 +10787,7 @@
         <w:rPr>
           <w:lang w:val="id-ID"/>
         </w:rPr>
+        <w:lastRenderedPageBreak/>
         <w:t>Perancangan Pengujian Sistem</w:t>
       </w:r>
     </w:p>
@@ -10558,7 +10859,6 @@
         <w:ind w:left="0"/>
       </w:pPr>
       <w:r>
-        <w:lastRenderedPageBreak/>
         <w:t xml:space="preserve">a) Sensor </w:t>
       </w:r>
       <w:r>
@@ -10601,12 +10901,105 @@
     </w:p>
     <w:p>
       <w:pPr>
+        <w:spacing w:line="259" w:lineRule="auto"/>
+        <w:jc w:val="left"/>
+      </w:pPr>
+      <w:r>
+        <w:br w:type="page"/>
+      </w:r>
+    </w:p>
+    <w:p>
+      <w:pPr>
         <w:pStyle w:val="ListParagraph"/>
-        <w:spacing w:line="360" w:lineRule="auto"/>
+        <w:spacing w:line="240" w:lineRule="auto"/>
         <w:ind w:left="0"/>
       </w:pPr>
       <w:r>
+        <w:lastRenderedPageBreak/>
         <w:t>Berikut adalah tabel dari hasil pengujian komponen.</w:t>
+      </w:r>
+    </w:p>
+    <w:p>
+      <w:pPr>
+        <w:pStyle w:val="Caption"/>
+        <w:rPr>
+          <w:i w:val="0"/>
+          <w:iCs w:val="0"/>
+          <w:color w:val="auto"/>
+          <w:sz w:val="24"/>
+          <w:szCs w:val="24"/>
+        </w:rPr>
+      </w:pPr>
+      <w:r>
+        <w:rPr>
+          <w:i w:val="0"/>
+          <w:iCs w:val="0"/>
+          <w:color w:val="auto"/>
+          <w:sz w:val="24"/>
+          <w:szCs w:val="24"/>
+        </w:rPr>
+        <w:t xml:space="preserve">Tabel 3. </w:t>
+      </w:r>
+      <w:r>
+        <w:rPr>
+          <w:i w:val="0"/>
+          <w:iCs w:val="0"/>
+          <w:color w:val="auto"/>
+          <w:sz w:val="24"/>
+          <w:szCs w:val="24"/>
+        </w:rPr>
+        <w:fldChar w:fldCharType="begin"/>
+      </w:r>
+      <w:r>
+        <w:rPr>
+          <w:i w:val="0"/>
+          <w:iCs w:val="0"/>
+          <w:color w:val="auto"/>
+          <w:sz w:val="24"/>
+          <w:szCs w:val="24"/>
+        </w:rPr>
+        <w:instrText xml:space="preserve"> SEQ Tabel_3. \* ARABIC </w:instrText>
+      </w:r>
+      <w:r>
+        <w:rPr>
+          <w:i w:val="0"/>
+          <w:iCs w:val="0"/>
+          <w:color w:val="auto"/>
+          <w:sz w:val="24"/>
+          <w:szCs w:val="24"/>
+        </w:rPr>
+        <w:fldChar w:fldCharType="separate"/>
+      </w:r>
+      <w:r>
+        <w:rPr>
+          <w:i w:val="0"/>
+          <w:iCs w:val="0"/>
+          <w:noProof/>
+          <w:color w:val="auto"/>
+          <w:sz w:val="24"/>
+          <w:szCs w:val="24"/>
+        </w:rPr>
+        <w:t>1</w:t>
+      </w:r>
+      <w:r>
+        <w:rPr>
+          <w:i w:val="0"/>
+          <w:iCs w:val="0"/>
+          <w:color w:val="auto"/>
+          <w:sz w:val="24"/>
+          <w:szCs w:val="24"/>
+        </w:rPr>
+        <w:fldChar w:fldCharType="end"/>
+      </w:r>
+      <w:r>
+        <w:rPr>
+          <w:i w:val="0"/>
+          <w:iCs w:val="0"/>
+          <w:color w:val="auto"/>
+          <w:sz w:val="24"/>
+          <w:szCs w:val="24"/>
+        </w:rPr>
+        <w:t xml:space="preserve"> Perancangan pengujian sistem</w:t>
       </w:r>
     </w:p>
     <w:tbl>
@@ -10925,17 +11318,19 @@
     </w:tbl>
     <w:p>
       <w:pPr>
-        <w:pStyle w:val="ListParagraph"/>
-        <w:spacing w:line="360" w:lineRule="auto"/>
-        <w:ind w:left="0"/>
-        <w:rPr>
-          <w:lang w:val="id-ID"/>
-        </w:rPr>
-      </w:pPr>
-    </w:p>
-    <w:p>
-      <w:pPr>
-        <w:rPr>
+        <w:pStyle w:val="Heading1"/>
+        <w:rPr>
+          <w:lang w:val="id-ID"/>
+        </w:rPr>
+      </w:pPr>
+    </w:p>
+    <w:p>
+      <w:pPr>
+        <w:spacing w:line="259" w:lineRule="auto"/>
+        <w:jc w:val="left"/>
+        <w:rPr>
+          <w:rFonts w:eastAsiaTheme="majorEastAsia" w:cstheme="majorBidi"/>
+          <w:b/>
           <w:sz w:val="28"/>
           <w:szCs w:val="32"/>
           <w:lang w:val="id-ID"/>

</xml_diff>

<commit_message>
Update BAB III 30 November 2025
</commit_message>
<xml_diff>
--- a/Proposal Rizki Fikriansyah/Proposal Rizki Fikriansyah.docx
+++ b/Proposal Rizki Fikriansyah/Proposal Rizki Fikriansyah.docx
@@ -680,7 +680,7 @@
           <w:lang w:val="id-ID"/>
         </w:rPr>
       </w:pPr>
-      <w:bookmarkStart w:id="1" w:name="_Toc215168017"/>
+      <w:bookmarkStart w:id="1" w:name="_Toc215384849"/>
       <w:r>
         <w:rPr>
           <w:lang w:val="id-ID"/>
@@ -1547,7 +1547,7 @@
           <w:lang w:val="id-ID"/>
         </w:rPr>
       </w:pPr>
-      <w:bookmarkStart w:id="2" w:name="_Toc215168018"/>
+      <w:bookmarkStart w:id="2" w:name="_Toc215384850"/>
       <w:r>
         <w:rPr>
           <w:lang w:val="id-ID"/>
@@ -2414,7 +2414,7 @@
         </w:rPr>
         <w:br w:type="page"/>
       </w:r>
-      <w:bookmarkStart w:id="3" w:name="_Toc215168019"/>
+      <w:bookmarkStart w:id="3" w:name="_Toc215384851"/>
       <w:r>
         <w:rPr>
           <w:lang w:val="id-ID"/>
@@ -2477,7 +2477,7 @@
           <w:r>
             <w:fldChar w:fldCharType="separate"/>
           </w:r>
-          <w:hyperlink w:anchor="_Toc215168017" w:history="1">
+          <w:hyperlink w:anchor="_Toc215384849" w:history="1">
             <w:r>
               <w:rPr>
                 <w:rStyle w:val="Hyperlink"/>
@@ -2505,7 +2505,7 @@
                 <w:noProof/>
                 <w:webHidden/>
               </w:rPr>
-              <w:instrText xml:space="preserve"> PAGEREF _Toc215168017 \h </w:instrText>
+              <w:instrText xml:space="preserve"> PAGEREF _Toc215384849 \h </w:instrText>
             </w:r>
             <w:r>
               <w:rPr>
@@ -2551,7 +2551,7 @@
               <w14:ligatures w14:val="standardContextual"/>
             </w:rPr>
           </w:pPr>
-          <w:hyperlink w:anchor="_Toc215168018" w:history="1">
+          <w:hyperlink w:anchor="_Toc215384850" w:history="1">
             <w:r>
               <w:rPr>
                 <w:rStyle w:val="Hyperlink"/>
@@ -2579,7 +2579,7 @@
                 <w:noProof/>
                 <w:webHidden/>
               </w:rPr>
-              <w:instrText xml:space="preserve"> PAGEREF _Toc215168018 \h </w:instrText>
+              <w:instrText xml:space="preserve"> PAGEREF _Toc215384850 \h </w:instrText>
             </w:r>
             <w:r>
               <w:rPr>
@@ -2625,7 +2625,7 @@
               <w14:ligatures w14:val="standardContextual"/>
             </w:rPr>
           </w:pPr>
-          <w:hyperlink w:anchor="_Toc215168019" w:history="1">
+          <w:hyperlink w:anchor="_Toc215384851" w:history="1">
             <w:r>
               <w:rPr>
                 <w:rStyle w:val="Hyperlink"/>
@@ -2653,7 +2653,7 @@
                 <w:noProof/>
                 <w:webHidden/>
               </w:rPr>
-              <w:instrText xml:space="preserve"> PAGEREF _Toc215168019 \h </w:instrText>
+              <w:instrText xml:space="preserve"> PAGEREF _Toc215384851 \h </w:instrText>
             </w:r>
             <w:r>
               <w:rPr>
@@ -2699,7 +2699,7 @@
               <w14:ligatures w14:val="standardContextual"/>
             </w:rPr>
           </w:pPr>
-          <w:hyperlink w:anchor="_Toc215168020" w:history="1">
+          <w:hyperlink w:anchor="_Toc215384852" w:history="1">
             <w:r>
               <w:rPr>
                 <w:rStyle w:val="Hyperlink"/>
@@ -2727,7 +2727,7 @@
                 <w:noProof/>
                 <w:webHidden/>
               </w:rPr>
-              <w:instrText xml:space="preserve"> PAGEREF _Toc215168020 \h </w:instrText>
+              <w:instrText xml:space="preserve"> PAGEREF _Toc215384852 \h </w:instrText>
             </w:r>
             <w:r>
               <w:rPr>
@@ -2747,7 +2747,7 @@
                 <w:noProof/>
                 <w:webHidden/>
               </w:rPr>
-              <w:t>iv</w:t>
+              <w:t>v</w:t>
             </w:r>
             <w:r>
               <w:rPr>
@@ -2773,7 +2773,7 @@
               <w14:ligatures w14:val="standardContextual"/>
             </w:rPr>
           </w:pPr>
-          <w:hyperlink w:anchor="_Toc215168021" w:history="1">
+          <w:hyperlink w:anchor="_Toc215384853" w:history="1">
             <w:r>
               <w:rPr>
                 <w:rStyle w:val="Hyperlink"/>
@@ -2801,7 +2801,7 @@
                 <w:noProof/>
                 <w:webHidden/>
               </w:rPr>
-              <w:instrText xml:space="preserve"> PAGEREF _Toc215168021 \h </w:instrText>
+              <w:instrText xml:space="preserve"> PAGEREF _Toc215384853 \h </w:instrText>
             </w:r>
             <w:r>
               <w:rPr>
@@ -2821,7 +2821,7 @@
                 <w:noProof/>
                 <w:webHidden/>
               </w:rPr>
-              <w:t>v</w:t>
+              <w:t>vi</w:t>
             </w:r>
             <w:r>
               <w:rPr>
@@ -2847,7 +2847,7 @@
               <w14:ligatures w14:val="standardContextual"/>
             </w:rPr>
           </w:pPr>
-          <w:hyperlink w:anchor="_Toc215168022" w:history="1">
+          <w:hyperlink w:anchor="_Toc215384854" w:history="1">
             <w:r>
               <w:rPr>
                 <w:rStyle w:val="Hyperlink"/>
@@ -2874,7 +2874,7 @@
                 <w:noProof/>
                 <w:webHidden/>
               </w:rPr>
-              <w:instrText xml:space="preserve"> PAGEREF _Toc215168022 \h </w:instrText>
+              <w:instrText xml:space="preserve"> PAGEREF _Toc215384854 \h </w:instrText>
             </w:r>
             <w:r>
               <w:rPr>
@@ -2921,7 +2921,7 @@
               <w14:ligatures w14:val="standardContextual"/>
             </w:rPr>
           </w:pPr>
-          <w:hyperlink w:anchor="_Toc215168023" w:history="1">
+          <w:hyperlink w:anchor="_Toc215384855" w:history="1">
             <w:r>
               <w:rPr>
                 <w:rStyle w:val="Hyperlink"/>
@@ -2968,7 +2968,7 @@
                 <w:noProof/>
                 <w:webHidden/>
               </w:rPr>
-              <w:instrText xml:space="preserve"> PAGEREF _Toc215168023 \h </w:instrText>
+              <w:instrText xml:space="preserve"> PAGEREF _Toc215384855 \h </w:instrText>
             </w:r>
             <w:r>
               <w:rPr>
@@ -3015,7 +3015,7 @@
               <w14:ligatures w14:val="standardContextual"/>
             </w:rPr>
           </w:pPr>
-          <w:hyperlink w:anchor="_Toc215168024" w:history="1">
+          <w:hyperlink w:anchor="_Toc215384856" w:history="1">
             <w:r>
               <w:rPr>
                 <w:rStyle w:val="Hyperlink"/>
@@ -3062,7 +3062,7 @@
                 <w:noProof/>
                 <w:webHidden/>
               </w:rPr>
-              <w:instrText xml:space="preserve"> PAGEREF _Toc215168024 \h </w:instrText>
+              <w:instrText xml:space="preserve"> PAGEREF _Toc215384856 \h </w:instrText>
             </w:r>
             <w:r>
               <w:rPr>
@@ -3109,7 +3109,7 @@
               <w14:ligatures w14:val="standardContextual"/>
             </w:rPr>
           </w:pPr>
-          <w:hyperlink w:anchor="_Toc215168025" w:history="1">
+          <w:hyperlink w:anchor="_Toc215384857" w:history="1">
             <w:r>
               <w:rPr>
                 <w:rStyle w:val="Hyperlink"/>
@@ -3156,7 +3156,7 @@
                 <w:noProof/>
                 <w:webHidden/>
               </w:rPr>
-              <w:instrText xml:space="preserve"> PAGEREF _Toc215168025 \h </w:instrText>
+              <w:instrText xml:space="preserve"> PAGEREF _Toc215384857 \h </w:instrText>
             </w:r>
             <w:r>
               <w:rPr>
@@ -3203,7 +3203,7 @@
               <w14:ligatures w14:val="standardContextual"/>
             </w:rPr>
           </w:pPr>
-          <w:hyperlink w:anchor="_Toc215168026" w:history="1">
+          <w:hyperlink w:anchor="_Toc215384858" w:history="1">
             <w:r>
               <w:rPr>
                 <w:rStyle w:val="Hyperlink"/>
@@ -3250,7 +3250,7 @@
                 <w:noProof/>
                 <w:webHidden/>
               </w:rPr>
-              <w:instrText xml:space="preserve"> PAGEREF _Toc215168026 \h </w:instrText>
+              <w:instrText xml:space="preserve"> PAGEREF _Toc215384858 \h </w:instrText>
             </w:r>
             <w:r>
               <w:rPr>
@@ -3297,7 +3297,7 @@
               <w14:ligatures w14:val="standardContextual"/>
             </w:rPr>
           </w:pPr>
-          <w:hyperlink w:anchor="_Toc215168027" w:history="1">
+          <w:hyperlink w:anchor="_Toc215384859" w:history="1">
             <w:r>
               <w:rPr>
                 <w:rStyle w:val="Hyperlink"/>
@@ -3344,7 +3344,7 @@
                 <w:noProof/>
                 <w:webHidden/>
               </w:rPr>
-              <w:instrText xml:space="preserve"> PAGEREF _Toc215168027 \h </w:instrText>
+              <w:instrText xml:space="preserve"> PAGEREF _Toc215384859 \h </w:instrText>
             </w:r>
             <w:r>
               <w:rPr>
@@ -3390,7 +3390,7 @@
               <w14:ligatures w14:val="standardContextual"/>
             </w:rPr>
           </w:pPr>
-          <w:hyperlink w:anchor="_Toc215168028" w:history="1">
+          <w:hyperlink w:anchor="_Toc215384860" w:history="1">
             <w:r>
               <w:rPr>
                 <w:rStyle w:val="Hyperlink"/>
@@ -3418,7 +3418,7 @@
                 <w:noProof/>
                 <w:webHidden/>
               </w:rPr>
-              <w:instrText xml:space="preserve"> PAGEREF _Toc215168028 \h </w:instrText>
+              <w:instrText xml:space="preserve"> PAGEREF _Toc215384860 \h </w:instrText>
             </w:r>
             <w:r>
               <w:rPr>
@@ -3465,7 +3465,7 @@
               <w14:ligatures w14:val="standardContextual"/>
             </w:rPr>
           </w:pPr>
-          <w:hyperlink w:anchor="_Toc215168029" w:history="1">
+          <w:hyperlink w:anchor="_Toc215384861" w:history="1">
             <w:r>
               <w:rPr>
                 <w:rStyle w:val="Hyperlink"/>
@@ -3512,7 +3512,7 @@
                 <w:noProof/>
                 <w:webHidden/>
               </w:rPr>
-              <w:instrText xml:space="preserve"> PAGEREF _Toc215168029 \h </w:instrText>
+              <w:instrText xml:space="preserve"> PAGEREF _Toc215384861 \h </w:instrText>
             </w:r>
             <w:r>
               <w:rPr>
@@ -3559,7 +3559,7 @@
               <w14:ligatures w14:val="standardContextual"/>
             </w:rPr>
           </w:pPr>
-          <w:hyperlink w:anchor="_Toc215168030" w:history="1">
+          <w:hyperlink w:anchor="_Toc215384862" w:history="1">
             <w:r>
               <w:rPr>
                 <w:rStyle w:val="Hyperlink"/>
@@ -3606,7 +3606,7 @@
                 <w:noProof/>
                 <w:webHidden/>
               </w:rPr>
-              <w:instrText xml:space="preserve"> PAGEREF _Toc215168030 \h </w:instrText>
+              <w:instrText xml:space="preserve"> PAGEREF _Toc215384862 \h </w:instrText>
             </w:r>
             <w:r>
               <w:rPr>
@@ -3653,7 +3653,7 @@
               <w14:ligatures w14:val="standardContextual"/>
             </w:rPr>
           </w:pPr>
-          <w:hyperlink w:anchor="_Toc215168031" w:history="1">
+          <w:hyperlink w:anchor="_Toc215384863" w:history="1">
             <w:r>
               <w:rPr>
                 <w:rStyle w:val="Hyperlink"/>
@@ -3700,7 +3700,7 @@
                 <w:noProof/>
                 <w:webHidden/>
               </w:rPr>
-              <w:instrText xml:space="preserve"> PAGEREF _Toc215168031 \h </w:instrText>
+              <w:instrText xml:space="preserve"> PAGEREF _Toc215384863 \h </w:instrText>
             </w:r>
             <w:r>
               <w:rPr>
@@ -3747,7 +3747,7 @@
               <w14:ligatures w14:val="standardContextual"/>
             </w:rPr>
           </w:pPr>
-          <w:hyperlink w:anchor="_Toc215168032" w:history="1">
+          <w:hyperlink w:anchor="_Toc215384864" w:history="1">
             <w:r>
               <w:rPr>
                 <w:rStyle w:val="Hyperlink"/>
@@ -3792,7 +3792,7 @@
                 <w:noProof/>
                 <w:webHidden/>
               </w:rPr>
-              <w:instrText xml:space="preserve"> PAGEREF _Toc215168032 \h </w:instrText>
+              <w:instrText xml:space="preserve"> PAGEREF _Toc215384864 \h </w:instrText>
             </w:r>
             <w:r>
               <w:rPr>
@@ -3839,7 +3839,7 @@
               <w14:ligatures w14:val="standardContextual"/>
             </w:rPr>
           </w:pPr>
-          <w:hyperlink w:anchor="_Toc215168033" w:history="1">
+          <w:hyperlink w:anchor="_Toc215384865" w:history="1">
             <w:r>
               <w:rPr>
                 <w:rStyle w:val="Hyperlink"/>
@@ -3884,7 +3884,7 @@
                 <w:noProof/>
                 <w:webHidden/>
               </w:rPr>
-              <w:instrText xml:space="preserve"> PAGEREF _Toc215168033 \h </w:instrText>
+              <w:instrText xml:space="preserve"> PAGEREF _Toc215384865 \h </w:instrText>
             </w:r>
             <w:r>
               <w:rPr>
@@ -3931,7 +3931,7 @@
               <w14:ligatures w14:val="standardContextual"/>
             </w:rPr>
           </w:pPr>
-          <w:hyperlink w:anchor="_Toc215168034" w:history="1">
+          <w:hyperlink w:anchor="_Toc215384866" w:history="1">
             <w:r>
               <w:rPr>
                 <w:rStyle w:val="Hyperlink"/>
@@ -3976,7 +3976,7 @@
                 <w:noProof/>
                 <w:webHidden/>
               </w:rPr>
-              <w:instrText xml:space="preserve"> PAGEREF _Toc215168034 \h </w:instrText>
+              <w:instrText xml:space="preserve"> PAGEREF _Toc215384866 \h </w:instrText>
             </w:r>
             <w:r>
               <w:rPr>
@@ -4023,7 +4023,7 @@
               <w14:ligatures w14:val="standardContextual"/>
             </w:rPr>
           </w:pPr>
-          <w:hyperlink w:anchor="_Toc215168035" w:history="1">
+          <w:hyperlink w:anchor="_Toc215384867" w:history="1">
             <w:r>
               <w:rPr>
                 <w:rStyle w:val="Hyperlink"/>
@@ -4068,7 +4068,7 @@
                 <w:noProof/>
                 <w:webHidden/>
               </w:rPr>
-              <w:instrText xml:space="preserve"> PAGEREF _Toc215168035 \h </w:instrText>
+              <w:instrText xml:space="preserve"> PAGEREF _Toc215384867 \h </w:instrText>
             </w:r>
             <w:r>
               <w:rPr>
@@ -4114,7 +4114,7 @@
               <w14:ligatures w14:val="standardContextual"/>
             </w:rPr>
           </w:pPr>
-          <w:hyperlink w:anchor="_Toc215168036" w:history="1">
+          <w:hyperlink w:anchor="_Toc215384868" w:history="1">
             <w:r>
               <w:rPr>
                 <w:rStyle w:val="Hyperlink"/>
@@ -4142,7 +4142,7 @@
                 <w:noProof/>
                 <w:webHidden/>
               </w:rPr>
-              <w:instrText xml:space="preserve"> PAGEREF _Toc215168036 \h </w:instrText>
+              <w:instrText xml:space="preserve"> PAGEREF _Toc215384868 \h </w:instrText>
             </w:r>
             <w:r>
               <w:rPr>
@@ -4189,7 +4189,7 @@
               <w14:ligatures w14:val="standardContextual"/>
             </w:rPr>
           </w:pPr>
-          <w:hyperlink w:anchor="_Toc215168037" w:history="1">
+          <w:hyperlink w:anchor="_Toc215384869" w:history="1">
             <w:r>
               <w:rPr>
                 <w:rStyle w:val="Hyperlink"/>
@@ -4235,7 +4235,7 @@
                 <w:noProof/>
                 <w:webHidden/>
               </w:rPr>
-              <w:instrText xml:space="preserve"> PAGEREF _Toc215168037 \h </w:instrText>
+              <w:instrText xml:space="preserve"> PAGEREF _Toc215384869 \h </w:instrText>
             </w:r>
             <w:r>
               <w:rPr>
@@ -4256,6 +4256,1154 @@
                 <w:webHidden/>
               </w:rPr>
               <w:t>13</w:t>
+            </w:r>
+            <w:r>
+              <w:rPr>
+                <w:noProof/>
+                <w:webHidden/>
+              </w:rPr>
+              <w:fldChar w:fldCharType="end"/>
+            </w:r>
+          </w:hyperlink>
+        </w:p>
+        <w:p>
+          <w:pPr>
+            <w:pStyle w:val="TOC3"/>
+            <w:tabs>
+              <w:tab w:val="left" w:pos="1200"/>
+              <w:tab w:val="right" w:leader="dot" w:pos="7346"/>
+            </w:tabs>
+            <w:rPr>
+              <w:rFonts w:asciiTheme="minorHAnsi" w:eastAsiaTheme="minorEastAsia" w:hAnsiTheme="minorHAnsi" w:cstheme="minorBidi"/>
+              <w:noProof/>
+              <w:kern w:val="2"/>
+              <w:szCs w:val="24"/>
+              <w:lang w:val="en-ID" w:eastAsia="en-ID"/>
+              <w14:ligatures w14:val="standardContextual"/>
+            </w:rPr>
+          </w:pPr>
+          <w:hyperlink w:anchor="_Toc215384870" w:history="1">
+            <w:r>
+              <w:rPr>
+                <w:rStyle w:val="Hyperlink"/>
+                <w:noProof/>
+                <w:lang w:val="id-ID"/>
+              </w:rPr>
+              <w:t>3.1.1</w:t>
+            </w:r>
+            <w:r>
+              <w:rPr>
+                <w:rFonts w:asciiTheme="minorHAnsi" w:eastAsiaTheme="minorEastAsia" w:hAnsiTheme="minorHAnsi" w:cstheme="minorBidi"/>
+                <w:noProof/>
+                <w:kern w:val="2"/>
+                <w:szCs w:val="24"/>
+                <w:lang w:val="en-ID" w:eastAsia="en-ID"/>
+                <w14:ligatures w14:val="standardContextual"/>
+              </w:rPr>
+              <w:tab/>
+            </w:r>
+            <w:r>
+              <w:rPr>
+                <w:rStyle w:val="Hyperlink"/>
+                <w:noProof/>
+                <w:lang w:val="id-ID"/>
+              </w:rPr>
+              <w:t xml:space="preserve">Kebutuhan </w:t>
+            </w:r>
+            <w:r>
+              <w:rPr>
+                <w:rStyle w:val="Hyperlink"/>
+                <w:i/>
+                <w:iCs/>
+                <w:noProof/>
+                <w:lang w:val="id-ID"/>
+              </w:rPr>
+              <w:t>Input</w:t>
+            </w:r>
+            <w:r>
+              <w:rPr>
+                <w:noProof/>
+                <w:webHidden/>
+              </w:rPr>
+              <w:tab/>
+            </w:r>
+            <w:r>
+              <w:rPr>
+                <w:noProof/>
+                <w:webHidden/>
+              </w:rPr>
+              <w:fldChar w:fldCharType="begin"/>
+            </w:r>
+            <w:r>
+              <w:rPr>
+                <w:noProof/>
+                <w:webHidden/>
+              </w:rPr>
+              <w:instrText xml:space="preserve"> PAGEREF _Toc215384870 \h </w:instrText>
+            </w:r>
+            <w:r>
+              <w:rPr>
+                <w:noProof/>
+                <w:webHidden/>
+              </w:rPr>
+            </w:r>
+            <w:r>
+              <w:rPr>
+                <w:noProof/>
+                <w:webHidden/>
+              </w:rPr>
+              <w:fldChar w:fldCharType="separate"/>
+            </w:r>
+            <w:r>
+              <w:rPr>
+                <w:noProof/>
+                <w:webHidden/>
+              </w:rPr>
+              <w:t>14</w:t>
+            </w:r>
+            <w:r>
+              <w:rPr>
+                <w:noProof/>
+                <w:webHidden/>
+              </w:rPr>
+              <w:fldChar w:fldCharType="end"/>
+            </w:r>
+          </w:hyperlink>
+        </w:p>
+        <w:p>
+          <w:pPr>
+            <w:pStyle w:val="TOC3"/>
+            <w:tabs>
+              <w:tab w:val="left" w:pos="1200"/>
+              <w:tab w:val="right" w:leader="dot" w:pos="7346"/>
+            </w:tabs>
+            <w:rPr>
+              <w:rFonts w:asciiTheme="minorHAnsi" w:eastAsiaTheme="minorEastAsia" w:hAnsiTheme="minorHAnsi" w:cstheme="minorBidi"/>
+              <w:noProof/>
+              <w:kern w:val="2"/>
+              <w:szCs w:val="24"/>
+              <w:lang w:val="en-ID" w:eastAsia="en-ID"/>
+              <w14:ligatures w14:val="standardContextual"/>
+            </w:rPr>
+          </w:pPr>
+          <w:hyperlink w:anchor="_Toc215384871" w:history="1">
+            <w:r>
+              <w:rPr>
+                <w:rStyle w:val="Hyperlink"/>
+                <w:noProof/>
+                <w:lang w:val="id-ID"/>
+              </w:rPr>
+              <w:t>3.1.2</w:t>
+            </w:r>
+            <w:r>
+              <w:rPr>
+                <w:rFonts w:asciiTheme="minorHAnsi" w:eastAsiaTheme="minorEastAsia" w:hAnsiTheme="minorHAnsi" w:cstheme="minorBidi"/>
+                <w:noProof/>
+                <w:kern w:val="2"/>
+                <w:szCs w:val="24"/>
+                <w:lang w:val="en-ID" w:eastAsia="en-ID"/>
+                <w14:ligatures w14:val="standardContextual"/>
+              </w:rPr>
+              <w:tab/>
+            </w:r>
+            <w:r>
+              <w:rPr>
+                <w:rStyle w:val="Hyperlink"/>
+                <w:noProof/>
+                <w:lang w:val="id-ID"/>
+              </w:rPr>
+              <w:t xml:space="preserve">Kebutuhan </w:t>
+            </w:r>
+            <w:r>
+              <w:rPr>
+                <w:rStyle w:val="Hyperlink"/>
+                <w:i/>
+                <w:iCs/>
+                <w:noProof/>
+                <w:lang w:val="id-ID"/>
+              </w:rPr>
+              <w:t>Output</w:t>
+            </w:r>
+            <w:r>
+              <w:rPr>
+                <w:noProof/>
+                <w:webHidden/>
+              </w:rPr>
+              <w:tab/>
+            </w:r>
+            <w:r>
+              <w:rPr>
+                <w:noProof/>
+                <w:webHidden/>
+              </w:rPr>
+              <w:fldChar w:fldCharType="begin"/>
+            </w:r>
+            <w:r>
+              <w:rPr>
+                <w:noProof/>
+                <w:webHidden/>
+              </w:rPr>
+              <w:instrText xml:space="preserve"> PAGEREF _Toc215384871 \h </w:instrText>
+            </w:r>
+            <w:r>
+              <w:rPr>
+                <w:noProof/>
+                <w:webHidden/>
+              </w:rPr>
+            </w:r>
+            <w:r>
+              <w:rPr>
+                <w:noProof/>
+                <w:webHidden/>
+              </w:rPr>
+              <w:fldChar w:fldCharType="separate"/>
+            </w:r>
+            <w:r>
+              <w:rPr>
+                <w:noProof/>
+                <w:webHidden/>
+              </w:rPr>
+              <w:t>14</w:t>
+            </w:r>
+            <w:r>
+              <w:rPr>
+                <w:noProof/>
+                <w:webHidden/>
+              </w:rPr>
+              <w:fldChar w:fldCharType="end"/>
+            </w:r>
+          </w:hyperlink>
+        </w:p>
+        <w:p>
+          <w:pPr>
+            <w:pStyle w:val="TOC3"/>
+            <w:tabs>
+              <w:tab w:val="left" w:pos="1200"/>
+              <w:tab w:val="right" w:leader="dot" w:pos="7346"/>
+            </w:tabs>
+            <w:rPr>
+              <w:rFonts w:asciiTheme="minorHAnsi" w:eastAsiaTheme="minorEastAsia" w:hAnsiTheme="minorHAnsi" w:cstheme="minorBidi"/>
+              <w:noProof/>
+              <w:kern w:val="2"/>
+              <w:szCs w:val="24"/>
+              <w:lang w:val="en-ID" w:eastAsia="en-ID"/>
+              <w14:ligatures w14:val="standardContextual"/>
+            </w:rPr>
+          </w:pPr>
+          <w:hyperlink w:anchor="_Toc215384872" w:history="1">
+            <w:r>
+              <w:rPr>
+                <w:rStyle w:val="Hyperlink"/>
+                <w:noProof/>
+                <w:lang w:val="id-ID"/>
+              </w:rPr>
+              <w:t>3.1.3</w:t>
+            </w:r>
+            <w:r>
+              <w:rPr>
+                <w:rFonts w:asciiTheme="minorHAnsi" w:eastAsiaTheme="minorEastAsia" w:hAnsiTheme="minorHAnsi" w:cstheme="minorBidi"/>
+                <w:noProof/>
+                <w:kern w:val="2"/>
+                <w:szCs w:val="24"/>
+                <w:lang w:val="en-ID" w:eastAsia="en-ID"/>
+                <w14:ligatures w14:val="standardContextual"/>
+              </w:rPr>
+              <w:tab/>
+            </w:r>
+            <w:r>
+              <w:rPr>
+                <w:rStyle w:val="Hyperlink"/>
+                <w:noProof/>
+                <w:lang w:val="id-ID"/>
+              </w:rPr>
+              <w:t>Kebutuhan Hardware</w:t>
+            </w:r>
+            <w:r>
+              <w:rPr>
+                <w:noProof/>
+                <w:webHidden/>
+              </w:rPr>
+              <w:tab/>
+            </w:r>
+            <w:r>
+              <w:rPr>
+                <w:noProof/>
+                <w:webHidden/>
+              </w:rPr>
+              <w:fldChar w:fldCharType="begin"/>
+            </w:r>
+            <w:r>
+              <w:rPr>
+                <w:noProof/>
+                <w:webHidden/>
+              </w:rPr>
+              <w:instrText xml:space="preserve"> PAGEREF _Toc215384872 \h </w:instrText>
+            </w:r>
+            <w:r>
+              <w:rPr>
+                <w:noProof/>
+                <w:webHidden/>
+              </w:rPr>
+            </w:r>
+            <w:r>
+              <w:rPr>
+                <w:noProof/>
+                <w:webHidden/>
+              </w:rPr>
+              <w:fldChar w:fldCharType="separate"/>
+            </w:r>
+            <w:r>
+              <w:rPr>
+                <w:noProof/>
+                <w:webHidden/>
+              </w:rPr>
+              <w:t>14</w:t>
+            </w:r>
+            <w:r>
+              <w:rPr>
+                <w:noProof/>
+                <w:webHidden/>
+              </w:rPr>
+              <w:fldChar w:fldCharType="end"/>
+            </w:r>
+          </w:hyperlink>
+        </w:p>
+        <w:p>
+          <w:pPr>
+            <w:pStyle w:val="TOC3"/>
+            <w:tabs>
+              <w:tab w:val="left" w:pos="1200"/>
+              <w:tab w:val="right" w:leader="dot" w:pos="7346"/>
+            </w:tabs>
+            <w:rPr>
+              <w:rFonts w:asciiTheme="minorHAnsi" w:eastAsiaTheme="minorEastAsia" w:hAnsiTheme="minorHAnsi" w:cstheme="minorBidi"/>
+              <w:noProof/>
+              <w:kern w:val="2"/>
+              <w:szCs w:val="24"/>
+              <w:lang w:val="en-ID" w:eastAsia="en-ID"/>
+              <w14:ligatures w14:val="standardContextual"/>
+            </w:rPr>
+          </w:pPr>
+          <w:hyperlink w:anchor="_Toc215384873" w:history="1">
+            <w:r>
+              <w:rPr>
+                <w:rStyle w:val="Hyperlink"/>
+                <w:noProof/>
+                <w:lang w:val="id-ID"/>
+              </w:rPr>
+              <w:t>3.1.4</w:t>
+            </w:r>
+            <w:r>
+              <w:rPr>
+                <w:rFonts w:asciiTheme="minorHAnsi" w:eastAsiaTheme="minorEastAsia" w:hAnsiTheme="minorHAnsi" w:cstheme="minorBidi"/>
+                <w:noProof/>
+                <w:kern w:val="2"/>
+                <w:szCs w:val="24"/>
+                <w:lang w:val="en-ID" w:eastAsia="en-ID"/>
+                <w14:ligatures w14:val="standardContextual"/>
+              </w:rPr>
+              <w:tab/>
+            </w:r>
+            <w:r>
+              <w:rPr>
+                <w:rStyle w:val="Hyperlink"/>
+                <w:noProof/>
+                <w:lang w:val="id-ID"/>
+              </w:rPr>
+              <w:t>Kebutuhan Software</w:t>
+            </w:r>
+            <w:r>
+              <w:rPr>
+                <w:noProof/>
+                <w:webHidden/>
+              </w:rPr>
+              <w:tab/>
+            </w:r>
+            <w:r>
+              <w:rPr>
+                <w:noProof/>
+                <w:webHidden/>
+              </w:rPr>
+              <w:fldChar w:fldCharType="begin"/>
+            </w:r>
+            <w:r>
+              <w:rPr>
+                <w:noProof/>
+                <w:webHidden/>
+              </w:rPr>
+              <w:instrText xml:space="preserve"> PAGEREF _Toc215384873 \h </w:instrText>
+            </w:r>
+            <w:r>
+              <w:rPr>
+                <w:noProof/>
+                <w:webHidden/>
+              </w:rPr>
+            </w:r>
+            <w:r>
+              <w:rPr>
+                <w:noProof/>
+                <w:webHidden/>
+              </w:rPr>
+              <w:fldChar w:fldCharType="separate"/>
+            </w:r>
+            <w:r>
+              <w:rPr>
+                <w:noProof/>
+                <w:webHidden/>
+              </w:rPr>
+              <w:t>15</w:t>
+            </w:r>
+            <w:r>
+              <w:rPr>
+                <w:noProof/>
+                <w:webHidden/>
+              </w:rPr>
+              <w:fldChar w:fldCharType="end"/>
+            </w:r>
+          </w:hyperlink>
+        </w:p>
+        <w:p>
+          <w:pPr>
+            <w:pStyle w:val="TOC2"/>
+            <w:tabs>
+              <w:tab w:val="left" w:pos="960"/>
+              <w:tab w:val="right" w:leader="dot" w:pos="7346"/>
+            </w:tabs>
+            <w:rPr>
+              <w:rFonts w:asciiTheme="minorHAnsi" w:eastAsiaTheme="minorEastAsia" w:hAnsiTheme="minorHAnsi" w:cstheme="minorBidi"/>
+              <w:noProof/>
+              <w:kern w:val="2"/>
+              <w:szCs w:val="24"/>
+              <w:lang w:val="en-ID" w:eastAsia="en-ID"/>
+              <w14:ligatures w14:val="standardContextual"/>
+            </w:rPr>
+          </w:pPr>
+          <w:hyperlink w:anchor="_Toc215384874" w:history="1">
+            <w:r>
+              <w:rPr>
+                <w:rStyle w:val="Hyperlink"/>
+                <w:noProof/>
+                <w:lang w:val="id-ID"/>
+              </w:rPr>
+              <w:t>3.2</w:t>
+            </w:r>
+            <w:r>
+              <w:rPr>
+                <w:rFonts w:asciiTheme="minorHAnsi" w:eastAsiaTheme="minorEastAsia" w:hAnsiTheme="minorHAnsi" w:cstheme="minorBidi"/>
+                <w:noProof/>
+                <w:kern w:val="2"/>
+                <w:szCs w:val="24"/>
+                <w:lang w:val="en-ID" w:eastAsia="en-ID"/>
+                <w14:ligatures w14:val="standardContextual"/>
+              </w:rPr>
+              <w:tab/>
+            </w:r>
+            <w:r>
+              <w:rPr>
+                <w:rStyle w:val="Hyperlink"/>
+                <w:noProof/>
+                <w:lang w:val="id-ID"/>
+              </w:rPr>
+              <w:t>Perancangan Sistem</w:t>
+            </w:r>
+            <w:r>
+              <w:rPr>
+                <w:noProof/>
+                <w:webHidden/>
+              </w:rPr>
+              <w:tab/>
+            </w:r>
+            <w:r>
+              <w:rPr>
+                <w:noProof/>
+                <w:webHidden/>
+              </w:rPr>
+              <w:fldChar w:fldCharType="begin"/>
+            </w:r>
+            <w:r>
+              <w:rPr>
+                <w:noProof/>
+                <w:webHidden/>
+              </w:rPr>
+              <w:instrText xml:space="preserve"> PAGEREF _Toc215384874 \h </w:instrText>
+            </w:r>
+            <w:r>
+              <w:rPr>
+                <w:noProof/>
+                <w:webHidden/>
+              </w:rPr>
+            </w:r>
+            <w:r>
+              <w:rPr>
+                <w:noProof/>
+                <w:webHidden/>
+              </w:rPr>
+              <w:fldChar w:fldCharType="separate"/>
+            </w:r>
+            <w:r>
+              <w:rPr>
+                <w:noProof/>
+                <w:webHidden/>
+              </w:rPr>
+              <w:t>15</w:t>
+            </w:r>
+            <w:r>
+              <w:rPr>
+                <w:noProof/>
+                <w:webHidden/>
+              </w:rPr>
+              <w:fldChar w:fldCharType="end"/>
+            </w:r>
+          </w:hyperlink>
+        </w:p>
+        <w:p>
+          <w:pPr>
+            <w:pStyle w:val="TOC3"/>
+            <w:tabs>
+              <w:tab w:val="left" w:pos="1200"/>
+              <w:tab w:val="right" w:leader="dot" w:pos="7346"/>
+            </w:tabs>
+            <w:rPr>
+              <w:rFonts w:asciiTheme="minorHAnsi" w:eastAsiaTheme="minorEastAsia" w:hAnsiTheme="minorHAnsi" w:cstheme="minorBidi"/>
+              <w:noProof/>
+              <w:kern w:val="2"/>
+              <w:szCs w:val="24"/>
+              <w:lang w:val="en-ID" w:eastAsia="en-ID"/>
+              <w14:ligatures w14:val="standardContextual"/>
+            </w:rPr>
+          </w:pPr>
+          <w:hyperlink w:anchor="_Toc215384875" w:history="1">
+            <w:r>
+              <w:rPr>
+                <w:rStyle w:val="Hyperlink"/>
+                <w:noProof/>
+                <w:lang w:val="id-ID"/>
+              </w:rPr>
+              <w:t>3.2.1</w:t>
+            </w:r>
+            <w:r>
+              <w:rPr>
+                <w:rFonts w:asciiTheme="minorHAnsi" w:eastAsiaTheme="minorEastAsia" w:hAnsiTheme="minorHAnsi" w:cstheme="minorBidi"/>
+                <w:noProof/>
+                <w:kern w:val="2"/>
+                <w:szCs w:val="24"/>
+                <w:lang w:val="en-ID" w:eastAsia="en-ID"/>
+                <w14:ligatures w14:val="standardContextual"/>
+              </w:rPr>
+              <w:tab/>
+            </w:r>
+            <w:r>
+              <w:rPr>
+                <w:rStyle w:val="Hyperlink"/>
+                <w:noProof/>
+                <w:lang w:val="id-ID"/>
+              </w:rPr>
+              <w:t>Rancangan Umum Sistem</w:t>
+            </w:r>
+            <w:r>
+              <w:rPr>
+                <w:noProof/>
+                <w:webHidden/>
+              </w:rPr>
+              <w:tab/>
+            </w:r>
+            <w:r>
+              <w:rPr>
+                <w:noProof/>
+                <w:webHidden/>
+              </w:rPr>
+              <w:fldChar w:fldCharType="begin"/>
+            </w:r>
+            <w:r>
+              <w:rPr>
+                <w:noProof/>
+                <w:webHidden/>
+              </w:rPr>
+              <w:instrText xml:space="preserve"> PAGEREF _Toc215384875 \h </w:instrText>
+            </w:r>
+            <w:r>
+              <w:rPr>
+                <w:noProof/>
+                <w:webHidden/>
+              </w:rPr>
+            </w:r>
+            <w:r>
+              <w:rPr>
+                <w:noProof/>
+                <w:webHidden/>
+              </w:rPr>
+              <w:fldChar w:fldCharType="separate"/>
+            </w:r>
+            <w:r>
+              <w:rPr>
+                <w:noProof/>
+                <w:webHidden/>
+              </w:rPr>
+              <w:t>16</w:t>
+            </w:r>
+            <w:r>
+              <w:rPr>
+                <w:noProof/>
+                <w:webHidden/>
+              </w:rPr>
+              <w:fldChar w:fldCharType="end"/>
+            </w:r>
+          </w:hyperlink>
+        </w:p>
+        <w:p>
+          <w:pPr>
+            <w:pStyle w:val="TOC3"/>
+            <w:tabs>
+              <w:tab w:val="left" w:pos="1200"/>
+              <w:tab w:val="right" w:leader="dot" w:pos="7346"/>
+            </w:tabs>
+            <w:rPr>
+              <w:rFonts w:asciiTheme="minorHAnsi" w:eastAsiaTheme="minorEastAsia" w:hAnsiTheme="minorHAnsi" w:cstheme="minorBidi"/>
+              <w:noProof/>
+              <w:kern w:val="2"/>
+              <w:szCs w:val="24"/>
+              <w:lang w:val="en-ID" w:eastAsia="en-ID"/>
+              <w14:ligatures w14:val="standardContextual"/>
+            </w:rPr>
+          </w:pPr>
+          <w:hyperlink w:anchor="_Toc215384876" w:history="1">
+            <w:r>
+              <w:rPr>
+                <w:rStyle w:val="Hyperlink"/>
+                <w:noProof/>
+                <w:lang w:val="id-ID"/>
+              </w:rPr>
+              <w:t>3.2.2</w:t>
+            </w:r>
+            <w:r>
+              <w:rPr>
+                <w:rFonts w:asciiTheme="minorHAnsi" w:eastAsiaTheme="minorEastAsia" w:hAnsiTheme="minorHAnsi" w:cstheme="minorBidi"/>
+                <w:noProof/>
+                <w:kern w:val="2"/>
+                <w:szCs w:val="24"/>
+                <w:lang w:val="en-ID" w:eastAsia="en-ID"/>
+                <w14:ligatures w14:val="standardContextual"/>
+              </w:rPr>
+              <w:tab/>
+            </w:r>
+            <w:r>
+              <w:rPr>
+                <w:rStyle w:val="Hyperlink"/>
+                <w:noProof/>
+                <w:lang w:val="id-ID"/>
+              </w:rPr>
+              <w:t>Rancangan Alur Kerja Sistem</w:t>
+            </w:r>
+            <w:r>
+              <w:rPr>
+                <w:noProof/>
+                <w:webHidden/>
+              </w:rPr>
+              <w:tab/>
+            </w:r>
+            <w:r>
+              <w:rPr>
+                <w:noProof/>
+                <w:webHidden/>
+              </w:rPr>
+              <w:fldChar w:fldCharType="begin"/>
+            </w:r>
+            <w:r>
+              <w:rPr>
+                <w:noProof/>
+                <w:webHidden/>
+              </w:rPr>
+              <w:instrText xml:space="preserve"> PAGEREF _Toc215384876 \h </w:instrText>
+            </w:r>
+            <w:r>
+              <w:rPr>
+                <w:noProof/>
+                <w:webHidden/>
+              </w:rPr>
+            </w:r>
+            <w:r>
+              <w:rPr>
+                <w:noProof/>
+                <w:webHidden/>
+              </w:rPr>
+              <w:fldChar w:fldCharType="separate"/>
+            </w:r>
+            <w:r>
+              <w:rPr>
+                <w:noProof/>
+                <w:webHidden/>
+              </w:rPr>
+              <w:t>17</w:t>
+            </w:r>
+            <w:r>
+              <w:rPr>
+                <w:noProof/>
+                <w:webHidden/>
+              </w:rPr>
+              <w:fldChar w:fldCharType="end"/>
+            </w:r>
+          </w:hyperlink>
+        </w:p>
+        <w:p>
+          <w:pPr>
+            <w:pStyle w:val="TOC3"/>
+            <w:tabs>
+              <w:tab w:val="left" w:pos="1200"/>
+              <w:tab w:val="right" w:leader="dot" w:pos="7346"/>
+            </w:tabs>
+            <w:rPr>
+              <w:rFonts w:asciiTheme="minorHAnsi" w:eastAsiaTheme="minorEastAsia" w:hAnsiTheme="minorHAnsi" w:cstheme="minorBidi"/>
+              <w:noProof/>
+              <w:kern w:val="2"/>
+              <w:szCs w:val="24"/>
+              <w:lang w:val="en-ID" w:eastAsia="en-ID"/>
+              <w14:ligatures w14:val="standardContextual"/>
+            </w:rPr>
+          </w:pPr>
+          <w:hyperlink w:anchor="_Toc215384877" w:history="1">
+            <w:r>
+              <w:rPr>
+                <w:rStyle w:val="Hyperlink"/>
+                <w:noProof/>
+                <w:lang w:val="id-ID"/>
+              </w:rPr>
+              <w:t>3.2.3</w:t>
+            </w:r>
+            <w:r>
+              <w:rPr>
+                <w:rFonts w:asciiTheme="minorHAnsi" w:eastAsiaTheme="minorEastAsia" w:hAnsiTheme="minorHAnsi" w:cstheme="minorBidi"/>
+                <w:noProof/>
+                <w:kern w:val="2"/>
+                <w:szCs w:val="24"/>
+                <w:lang w:val="en-ID" w:eastAsia="en-ID"/>
+                <w14:ligatures w14:val="standardContextual"/>
+              </w:rPr>
+              <w:tab/>
+            </w:r>
+            <w:r>
+              <w:rPr>
+                <w:rStyle w:val="Hyperlink"/>
+                <w:noProof/>
+                <w:lang w:val="id-ID"/>
+              </w:rPr>
+              <w:t>Rancangan Hardware</w:t>
+            </w:r>
+            <w:r>
+              <w:rPr>
+                <w:noProof/>
+                <w:webHidden/>
+              </w:rPr>
+              <w:tab/>
+            </w:r>
+            <w:r>
+              <w:rPr>
+                <w:noProof/>
+                <w:webHidden/>
+              </w:rPr>
+              <w:fldChar w:fldCharType="begin"/>
+            </w:r>
+            <w:r>
+              <w:rPr>
+                <w:noProof/>
+                <w:webHidden/>
+              </w:rPr>
+              <w:instrText xml:space="preserve"> PAGEREF _Toc215384877 \h </w:instrText>
+            </w:r>
+            <w:r>
+              <w:rPr>
+                <w:noProof/>
+                <w:webHidden/>
+              </w:rPr>
+            </w:r>
+            <w:r>
+              <w:rPr>
+                <w:noProof/>
+                <w:webHidden/>
+              </w:rPr>
+              <w:fldChar w:fldCharType="separate"/>
+            </w:r>
+            <w:r>
+              <w:rPr>
+                <w:noProof/>
+                <w:webHidden/>
+              </w:rPr>
+              <w:t>18</w:t>
+            </w:r>
+            <w:r>
+              <w:rPr>
+                <w:noProof/>
+                <w:webHidden/>
+              </w:rPr>
+              <w:fldChar w:fldCharType="end"/>
+            </w:r>
+          </w:hyperlink>
+        </w:p>
+        <w:p>
+          <w:pPr>
+            <w:pStyle w:val="TOC3"/>
+            <w:tabs>
+              <w:tab w:val="left" w:pos="1200"/>
+              <w:tab w:val="right" w:leader="dot" w:pos="7346"/>
+            </w:tabs>
+            <w:rPr>
+              <w:rFonts w:asciiTheme="minorHAnsi" w:eastAsiaTheme="minorEastAsia" w:hAnsiTheme="minorHAnsi" w:cstheme="minorBidi"/>
+              <w:noProof/>
+              <w:kern w:val="2"/>
+              <w:szCs w:val="24"/>
+              <w:lang w:val="en-ID" w:eastAsia="en-ID"/>
+              <w14:ligatures w14:val="standardContextual"/>
+            </w:rPr>
+          </w:pPr>
+          <w:hyperlink w:anchor="_Toc215384878" w:history="1">
+            <w:r>
+              <w:rPr>
+                <w:rStyle w:val="Hyperlink"/>
+                <w:noProof/>
+                <w:lang w:val="id-ID"/>
+              </w:rPr>
+              <w:t>3.2.4</w:t>
+            </w:r>
+            <w:r>
+              <w:rPr>
+                <w:rFonts w:asciiTheme="minorHAnsi" w:eastAsiaTheme="minorEastAsia" w:hAnsiTheme="minorHAnsi" w:cstheme="minorBidi"/>
+                <w:noProof/>
+                <w:kern w:val="2"/>
+                <w:szCs w:val="24"/>
+                <w:lang w:val="en-ID" w:eastAsia="en-ID"/>
+                <w14:ligatures w14:val="standardContextual"/>
+              </w:rPr>
+              <w:tab/>
+            </w:r>
+            <w:r>
+              <w:rPr>
+                <w:rStyle w:val="Hyperlink"/>
+                <w:noProof/>
+                <w:lang w:val="id-ID"/>
+              </w:rPr>
+              <w:t>Konfigurasi ESP32</w:t>
+            </w:r>
+            <w:r>
+              <w:rPr>
+                <w:noProof/>
+                <w:webHidden/>
+              </w:rPr>
+              <w:tab/>
+            </w:r>
+            <w:r>
+              <w:rPr>
+                <w:noProof/>
+                <w:webHidden/>
+              </w:rPr>
+              <w:fldChar w:fldCharType="begin"/>
+            </w:r>
+            <w:r>
+              <w:rPr>
+                <w:noProof/>
+                <w:webHidden/>
+              </w:rPr>
+              <w:instrText xml:space="preserve"> PAGEREF _Toc215384878 \h </w:instrText>
+            </w:r>
+            <w:r>
+              <w:rPr>
+                <w:noProof/>
+                <w:webHidden/>
+              </w:rPr>
+            </w:r>
+            <w:r>
+              <w:rPr>
+                <w:noProof/>
+                <w:webHidden/>
+              </w:rPr>
+              <w:fldChar w:fldCharType="separate"/>
+            </w:r>
+            <w:r>
+              <w:rPr>
+                <w:noProof/>
+                <w:webHidden/>
+              </w:rPr>
+              <w:t>18</w:t>
+            </w:r>
+            <w:r>
+              <w:rPr>
+                <w:noProof/>
+                <w:webHidden/>
+              </w:rPr>
+              <w:fldChar w:fldCharType="end"/>
+            </w:r>
+          </w:hyperlink>
+        </w:p>
+        <w:p>
+          <w:pPr>
+            <w:pStyle w:val="TOC3"/>
+            <w:tabs>
+              <w:tab w:val="left" w:pos="1200"/>
+              <w:tab w:val="right" w:leader="dot" w:pos="7346"/>
+            </w:tabs>
+            <w:rPr>
+              <w:rFonts w:asciiTheme="minorHAnsi" w:eastAsiaTheme="minorEastAsia" w:hAnsiTheme="minorHAnsi" w:cstheme="minorBidi"/>
+              <w:noProof/>
+              <w:kern w:val="2"/>
+              <w:szCs w:val="24"/>
+              <w:lang w:val="en-ID" w:eastAsia="en-ID"/>
+              <w14:ligatures w14:val="standardContextual"/>
+            </w:rPr>
+          </w:pPr>
+          <w:hyperlink w:anchor="_Toc215384879" w:history="1">
+            <w:r>
+              <w:rPr>
+                <w:rStyle w:val="Hyperlink"/>
+                <w:noProof/>
+                <w:lang w:val="id-ID"/>
+              </w:rPr>
+              <w:t>3.2.5</w:t>
+            </w:r>
+            <w:r>
+              <w:rPr>
+                <w:rFonts w:asciiTheme="minorHAnsi" w:eastAsiaTheme="minorEastAsia" w:hAnsiTheme="minorHAnsi" w:cstheme="minorBidi"/>
+                <w:noProof/>
+                <w:kern w:val="2"/>
+                <w:szCs w:val="24"/>
+                <w:lang w:val="en-ID" w:eastAsia="en-ID"/>
+                <w14:ligatures w14:val="standardContextual"/>
+              </w:rPr>
+              <w:tab/>
+            </w:r>
+            <w:r>
+              <w:rPr>
+                <w:rStyle w:val="Hyperlink"/>
+                <w:noProof/>
+                <w:lang w:val="id-ID"/>
+              </w:rPr>
+              <w:t>Konfigurasi GPS Neo-6M</w:t>
+            </w:r>
+            <w:r>
+              <w:rPr>
+                <w:noProof/>
+                <w:webHidden/>
+              </w:rPr>
+              <w:tab/>
+            </w:r>
+            <w:r>
+              <w:rPr>
+                <w:noProof/>
+                <w:webHidden/>
+              </w:rPr>
+              <w:fldChar w:fldCharType="begin"/>
+            </w:r>
+            <w:r>
+              <w:rPr>
+                <w:noProof/>
+                <w:webHidden/>
+              </w:rPr>
+              <w:instrText xml:space="preserve"> PAGEREF _Toc215384879 \h </w:instrText>
+            </w:r>
+            <w:r>
+              <w:rPr>
+                <w:noProof/>
+                <w:webHidden/>
+              </w:rPr>
+            </w:r>
+            <w:r>
+              <w:rPr>
+                <w:noProof/>
+                <w:webHidden/>
+              </w:rPr>
+              <w:fldChar w:fldCharType="separate"/>
+            </w:r>
+            <w:r>
+              <w:rPr>
+                <w:noProof/>
+                <w:webHidden/>
+              </w:rPr>
+              <w:t>19</w:t>
+            </w:r>
+            <w:r>
+              <w:rPr>
+                <w:noProof/>
+                <w:webHidden/>
+              </w:rPr>
+              <w:fldChar w:fldCharType="end"/>
+            </w:r>
+          </w:hyperlink>
+        </w:p>
+        <w:p>
+          <w:pPr>
+            <w:pStyle w:val="TOC3"/>
+            <w:tabs>
+              <w:tab w:val="left" w:pos="1200"/>
+              <w:tab w:val="right" w:leader="dot" w:pos="7346"/>
+            </w:tabs>
+            <w:rPr>
+              <w:rFonts w:asciiTheme="minorHAnsi" w:eastAsiaTheme="minorEastAsia" w:hAnsiTheme="minorHAnsi" w:cstheme="minorBidi"/>
+              <w:noProof/>
+              <w:kern w:val="2"/>
+              <w:szCs w:val="24"/>
+              <w:lang w:val="en-ID" w:eastAsia="en-ID"/>
+              <w14:ligatures w14:val="standardContextual"/>
+            </w:rPr>
+          </w:pPr>
+          <w:hyperlink w:anchor="_Toc215384880" w:history="1">
+            <w:r>
+              <w:rPr>
+                <w:rStyle w:val="Hyperlink"/>
+                <w:noProof/>
+                <w:lang w:val="id-ID"/>
+              </w:rPr>
+              <w:t>3.2.6</w:t>
+            </w:r>
+            <w:r>
+              <w:rPr>
+                <w:rFonts w:asciiTheme="minorHAnsi" w:eastAsiaTheme="minorEastAsia" w:hAnsiTheme="minorHAnsi" w:cstheme="minorBidi"/>
+                <w:noProof/>
+                <w:kern w:val="2"/>
+                <w:szCs w:val="24"/>
+                <w:lang w:val="en-ID" w:eastAsia="en-ID"/>
+                <w14:ligatures w14:val="standardContextual"/>
+              </w:rPr>
+              <w:tab/>
+            </w:r>
+            <w:r>
+              <w:rPr>
+                <w:rStyle w:val="Hyperlink"/>
+                <w:noProof/>
+                <w:lang w:val="id-ID"/>
+              </w:rPr>
+              <w:t>Konfigurasi ESP32-CAM</w:t>
+            </w:r>
+            <w:r>
+              <w:rPr>
+                <w:noProof/>
+                <w:webHidden/>
+              </w:rPr>
+              <w:tab/>
+            </w:r>
+            <w:r>
+              <w:rPr>
+                <w:noProof/>
+                <w:webHidden/>
+              </w:rPr>
+              <w:fldChar w:fldCharType="begin"/>
+            </w:r>
+            <w:r>
+              <w:rPr>
+                <w:noProof/>
+                <w:webHidden/>
+              </w:rPr>
+              <w:instrText xml:space="preserve"> PAGEREF _Toc215384880 \h </w:instrText>
+            </w:r>
+            <w:r>
+              <w:rPr>
+                <w:noProof/>
+                <w:webHidden/>
+              </w:rPr>
+            </w:r>
+            <w:r>
+              <w:rPr>
+                <w:noProof/>
+                <w:webHidden/>
+              </w:rPr>
+              <w:fldChar w:fldCharType="separate"/>
+            </w:r>
+            <w:r>
+              <w:rPr>
+                <w:noProof/>
+                <w:webHidden/>
+              </w:rPr>
+              <w:t>19</w:t>
+            </w:r>
+            <w:r>
+              <w:rPr>
+                <w:noProof/>
+                <w:webHidden/>
+              </w:rPr>
+              <w:fldChar w:fldCharType="end"/>
+            </w:r>
+          </w:hyperlink>
+        </w:p>
+        <w:p>
+          <w:pPr>
+            <w:pStyle w:val="TOC2"/>
+            <w:tabs>
+              <w:tab w:val="left" w:pos="960"/>
+              <w:tab w:val="right" w:leader="dot" w:pos="7346"/>
+            </w:tabs>
+            <w:rPr>
+              <w:rFonts w:asciiTheme="minorHAnsi" w:eastAsiaTheme="minorEastAsia" w:hAnsiTheme="minorHAnsi" w:cstheme="minorBidi"/>
+              <w:noProof/>
+              <w:kern w:val="2"/>
+              <w:szCs w:val="24"/>
+              <w:lang w:val="en-ID" w:eastAsia="en-ID"/>
+              <w14:ligatures w14:val="standardContextual"/>
+            </w:rPr>
+          </w:pPr>
+          <w:hyperlink w:anchor="_Toc215384881" w:history="1">
+            <w:r>
+              <w:rPr>
+                <w:rStyle w:val="Hyperlink"/>
+                <w:noProof/>
+                <w:lang w:val="id-ID"/>
+              </w:rPr>
+              <w:t>3.3</w:t>
+            </w:r>
+            <w:r>
+              <w:rPr>
+                <w:rFonts w:asciiTheme="minorHAnsi" w:eastAsiaTheme="minorEastAsia" w:hAnsiTheme="minorHAnsi" w:cstheme="minorBidi"/>
+                <w:noProof/>
+                <w:kern w:val="2"/>
+                <w:szCs w:val="24"/>
+                <w:lang w:val="en-ID" w:eastAsia="en-ID"/>
+                <w14:ligatures w14:val="standardContextual"/>
+              </w:rPr>
+              <w:tab/>
+            </w:r>
+            <w:r>
+              <w:rPr>
+                <w:rStyle w:val="Hyperlink"/>
+                <w:noProof/>
+                <w:lang w:val="id-ID"/>
+              </w:rPr>
+              <w:t>Perancangan Pengujian Sistem</w:t>
+            </w:r>
+            <w:r>
+              <w:rPr>
+                <w:noProof/>
+                <w:webHidden/>
+              </w:rPr>
+              <w:tab/>
+            </w:r>
+            <w:r>
+              <w:rPr>
+                <w:noProof/>
+                <w:webHidden/>
+              </w:rPr>
+              <w:fldChar w:fldCharType="begin"/>
+            </w:r>
+            <w:r>
+              <w:rPr>
+                <w:noProof/>
+                <w:webHidden/>
+              </w:rPr>
+              <w:instrText xml:space="preserve"> PAGEREF _Toc215384881 \h </w:instrText>
+            </w:r>
+            <w:r>
+              <w:rPr>
+                <w:noProof/>
+                <w:webHidden/>
+              </w:rPr>
+            </w:r>
+            <w:r>
+              <w:rPr>
+                <w:noProof/>
+                <w:webHidden/>
+              </w:rPr>
+              <w:fldChar w:fldCharType="separate"/>
+            </w:r>
+            <w:r>
+              <w:rPr>
+                <w:noProof/>
+                <w:webHidden/>
+              </w:rPr>
+              <w:t>20</w:t>
             </w:r>
             <w:r>
               <w:rPr>
@@ -4281,7 +5429,7 @@
               <w14:ligatures w14:val="standardContextual"/>
             </w:rPr>
           </w:pPr>
-          <w:hyperlink w:anchor="_Toc215168038" w:history="1">
+          <w:hyperlink w:anchor="_Toc215384882" w:history="1">
             <w:r>
               <w:rPr>
                 <w:rStyle w:val="Hyperlink"/>
@@ -4309,7 +5457,7 @@
                 <w:noProof/>
                 <w:webHidden/>
               </w:rPr>
-              <w:instrText xml:space="preserve"> PAGEREF _Toc215168038 \h </w:instrText>
+              <w:instrText xml:space="preserve"> PAGEREF _Toc215384882 \h </w:instrText>
             </w:r>
             <w:r>
               <w:rPr>
@@ -4329,7 +5477,7 @@
                 <w:noProof/>
                 <w:webHidden/>
               </w:rPr>
-              <w:t>15</w:t>
+              <w:t>22</w:t>
             </w:r>
             <w:r>
               <w:rPr>
@@ -4365,7 +5513,7 @@
         </w:rPr>
         <w:br w:type="page"/>
       </w:r>
-      <w:bookmarkStart w:id="4" w:name="_Toc215168020"/>
+      <w:bookmarkStart w:id="4" w:name="_Toc215384852"/>
       <w:r>
         <w:rPr>
           <w:lang w:val="id-ID"/>
@@ -4381,13 +5529,9 @@
         <w:tabs>
           <w:tab w:val="right" w:leader="dot" w:pos="7346"/>
         </w:tabs>
-        <w:rPr>
-          <w:rFonts w:asciiTheme="minorHAnsi" w:eastAsiaTheme="minorEastAsia" w:hAnsiTheme="minorHAnsi" w:cstheme="minorBidi"/>
+        <w:spacing w:line="360" w:lineRule="auto"/>
+        <w:rPr>
           <w:noProof/>
-          <w:kern w:val="2"/>
-          <w:szCs w:val="24"/>
-          <w:lang w:val="en-ID" w:eastAsia="en-ID"/>
-          <w14:ligatures w14:val="standardContextual"/>
         </w:rPr>
       </w:pPr>
       <w:r>
@@ -4408,7 +5552,7 @@
         </w:rPr>
         <w:fldChar w:fldCharType="separate"/>
       </w:r>
-      <w:hyperlink w:anchor="_Toc214013952" w:history="1">
+      <w:hyperlink w:anchor="_Toc215385242" w:history="1">
         <w:r>
           <w:rPr>
             <w:rStyle w:val="Hyperlink"/>
@@ -4435,7 +5579,310 @@
             <w:noProof/>
             <w:webHidden/>
           </w:rPr>
-          <w:instrText xml:space="preserve"> PAGEREF _Toc214013952 \h </w:instrText>
+          <w:instrText xml:space="preserve"> PAGEREF _Toc215385242 \h </w:instrText>
+        </w:r>
+        <w:r>
+          <w:rPr>
+            <w:noProof/>
+            <w:webHidden/>
+          </w:rPr>
+        </w:r>
+        <w:r>
+          <w:rPr>
+            <w:noProof/>
+            <w:webHidden/>
+          </w:rPr>
+          <w:fldChar w:fldCharType="separate"/>
+        </w:r>
+        <w:r>
+          <w:rPr>
+            <w:noProof/>
+            <w:webHidden/>
+          </w:rPr>
+          <w:t>9</w:t>
+        </w:r>
+        <w:r>
+          <w:rPr>
+            <w:noProof/>
+            <w:webHidden/>
+          </w:rPr>
+          <w:fldChar w:fldCharType="end"/>
+        </w:r>
+      </w:hyperlink>
+      <w:r>
+        <w:rPr>
+          <w:lang w:val="id-ID"/>
+        </w:rPr>
+        <w:fldChar w:fldCharType="end"/>
+      </w:r>
+      <w:r>
+        <w:rPr>
+          <w:lang w:val="id-ID"/>
+        </w:rPr>
+        <w:fldChar w:fldCharType="begin"/>
+      </w:r>
+      <w:r>
+        <w:rPr>
+          <w:lang w:val="id-ID"/>
+        </w:rPr>
+        <w:instrText xml:space="preserve"> TOC \h \z \c "Tabel 3." </w:instrText>
+      </w:r>
+      <w:r>
+        <w:rPr>
+          <w:lang w:val="id-ID"/>
+        </w:rPr>
+        <w:fldChar w:fldCharType="separate"/>
+      </w:r>
+    </w:p>
+    <w:p>
+      <w:pPr>
+        <w:pStyle w:val="TableofFigures"/>
+        <w:tabs>
+          <w:tab w:val="right" w:leader="dot" w:pos="7346"/>
+        </w:tabs>
+        <w:spacing w:line="360" w:lineRule="auto"/>
+        <w:rPr>
+          <w:rFonts w:asciiTheme="minorHAnsi" w:eastAsiaTheme="minorEastAsia" w:hAnsiTheme="minorHAnsi" w:cstheme="minorBidi"/>
+          <w:noProof/>
+          <w:kern w:val="2"/>
+          <w:szCs w:val="24"/>
+          <w:lang w:val="en-ID" w:eastAsia="en-ID"/>
+          <w14:ligatures w14:val="standardContextual"/>
+        </w:rPr>
+      </w:pPr>
+      <w:hyperlink w:anchor="_Toc215385274" w:history="1">
+        <w:r>
+          <w:rPr>
+            <w:rStyle w:val="Hyperlink"/>
+            <w:noProof/>
+          </w:rPr>
+          <w:t>Tabel 3. 1 Perancangan pengujian sistem</w:t>
+        </w:r>
+        <w:r>
+          <w:rPr>
+            <w:noProof/>
+            <w:webHidden/>
+          </w:rPr>
+          <w:tab/>
+        </w:r>
+        <w:r>
+          <w:rPr>
+            <w:noProof/>
+            <w:webHidden/>
+          </w:rPr>
+          <w:fldChar w:fldCharType="begin"/>
+        </w:r>
+        <w:r>
+          <w:rPr>
+            <w:noProof/>
+            <w:webHidden/>
+          </w:rPr>
+          <w:instrText xml:space="preserve"> PAGEREF _Toc215385274 \h </w:instrText>
+        </w:r>
+        <w:r>
+          <w:rPr>
+            <w:noProof/>
+            <w:webHidden/>
+          </w:rPr>
+        </w:r>
+        <w:r>
+          <w:rPr>
+            <w:noProof/>
+            <w:webHidden/>
+          </w:rPr>
+          <w:fldChar w:fldCharType="separate"/>
+        </w:r>
+        <w:r>
+          <w:rPr>
+            <w:noProof/>
+            <w:webHidden/>
+          </w:rPr>
+          <w:t>21</w:t>
+        </w:r>
+        <w:r>
+          <w:rPr>
+            <w:noProof/>
+            <w:webHidden/>
+          </w:rPr>
+          <w:fldChar w:fldCharType="end"/>
+        </w:r>
+      </w:hyperlink>
+    </w:p>
+    <w:p>
+      <w:pPr>
+        <w:spacing w:line="360" w:lineRule="auto"/>
+        <w:rPr>
+          <w:lang w:val="id-ID"/>
+        </w:rPr>
+      </w:pPr>
+      <w:r>
+        <w:rPr>
+          <w:lang w:val="id-ID"/>
+        </w:rPr>
+        <w:fldChar w:fldCharType="end"/>
+      </w:r>
+    </w:p>
+    <w:p>
+      <w:pPr>
+        <w:pStyle w:val="Heading1"/>
+        <w:rPr>
+          <w:lang w:val="id-ID"/>
+        </w:rPr>
+      </w:pPr>
+      <w:r>
+        <w:rPr>
+          <w:lang w:val="id-ID"/>
+        </w:rPr>
+        <w:br w:type="page"/>
+      </w:r>
+      <w:bookmarkStart w:id="5" w:name="_Toc215384853"/>
+      <w:r>
+        <w:rPr>
+          <w:lang w:val="id-ID"/>
+        </w:rPr>
+        <w:lastRenderedPageBreak/>
+        <w:t>DAFTAR GAMBAR</w:t>
+      </w:r>
+      <w:bookmarkEnd w:id="5"/>
+    </w:p>
+    <w:p>
+      <w:pPr>
+        <w:rPr>
+          <w:lang w:val="id-ID"/>
+        </w:rPr>
+      </w:pPr>
+    </w:p>
+    <w:p>
+      <w:pPr>
+        <w:pStyle w:val="TableofFigures"/>
+        <w:tabs>
+          <w:tab w:val="right" w:leader="dot" w:pos="7346"/>
+        </w:tabs>
+        <w:spacing w:line="360" w:lineRule="auto"/>
+        <w:rPr>
+          <w:rFonts w:asciiTheme="minorHAnsi" w:eastAsiaTheme="minorEastAsia" w:hAnsiTheme="minorHAnsi" w:cstheme="minorBidi"/>
+          <w:noProof/>
+          <w:kern w:val="2"/>
+          <w:szCs w:val="24"/>
+          <w:lang w:val="en-ID" w:eastAsia="en-ID"/>
+          <w14:ligatures w14:val="standardContextual"/>
+        </w:rPr>
+      </w:pPr>
+      <w:r>
+        <w:rPr>
+          <w:lang w:val="id-ID"/>
+        </w:rPr>
+        <w:fldChar w:fldCharType="begin"/>
+      </w:r>
+      <w:r>
+        <w:rPr>
+          <w:lang w:val="id-ID"/>
+        </w:rPr>
+        <w:instrText xml:space="preserve"> TOC \h \z \c "Gambar 2." </w:instrText>
+      </w:r>
+      <w:r>
+        <w:rPr>
+          <w:lang w:val="id-ID"/>
+        </w:rPr>
+        <w:fldChar w:fldCharType="separate"/>
+      </w:r>
+      <w:hyperlink w:anchor="_Toc215385583" w:history="1">
+        <w:r>
+          <w:rPr>
+            <w:rStyle w:val="Hyperlink"/>
+            <w:noProof/>
+          </w:rPr>
+          <w:t>Gambar 2. 1 ESP32</w:t>
+        </w:r>
+        <w:r>
+          <w:rPr>
+            <w:noProof/>
+            <w:webHidden/>
+          </w:rPr>
+          <w:tab/>
+        </w:r>
+        <w:r>
+          <w:rPr>
+            <w:noProof/>
+            <w:webHidden/>
+          </w:rPr>
+          <w:fldChar w:fldCharType="begin"/>
+        </w:r>
+        <w:r>
+          <w:rPr>
+            <w:noProof/>
+            <w:webHidden/>
+          </w:rPr>
+          <w:instrText xml:space="preserve"> PAGEREF _Toc215385583 \h </w:instrText>
+        </w:r>
+        <w:r>
+          <w:rPr>
+            <w:noProof/>
+            <w:webHidden/>
+          </w:rPr>
+        </w:r>
+        <w:r>
+          <w:rPr>
+            <w:noProof/>
+            <w:webHidden/>
+          </w:rPr>
+          <w:fldChar w:fldCharType="separate"/>
+        </w:r>
+        <w:r>
+          <w:rPr>
+            <w:noProof/>
+            <w:webHidden/>
+          </w:rPr>
+          <w:t>7</w:t>
+        </w:r>
+        <w:r>
+          <w:rPr>
+            <w:noProof/>
+            <w:webHidden/>
+          </w:rPr>
+          <w:fldChar w:fldCharType="end"/>
+        </w:r>
+      </w:hyperlink>
+    </w:p>
+    <w:p>
+      <w:pPr>
+        <w:pStyle w:val="TableofFigures"/>
+        <w:tabs>
+          <w:tab w:val="right" w:leader="dot" w:pos="7346"/>
+        </w:tabs>
+        <w:spacing w:line="360" w:lineRule="auto"/>
+        <w:rPr>
+          <w:noProof/>
+        </w:rPr>
+      </w:pPr>
+      <w:hyperlink w:anchor="_Toc215385584" w:history="1">
+        <w:r>
+          <w:rPr>
+            <w:rStyle w:val="Hyperlink"/>
+            <w:noProof/>
+          </w:rPr>
+          <w:t>Gambar 2. 2 GPS NEO-6M</w:t>
+        </w:r>
+        <w:r>
+          <w:rPr>
+            <w:noProof/>
+            <w:webHidden/>
+          </w:rPr>
+          <w:tab/>
+        </w:r>
+        <w:r>
+          <w:rPr>
+            <w:noProof/>
+            <w:webHidden/>
+          </w:rPr>
+          <w:fldChar w:fldCharType="begin"/>
+        </w:r>
+        <w:r>
+          <w:rPr>
+            <w:noProof/>
+            <w:webHidden/>
+          </w:rPr>
+          <w:instrText xml:space="preserve"> PAGEREF _Toc215385584 \h </w:instrText>
         </w:r>
         <w:r>
           <w:rPr>
@@ -4465,49 +5912,30 @@
           <w:fldChar w:fldCharType="end"/>
         </w:r>
       </w:hyperlink>
-    </w:p>
-    <w:p>
-      <w:pPr>
-        <w:rPr>
-          <w:lang w:val="id-ID"/>
-        </w:rPr>
-      </w:pPr>
       <w:r>
         <w:rPr>
           <w:lang w:val="id-ID"/>
         </w:rPr>
         <w:fldChar w:fldCharType="end"/>
       </w:r>
-    </w:p>
-    <w:p>
-      <w:pPr>
-        <w:pStyle w:val="Heading1"/>
-        <w:rPr>
-          <w:lang w:val="id-ID"/>
-        </w:rPr>
-      </w:pPr>
-      <w:r>
-        <w:rPr>
-          <w:lang w:val="id-ID"/>
-        </w:rPr>
-        <w:br w:type="page"/>
-      </w:r>
-      <w:bookmarkStart w:id="5" w:name="_Toc215168021"/>
-      <w:r>
-        <w:rPr>
-          <w:lang w:val="id-ID"/>
-        </w:rPr>
-        <w:lastRenderedPageBreak/>
-        <w:t>DAFTAR GAMBAR</w:t>
-      </w:r>
-      <w:bookmarkEnd w:id="5"/>
-    </w:p>
-    <w:p>
-      <w:pPr>
-        <w:rPr>
-          <w:lang w:val="id-ID"/>
-        </w:rPr>
-      </w:pPr>
+      <w:r>
+        <w:rPr>
+          <w:lang w:val="id-ID"/>
+        </w:rPr>
+        <w:fldChar w:fldCharType="begin"/>
+      </w:r>
+      <w:r>
+        <w:rPr>
+          <w:lang w:val="id-ID"/>
+        </w:rPr>
+        <w:instrText xml:space="preserve"> TOC \h \z \c "Gambar 3." </w:instrText>
+      </w:r>
+      <w:r>
+        <w:rPr>
+          <w:lang w:val="id-ID"/>
+        </w:rPr>
+        <w:fldChar w:fldCharType="separate"/>
+      </w:r>
     </w:p>
     <w:p>
       <w:pPr>
@@ -4515,6 +5943,7 @@
         <w:tabs>
           <w:tab w:val="right" w:leader="dot" w:pos="7346"/>
         </w:tabs>
+        <w:spacing w:line="360" w:lineRule="auto"/>
         <w:rPr>
           <w:rFonts w:asciiTheme="minorHAnsi" w:eastAsiaTheme="minorEastAsia" w:hAnsiTheme="minorHAnsi" w:cstheme="minorBidi"/>
           <w:noProof/>
@@ -4524,40 +5953,13 @@
           <w14:ligatures w14:val="standardContextual"/>
         </w:rPr>
       </w:pPr>
-      <w:r>
-        <w:rPr>
-          <w:lang w:val="id-ID"/>
-        </w:rPr>
-        <w:fldChar w:fldCharType="begin"/>
-      </w:r>
-      <w:r>
-        <w:rPr>
-          <w:lang w:val="id-ID"/>
-        </w:rPr>
-        <w:instrText xml:space="preserve"> TOC \h \z \c "Gambar 2." </w:instrText>
-      </w:r>
-      <w:r>
-        <w:rPr>
-          <w:lang w:val="id-ID"/>
-        </w:rPr>
-        <w:fldChar w:fldCharType="separate"/>
-      </w:r>
-      <w:hyperlink w:anchor="_Toc215167792" w:history="1">
-        <w:r>
-          <w:rPr>
-            <w:rStyle w:val="Hyperlink"/>
-            <w:b/>
-            <w:bCs/>
-            <w:noProof/>
-          </w:rPr>
-          <w:t>Gambar 2. 2</w:t>
-        </w:r>
+      <w:hyperlink w:anchor="_Toc215385579" w:history="1">
         <w:r>
           <w:rPr>
             <w:rStyle w:val="Hyperlink"/>
             <w:noProof/>
           </w:rPr>
-          <w:t xml:space="preserve"> ESP32</w:t>
+          <w:t>Gambar 3. 1 Tahapan Pengerjaan Penelitian</w:t>
         </w:r>
         <w:r>
           <w:rPr>
@@ -4578,7 +5980,7 @@
             <w:noProof/>
             <w:webHidden/>
           </w:rPr>
-          <w:instrText xml:space="preserve"> PAGEREF _Toc215167792 \h </w:instrText>
+          <w:instrText xml:space="preserve"> PAGEREF _Toc215385579 \h </w:instrText>
         </w:r>
         <w:r>
           <w:rPr>
@@ -4598,7 +6000,7 @@
             <w:noProof/>
             <w:webHidden/>
           </w:rPr>
-          <w:t>7</w:t>
+          <w:t>13</w:t>
         </w:r>
         <w:r>
           <w:rPr>
@@ -4615,27 +6017,23 @@
         <w:tabs>
           <w:tab w:val="right" w:leader="dot" w:pos="7346"/>
         </w:tabs>
-        <w:rPr>
-          <w:rStyle w:val="Hyperlink"/>
+        <w:spacing w:line="360" w:lineRule="auto"/>
+        <w:rPr>
+          <w:rFonts w:asciiTheme="minorHAnsi" w:eastAsiaTheme="minorEastAsia" w:hAnsiTheme="minorHAnsi" w:cstheme="minorBidi"/>
           <w:noProof/>
-        </w:rPr>
-      </w:pPr>
-      <w:hyperlink w:anchor="_Toc215167793" w:history="1">
-        <w:r>
-          <w:rPr>
-            <w:rStyle w:val="Hyperlink"/>
-            <w:b/>
-            <w:bCs/>
-            <w:noProof/>
-          </w:rPr>
-          <w:t>Gambar 2. 3</w:t>
-        </w:r>
+          <w:kern w:val="2"/>
+          <w:szCs w:val="24"/>
+          <w:lang w:val="en-ID" w:eastAsia="en-ID"/>
+          <w14:ligatures w14:val="standardContextual"/>
+        </w:rPr>
+      </w:pPr>
+      <w:hyperlink w:anchor="_Toc215385580" w:history="1">
         <w:r>
           <w:rPr>
             <w:rStyle w:val="Hyperlink"/>
             <w:noProof/>
           </w:rPr>
-          <w:t xml:space="preserve"> GPS NEO-6M</w:t>
+          <w:t>Gambar 3. 2 Rancangan umum sistem</w:t>
         </w:r>
         <w:r>
           <w:rPr>
@@ -4656,7 +6054,7 @@
             <w:noProof/>
             <w:webHidden/>
           </w:rPr>
-          <w:instrText xml:space="preserve"> PAGEREF _Toc215167793 \h </w:instrText>
+          <w:instrText xml:space="preserve"> PAGEREF _Toc215385580 \h </w:instrText>
         </w:r>
         <w:r>
           <w:rPr>
@@ -4676,7 +6074,7 @@
             <w:noProof/>
             <w:webHidden/>
           </w:rPr>
-          <w:t>8</w:t>
+          <w:t>16</w:t>
         </w:r>
         <w:r>
           <w:rPr>
@@ -4687,9 +6085,83 @@
         </w:r>
       </w:hyperlink>
     </w:p>
-    <w:p/>
-    <w:p>
-      <w:pPr>
+    <w:p>
+      <w:pPr>
+        <w:pStyle w:val="TableofFigures"/>
+        <w:tabs>
+          <w:tab w:val="right" w:leader="dot" w:pos="7346"/>
+        </w:tabs>
+        <w:spacing w:line="360" w:lineRule="auto"/>
+        <w:rPr>
+          <w:rFonts w:asciiTheme="minorHAnsi" w:eastAsiaTheme="minorEastAsia" w:hAnsiTheme="minorHAnsi" w:cstheme="minorBidi"/>
+          <w:noProof/>
+          <w:kern w:val="2"/>
+          <w:szCs w:val="24"/>
+          <w:lang w:val="en-ID" w:eastAsia="en-ID"/>
+          <w14:ligatures w14:val="standardContextual"/>
+        </w:rPr>
+      </w:pPr>
+      <w:hyperlink w:anchor="_Toc215385581" w:history="1">
+        <w:r>
+          <w:rPr>
+            <w:rStyle w:val="Hyperlink"/>
+            <w:noProof/>
+          </w:rPr>
+          <w:t>Gambar 3. 3 Alur kerja sistem</w:t>
+        </w:r>
+        <w:r>
+          <w:rPr>
+            <w:noProof/>
+            <w:webHidden/>
+          </w:rPr>
+          <w:tab/>
+        </w:r>
+        <w:r>
+          <w:rPr>
+            <w:noProof/>
+            <w:webHidden/>
+          </w:rPr>
+          <w:fldChar w:fldCharType="begin"/>
+        </w:r>
+        <w:r>
+          <w:rPr>
+            <w:noProof/>
+            <w:webHidden/>
+          </w:rPr>
+          <w:instrText xml:space="preserve"> PAGEREF _Toc215385581 \h </w:instrText>
+        </w:r>
+        <w:r>
+          <w:rPr>
+            <w:noProof/>
+            <w:webHidden/>
+          </w:rPr>
+        </w:r>
+        <w:r>
+          <w:rPr>
+            <w:noProof/>
+            <w:webHidden/>
+          </w:rPr>
+          <w:fldChar w:fldCharType="separate"/>
+        </w:r>
+        <w:r>
+          <w:rPr>
+            <w:noProof/>
+            <w:webHidden/>
+          </w:rPr>
+          <w:t>17</w:t>
+        </w:r>
+        <w:r>
+          <w:rPr>
+            <w:noProof/>
+            <w:webHidden/>
+          </w:rPr>
+          <w:fldChar w:fldCharType="end"/>
+        </w:r>
+      </w:hyperlink>
+    </w:p>
+    <w:p>
+      <w:pPr>
+        <w:spacing w:line="360" w:lineRule="auto"/>
         <w:rPr>
           <w:lang w:val="id-ID"/>
         </w:rPr>
@@ -4714,7 +6186,7 @@
         <w:spacing w:line="240" w:lineRule="auto"/>
       </w:pPr>
       <w:bookmarkStart w:id="6" w:name="_Toc213163021"/>
-      <w:bookmarkStart w:id="7" w:name="_Toc215168022"/>
+      <w:bookmarkStart w:id="7" w:name="_Toc215384854"/>
       <w:r>
         <w:lastRenderedPageBreak/>
         <w:t>BAB I</w:t>
@@ -4745,7 +6217,7 @@
           <w:lang w:val="id-ID"/>
         </w:rPr>
       </w:pPr>
-      <w:bookmarkStart w:id="8" w:name="_Toc215168023"/>
+      <w:bookmarkStart w:id="8" w:name="_Toc215384855"/>
       <w:r>
         <w:rPr>
           <w:lang w:val="id-ID"/>
@@ -5543,7 +7015,7 @@
           <w:lang w:val="en-ID"/>
         </w:rPr>
       </w:pPr>
-      <w:bookmarkStart w:id="9" w:name="_Toc215168024"/>
+      <w:bookmarkStart w:id="9" w:name="_Toc215384856"/>
       <w:r>
         <w:rPr>
           <w:lang w:val="en-ID"/>
@@ -5628,7 +7100,7 @@
           <w:lang w:val="en-ID"/>
         </w:rPr>
       </w:pPr>
-      <w:bookmarkStart w:id="10" w:name="_Toc215168025"/>
+      <w:bookmarkStart w:id="10" w:name="_Toc215384857"/>
       <w:r>
         <w:rPr>
           <w:lang w:val="en-ID"/>
@@ -5851,7 +7323,7 @@
           <w:lang w:val="en-ID"/>
         </w:rPr>
       </w:pPr>
-      <w:bookmarkStart w:id="11" w:name="_Toc215168026"/>
+      <w:bookmarkStart w:id="11" w:name="_Toc215384858"/>
       <w:r>
         <w:rPr>
           <w:lang w:val="en-ID"/>
@@ -6168,7 +7640,7 @@
           <w:lang w:val="en-ID"/>
         </w:rPr>
       </w:pPr>
-      <w:bookmarkStart w:id="12" w:name="_Toc215168027"/>
+      <w:bookmarkStart w:id="12" w:name="_Toc215384859"/>
       <w:r>
         <w:rPr>
           <w:lang w:val="en-ID"/>
@@ -6342,7 +7814,7 @@
           <w:lang w:val="id-ID"/>
         </w:rPr>
       </w:pPr>
-      <w:bookmarkStart w:id="13" w:name="_Toc215168028"/>
+      <w:bookmarkStart w:id="13" w:name="_Toc215384860"/>
       <w:r>
         <w:rPr>
           <w:lang w:val="id-ID"/>
@@ -6370,7 +7842,7 @@
           <w:lang w:val="id-ID"/>
         </w:rPr>
       </w:pPr>
-      <w:bookmarkStart w:id="14" w:name="_Toc215168029"/>
+      <w:bookmarkStart w:id="14" w:name="_Toc215384861"/>
       <w:r>
         <w:rPr>
           <w:lang w:val="id-ID"/>
@@ -6391,7 +7863,7 @@
           <w:lang w:val="id-ID"/>
         </w:rPr>
       </w:pPr>
-      <w:bookmarkStart w:id="15" w:name="_Toc215168030"/>
+      <w:bookmarkStart w:id="15" w:name="_Toc215384862"/>
       <w:r>
         <w:rPr>
           <w:lang w:val="id-ID"/>
@@ -6627,7 +8099,7 @@
           <w:lang w:val="id-ID"/>
         </w:rPr>
       </w:pPr>
-      <w:bookmarkStart w:id="16" w:name="_Toc215168031"/>
+      <w:bookmarkStart w:id="16" w:name="_Toc215384863"/>
       <w:r>
         <w:rPr>
           <w:lang w:val="id-ID"/>
@@ -6771,12 +8243,12 @@
         </w:numPr>
         <w:spacing w:line="480" w:lineRule="auto"/>
       </w:pPr>
-      <w:bookmarkStart w:id="17" w:name="_Toc215168032"/>
-      <w:bookmarkStart w:id="18" w:name="_Toc213338684"/>
+      <w:bookmarkStart w:id="17" w:name="_Toc213338684"/>
+      <w:bookmarkStart w:id="18" w:name="_Toc215384864"/>
       <w:r>
         <w:t>Sensor</w:t>
       </w:r>
-      <w:bookmarkEnd w:id="17"/>
+      <w:bookmarkEnd w:id="18"/>
     </w:p>
     <w:p>
       <w:pPr>
@@ -6849,7 +8321,7 @@
           <w:numId w:val="6"/>
         </w:numPr>
       </w:pPr>
-      <w:bookmarkStart w:id="19" w:name="_Toc215168033"/>
+      <w:bookmarkStart w:id="19" w:name="_Toc215384865"/>
       <w:r>
         <w:t>ESP32</w:t>
       </w:r>
@@ -6918,11 +8390,11 @@
           <w:szCs w:val="24"/>
         </w:rPr>
       </w:pPr>
-      <w:bookmarkStart w:id="20" w:name="_Toc215167792"/>
-      <w:r>
-        <w:rPr>
-          <w:b/>
-          <w:bCs/>
+      <w:bookmarkStart w:id="20" w:name="_Toc215385145"/>
+      <w:bookmarkStart w:id="21" w:name="_Toc215385231"/>
+      <w:bookmarkStart w:id="22" w:name="_Toc215385583"/>
+      <w:r>
+        <w:rPr>
           <w:i w:val="0"/>
           <w:iCs w:val="0"/>
           <w:color w:val="auto"/>
@@ -6933,8 +8405,6 @@
       </w:r>
       <w:r>
         <w:rPr>
-          <w:b/>
-          <w:bCs/>
           <w:i w:val="0"/>
           <w:iCs w:val="0"/>
           <w:color w:val="auto"/>
@@ -6945,8 +8415,6 @@
       </w:r>
       <w:r>
         <w:rPr>
-          <w:b/>
-          <w:bCs/>
           <w:i w:val="0"/>
           <w:iCs w:val="0"/>
           <w:color w:val="auto"/>
@@ -6957,8 +8425,6 @@
       </w:r>
       <w:r>
         <w:rPr>
-          <w:b/>
-          <w:bCs/>
           <w:i w:val="0"/>
           <w:iCs w:val="0"/>
           <w:color w:val="auto"/>
@@ -6969,8 +8435,6 @@
       </w:r>
       <w:r>
         <w:rPr>
-          <w:b/>
-          <w:bCs/>
           <w:i w:val="0"/>
           <w:iCs w:val="0"/>
           <w:noProof/>
@@ -6978,12 +8442,10 @@
           <w:sz w:val="24"/>
           <w:szCs w:val="24"/>
         </w:rPr>
-        <w:t>2</w:t>
-      </w:r>
-      <w:r>
-        <w:rPr>
-          <w:b/>
-          <w:bCs/>
+        <w:t>1</w:t>
+      </w:r>
+      <w:r>
+        <w:rPr>
           <w:i w:val="0"/>
           <w:iCs w:val="0"/>
           <w:color w:val="auto"/>
@@ -7000,9 +8462,21 @@
           <w:sz w:val="24"/>
           <w:szCs w:val="24"/>
         </w:rPr>
-        <w:t xml:space="preserve"> ESP32</w:t>
+        <w:t xml:space="preserve"> </w:t>
+      </w:r>
+      <w:r>
+        <w:rPr>
+          <w:i w:val="0"/>
+          <w:iCs w:val="0"/>
+          <w:color w:val="auto"/>
+          <w:sz w:val="24"/>
+          <w:szCs w:val="24"/>
+        </w:rPr>
+        <w:t>ESP32</w:t>
       </w:r>
       <w:bookmarkEnd w:id="20"/>
+      <w:bookmarkEnd w:id="21"/>
+      <w:bookmarkEnd w:id="22"/>
     </w:p>
     <w:p>
       <w:pPr>
@@ -7106,12 +8580,12 @@
           <w:numId w:val="6"/>
         </w:numPr>
       </w:pPr>
-      <w:bookmarkStart w:id="21" w:name="_Toc215168034"/>
+      <w:bookmarkStart w:id="23" w:name="_Toc215384866"/>
       <w:r>
         <w:lastRenderedPageBreak/>
         <w:t>GPS NEO-6M</w:t>
       </w:r>
-      <w:bookmarkEnd w:id="21"/>
+      <w:bookmarkEnd w:id="23"/>
     </w:p>
     <w:p>
       <w:pPr>
@@ -7178,11 +8652,11 @@
           <w:szCs w:val="24"/>
         </w:rPr>
       </w:pPr>
-      <w:bookmarkStart w:id="22" w:name="_Toc215167793"/>
-      <w:r>
-        <w:rPr>
-          <w:b/>
-          <w:bCs/>
+      <w:bookmarkStart w:id="24" w:name="_Toc215385146"/>
+      <w:bookmarkStart w:id="25" w:name="_Toc215385232"/>
+      <w:bookmarkStart w:id="26" w:name="_Toc215385584"/>
+      <w:r>
+        <w:rPr>
           <w:i w:val="0"/>
           <w:iCs w:val="0"/>
           <w:color w:val="auto"/>
@@ -7193,8 +8667,6 @@
       </w:r>
       <w:r>
         <w:rPr>
-          <w:b/>
-          <w:bCs/>
           <w:i w:val="0"/>
           <w:iCs w:val="0"/>
           <w:color w:val="auto"/>
@@ -7205,8 +8677,6 @@
       </w:r>
       <w:r>
         <w:rPr>
-          <w:b/>
-          <w:bCs/>
           <w:i w:val="0"/>
           <w:iCs w:val="0"/>
           <w:color w:val="auto"/>
@@ -7217,8 +8687,6 @@
       </w:r>
       <w:r>
         <w:rPr>
-          <w:b/>
-          <w:bCs/>
           <w:i w:val="0"/>
           <w:iCs w:val="0"/>
           <w:color w:val="auto"/>
@@ -7229,8 +8697,6 @@
       </w:r>
       <w:r>
         <w:rPr>
-          <w:b/>
-          <w:bCs/>
           <w:i w:val="0"/>
           <w:iCs w:val="0"/>
           <w:noProof/>
@@ -7238,12 +8704,10 @@
           <w:sz w:val="24"/>
           <w:szCs w:val="24"/>
         </w:rPr>
-        <w:t>3</w:t>
-      </w:r>
-      <w:r>
-        <w:rPr>
-          <w:b/>
-          <w:bCs/>
+        <w:t>2</w:t>
+      </w:r>
+      <w:r>
+        <w:rPr>
           <w:i w:val="0"/>
           <w:iCs w:val="0"/>
           <w:color w:val="auto"/>
@@ -7262,7 +8726,9 @@
         </w:rPr>
         <w:t xml:space="preserve"> GPS NEO-6M</w:t>
       </w:r>
-      <w:bookmarkEnd w:id="22"/>
+      <w:bookmarkEnd w:id="24"/>
+      <w:bookmarkEnd w:id="25"/>
+      <w:bookmarkEnd w:id="26"/>
     </w:p>
     <w:p>
       <w:pPr>
@@ -7302,12 +8768,12 @@
         </w:numPr>
         <w:ind w:left="426"/>
       </w:pPr>
-      <w:bookmarkStart w:id="23" w:name="_Toc215168035"/>
+      <w:bookmarkStart w:id="27" w:name="_Toc215384867"/>
       <w:r>
         <w:lastRenderedPageBreak/>
         <w:t>Penelitian Sebelumnya</w:t>
       </w:r>
-      <w:bookmarkEnd w:id="23"/>
+      <w:bookmarkEnd w:id="27"/>
     </w:p>
     <w:p>
       <w:pPr>
@@ -7321,7 +8787,7 @@
           <w:szCs w:val="24"/>
         </w:rPr>
       </w:pPr>
-      <w:bookmarkStart w:id="24" w:name="_Toc214013952"/>
+      <w:bookmarkStart w:id="28" w:name="_Toc215385242"/>
       <w:r>
         <w:rPr>
           <w:i w:val="0"/>
@@ -7373,7 +8839,7 @@
         </w:rPr>
         <w:t>1</w:t>
       </w:r>
-      <w:bookmarkEnd w:id="18"/>
+      <w:bookmarkEnd w:id="17"/>
       <w:r>
         <w:rPr>
           <w:i w:val="0"/>
@@ -7394,7 +8860,7 @@
         </w:rPr>
         <w:t>. Penelitian Sebelumnya</w:t>
       </w:r>
-      <w:bookmarkEnd w:id="24"/>
+      <w:bookmarkEnd w:id="28"/>
     </w:p>
     <w:tbl>
       <w:tblPr>
@@ -8936,7 +10402,7 @@
           <w:lang w:val="id-ID"/>
         </w:rPr>
       </w:pPr>
-      <w:bookmarkStart w:id="25" w:name="_Toc215168036"/>
+      <w:bookmarkStart w:id="29" w:name="_Toc215384868"/>
       <w:r>
         <w:rPr>
           <w:lang w:val="id-ID"/>
@@ -8968,7 +10434,7 @@
         </w:rPr>
         <w:t xml:space="preserve"> PENELITIAN</w:t>
       </w:r>
-      <w:bookmarkEnd w:id="25"/>
+      <w:bookmarkEnd w:id="29"/>
     </w:p>
     <w:p>
       <w:pPr>
@@ -9059,6 +10525,8 @@
           <w:lang w:val="id-ID"/>
         </w:rPr>
       </w:pPr>
+      <w:bookmarkStart w:id="30" w:name="_Toc215385069"/>
+      <w:bookmarkStart w:id="31" w:name="_Toc215385579"/>
       <w:r>
         <w:rPr>
           <w:i w:val="0"/>
@@ -9136,6 +10604,8 @@
         </w:rPr>
         <w:t>Tahapan Pengerjaan Penelitian</w:t>
       </w:r>
+      <w:bookmarkEnd w:id="30"/>
+      <w:bookmarkEnd w:id="31"/>
     </w:p>
     <w:p>
       <w:pPr>
@@ -9149,11 +10619,11 @@
           <w:lang w:val="id-ID"/>
         </w:rPr>
       </w:pPr>
-      <w:bookmarkStart w:id="26" w:name="_Toc215168037"/>
+      <w:bookmarkStart w:id="32" w:name="_Toc215384869"/>
       <w:r>
         <w:t>Analisi Kebutuhan</w:t>
       </w:r>
-      <w:bookmarkEnd w:id="26"/>
+      <w:bookmarkEnd w:id="32"/>
     </w:p>
     <w:p>
       <w:pPr>
@@ -9204,6 +10674,7 @@
           <w:lang w:val="id-ID"/>
         </w:rPr>
       </w:pPr>
+      <w:bookmarkStart w:id="33" w:name="_Toc215384870"/>
       <w:r>
         <w:rPr>
           <w:lang w:val="id-ID"/>
@@ -9218,6 +10689,7 @@
         </w:rPr>
         <w:t>Input</w:t>
       </w:r>
+      <w:bookmarkEnd w:id="33"/>
     </w:p>
     <w:p>
       <w:pPr>
@@ -9281,6 +10753,7 @@
           <w:lang w:val="id-ID"/>
         </w:rPr>
       </w:pPr>
+      <w:bookmarkStart w:id="34" w:name="_Toc215384871"/>
       <w:r>
         <w:rPr>
           <w:lang w:val="id-ID"/>
@@ -9295,12 +10768,12 @@
         </w:rPr>
         <w:t>Output</w:t>
       </w:r>
+      <w:bookmarkEnd w:id="34"/>
     </w:p>
     <w:p>
       <w:pPr>
         <w:spacing w:line="360" w:lineRule="auto"/>
       </w:pPr>
-      <w:bookmarkStart w:id="27" w:name="_Toc215168038"/>
       <w:r>
         <w:tab/>
       </w:r>
@@ -9379,12 +10852,14 @@
           <w:lang w:val="id-ID"/>
         </w:rPr>
       </w:pPr>
+      <w:bookmarkStart w:id="35" w:name="_Toc215384872"/>
       <w:r>
         <w:rPr>
           <w:lang w:val="id-ID"/>
         </w:rPr>
         <w:t>Kebutuhan Hardware</w:t>
       </w:r>
+      <w:bookmarkEnd w:id="35"/>
     </w:p>
     <w:p>
       <w:pPr>
@@ -9589,6 +11064,7 @@
           <w:lang w:val="id-ID"/>
         </w:rPr>
       </w:pPr>
+      <w:bookmarkStart w:id="36" w:name="_Toc215384873"/>
       <w:r>
         <w:rPr>
           <w:lang w:val="id-ID"/>
@@ -9596,6 +11072,7 @@
         <w:lastRenderedPageBreak/>
         <w:t>Kebutuhan Software</w:t>
       </w:r>
+      <w:bookmarkEnd w:id="36"/>
     </w:p>
     <w:p>
       <w:pPr>
@@ -9658,12 +11135,14 @@
           <w:lang w:val="id-ID"/>
         </w:rPr>
       </w:pPr>
+      <w:bookmarkStart w:id="37" w:name="_Toc215384874"/>
       <w:r>
         <w:rPr>
           <w:lang w:val="id-ID"/>
         </w:rPr>
         <w:t>Perancangan Sistem</w:t>
       </w:r>
+      <w:bookmarkEnd w:id="37"/>
     </w:p>
     <w:p>
       <w:pPr>
@@ -9856,6 +11335,7 @@
           <w:lang w:val="id-ID"/>
         </w:rPr>
       </w:pPr>
+      <w:bookmarkStart w:id="38" w:name="_Toc215384875"/>
       <w:r>
         <w:rPr>
           <w:lang w:val="id-ID"/>
@@ -9863,6 +11343,7 @@
         <w:lastRenderedPageBreak/>
         <w:t>Rancangan Umum Sistem</w:t>
       </w:r>
+      <w:bookmarkEnd w:id="38"/>
     </w:p>
     <w:p>
       <w:pPr>
@@ -10022,6 +11503,8 @@
           <w:szCs w:val="24"/>
         </w:rPr>
       </w:pPr>
+      <w:bookmarkStart w:id="39" w:name="_Toc215385070"/>
+      <w:bookmarkStart w:id="40" w:name="_Toc215385580"/>
       <w:r>
         <w:rPr>
           <w:i w:val="0"/>
@@ -10143,6 +11626,8 @@
         </w:rPr>
         <w:t>istem</w:t>
       </w:r>
+      <w:bookmarkEnd w:id="39"/>
+      <w:bookmarkEnd w:id="40"/>
     </w:p>
     <w:p>
       <w:pPr>
@@ -10165,6 +11650,7 @@
           <w:lang w:val="id-ID"/>
         </w:rPr>
       </w:pPr>
+      <w:bookmarkStart w:id="41" w:name="_Toc215384876"/>
       <w:r>
         <w:rPr>
           <w:lang w:val="id-ID"/>
@@ -10172,6 +11658,7 @@
         <w:lastRenderedPageBreak/>
         <w:t>Rancangan Alur Kerja Sistem</w:t>
       </w:r>
+      <w:bookmarkEnd w:id="41"/>
     </w:p>
     <w:p>
       <w:pPr>
@@ -10352,6 +11839,8 @@
           <w:szCs w:val="24"/>
         </w:rPr>
       </w:pPr>
+      <w:bookmarkStart w:id="42" w:name="_Toc215385071"/>
+      <w:bookmarkStart w:id="43" w:name="_Toc215385581"/>
       <w:r>
         <w:rPr>
           <w:i w:val="0"/>
@@ -10423,6 +11912,8 @@
         </w:rPr>
         <w:t xml:space="preserve"> Alur kerja sistem</w:t>
       </w:r>
+      <w:bookmarkEnd w:id="42"/>
+      <w:bookmarkEnd w:id="43"/>
     </w:p>
     <w:p>
       <w:pPr>
@@ -10446,6 +11937,7 @@
           <w:lang w:val="id-ID"/>
         </w:rPr>
       </w:pPr>
+      <w:bookmarkStart w:id="44" w:name="_Toc215384877"/>
       <w:r>
         <w:rPr>
           <w:lang w:val="id-ID"/>
@@ -10453,6 +11945,7 @@
         <w:lastRenderedPageBreak/>
         <w:t>Rancangan Hardware</w:t>
       </w:r>
+      <w:bookmarkEnd w:id="44"/>
     </w:p>
     <w:p>
       <w:pPr>
@@ -10480,12 +11973,14 @@
           <w:lang w:val="id-ID"/>
         </w:rPr>
       </w:pPr>
+      <w:bookmarkStart w:id="45" w:name="_Toc215384878"/>
       <w:r>
         <w:rPr>
           <w:lang w:val="id-ID"/>
         </w:rPr>
         <w:t>Konfigurasi ESP32</w:t>
       </w:r>
+      <w:bookmarkEnd w:id="45"/>
     </w:p>
     <w:p>
       <w:pPr>
@@ -10537,6 +12032,7 @@
           <w:lang w:val="id-ID"/>
         </w:rPr>
       </w:pPr>
+      <w:bookmarkStart w:id="46" w:name="_Toc215384879"/>
       <w:r>
         <w:rPr>
           <w:lang w:val="id-ID"/>
@@ -10574,6 +12070,7 @@
         </w:rPr>
         <w:t>M</w:t>
       </w:r>
+      <w:bookmarkEnd w:id="46"/>
     </w:p>
     <w:p>
       <w:pPr>
@@ -10697,12 +12194,14 @@
           <w:lang w:val="id-ID"/>
         </w:rPr>
       </w:pPr>
+      <w:bookmarkStart w:id="47" w:name="_Toc215384880"/>
       <w:r>
         <w:rPr>
           <w:lang w:val="id-ID"/>
         </w:rPr>
         <w:t>Konfigurasi ESP32-CAM</w:t>
       </w:r>
+      <w:bookmarkEnd w:id="47"/>
     </w:p>
     <w:p>
       <w:pPr>
@@ -10783,6 +12282,7 @@
           <w:lang w:val="id-ID"/>
         </w:rPr>
       </w:pPr>
+      <w:bookmarkStart w:id="48" w:name="_Toc215384881"/>
       <w:r>
         <w:rPr>
           <w:lang w:val="id-ID"/>
@@ -10790,6 +12290,7 @@
         <w:lastRenderedPageBreak/>
         <w:t>Perancangan Pengujian Sistem</w:t>
       </w:r>
+      <w:bookmarkEnd w:id="48"/>
     </w:p>
     <w:p>
       <w:pPr>
@@ -10930,6 +12431,8 @@
           <w:szCs w:val="24"/>
         </w:rPr>
       </w:pPr>
+      <w:bookmarkStart w:id="49" w:name="_Toc215385251"/>
+      <w:bookmarkStart w:id="50" w:name="_Toc215385274"/>
       <w:r>
         <w:rPr>
           <w:i w:val="0"/>
@@ -11001,6 +12504,8 @@
         </w:rPr>
         <w:t xml:space="preserve"> Perancangan pengujian sistem</w:t>
       </w:r>
+      <w:bookmarkEnd w:id="49"/>
+      <w:bookmarkEnd w:id="50"/>
     </w:p>
     <w:tbl>
       <w:tblPr>
@@ -11350,6 +12855,7 @@
           <w:lang w:val="id-ID"/>
         </w:rPr>
       </w:pPr>
+      <w:bookmarkStart w:id="51" w:name="_Toc215384882"/>
       <w:r>
         <w:rPr>
           <w:lang w:val="id-ID"/>
@@ -11357,7 +12863,7 @@
         <w:lastRenderedPageBreak/>
         <w:t>Daftar Pustaka</w:t>
       </w:r>
-      <w:bookmarkEnd w:id="27"/>
+      <w:bookmarkEnd w:id="51"/>
     </w:p>
     <w:p>
       <w:pPr>

</xml_diff>

<commit_message>
Update 2 Desember 2025
</commit_message>
<xml_diff>
--- a/Proposal Rizki Fikriansyah/Proposal Rizki Fikriansyah.docx
+++ b/Proposal Rizki Fikriansyah/Proposal Rizki Fikriansyah.docx
@@ -397,6 +397,16 @@
           <w:szCs w:val="24"/>
           <w:lang w:val="id-ID"/>
         </w:rPr>
+        <w:t xml:space="preserve">DISUSUN </w:t>
+      </w:r>
+      <w:r>
+        <w:rPr>
+          <w:rFonts w:eastAsia="Times New Roman"/>
+          <w:b/>
+          <w:color w:val="000000" w:themeColor="text1"/>
+          <w:szCs w:val="24"/>
+          <w:lang w:val="id-ID"/>
+        </w:rPr>
         <w:t xml:space="preserve">OLEH :  </w:t>
       </w:r>
     </w:p>
@@ -792,6 +802,16 @@
           <w:lang w:val="id-ID"/>
         </w:rPr>
       </w:pPr>
+      <w:r>
+        <w:rPr>
+          <w:b/>
+          <w:bCs/>
+          <w:color w:val="000000" w:themeColor="text1"/>
+          <w:szCs w:val="24"/>
+          <w:lang w:val="id-ID"/>
+        </w:rPr>
+        <w:t xml:space="preserve">Disusun </w:t>
+      </w:r>
       <w:r>
         <w:rPr>
           <w:b/>
@@ -1022,7 +1042,7 @@
                 <w:szCs w:val="24"/>
                 <w:lang w:val="id-ID"/>
               </w:rPr>
-              <w:t>A Lathief Fashihulisan, S.Si., M.Sc., PhD</w:t>
+              <w:t>Siti Mutmainah, M.Kom</w:t>
             </w:r>
           </w:p>
           <w:p>
@@ -1161,7 +1181,7 @@
                 <w:szCs w:val="24"/>
                 <w:lang w:val="id-ID"/>
               </w:rPr>
-              <w:t>Siti Mutmainah, M.Kom</w:t>
+              <w:t>Teguh Ansyor Lorosae, M.Kom</w:t>
             </w:r>
           </w:p>
           <w:p>
@@ -1185,6 +1205,16 @@
                 <w:lang w:val="id-ID"/>
               </w:rPr>
               <w:t>NIDN.</w:t>
+            </w:r>
+            <w:r>
+              <w:rPr>
+                <w:b/>
+                <w:bCs/>
+                <w:color w:val="000000" w:themeColor="text1"/>
+                <w:szCs w:val="24"/>
+                <w:lang w:val="id-ID"/>
+              </w:rPr>
+              <w:t xml:space="preserve"> 0818119501</w:t>
             </w:r>
           </w:p>
           <w:p>
@@ -2028,11 +2058,11 @@
         <w:ind w:left="284" w:right="-299" w:hanging="568"/>
       </w:pPr>
       <w:r>
-        <w:t>Bapak</w:t>
-      </w:r>
-      <w:r>
-        <w:rPr>
-          <w:spacing w:val="35"/>
+        <w:t>Ibu</w:t>
+      </w:r>
+      <w:r>
+        <w:rPr>
+          <w:spacing w:val="30"/>
         </w:rPr>
         <w:t xml:space="preserve"> </w:t>
       </w:r>
@@ -2041,7 +2071,7 @@
           <w:color w:val="000000" w:themeColor="text1"/>
           <w:lang w:val="id-ID"/>
         </w:rPr>
-        <w:t>A Lathief Fashihulisan, S.Si., M.Sc., PhD,</w:t>
+        <w:t>Siti Mutmainah, M.Kom,</w:t>
       </w:r>
       <w:r>
         <w:t xml:space="preserve"> selaku</w:t>
@@ -2121,23 +2151,10 @@
         <w:ind w:left="284" w:right="-299" w:hanging="568"/>
       </w:pPr>
       <w:r>
-        <w:t>Ibu</w:t>
-      </w:r>
-      <w:r>
-        <w:rPr>
-          <w:spacing w:val="30"/>
-        </w:rPr>
-        <w:t xml:space="preserve"> </w:t>
-      </w:r>
-      <w:r>
-        <w:rPr>
-          <w:color w:val="000000" w:themeColor="text1"/>
-          <w:lang w:val="id-ID"/>
-        </w:rPr>
-        <w:t>Siti Mutmainah, M.Kom,</w:t>
-      </w:r>
-      <w:r>
-        <w:t xml:space="preserve"> selaku</w:t>
+        <w:t xml:space="preserve">Bapak Teguh Ansyor Lorosae, M.Kom, </w:t>
+      </w:r>
+      <w:r>
+        <w:t>selaku</w:t>
       </w:r>
       <w:r>
         <w:rPr>
@@ -6557,7 +6574,7 @@
         <w:rPr>
           <w:szCs w:val="24"/>
         </w:rPr>
-        <w:t>Dengan k</w:t>
+        <w:t>K</w:t>
       </w:r>
       <w:r>
         <w:rPr>
@@ -6691,6 +6708,72 @@
         <w:rPr>
           <w:szCs w:val="24"/>
         </w:rPr>
+        <w:t xml:space="preserve"> </w:t>
+      </w:r>
+      <w:r>
+        <w:rPr>
+          <w:szCs w:val="24"/>
+        </w:rPr>
+        <w:fldChar w:fldCharType="begin"/>
+      </w:r>
+      <w:r>
+        <w:rPr>
+          <w:szCs w:val="24"/>
+        </w:rPr>
+        <w:instrText xml:space="preserve"> ADDIN ZOTERO_ITEM CSL_CITATION {"citationID":"tQPPkeel","properties":{"formattedCitation":"(Wibowo et al., 2019)","plainCitation":"(Wibowo et al., 2019)","noteIndex":0},"citationItems":[{"id":47,"uris":["http://zotero.org/users/local/40ttfIiH/items/7H6GF88R"],"itemData":{"id":47,"type":"article-journal","abstract":"One of the common problems experienced by animal farmers is heat stress or cold stress caused by changes in the environment. This resulted in a decrease in the productivity of livestock, cattle. Early monitoring needs to be done to avoid problems through monitoring tools for temperature, heart rate, and internet-based location of things (IoT). The monitor receives the value through the paired sensor and is sent to the web server. Users or breeders get information about the condition of farm animals and observe changes in value through graphs through the android application. The system built is able to receive values in a short interval time (10 seconds) so that the value obtained is the most recent value. Based on observations on the graph, the user can identify drastic changes, both decreases or increases, in the temperature and heart rate of the animal's condition and take precautions as early as possible.","container-title":"JURNAL ELTEK","DOI":"10.33795/eltek.v17i2.188","ISSN":"2355-0740, 1693-4024","issue":"2","journalAbbreviation":"eltek","language":"id","license":"http://creativecommons.org/licenses/by-nc-nd/4.0","page":"18","source":"DOI.org (Crossref)","title":"SISTEM CERDAS PEMANTAU HEWAN TERNAK PADA ALAM BEBAS BERBASIS INTERNET OF THINGS (IOT)","volume":"17","author":[{"family":"Wibowo","given":"Galih Hendra"},{"family":"Ayatullah","given":"Mohamad Dimyati"},{"family":"Prasetyo","given":"Junaedi Adi"}],"issued":{"date-parts":[["2019",11,11]]}}}],"schema":"https://github.com/citation-style-language/schema/raw/master/csl-citation.json"} </w:instrText>
+      </w:r>
+      <w:r>
+        <w:rPr>
+          <w:szCs w:val="24"/>
+        </w:rPr>
+        <w:fldChar w:fldCharType="separate"/>
+      </w:r>
+      <w:r>
+        <w:t>(Wibowo et al., 2019)</w:t>
+      </w:r>
+      <w:r>
+        <w:rPr>
+          <w:szCs w:val="24"/>
+        </w:rPr>
+        <w:fldChar w:fldCharType="end"/>
+      </w:r>
+      <w:r>
+        <w:rPr>
+          <w:szCs w:val="24"/>
+        </w:rPr>
+        <w:t xml:space="preserve"> </w:t>
+      </w:r>
+      <w:r>
+        <w:rPr>
+          <w:szCs w:val="24"/>
+        </w:rPr>
+        <w:fldChar w:fldCharType="begin"/>
+      </w:r>
+      <w:r>
+        <w:rPr>
+          <w:szCs w:val="24"/>
+        </w:rPr>
+        <w:instrText xml:space="preserve"> ADDIN ZOTERO_ITEM CSL_CITATION {"citationID":"mxDvLDXT","properties":{"formattedCitation":"(Angriawan &amp; Anugraha, 2019)","plainCitation":"(Angriawan &amp; Anugraha, 2019)","noteIndex":0},"citationItems":[{"id":49,"uris":["http://zotero.org/users/local/40ttfIiH/items/RJBYXNBW"],"itemData":{"id":49,"type":"article-journal","abstract":"The development of communication technology is currently growing rapidly in the Internet of Things (IoT), it has developed in various aspects of human life. One of them is the efficiency of tracking mobile objects. There are many types of communication available. Cellular communication is one of the most common and widely used, but it has a problem like some locations are not covered by cellular networks. To overcome this problem, in this paper we proposed to use Lora for sending the location of the cow. LoRa sending data from Node to the Gateway and forwarded to the internet. The implementation results of sending data from Node to Gateway shows that the distance is directly proportional to the loss of data and signal strength (RSSI). For example, a distance of 1 km with the RSSI -98 the number of lost packages is around 2 and the furthest distance is 2.5 km with RSSI -128 the number of lost packages is about 19.","container-title":"Inspiration: Jurnal Teknologi Informasi dan Komunikasi","DOI":"10.35585/inspir.v9i1.2494","ISSN":"2621-5608, 2088-6705","issue":"1","journalAbbreviation":"j. inspir.","language":"id","page":"33","source":"DOI.org (Crossref)","title":"Sistem Pelacak Lokasi Sapi dengan Sistem Komunikasi LoRa","volume":"9","author":[{"family":"Angriawan","given":"Randy"},{"family":"Anugraha","given":"Nurhajar"}],"issued":{"date-parts":[["2019",6,15]]}}}],"schema":"https://github.com/citation-style-language/schema/raw/master/csl-citation.json"} </w:instrText>
+      </w:r>
+      <w:r>
+        <w:rPr>
+          <w:szCs w:val="24"/>
+        </w:rPr>
+        <w:fldChar w:fldCharType="separate"/>
+      </w:r>
+      <w:r>
+        <w:t>(Angriawan &amp; Anugraha, 2019)</w:t>
+      </w:r>
+      <w:r>
+        <w:rPr>
+          <w:szCs w:val="24"/>
+        </w:rPr>
+        <w:fldChar w:fldCharType="end"/>
+      </w:r>
+      <w:r>
+        <w:rPr>
+          <w:szCs w:val="24"/>
+        </w:rPr>
         <w:t>,</w:t>
       </w:r>
       <w:r>
@@ -6715,6 +6798,7 @@
         <w:rPr>
           <w:szCs w:val="24"/>
         </w:rPr>
+        <w:lastRenderedPageBreak/>
         <w:t xml:space="preserve">mengembangkan sistem kontrol </w:t>
       </w:r>
       <w:r>
@@ -6739,8 +6823,19 @@
         <w:rPr>
           <w:szCs w:val="24"/>
         </w:rPr>
-        <w:lastRenderedPageBreak/>
-        <w:t xml:space="preserve">menggunakan mikrokontroller utama Arduino Uno </w:t>
+        <w:t xml:space="preserve">menggunakan mikrokontroller utama Arduino </w:t>
+      </w:r>
+      <w:r>
+        <w:rPr>
+          <w:szCs w:val="24"/>
+        </w:rPr>
+        <w:t>Nano</w:t>
+      </w:r>
+      <w:r>
+        <w:rPr>
+          <w:szCs w:val="24"/>
+        </w:rPr>
+        <w:t xml:space="preserve"> </w:t>
       </w:r>
       <w:r>
         <w:rPr>
@@ -8243,12 +8338,12 @@
         </w:numPr>
         <w:spacing w:line="480" w:lineRule="auto"/>
       </w:pPr>
-      <w:bookmarkStart w:id="17" w:name="_Toc213338684"/>
-      <w:bookmarkStart w:id="18" w:name="_Toc215384864"/>
+      <w:bookmarkStart w:id="17" w:name="_Toc215384864"/>
+      <w:bookmarkStart w:id="18" w:name="_Toc213338684"/>
       <w:r>
         <w:t>Sensor</w:t>
       </w:r>
-      <w:bookmarkEnd w:id="18"/>
+      <w:bookmarkEnd w:id="17"/>
     </w:p>
     <w:p>
       <w:pPr>
@@ -8320,6 +8415,7 @@
           <w:ilvl w:val="2"/>
           <w:numId w:val="6"/>
         </w:numPr>
+        <w:spacing w:line="480" w:lineRule="auto"/>
       </w:pPr>
       <w:bookmarkStart w:id="19" w:name="_Toc215384865"/>
       <w:r>
@@ -8329,6 +8425,20 @@
     </w:p>
     <w:p>
       <w:pPr>
+        <w:spacing w:line="360" w:lineRule="auto"/>
+      </w:pPr>
+      <w:r>
+        <w:tab/>
+      </w:r>
+      <w:r>
+        <w:t>ESP32 mendukung konektivitas Wi-Fi dan Bluetooth sehingga memungkinkan integrasi dengan berbagai perangkat dan aplikasi IoT</w:t>
+      </w:r>
+      <w:r>
+        <w:t xml:space="preserve"> seperti yang ditunjukan pada gambar 2.1.</w:t>
+      </w:r>
+    </w:p>
+    <w:p>
+      <w:pPr>
         <w:jc w:val="center"/>
       </w:pPr>
       <w:r>
@@ -8336,10 +8446,10 @@
           <w:noProof/>
         </w:rPr>
         <w:drawing>
-          <wp:inline distT="0" distB="0" distL="0" distR="0" wp14:anchorId="345729C4" wp14:editId="2F49A132">
-            <wp:extent cx="3395729" cy="2314136"/>
-            <wp:effectExtent l="0" t="0" r="0" b="0"/>
-            <wp:docPr id="831893380" name="Picture 2"/>
+          <wp:inline distT="0" distB="0" distL="0" distR="0" wp14:anchorId="0C337C4B" wp14:editId="01B33DFB">
+            <wp:extent cx="3752491" cy="2041016"/>
+            <wp:effectExtent l="0" t="0" r="635" b="0"/>
+            <wp:docPr id="1740368008" name="Picture 2"/>
             <wp:cNvGraphicFramePr>
               <a:graphicFrameLocks xmlns:a="http://schemas.openxmlformats.org/drawingml/2006/main" noChangeAspect="1"/>
             </wp:cNvGraphicFramePr>
@@ -8347,7 +8457,7 @@
               <a:graphicData uri="http://schemas.openxmlformats.org/drawingml/2006/picture">
                 <pic:pic xmlns:pic="http://schemas.openxmlformats.org/drawingml/2006/picture">
                   <pic:nvPicPr>
-                    <pic:cNvPr id="831893380" name="Picture 831893380"/>
+                    <pic:cNvPr id="1740368008" name="Picture 1740368008"/>
                     <pic:cNvPicPr/>
                   </pic:nvPicPr>
                   <pic:blipFill>
@@ -8365,7 +8475,7 @@
                   <pic:spPr>
                     <a:xfrm>
                       <a:off x="0" y="0"/>
-                      <a:ext cx="3416203" cy="2328089"/>
+                      <a:ext cx="3769815" cy="2050439"/>
                     </a:xfrm>
                     <a:prstGeom prst="rect">
                       <a:avLst/>
@@ -8480,6 +8590,21 @@
     </w:p>
     <w:p>
       <w:pPr>
+        <w:spacing w:line="240" w:lineRule="auto"/>
+        <w:jc w:val="center"/>
+      </w:pPr>
+      <w:r>
+        <w:t>Sumber : Angelo Rowe Sr.</w:t>
+      </w:r>
+      <w:r>
+        <w:t xml:space="preserve"> </w:t>
+      </w:r>
+      <w:r>
+        <w:t>(Google)</w:t>
+      </w:r>
+    </w:p>
+    <w:p>
+      <w:pPr>
         <w:spacing w:line="360" w:lineRule="auto"/>
         <w:rPr>
           <w:szCs w:val="24"/>
@@ -8512,26 +8637,35 @@
           <w:szCs w:val="24"/>
           <w:lang w:val="id-ID"/>
         </w:rPr>
+        <w:t xml:space="preserve">, </w:t>
+      </w:r>
+      <w:r>
+        <w:rPr>
+          <w:szCs w:val="24"/>
+        </w:rPr>
+        <w:t>untuk mendeteksi adanya pergerakan di dalam ruangan dan mengirimkan notifikasi kepada pengguna melalui aplikasi mobile</w:t>
+      </w:r>
+      <w:r>
+        <w:rPr>
+          <w:szCs w:val="24"/>
+        </w:rPr>
         <w:t xml:space="preserve"> </w:t>
       </w:r>
       <w:r>
         <w:rPr>
           <w:szCs w:val="24"/>
-          <w:lang w:val="id-ID"/>
         </w:rPr>
         <w:fldChar w:fldCharType="begin"/>
       </w:r>
       <w:r>
         <w:rPr>
           <w:szCs w:val="24"/>
-          <w:lang w:val="id-ID"/>
-        </w:rPr>
-        <w:instrText xml:space="preserve"> ADDIN ZOTERO_ITEM CSL_CITATION {"citationID":"UquAQB1S","properties":{"formattedCitation":"(Humam &amp; Triawan, 2024)","plainCitation":"(Humam &amp; Triawan, 2024)","noteIndex":0},"citationItems":[{"id":55,"uris":["http://zotero.org/users/local/40ttfIiH/items/SSP87YCU"],"itemData":{"id":55,"type":"article-journal","abstract":"In the current digital era, the demand for effective and efficient security systems is increasing. This research develops a room security system using ESP32CAM and motion sensors based on the Internet of Things (IoT). The system is designed to detect movement within a room and send real-time notifications to users via a mobile application. The ESP32CAM functions as a surveillance camera that captures images when the motion sensor detects activity. Data from the motion sensor and images from the ESP32CAM are sent to a cloud server for processing and storage. System testing shows that this solution can provide a quick response to movement, send notifications within seconds, and securely store data in the cloud. Thus, this system can significantly enhance room security and provide peace of mind to its users.","container-title":"Infotek: Jurnal Informatika dan Teknologi","DOI":"10.29408/jit.v7i2.26109","ISSN":"2614-8773","issue":"2","journalAbbreviation":"INFOTEK","language":"id","license":"https://creativecommons.org/licenses/by/4.0","page":"575-584","source":"DOI.org (Crossref)","title":"Sistem Keamanan Ruangan Menggunakan ESP32CAM dan Sensor Gerak Berbasis IoT","volume":"7","author":[{"family":"Humam","given":"Faris"},{"family":"Triawan","given":"Muhammad Agus"}],"issued":{"date-parts":[["2024",7,24]]}}}],"schema":"https://github.com/citation-style-language/schema/raw/master/csl-citation.json"} </w:instrText>
-      </w:r>
-      <w:r>
-        <w:rPr>
-          <w:szCs w:val="24"/>
-          <w:lang w:val="id-ID"/>
+        </w:rPr>
+        <w:instrText xml:space="preserve"> ADDIN ZOTERO_ITEM CSL_CITATION {"citationID":"TZhmcgdn","properties":{"formattedCitation":"(Humam &amp; Triawan, 2024)","plainCitation":"(Humam &amp; Triawan, 2024)","noteIndex":0},"citationItems":[{"id":55,"uris":["http://zotero.org/users/local/40ttfIiH/items/SSP87YCU"],"itemData":{"id":55,"type":"article-journal","abstract":"In the current digital era, the demand for effective and efficient security systems is increasing. This research develops a room security system using ESP32CAM and motion sensors based on the Internet of Things (IoT). The system is designed to detect movement within a room and send real-time notifications to users via a mobile application. The ESP32CAM functions as a surveillance camera that captures images when the motion sensor detects activity. Data from the motion sensor and images from the ESP32CAM are sent to a cloud server for processing and storage. System testing shows that this solution can provide a quick response to movement, send notifications within seconds, and securely store data in the cloud. Thus, this system can significantly enhance room security and provide peace of mind to its users.","container-title":"Infotek: Jurnal Informatika dan Teknologi","DOI":"10.29408/jit.v7i2.26109","ISSN":"2614-8773","issue":"2","journalAbbreviation":"INFOTEK","language":"id","license":"https://creativecommons.org/licenses/by/4.0","page":"575-584","source":"DOI.org (Crossref)","title":"Sistem Keamanan Ruangan Menggunakan ESP32CAM dan Sensor Gerak Berbasis IoT","volume":"7","author":[{"family":"Humam","given":"Faris"},{"family":"Triawan","given":"Muhammad Agus"}],"issued":{"date-parts":[["2024",7,24]]}}}],"schema":"https://github.com/citation-style-language/schema/raw/master/csl-citation.json"} </w:instrText>
+      </w:r>
+      <w:r>
+        <w:rPr>
+          <w:szCs w:val="24"/>
         </w:rPr>
         <w:fldChar w:fldCharType="separate"/>
       </w:r>
@@ -8541,22 +8675,14 @@
       <w:r>
         <w:rPr>
           <w:szCs w:val="24"/>
-          <w:lang w:val="id-ID"/>
         </w:rPr>
         <w:fldChar w:fldCharType="end"/>
       </w:r>
       <w:r>
         <w:rPr>
           <w:szCs w:val="24"/>
-          <w:lang w:val="id-ID"/>
-        </w:rPr>
-        <w:t xml:space="preserve">, </w:t>
-      </w:r>
-      <w:r>
-        <w:rPr>
-          <w:szCs w:val="24"/>
-        </w:rPr>
-        <w:t>untuk mendeteksi adanya pergerakan di dalam ruangan dan mengirimkan notifikasi kepada pengguna melalui aplikasi mobile.</w:t>
+        </w:rPr>
+        <w:t>.</w:t>
       </w:r>
     </w:p>
     <w:p>
@@ -8579,6 +8705,7 @@
           <w:ilvl w:val="2"/>
           <w:numId w:val="6"/>
         </w:numPr>
+        <w:spacing w:line="480" w:lineRule="auto"/>
       </w:pPr>
       <w:bookmarkStart w:id="23" w:name="_Toc215384866"/>
       <w:r>
@@ -8589,19 +8716,34 @@
     </w:p>
     <w:p>
       <w:pPr>
+        <w:spacing w:line="360" w:lineRule="auto"/>
+      </w:pPr>
+      <w:r>
+        <w:tab/>
+      </w:r>
+      <w:r>
+        <w:t xml:space="preserve">GPS NEO-6M sangat cocok diterapkan pada sistem berbasis Internet of Things (IoT), terutama untuk kebutuhan monitoring lokasi secara real time, seperti contoh pada gambar </w:t>
+      </w:r>
+      <w:r>
+        <w:t>2.2</w:t>
+      </w:r>
+      <w:r>
+        <w:t>.</w:t>
+      </w:r>
+    </w:p>
+    <w:p>
+      <w:pPr>
         <w:jc w:val="center"/>
       </w:pPr>
       <w:r>
         <w:rPr>
           <w:noProof/>
-          <w:szCs w:val="24"/>
-          <w:lang w:val="id-ID"/>
         </w:rPr>
         <w:drawing>
-          <wp:inline distT="0" distB="0" distL="0" distR="0" wp14:anchorId="2515EB9D" wp14:editId="1DEA6BC3">
-            <wp:extent cx="2201594" cy="2208177"/>
-            <wp:effectExtent l="0" t="0" r="8255" b="1905"/>
-            <wp:docPr id="511966434" name="Picture 1"/>
+          <wp:inline distT="0" distB="0" distL="0" distR="0" wp14:anchorId="23D5748B" wp14:editId="43C74278">
+            <wp:extent cx="2829464" cy="2512515"/>
+            <wp:effectExtent l="0" t="0" r="9525" b="2540"/>
+            <wp:docPr id="1537047854" name="Picture 1"/>
             <wp:cNvGraphicFramePr>
               <a:graphicFrameLocks xmlns:a="http://schemas.openxmlformats.org/drawingml/2006/main" noChangeAspect="1"/>
             </wp:cNvGraphicFramePr>
@@ -8609,11 +8751,11 @@
               <a:graphicData uri="http://schemas.openxmlformats.org/drawingml/2006/picture">
                 <pic:pic xmlns:pic="http://schemas.openxmlformats.org/drawingml/2006/picture">
                   <pic:nvPicPr>
-                    <pic:cNvPr id="511966434" name="Picture 511966434"/>
+                    <pic:cNvPr id="1537047854" name="Picture 1537047854"/>
                     <pic:cNvPicPr/>
                   </pic:nvPicPr>
                   <pic:blipFill>
-                    <a:blip r:embed="rId11" cstate="print">
+                    <a:blip r:embed="rId11">
                       <a:extLst>
                         <a:ext uri="{28A0092B-C50C-407E-A947-70E740481C1C}">
                           <a14:useLocalDpi xmlns:a14="http://schemas.microsoft.com/office/drawing/2010/main" val="0"/>
@@ -8627,7 +8769,7 @@
                   <pic:spPr>
                     <a:xfrm>
                       <a:off x="0" y="0"/>
-                      <a:ext cx="2234923" cy="2241605"/>
+                      <a:ext cx="2840274" cy="2522114"/>
                     </a:xfrm>
                     <a:prstGeom prst="rect">
                       <a:avLst/>
@@ -8732,32 +8874,491 @@
     </w:p>
     <w:p>
       <w:pPr>
+        <w:jc w:val="center"/>
+      </w:pPr>
+      <w:r>
+        <w:t>Sumber : techtronik.store (Google)</w:t>
+      </w:r>
+    </w:p>
+    <w:p>
+      <w:pPr>
         <w:spacing w:line="360" w:lineRule="auto"/>
         <w:ind w:firstLine="720"/>
-      </w:pPr>
-      <w:r>
         <w:rPr>
           <w:szCs w:val="24"/>
           <w:lang w:val="en-ID"/>
         </w:rPr>
-        <w:t>Modul GPS NEO-6M adalah perangkat penerima GPS yang ringkas dan hemat biaya, sering digunakan dalam sistem Internet of Things (IoT) untuk pelacakan dan pemantauan posisi. Modul ini bekerja dengan menangkap sinyal dari satelit GPS untuk menentukan koordinat latitude dan longitude, kecepatan, serta jalur tracking objek atau kendaraan secara akurat. Dalam sistem IoT, data posisi ini kemudian dapat dikirimkan melalui modul komunikasi, seperti GSM/GPRS atau modul SIM800L, untuk memungkinkan pemantauan lokasi secara real-time melalui platform seperti ThingsBoard atau aplikasi lainnya.</w:t>
-      </w:r>
-    </w:p>
-    <w:p>
-      <w:pPr>
+      </w:pPr>
+      <w:r>
+        <w:rPr>
+          <w:szCs w:val="24"/>
+          <w:lang w:val="en-ID"/>
+        </w:rPr>
+        <w:t>Modul GPS (Global Positioning System), merupakan sebuah alat atau sistem yang dapat digunakan untuk menginformasikan penggunanya dimana dia berada (secara global) dipermukaan bumi yang berbasiskan satelit. Untuk dapat mengetahui posisi seseorang maka diperlukan alat yang diberi nama GPS reciever yang berfungsi untuk menerima sinyal yang dikirim dari satelit GPS. Posisi di ubah menjadi titik yang dikenal dengan nama way-point</w:t>
+      </w:r>
+      <w:r>
+        <w:rPr>
+          <w:szCs w:val="24"/>
+          <w:lang w:val="en-ID"/>
+        </w:rPr>
+        <w:t xml:space="preserve"> </w:t>
+      </w:r>
+      <w:r>
+        <w:rPr>
+          <w:szCs w:val="24"/>
+          <w:lang w:val="en-ID"/>
+        </w:rPr>
+        <w:fldChar w:fldCharType="begin"/>
+      </w:r>
+      <w:r>
+        <w:rPr>
+          <w:szCs w:val="24"/>
+          <w:lang w:val="en-ID"/>
+        </w:rPr>
+        <w:instrText xml:space="preserve"> ADDIN ZOTERO_ITEM CSL_CITATION {"citationID":"e7o0tD4Y","properties":{"formattedCitation":"(Saifanis et al., 2024)","plainCitation":"(Saifanis et al., 2024)","noteIndex":0},"citationItems":[{"id":90,"uris":["http://zotero.org/users/local/40ttfIiH/items/HAJGWLIH"],"itemData":{"id":90,"type":"article-journal","abstract":"Abstrak –Penelitian ini mengembangkan sistem GPS berbasis Internet of Things (IoT) yang efisien dan andal untuk pemantauan dan analisis data lokasi secara real-time, menawarkan solusi canggih yang dapat diintegrasikan dengan berbagai aplikasi industri. Sistem ini menggunakan modul GPS NEO-6M dan modul komunikasi SIMCOM SIM800L, yang dikendalikan oleh mikrokontroler Arduino Nano, untuk mengirimkan data lokasi melalui SMS ke server atau platform IoT untuk analisis lebih lanjut. Pengujian menunjukkan bahwa sistem ini mencapai akurasi koordinat yang tinggi, dengan tingkat keakuratan sekitar 95% dibandingkan dengan perangkat GPS manual seperti Garmin. Dari pengujian di 10 lokasi, rata-rata selisih pada titik longitude sebesar 0,000643° dan pada titik latitude sebesar 0,00163°, serta waktu deteksi lokasi sekitar 3 detik. Selain itu, fitur real-time tracking memungkinkan pengguna untuk memantau posisi kendaraan melalui pengiriman perintah SMS, menjadikannya sangat berguna dalam situasi darurat seperti pencurian. Dengan performa yang handal dan waktu respons cepat, sistem ini merupakan solusi yang efektif dan efisien untuk pengelolaan logistik, pemantauan armada, dan aplikasi navigasi lainnya, sehingga memberikan nilai tambah signifikan bagi perusahaan yang ingin meningkatkan efisiensi operasional mereka","container-title":"Jurnal TEKTRO","DOI":"10.30811/tektro.v8i2.6323","ISSN":"2581-2890","issue":"2","language":"id-ID","license":"##submission.copyrightStatement##","page":"286-290","source":"e-jurnal.pnl.ac.id","title":"RANCANG BANGUN GPS IoT DENGAN ARDUINO NANO DAN MODUL NEO-6M DALAM SISTEM PEMANTAUAN LOKASI OBJEK","volume":"8","author":[{"family":"Saifanis","given":"Rahmat"},{"family":"Hanafi","given":"Hanafi"},{"family":"Fauziah","given":"Anita"}],"issued":{"date-parts":[["2024"]]}}}],"schema":"https://github.com/citation-style-language/schema/raw/master/csl-citation.json"} </w:instrText>
+      </w:r>
+      <w:r>
+        <w:rPr>
+          <w:szCs w:val="24"/>
+          <w:lang w:val="en-ID"/>
+        </w:rPr>
+        <w:fldChar w:fldCharType="separate"/>
+      </w:r>
+      <w:r>
+        <w:t>(Saifanis et al., 2024)</w:t>
+      </w:r>
+      <w:r>
+        <w:rPr>
+          <w:szCs w:val="24"/>
+          <w:lang w:val="en-ID"/>
+        </w:rPr>
+        <w:fldChar w:fldCharType="end"/>
+      </w:r>
+      <w:r>
+        <w:rPr>
+          <w:szCs w:val="24"/>
+          <w:lang w:val="en-ID"/>
+        </w:rPr>
+        <w:t>.</w:t>
+      </w:r>
+    </w:p>
+    <w:p>
+      <w:pPr>
+        <w:pStyle w:val="ListParagraph"/>
+        <w:numPr>
+          <w:ilvl w:val="2"/>
+          <w:numId w:val="6"/>
+        </w:numPr>
+        <w:spacing w:line="480" w:lineRule="auto"/>
+        <w:jc w:val="left"/>
+        <w:rPr>
+          <w:b/>
+          <w:bCs/>
+          <w:szCs w:val="24"/>
+          <w:lang w:val="en-ID"/>
+        </w:rPr>
+      </w:pPr>
+      <w:r>
+        <w:rPr>
+          <w:szCs w:val="24"/>
+          <w:lang w:val="en-ID"/>
+        </w:rPr>
+        <w:br w:type="page"/>
+      </w:r>
+      <w:r>
+        <w:rPr>
+          <w:b/>
+          <w:bCs/>
+          <w:szCs w:val="24"/>
+          <w:lang w:val="en-ID"/>
+        </w:rPr>
+        <w:lastRenderedPageBreak/>
+        <w:t>ESP32</w:t>
+      </w:r>
+      <w:r>
+        <w:rPr>
+          <w:b/>
+          <w:bCs/>
+          <w:szCs w:val="24"/>
+          <w:lang w:val="en-ID"/>
+        </w:rPr>
+        <w:t>-</w:t>
+      </w:r>
+      <w:r>
+        <w:rPr>
+          <w:b/>
+          <w:bCs/>
+          <w:szCs w:val="24"/>
+          <w:lang w:val="en-ID"/>
+        </w:rPr>
+        <w:t>CAM</w:t>
+      </w:r>
+    </w:p>
+    <w:p>
+      <w:pPr>
+        <w:pStyle w:val="ListParagraph"/>
+        <w:spacing w:line="360" w:lineRule="auto"/>
+        <w:ind w:left="0"/>
+        <w:jc w:val="left"/>
+        <w:rPr>
+          <w:szCs w:val="24"/>
+        </w:rPr>
+      </w:pPr>
+      <w:r>
+        <w:rPr>
+          <w:szCs w:val="24"/>
+        </w:rPr>
+        <w:tab/>
+      </w:r>
+      <w:r>
+        <w:rPr>
+          <w:szCs w:val="24"/>
+        </w:rPr>
+        <w:t>ESP32-CAM merupakan modul mikrokontroler yang telah dilengkapi dengan kamera bawaan sehingga memungkinkan pengolahan citra dan pengambilan gambar secara langsung dalam sistem IoT</w:t>
+      </w:r>
+      <w:r>
+        <w:rPr>
+          <w:szCs w:val="24"/>
+        </w:rPr>
+        <w:t xml:space="preserve"> seperti yang ditunjukan pada gambar 2.3.</w:t>
+      </w:r>
+    </w:p>
+    <w:p>
+      <w:pPr>
+        <w:pStyle w:val="ListParagraph"/>
+        <w:spacing w:line="360" w:lineRule="auto"/>
+        <w:ind w:left="0"/>
+        <w:jc w:val="left"/>
+        <w:rPr>
+          <w:szCs w:val="24"/>
+          <w:lang w:val="en-ID"/>
+        </w:rPr>
+      </w:pPr>
+    </w:p>
+    <w:p>
+      <w:pPr>
+        <w:pStyle w:val="ListParagraph"/>
         <w:spacing w:line="259" w:lineRule="auto"/>
-        <w:rPr>
-          <w:szCs w:val="24"/>
-        </w:rPr>
-      </w:pPr>
-      <w:r>
-        <w:rPr>
+        <w:ind w:left="0"/>
+        <w:jc w:val="center"/>
+        <w:rPr>
+          <w:b/>
+          <w:bCs/>
+          <w:szCs w:val="24"/>
+        </w:rPr>
+      </w:pPr>
+      <w:r>
+        <w:rPr>
+          <w:b/>
+          <w:bCs/>
           <w:i/>
           <w:iCs/>
+          <w:noProof/>
+          <w:szCs w:val="24"/>
+        </w:rPr>
+        <w:drawing>
+          <wp:inline distT="0" distB="0" distL="0" distR="0" wp14:anchorId="448C18A6" wp14:editId="7806B0AF">
+            <wp:extent cx="2807985" cy="2392284"/>
+            <wp:effectExtent l="0" t="0" r="0" b="8255"/>
+            <wp:docPr id="1367224738" name="Picture 4"/>
+            <wp:cNvGraphicFramePr>
+              <a:graphicFrameLocks xmlns:a="http://schemas.openxmlformats.org/drawingml/2006/main" noChangeAspect="1"/>
+            </wp:cNvGraphicFramePr>
+            <a:graphic xmlns:a="http://schemas.openxmlformats.org/drawingml/2006/main">
+              <a:graphicData uri="http://schemas.openxmlformats.org/drawingml/2006/picture">
+                <pic:pic xmlns:pic="http://schemas.openxmlformats.org/drawingml/2006/picture">
+                  <pic:nvPicPr>
+                    <pic:cNvPr id="1367224738" name="Picture 1367224738"/>
+                    <pic:cNvPicPr/>
+                  </pic:nvPicPr>
+                  <pic:blipFill>
+                    <a:blip r:embed="rId12">
+                      <a:extLst>
+                        <a:ext uri="{28A0092B-C50C-407E-A947-70E740481C1C}">
+                          <a14:useLocalDpi xmlns:a14="http://schemas.microsoft.com/office/drawing/2010/main" val="0"/>
+                        </a:ext>
+                      </a:extLst>
+                    </a:blip>
+                    <a:stretch>
+                      <a:fillRect/>
+                    </a:stretch>
+                  </pic:blipFill>
+                  <pic:spPr>
+                    <a:xfrm>
+                      <a:off x="0" y="0"/>
+                      <a:ext cx="2813211" cy="2396736"/>
+                    </a:xfrm>
+                    <a:prstGeom prst="rect">
+                      <a:avLst/>
+                    </a:prstGeom>
+                  </pic:spPr>
+                </pic:pic>
+              </a:graphicData>
+            </a:graphic>
+          </wp:inline>
+        </w:drawing>
+      </w:r>
+    </w:p>
+    <w:p>
+      <w:pPr>
+        <w:pStyle w:val="Caption"/>
+        <w:jc w:val="center"/>
+        <w:rPr>
+          <w:i w:val="0"/>
+          <w:iCs w:val="0"/>
+          <w:color w:val="auto"/>
+          <w:sz w:val="24"/>
+          <w:szCs w:val="24"/>
+        </w:rPr>
+      </w:pPr>
+      <w:r>
+        <w:rPr>
+          <w:i w:val="0"/>
+          <w:iCs w:val="0"/>
+          <w:color w:val="auto"/>
+          <w:sz w:val="24"/>
+          <w:szCs w:val="24"/>
+        </w:rPr>
+        <w:t xml:space="preserve">Gambar 2. </w:t>
+      </w:r>
+      <w:r>
+        <w:rPr>
+          <w:i w:val="0"/>
+          <w:iCs w:val="0"/>
+          <w:color w:val="auto"/>
+          <w:sz w:val="24"/>
+          <w:szCs w:val="24"/>
+        </w:rPr>
+        <w:fldChar w:fldCharType="begin"/>
+      </w:r>
+      <w:r>
+        <w:rPr>
+          <w:i w:val="0"/>
+          <w:iCs w:val="0"/>
+          <w:color w:val="auto"/>
+          <w:sz w:val="24"/>
+          <w:szCs w:val="24"/>
+        </w:rPr>
+        <w:instrText xml:space="preserve"> SEQ Gambar_2. \* ARABIC </w:instrText>
+      </w:r>
+      <w:r>
+        <w:rPr>
+          <w:i w:val="0"/>
+          <w:iCs w:val="0"/>
+          <w:color w:val="auto"/>
+          <w:sz w:val="24"/>
+          <w:szCs w:val="24"/>
+        </w:rPr>
+        <w:fldChar w:fldCharType="separate"/>
+      </w:r>
+      <w:r>
+        <w:rPr>
+          <w:i w:val="0"/>
+          <w:iCs w:val="0"/>
+          <w:noProof/>
+          <w:color w:val="auto"/>
+          <w:sz w:val="24"/>
+          <w:szCs w:val="24"/>
+        </w:rPr>
+        <w:t>3</w:t>
+      </w:r>
+      <w:r>
+        <w:rPr>
+          <w:i w:val="0"/>
+          <w:iCs w:val="0"/>
+          <w:color w:val="auto"/>
+          <w:sz w:val="24"/>
+          <w:szCs w:val="24"/>
+        </w:rPr>
+        <w:fldChar w:fldCharType="end"/>
+      </w:r>
+      <w:r>
+        <w:rPr>
+          <w:i w:val="0"/>
+          <w:iCs w:val="0"/>
+          <w:color w:val="auto"/>
+          <w:sz w:val="24"/>
+          <w:szCs w:val="24"/>
+        </w:rPr>
+        <w:t xml:space="preserve"> </w:t>
+      </w:r>
+      <w:r>
+        <w:rPr>
+          <w:i w:val="0"/>
+          <w:iCs w:val="0"/>
+          <w:color w:val="auto"/>
+          <w:sz w:val="24"/>
+          <w:szCs w:val="24"/>
+        </w:rPr>
+        <w:t>ESP32-CAM</w:t>
+      </w:r>
+    </w:p>
+    <w:p>
+      <w:pPr>
+        <w:pStyle w:val="Caption"/>
+        <w:jc w:val="center"/>
+        <w:rPr>
+          <w:i w:val="0"/>
+          <w:iCs w:val="0"/>
+          <w:color w:val="auto"/>
+          <w:sz w:val="24"/>
+          <w:szCs w:val="24"/>
+        </w:rPr>
+      </w:pPr>
+      <w:r>
+        <w:rPr>
+          <w:i w:val="0"/>
+          <w:iCs w:val="0"/>
+          <w:color w:val="auto"/>
+          <w:sz w:val="24"/>
+          <w:szCs w:val="24"/>
+        </w:rPr>
+        <w:t>Sumber :</w:t>
+      </w:r>
+      <w:r>
+        <w:rPr>
+          <w:i w:val="0"/>
+          <w:iCs w:val="0"/>
+          <w:color w:val="auto"/>
+          <w:sz w:val="24"/>
+          <w:szCs w:val="24"/>
+        </w:rPr>
+        <w:t xml:space="preserve"> </w:t>
+      </w:r>
+      <w:r>
+        <w:rPr>
+          <w:i w:val="0"/>
+          <w:iCs w:val="0"/>
+          <w:color w:val="auto"/>
+          <w:sz w:val="24"/>
+          <w:szCs w:val="24"/>
+        </w:rPr>
+        <w:t>programarfacil.com (Google)</w:t>
+      </w:r>
+    </w:p>
+    <w:p>
+      <w:pPr>
+        <w:pStyle w:val="Caption"/>
+        <w:spacing w:line="360" w:lineRule="auto"/>
+        <w:rPr>
+          <w:i w:val="0"/>
+          <w:iCs w:val="0"/>
+          <w:sz w:val="24"/>
+          <w:szCs w:val="24"/>
+        </w:rPr>
+      </w:pPr>
+      <w:r>
+        <w:rPr>
+          <w:i w:val="0"/>
+          <w:iCs w:val="0"/>
+          <w:color w:val="auto"/>
+          <w:sz w:val="24"/>
+          <w:szCs w:val="24"/>
+        </w:rPr>
+        <w:tab/>
+      </w:r>
+      <w:r>
+        <w:rPr>
+          <w:i w:val="0"/>
+          <w:iCs w:val="0"/>
+          <w:color w:val="auto"/>
+          <w:sz w:val="24"/>
+          <w:szCs w:val="24"/>
+        </w:rPr>
+        <w:t>ESP32 CAM memiliki modul kamera ukuran kecil yang sangat kompetitif yang dapat beroperasi secara independen sebagai sistem minimum dengan ukuran hanya 27 * 40.5 * 4 5mm dan deep sleep current hingga 6mA. ESP 32CAM dapat digunakan secara luas di berbagai aplikasi IoT</w:t>
+      </w:r>
+      <w:r>
+        <w:rPr>
+          <w:i w:val="0"/>
+          <w:iCs w:val="0"/>
+          <w:color w:val="auto"/>
+          <w:sz w:val="24"/>
+          <w:szCs w:val="24"/>
+        </w:rPr>
+        <w:t xml:space="preserve"> </w:t>
+      </w:r>
+      <w:r>
+        <w:rPr>
+          <w:i w:val="0"/>
+          <w:iCs w:val="0"/>
+          <w:color w:val="auto"/>
+          <w:sz w:val="24"/>
+          <w:szCs w:val="24"/>
+        </w:rPr>
+        <w:fldChar w:fldCharType="begin"/>
+      </w:r>
+      <w:r>
+        <w:rPr>
+          <w:i w:val="0"/>
+          <w:iCs w:val="0"/>
+          <w:color w:val="auto"/>
+          <w:sz w:val="24"/>
+          <w:szCs w:val="24"/>
+        </w:rPr>
+        <w:instrText xml:space="preserve"> ADDIN ZOTERO_ITEM CSL_CITATION {"citationID":"iuF8dsgR","properties":{"formattedCitation":"(Mukti et al., 2024)","plainCitation":"(Mukti et al., 2024)","noteIndex":0},"citationItems":[{"id":95,"uris":["http://zotero.org/users/local/40ttfIiH/items/TL6ACMC5"],"itemData":{"id":95,"type":"article-journal","abstract":"Seiring dengan berkembangnya ilmu pengetahuan dan teknologi, seringkali terjadi permasalahan yang mengancam keamanan rumah. Permasalahan tersebut bermula dari tingkat keamanan yang tidak memenuhi standar keamanan rumah. Oleh karena itu, teknologi yang mampu memberikan informasi mengenai kondisi rumah secara langsung sangat diperlukan. Pada penelitian ini penulis tertarik untuk membuat suatu alat yang dapat memantau kondisi rumah dan memberikan notifikasi kepada pemilik rumah jika ada orang yang masuk ke dalam rumah dan dapat mengontrol lampu menggunakan ponsel. Alat ini menggunakan mikrokontroler ESP32 CAM dan sonor PIR untuk mendeteksi pergerakan orang di dalam rumah, serta akan mengontrol 2 buah lampu yang dapat dikontrol menggunakan ponsel melalui aplikasi BLYNK. Pada aplikasi BLYNK pengguna dapat melihat kondisi rumah saat ini, dan akan diambil gambar kondisi rumah serta notifikasi jika ada yang masuk ke dalam rumah dan terdeteksi oleh sensor PIR.","container-title":"SIGMA TEKNIKA","DOI":"10.33373/sigmateknika.v7i2.6982","ISSN":"2599-0616, 2614-5979","issue":"2","journalAbbreviation":"SGTk","language":"id","page":"349-360","source":"DOI.org (Crossref)","title":"PERANCANGAN SECURITY SISTEM SMART HOME BERBASIS IOT MENGGUNAKAN ESP32 CAM DAN SENSOR PIR (PASSIVE INFRARED SENSOR) MELALUI APLIKASI BLYNK","volume":"7","author":[{"family":"Mukti","given":"M. Zulhelmi"},{"family":"Nandika","given":"Reza"},{"family":"Susanti","given":"Endang"}],"issued":{"date-parts":[["2024",11,26]]}}}],"schema":"https://github.com/citation-style-language/schema/raw/master/csl-citation.json"} </w:instrText>
+      </w:r>
+      <w:r>
+        <w:rPr>
+          <w:i w:val="0"/>
+          <w:iCs w:val="0"/>
+          <w:color w:val="auto"/>
+          <w:sz w:val="24"/>
+          <w:szCs w:val="24"/>
+        </w:rPr>
+        <w:fldChar w:fldCharType="separate"/>
+      </w:r>
+      <w:r>
+        <w:rPr>
+          <w:i w:val="0"/>
+          <w:iCs w:val="0"/>
+          <w:color w:val="auto"/>
+          <w:sz w:val="24"/>
+        </w:rPr>
+        <w:t>(Mukti et al., 2024)</w:t>
+      </w:r>
+      <w:r>
+        <w:rPr>
+          <w:i w:val="0"/>
+          <w:iCs w:val="0"/>
+          <w:color w:val="auto"/>
+          <w:sz w:val="24"/>
+          <w:szCs w:val="24"/>
+        </w:rPr>
+        <w:fldChar w:fldCharType="end"/>
+      </w:r>
+      <w:r>
+        <w:rPr>
+          <w:i w:val="0"/>
+          <w:iCs w:val="0"/>
+          <w:color w:val="auto"/>
+          <w:sz w:val="24"/>
+          <w:szCs w:val="24"/>
+        </w:rPr>
+        <w:t>.</w:t>
+      </w:r>
+      <w:r>
+        <w:rPr>
+          <w:i w:val="0"/>
+          <w:iCs w:val="0"/>
+          <w:sz w:val="24"/>
           <w:szCs w:val="24"/>
         </w:rPr>
         <w:br w:type="page"/>
       </w:r>
+    </w:p>
+    <w:p>
+      <w:pPr>
+        <w:pStyle w:val="ListParagraph"/>
+        <w:spacing w:line="259" w:lineRule="auto"/>
+        <w:ind w:left="0"/>
+        <w:jc w:val="center"/>
+        <w:rPr>
+          <w:b/>
+          <w:bCs/>
+          <w:szCs w:val="24"/>
+          <w:lang w:val="en-ID"/>
+        </w:rPr>
+      </w:pPr>
     </w:p>
     <w:p>
       <w:pPr>
@@ -8770,7 +9371,6 @@
       </w:pPr>
       <w:bookmarkStart w:id="27" w:name="_Toc215384867"/>
       <w:r>
-        <w:lastRenderedPageBreak/>
         <w:t>Penelitian Sebelumnya</w:t>
       </w:r>
       <w:bookmarkEnd w:id="27"/>
@@ -8839,7 +9439,7 @@
         </w:rPr>
         <w:t>1</w:t>
       </w:r>
-      <w:bookmarkEnd w:id="17"/>
+      <w:bookmarkEnd w:id="18"/>
       <w:r>
         <w:rPr>
           <w:i w:val="0"/>
@@ -10380,6 +10980,167 @@
           <w:lang w:val="id-ID"/>
         </w:rPr>
       </w:pPr>
+    </w:p>
+    <w:p>
+      <w:pPr>
+        <w:spacing w:line="360" w:lineRule="auto"/>
+        <w:rPr>
+          <w:lang w:val="id-ID"/>
+        </w:rPr>
+      </w:pPr>
+      <w:r>
+        <w:tab/>
+      </w:r>
+      <w:r>
+        <w:t>penelitian terdahulu telah banyak mengembangkan sistem berbasis Internet of Things (IoT) untuk pemantauan hewan ternak maupun monitoring kondisi lingkungan. Beberapa studi berfokus pada pemantauan kesehatan ternak dengan sensor suhu dan detak jantung</w:t>
+      </w:r>
+      <w:r>
+        <w:t xml:space="preserve"> </w:t>
+      </w:r>
+      <w:r>
+        <w:fldChar w:fldCharType="begin"/>
+      </w:r>
+      <w:r>
+        <w:instrText xml:space="preserve"> ADDIN ZOTERO_ITEM CSL_CITATION {"citationID":"cynMDmRm","properties":{"formattedCitation":"(Wibowo et al., 2019)","plainCitation":"(Wibowo et al., 2019)","noteIndex":0},"citationItems":[{"id":47,"uris":["http://zotero.org/users/local/40ttfIiH/items/7H6GF88R"],"itemData":{"id":47,"type":"article-journal","abstract":"One of the common problems experienced by animal farmers is heat stress or cold stress caused by changes in the environment. This resulted in a decrease in the productivity of livestock, cattle. Early monitoring needs to be done to avoid problems through monitoring tools for temperature, heart rate, and internet-based location of things (IoT). The monitor receives the value through the paired sensor and is sent to the web server. Users or breeders get information about the condition of farm animals and observe changes in value through graphs through the android application. The system built is able to receive values in a short interval time (10 seconds) so that the value obtained is the most recent value. Based on observations on the graph, the user can identify drastic changes, both decreases or increases, in the temperature and heart rate of the animal's condition and take precautions as early as possible.","container-title":"JURNAL ELTEK","DOI":"10.33795/eltek.v17i2.188","ISSN":"2355-0740, 1693-4024","issue":"2","journalAbbreviation":"eltek","language":"id","license":"http://creativecommons.org/licenses/by-nc-nd/4.0","page":"18","source":"DOI.org (Crossref)","title":"SISTEM CERDAS PEMANTAU HEWAN TERNAK PADA ALAM BEBAS BERBASIS INTERNET OF THINGS (IOT)","volume":"17","author":[{"family":"Wibowo","given":"Galih Hendra"},{"family":"Ayatullah","given":"Mohamad Dimyati"},{"family":"Prasetyo","given":"Junaedi Adi"}],"issued":{"date-parts":[["2019",11,11]]}}}],"schema":"https://github.com/citation-style-language/schema/raw/master/csl-citation.json"} </w:instrText>
+      </w:r>
+      <w:r>
+        <w:fldChar w:fldCharType="separate"/>
+      </w:r>
+      <w:r>
+        <w:t>(Wibowo et al., 2019)</w:t>
+      </w:r>
+      <w:r>
+        <w:fldChar w:fldCharType="end"/>
+      </w:r>
+      <w:r>
+        <w:t xml:space="preserve">, </w:t>
+      </w:r>
+      <w:r>
+        <w:t>sementara penelitian lain mengembangkan sistem pelacakan lokasi menggunakan GPS dan komunikasi LoRa</w:t>
+      </w:r>
+      <w:r>
+        <w:t xml:space="preserve"> </w:t>
+      </w:r>
+      <w:r>
+        <w:fldChar w:fldCharType="begin"/>
+      </w:r>
+      <w:r>
+        <w:instrText xml:space="preserve"> ADDIN ZOTERO_ITEM CSL_CITATION {"citationID":"QNUZwSi5","properties":{"formattedCitation":"(Angriawan &amp; Anugraha, 2019)","plainCitation":"(Angriawan &amp; Anugraha, 2019)","noteIndex":0},"citationItems":[{"id":49,"uris":["http://zotero.org/users/local/40ttfIiH/items/RJBYXNBW"],"itemData":{"id":49,"type":"article-journal","abstract":"The development of communication technology is currently growing rapidly in the Internet of Things (IoT), it has developed in various aspects of human life. One of them is the efficiency of tracking mobile objects. There are many types of communication available. Cellular communication is one of the most common and widely used, but it has a problem like some locations are not covered by cellular networks. To overcome this problem, in this paper we proposed to use Lora for sending the location of the cow. LoRa sending data from Node to the Gateway and forwarded to the internet. The implementation results of sending data from Node to Gateway shows that the distance is directly proportional to the loss of data and signal strength (RSSI). For example, a distance of 1 km with the RSSI -98 the number of lost packages is around 2 and the furthest distance is 2.5 km with RSSI -128 the number of lost packages is about 19.","container-title":"Inspiration: Jurnal Teknologi Informasi dan Komunikasi","DOI":"10.35585/inspir.v9i1.2494","ISSN":"2621-5608, 2088-6705","issue":"1","journalAbbreviation":"j. inspir.","language":"id","page":"33","source":"DOI.org (Crossref)","title":"Sistem Pelacak Lokasi Sapi dengan Sistem Komunikasi LoRa","volume":"9","author":[{"family":"Angriawan","given":"Randy"},{"family":"Anugraha","given":"Nurhajar"}],"issued":{"date-parts":[["2019",6,15]]}}}],"schema":"https://github.com/citation-style-language/schema/raw/master/csl-citation.json"} </w:instrText>
+      </w:r>
+      <w:r>
+        <w:fldChar w:fldCharType="separate"/>
+      </w:r>
+      <w:r>
+        <w:t>(Angriawan &amp; Anugraha, 2019)</w:t>
+      </w:r>
+      <w:r>
+        <w:fldChar w:fldCharType="end"/>
+      </w:r>
+      <w:r>
+        <w:t xml:space="preserve"> </w:t>
+      </w:r>
+      <w:r>
+        <w:t>maupun SMS Gateway</w:t>
+      </w:r>
+      <w:r>
+        <w:t xml:space="preserve"> </w:t>
+      </w:r>
+      <w:r>
+        <w:fldChar w:fldCharType="begin"/>
+      </w:r>
+      <w:r>
+        <w:instrText xml:space="preserve"> ADDIN ZOTERO_ITEM CSL_CITATION {"citationID":"ngQtHqcU","properties":{"formattedCitation":"(Tambunan &amp; Putra, 2019)","plainCitation":"(Tambunan &amp; Putra, 2019)","noteIndex":0},"citationItems":[{"id":51,"uris":["http://zotero.org/users/local/40ttfIiH/items/5GJEVCRZ"],"itemData":{"id":51,"type":"article-journal","abstract":"Vehicle tracking system based on GPS (Global Positioning System) by using SMS gateway communication is a system where the position of a vehicle can be known with certainty. This tracking system uses Arduino Nano as a microcontroller, GPS module technology to determine the position of the vehicle and the SMS gateway device to communicate via Smartphone. With the Google maps application on the Smartphone, it is easy to track the position of the vehicle. The vehicle can be controlled by turning off and turning on remotely with the SMS gateway device via text message media on the Smartphone.","container-title":"JSR : Jaringan Sistem Informasi Robotik","DOI":"10.58486/jsr.v3i1.41","ISSN":"2579-373X, 2356-2137","issue":"1","journalAbbreviation":"JSR","language":"id","page":"152-160","source":"DOI.org (Crossref)","title":"SISTEM KONTROL KENDARAAN BERBASIS IOT","volume":"3","author":[{"family":"Tambunan","given":"Leonard"},{"family":"Putra","given":"Diki Dwi"}],"issued":{"date-parts":[["2019",7,29]]}}}],"schema":"https://github.com/citation-style-language/schema/raw/master/csl-citation.json"} </w:instrText>
+      </w:r>
+      <w:r>
+        <w:fldChar w:fldCharType="separate"/>
+      </w:r>
+      <w:r>
+        <w:t>(Tambunan &amp; Putra, 2019)</w:t>
+      </w:r>
+      <w:r>
+        <w:fldChar w:fldCharType="end"/>
+      </w:r>
+      <w:r>
+        <w:t xml:space="preserve">. </w:t>
+      </w:r>
+      <w:r>
+        <w:t>Terdapat penelitian yang mengimplementasikan NodeMCU dan GPS untuk pelacakan ternak berbasis WiFi</w:t>
+      </w:r>
+      <w:r>
+        <w:t xml:space="preserve"> </w:t>
+      </w:r>
+      <w:r>
+        <w:fldChar w:fldCharType="begin"/>
+      </w:r>
+      <w:r>
+        <w:instrText xml:space="preserve"> ADDIN ZOTERO_ITEM CSL_CITATION {"citationID":"kIaWxE4L","properties":{"formattedCitation":"(Arta et al., 2022; Widodo, n.d.)","plainCitation":"(Arta et al., 2022; Widodo, n.d.)","noteIndex":0},"citationItems":[{"id":45,"uris":["http://zotero.org/users/local/40ttfIiH/items/EGIV2T4F"],"itemData":{"id":45,"type":"article-journal","abstract":"Animal husbandry is an activity of breeding and rearing carried out with a cage or a loose system. Loose livestock systems are commonly found in the Nusa Tenggara region, and some areas in Bali. This type of farm is difficult to monitor so it is vulnerable to theft. In addition to the possibility of theft, this livestock grazing system also has many other risks, one of which is the loss of cows either because they are lost or trapped in some places. Therefore, it is necessary to develop a tracking device that is able to monitor the presence of these livestock. This research aims to implement internet of things (IoT) for monitoring livestock or pets using GPS, NodeMCU ESP 8266, Firebase and Kodular. Data in the form of latitude and longitude values obtained by the GPS module will be sent to Firebase via a WiFi network. That data is then displayed in the Kodular application in latitude, longitude coordinates, and markers on maps. In addition, this tracking device that can be worn around the neck of the animal is equipped with an LED light that aims to monitor the position of livestock at night so that the position of them can be seen when it is dark.","container-title":"Majalah Ilmiah Teknologi Elektro","DOI":"10.24843/MITE.2022.v21i01.P02","ISSN":"2503-2372, 1693-2951","issue":"1","journalAbbreviation":"JTE","language":"id","license":"http://creativecommons.org/licenses/by-nc-nd/4.0","page":"7","source":"DOI.org (Crossref)","title":"Animal Tracking Berbasis Internet of Things","volume":"21","author":[{"family":"Arta","given":"I Kadek Cahyadi"},{"family":"Febriyanto","given":"Andrian"},{"family":"Nugraha","given":"Ida Bagus Made Harisanjaya Adi"},{"family":"Widharma","given":"I Gede Suputra"},{"family":"Purnama","given":"Ida Bagus Irawan"}],"issued":{"date-parts":[["2022",7,8]]}}},{"id":65,"uris":["http://zotero.org/users/local/40ttfIiH/items/ELLBRIVE"],"itemData":{"id":65,"type":"article-journal","language":"id","source":"Zotero","title":"Rancang Bangun Sistem Deteksi Posisi Sapi berbasis Smartphone","author":[{"family":"Widodo","given":"Latif"}]}}],"schema":"https://github.com/citation-style-language/schema/raw/master/csl-citation.json"} </w:instrText>
+      </w:r>
+      <w:r>
+        <w:fldChar w:fldCharType="separate"/>
+      </w:r>
+      <w:r>
+        <w:t>(Arta et al., 2022; Widodo, n.d.)</w:t>
+      </w:r>
+      <w:r>
+        <w:fldChar w:fldCharType="end"/>
+      </w:r>
+      <w:r>
+        <w:t xml:space="preserve"> </w:t>
+      </w:r>
+      <w:r>
+        <w:t xml:space="preserve">, </w:t>
+      </w:r>
+      <w:r>
+        <w:t>serta penelitian lain pada sistem keamanan menggunakan ESP32-CAM</w:t>
+      </w:r>
+      <w:r>
+        <w:t xml:space="preserve"> </w:t>
+      </w:r>
+      <w:r>
+        <w:fldChar w:fldCharType="begin"/>
+      </w:r>
+      <w:r>
+        <w:instrText xml:space="preserve"> ADDIN ZOTERO_ITEM CSL_CITATION {"citationID":"LwegR9lS","properties":{"formattedCitation":"(Humam &amp; Triawan, 2024)","plainCitation":"(Humam &amp; Triawan, 2024)","noteIndex":0},"citationItems":[{"id":55,"uris":["http://zotero.org/users/local/40ttfIiH/items/SSP87YCU"],"itemData":{"id":55,"type":"article-journal","abstract":"In the current digital era, the demand for effective and efficient security systems is increasing. This research develops a room security system using ESP32CAM and motion sensors based on the Internet of Things (IoT). The system is designed to detect movement within a room and send real-time notifications to users via a mobile application. The ESP32CAM functions as a surveillance camera that captures images when the motion sensor detects activity. Data from the motion sensor and images from the ESP32CAM are sent to a cloud server for processing and storage. System testing shows that this solution can provide a quick response to movement, send notifications within seconds, and securely store data in the cloud. Thus, this system can significantly enhance room security and provide peace of mind to its users.","container-title":"Infotek: Jurnal Informatika dan Teknologi","DOI":"10.29408/jit.v7i2.26109","ISSN":"2614-8773","issue":"2","journalAbbreviation":"INFOTEK","language":"id","license":"https://creativecommons.org/licenses/by/4.0","page":"575-584","source":"DOI.org (Crossref)","title":"Sistem Keamanan Ruangan Menggunakan ESP32CAM dan Sensor Gerak Berbasis IoT","volume":"7","author":[{"family":"Humam","given":"Faris"},{"family":"Triawan","given":"Muhammad Agus"}],"issued":{"date-parts":[["2024",7,24]]}}}],"schema":"https://github.com/citation-style-language/schema/raw/master/csl-citation.json"} </w:instrText>
+      </w:r>
+      <w:r>
+        <w:fldChar w:fldCharType="separate"/>
+      </w:r>
+      <w:r>
+        <w:t>(Humam &amp; Triawan, 2024)</w:t>
+      </w:r>
+      <w:r>
+        <w:fldChar w:fldCharType="end"/>
+      </w:r>
+      <w:r>
+        <w:t xml:space="preserve"> </w:t>
+      </w:r>
+      <w:r>
+        <w:t>dan monitoring kondisi agrikultur seperti tanah, kelembapan, dan pakan menggunakan ESP32 maupun ESP8266</w:t>
+      </w:r>
+      <w:r>
+        <w:t xml:space="preserve"> </w:t>
+      </w:r>
+      <w:r>
+        <w:fldChar w:fldCharType="begin"/>
+      </w:r>
+      <w:r>
+        <w:instrText xml:space="preserve"> ADDIN ZOTERO_ITEM CSL_CITATION {"citationID":"RHK8Tg6V","properties":{"formattedCitation":"(Annisa et al., n.d.; Muchtar &amp; Ulhaq, n.d.; Muta\\uc0\\u8217{}affif et al., 2017; Nuryadi et al., 2025)","plainCitation":"(Annisa et al., n.d.; Muchtar &amp; Ulhaq, n.d.; Muta’affif et al., 2017; Nuryadi et al., 2025)","noteIndex":0},"citationItems":[{"id":59,"uris":["http://zotero.org/users/local/40ttfIiH/items/IQUF88Q9"],"itemData":{"id":59,"type":"article-journal","abstract":"This research develops an Internet of Things (IoT)-based control system for making silage animal feed using ESP32. This system is designed to monitor temperature, humidity and pH in real-time by utilizing the DHT21 sensor and soil pH sensor connected to Firebase as a database. The system is equipped with a webbased interface and LCD, making it easier for farmers to monitor feed conditions remotely. The silage production process was carried out for 19 days with the grade results measured based on the pH value, indicating the production success level was at Grade C (low). Functional testing, usability testing and black box testing ensure the system works as required with an average usability score of 88.2% in the “Very Good” category. Test results show that this system is able to provide accurate and stable data even though it requires periodic calibration. The 12V motorbike battery voltage was successfully reduced to 5V using a stepdown module to maintain device reliability. This system also offers automatic notifications if abnormal conditions occur, so that corrective action can be taken immediately. This system has proven effective in helping farmers monitor the silage fermentation process and reduce the risk of production failure. However, improving sensor stability, optimizing feed composition, and stronger internet connections are needed to increase production yields and feed quality. Thus, this system provides an innovative solution for farmers in producing animal feed efficiently, reliably and sustainably.","language":"id","source":"Zotero","title":"Sistem Controlling Pembuatan Pakan Ternak Silase Menggunakan ESP32 Berbasis IoT","author":[{"family":"Annisa","given":"Fera"},{"family":"Farida","given":"Intan Nur"},{"family":"Sahertian","given":"Julian"},{"family":"Yahya","given":"Nisaa’ Husnia"},{"family":"Septiawan","given":"Indra"},{"family":"Salsabila","given":"Adinda Meylia"},{"family":"Setiawan","given":"Bima"}]}},{"id":63,"uris":["http://zotero.org/users/local/40ttfIiH/items/5PFYUNBH"],"itemData":{"id":63,"type":"article-journal","abstract":"The agricultural sector is important in every country, especially in Indonesia, where the majority of the population is farmers. The problem we are facing in this modern era is that the traditional agricultural system is still inefficient. The research method carried out on the proposed system detects water content in the soil, water pH level, temperature and humidity and detects the weather in the fields, using humidity sensors, pH sensors, DHT22 temperature sensors and rain sensors. The level of soil moisture is also adjusted by irrigation using a waterpump. If the humidity level is below the threshold, the humidity sensor sends information data to the ESP32 module and the data is sent to the Thingspeak IoT platform. Compared to other systems, this system provides better efficiency for increasing agricultural production. ESP32 collects data from all sensors and connects the data with the cloud and then displays it on the webpage. The main advantage of this system is that farm owners can monitor their fields remotely as long as they are connected to the internet. The system response from this tool with the Thingspeak webpage is a minimum of 15 seconds while the average percentage of error from the DHT22 sensor generated based on testing is 10.66% for air humidity, 1.73% for air temperature. While the average error for the pH sensor in the category of reading acid (pH 4.00) is 5.28%, neutral (pH 6.86) is 3.20%, and alkaline (pH 9.18) is 3.44%, for the main purpose of this research is to make agriculture smart and increase the efficiency of agricultural production using automation and IoT technology.","issue":"2","language":"id","source":"Zotero","title":"Rancang Bangun Smart Monitoring Farming pada Media Tanah Menggunakan Sistem IoT (Internet of Things)","volume":"6","author":[{"family":"Muchtar","given":"Husnibes"},{"family":"Ulhaq","given":"Muhammad Zulfikar Hafizh"}]}},{"id":67,"uris":["http://zotero.org/users/local/40ttfIiH/items/2CRGJ33Q"],"itemData":{"id":67,"type":"article-journal","language":"id","source":"Zotero","title":"Sistem Kendali Peternakan Jarak Jauh Berbasis Internet of Things (IoT)","author":[{"family":"Muta’affif","given":"Muhammad Farish"},{"family":"Mujtahid","given":"Muhammad"},{"family":"Bari","given":"Bilal El"},{"family":"Evita","given":"Maria"}],"issued":{"date-parts":[["2017"]]}}},{"id":53,"uris":["http://zotero.org/users/local/40ttfIiH/items/9I7AV3H8"],"itemData":{"id":53,"type":"article-journal","abstract":"This study aims to develop an IoT-based soil monitoring system using the ESP32 platform, equipped with WiFi and Bluetooth connectivity. The system is designed to monitor soil conditions in real-time, including moisture, pH, and temperature, which significantly affect agricultural productivity. The study also focuses on developing a client-server application that enables farmers to efficiently monitor soil conditions through a website and receive automatic notifications via the Telegram app when soil conditions exceed the predefined thresholds. The Research and Development (R&amp;D) method was used to develop the prototype, and field tests were conducted. The results show that this system is effective in monitoring soil conditions in real-time and improving water usage efficiency and land management in agriculture. This system is expected to provide a practical and efficient solution for farmers to enhance agricultural productivity and sustainability.","container-title":"Semnas Ristek (Seminar Nasional Riset dan Inovasi Teknologi)","DOI":"10.30998/semnasristek.v9i1.7550","ISSN":"2527-5941, 2527-5321","issue":"1","journalAbbreviation":"semnasristek","language":"id","page":"79-86","source":"DOI.org (Crossref)","title":"Implementasi ESP32 Untuk Sistem Pemantauan Kesuburan Tanah Berbasis IoT","volume":"9","author":[{"family":"Nuryadi","given":"Farhan"},{"family":"Septiani","given":"Ni Wayan Parwati"},{"family":"Lestari","given":"Mei"}],"issued":{"date-parts":[["2025",1,23]]}}}],"schema":"https://github.com/citation-style-language/schema/raw/master/csl-citation.json"} </w:instrText>
+      </w:r>
+      <w:r>
+        <w:fldChar w:fldCharType="separate"/>
+      </w:r>
+      <w:r>
+        <w:t>(Annisa et al., n.d.; Muchtar &amp; Ulhaq, n.d.; Muta’affif et al., 2017; Nuryadi et al., 2025)</w:t>
+      </w:r>
+      <w:r>
+        <w:fldChar w:fldCharType="end"/>
+      </w:r>
+      <w:r>
+        <w:t xml:space="preserve">. </w:t>
+      </w:r>
+      <w:r>
+        <w:t>Namun, sebagian besar penelitian tersebut hanya berfokus pada salah satu aspek, seperti pelacakan lokasi saja, pemantauan kondisi lingkungan, atau keamanan visual, tanpa adanya integrasi antara sensor lokasi dan sensor visual dalam satu sistem.</w:t>
+      </w:r>
       <w:r>
         <w:rPr>
           <w:lang w:val="id-ID"/>
@@ -10485,7 +11246,7 @@
                     <pic:cNvPicPr/>
                   </pic:nvPicPr>
                   <pic:blipFill rotWithShape="1">
-                    <a:blip r:embed="rId12"/>
+                    <a:blip r:embed="rId13"/>
                     <a:srcRect l="23040" t="27912" r="46372" b="18076"/>
                     <a:stretch>
                       <a:fillRect/>
@@ -10694,50 +11455,72 @@
     <w:p>
       <w:pPr>
         <w:spacing w:line="360" w:lineRule="auto"/>
+        <w:rPr>
+          <w:lang w:val="en-ID"/>
+        </w:rPr>
       </w:pPr>
       <w:r>
         <w:tab/>
       </w:r>
       <w:r>
-        <w:t>Berikut adalah daftar input atau masukan yang diperlukan dalam penerapan Internet of Things pada sektor pertanian:</w:t>
-      </w:r>
-    </w:p>
-    <w:p>
-      <w:pPr>
-        <w:pStyle w:val="ListParagraph"/>
-        <w:numPr>
-          <w:ilvl w:val="0"/>
-          <w:numId w:val="18"/>
-        </w:numPr>
-        <w:spacing w:line="360" w:lineRule="auto"/>
-        <w:rPr>
-          <w:lang w:val="id-ID"/>
-        </w:rPr>
-      </w:pPr>
-      <w:r>
-        <w:rPr>
-          <w:lang w:val="id-ID"/>
-        </w:rPr>
-        <w:t>Data sensor GPS Neo-6M</w:t>
-      </w:r>
-    </w:p>
-    <w:p>
-      <w:pPr>
-        <w:pStyle w:val="ListParagraph"/>
-        <w:numPr>
-          <w:ilvl w:val="0"/>
-          <w:numId w:val="18"/>
-        </w:numPr>
-        <w:spacing w:line="360" w:lineRule="auto"/>
-        <w:rPr>
-          <w:lang w:val="id-ID"/>
-        </w:rPr>
-      </w:pPr>
-      <w:r>
-        <w:rPr>
-          <w:lang w:val="id-ID"/>
-        </w:rPr>
-        <w:t>Data Visualisasi ESP32-Cam</w:t>
+        <w:rPr>
+          <w:lang w:val="en-ID"/>
+        </w:rPr>
+        <w:t>P</w:t>
+      </w:r>
+      <w:r>
+        <w:rPr>
+          <w:lang w:val="en-ID"/>
+        </w:rPr>
+        <w:t xml:space="preserve">enerapan Internet of Things (IoT) pada sektor </w:t>
+      </w:r>
+      <w:r>
+        <w:rPr>
+          <w:lang w:val="en-ID"/>
+        </w:rPr>
+        <w:t>peternakan</w:t>
+      </w:r>
+      <w:r>
+        <w:rPr>
+          <w:lang w:val="en-ID"/>
+        </w:rPr>
+        <w:t xml:space="preserve">, diperlukan beberapa input utama yang berfungsi sebagai sumber data untuk proses monitoring dan pengambilan keputusan. Di antaranya adalah </w:t>
+      </w:r>
+      <w:r>
+        <w:rPr>
+          <w:b/>
+          <w:bCs/>
+          <w:lang w:val="en-ID"/>
+        </w:rPr>
+        <w:t>data sensor GPS Neo-6M</w:t>
+      </w:r>
+      <w:r>
+        <w:rPr>
+          <w:lang w:val="en-ID"/>
+        </w:rPr>
+        <w:t xml:space="preserve">, yang digunakan untuk memperoleh informasi koordinat lokasi secara akurat sehingga posisi objek seperti hewan ternak dapat terlacak dengan jelas. Selain itu, dibutuhkan pula </w:t>
+      </w:r>
+      <w:r>
+        <w:rPr>
+          <w:b/>
+          <w:bCs/>
+          <w:lang w:val="en-ID"/>
+        </w:rPr>
+        <w:t>data visualisasi dari ESP32-</w:t>
+      </w:r>
+      <w:r>
+        <w:rPr>
+          <w:b/>
+          <w:bCs/>
+          <w:lang w:val="en-ID"/>
+        </w:rPr>
+        <w:t>Cam</w:t>
+      </w:r>
+      <w:r>
+        <w:rPr>
+          <w:lang w:val="en-ID"/>
+        </w:rPr>
+        <w:t>, yang berperan dalam memberikan tampilan gambar atau kondisi visual secara real-time di lapangan. Kombinasi kedua jenis data ini memungkinkan sistem IoT bekerja lebih efektif, karena mampu menampilkan informasi lokasi sekaligus visualisasi kondisi objek yang dipantau dalam satu platform.</w:t>
       </w:r>
     </w:p>
     <w:p>
@@ -10773,68 +11556,64 @@
     <w:p>
       <w:pPr>
         <w:spacing w:line="360" w:lineRule="auto"/>
+        <w:rPr>
+          <w:lang w:val="en-ID"/>
+        </w:rPr>
       </w:pPr>
       <w:r>
         <w:tab/>
       </w:r>
       <w:r>
-        <w:t>Berikut adalah daftar output atau keluaran yang diperlukan dalam penerapan Internet of Things pada sektor pertanian:</w:t>
-      </w:r>
-    </w:p>
-    <w:p>
-      <w:pPr>
-        <w:pStyle w:val="ListParagraph"/>
-        <w:numPr>
-          <w:ilvl w:val="0"/>
-          <w:numId w:val="19"/>
-        </w:numPr>
-        <w:spacing w:line="360" w:lineRule="auto"/>
-        <w:rPr>
-          <w:lang w:val="id-ID"/>
-        </w:rPr>
-      </w:pPr>
-      <w:r>
-        <w:rPr>
-          <w:lang w:val="id-ID"/>
-        </w:rPr>
-        <w:t>Informasi nilai longitude dan Latitude sensor GPS Neo</w:t>
-      </w:r>
-      <w:r>
-        <w:rPr>
-          <w:lang w:val="id-ID"/>
-        </w:rPr>
-        <w:t>-</w:t>
-      </w:r>
-      <w:r>
-        <w:rPr>
-          <w:lang w:val="id-ID"/>
-        </w:rPr>
-        <w:t>6</w:t>
-      </w:r>
-      <w:r>
-        <w:rPr>
-          <w:lang w:val="id-ID"/>
-        </w:rPr>
-        <w:t>M</w:t>
-      </w:r>
-    </w:p>
-    <w:p>
-      <w:pPr>
-        <w:pStyle w:val="ListParagraph"/>
-        <w:numPr>
-          <w:ilvl w:val="0"/>
-          <w:numId w:val="19"/>
-        </w:numPr>
-        <w:spacing w:line="360" w:lineRule="auto"/>
-        <w:rPr>
-          <w:lang w:val="id-ID"/>
-        </w:rPr>
-      </w:pPr>
-      <w:r>
-        <w:rPr>
-          <w:lang w:val="id-ID"/>
-        </w:rPr>
-        <w:t>Tampilan Visualisasi sensor ESP32-Cam</w:t>
+        <w:rPr>
+          <w:lang w:val="en-ID"/>
+        </w:rPr>
+        <w:t>P</w:t>
+      </w:r>
+      <w:r>
+        <w:rPr>
+          <w:lang w:val="en-ID"/>
+        </w:rPr>
+        <w:t xml:space="preserve">enerapan Internet of Things (IoT) pada sektor </w:t>
+      </w:r>
+      <w:r>
+        <w:rPr>
+          <w:lang w:val="en-ID"/>
+        </w:rPr>
+        <w:t>peternakan</w:t>
+      </w:r>
+      <w:r>
+        <w:rPr>
+          <w:lang w:val="en-ID"/>
+        </w:rPr>
+        <w:t xml:space="preserve">, sistem memerlukan beberapa keluaran utama yang menjadi hasil akhir dari proses monitoring dan pengolahan data. Output tersebut meliputi </w:t>
+      </w:r>
+      <w:r>
+        <w:rPr>
+          <w:b/>
+          <w:bCs/>
+          <w:lang w:val="en-ID"/>
+        </w:rPr>
+        <w:t>informasi nilai longitude dan latitude dari sensor GPS Neo-6M</w:t>
+      </w:r>
+      <w:r>
+        <w:rPr>
+          <w:lang w:val="en-ID"/>
+        </w:rPr>
+        <w:t xml:space="preserve">, yang memberikan data koordinat akurat untuk mengetahui posisi objek seperti hewan ternak di lapangan. Selain itu, sistem juga menghasilkan </w:t>
+      </w:r>
+      <w:r>
+        <w:rPr>
+          <w:b/>
+          <w:bCs/>
+          <w:lang w:val="en-ID"/>
+        </w:rPr>
+        <w:t>tampilan visualisasi dari sensor ESP32-CAM</w:t>
+      </w:r>
+      <w:r>
+        <w:rPr>
+          <w:lang w:val="en-ID"/>
+        </w:rPr>
+        <w:t>, yang menyediakan gambaran kondisi lingkungan atau objek secara real-time. Kedua keluaran ini memungkinkan petani atau peternak memperoleh informasi lokasi dan visual secara bersamaan, sehingga pengambilan keputusan dapat dilakukan dengan lebih cepat, tepat, dan efisien.</w:t>
       </w:r>
     </w:p>
     <w:p>
@@ -11035,24 +11814,6 @@
     </w:p>
     <w:p>
       <w:pPr>
-        <w:spacing w:line="259" w:lineRule="auto"/>
-        <w:jc w:val="left"/>
-        <w:rPr>
-          <w:rFonts w:eastAsiaTheme="majorEastAsia" w:cstheme="majorBidi"/>
-          <w:b/>
-          <w:szCs w:val="24"/>
-          <w:lang w:val="id-ID"/>
-        </w:rPr>
-      </w:pPr>
-      <w:r>
-        <w:rPr>
-          <w:lang w:val="id-ID"/>
-        </w:rPr>
-        <w:br w:type="page"/>
-      </w:r>
-    </w:p>
-    <w:p>
-      <w:pPr>
         <w:pStyle w:val="Heading3"/>
         <w:numPr>
           <w:ilvl w:val="2"/>
@@ -11069,7 +11830,6 @@
         <w:rPr>
           <w:lang w:val="id-ID"/>
         </w:rPr>
-        <w:lastRenderedPageBreak/>
         <w:t>Kebutuhan Software</w:t>
       </w:r>
       <w:bookmarkEnd w:id="36"/>
@@ -11077,50 +11837,44 @@
     <w:p>
       <w:pPr>
         <w:spacing w:line="360" w:lineRule="auto"/>
+        <w:rPr>
+          <w:lang w:val="id-ID"/>
+        </w:rPr>
       </w:pPr>
       <w:r>
         <w:tab/>
       </w:r>
       <w:r>
-        <w:t>Berikut adalah daftar kebutuhan software atau perangkat lunak yang diperlukan dalam penerapan Internet of Things pada sektor pertanian:</w:t>
-      </w:r>
-    </w:p>
-    <w:p>
-      <w:pPr>
-        <w:pStyle w:val="ListParagraph"/>
-        <w:numPr>
-          <w:ilvl w:val="0"/>
-          <w:numId w:val="23"/>
-        </w:numPr>
-        <w:spacing w:line="360" w:lineRule="auto"/>
-        <w:rPr>
-          <w:lang w:val="id-ID"/>
-        </w:rPr>
-      </w:pPr>
-      <w:r>
-        <w:rPr>
-          <w:lang w:val="id-ID"/>
+        <w:t>P</w:t>
+      </w:r>
+      <w:r>
+        <w:t xml:space="preserve">enerapan Internet of Things (IoT) pada sektor </w:t>
+      </w:r>
+      <w:r>
+        <w:t>peternakan</w:t>
+      </w:r>
+      <w:r>
+        <w:t xml:space="preserve">, diperlukan beberapa perangkat lunak pendukung untuk memastikan proses pemrograman, komunikasi, dan monitoring berjalan dengan optimal. </w:t>
+      </w:r>
+      <w:r>
+        <w:rPr>
+          <w:b/>
+          <w:bCs/>
         </w:rPr>
         <w:t>Arduino IDE</w:t>
       </w:r>
-    </w:p>
-    <w:p>
-      <w:pPr>
-        <w:pStyle w:val="ListParagraph"/>
-        <w:numPr>
-          <w:ilvl w:val="0"/>
-          <w:numId w:val="23"/>
-        </w:numPr>
-        <w:spacing w:line="360" w:lineRule="auto"/>
-        <w:rPr>
-          <w:lang w:val="id-ID"/>
-        </w:rPr>
-      </w:pPr>
-      <w:r>
-        <w:rPr>
-          <w:lang w:val="id-ID"/>
+      <w:r>
+        <w:t xml:space="preserve"> digunakan sebagai platform utama untuk menulis, mengunggah, dan mengelola program pada perangkat mikrokontroler seperti ESP32 dan modul GPS Neo-6M. Selain itu, </w:t>
+      </w:r>
+      <w:r>
+        <w:rPr>
+          <w:b/>
+          <w:bCs/>
         </w:rPr>
         <w:t>Telegram</w:t>
+      </w:r>
+      <w:r>
+        <w:t xml:space="preserve"> dimanfaatkan sebagai media komunikasi real-time antara sistem IoT dan pengguna, sehingga petani atau peternak dapat menerima informasi, peringatan, maupun mengirim perintah langsung melalui bot yang telah diintegrasikan. Kombinasi kedua perangkat lunak ini memungkinkan sistem IoT berfungsi secara interaktif, efektif, dan mudah dioperasikan.</w:t>
       </w:r>
     </w:p>
     <w:p>
@@ -11232,7 +11986,10 @@
         <w:t>bagian tubuh hewan ternak</w:t>
       </w:r>
       <w:r>
-        <w:t xml:space="preserve">, informasi yang dikumpulkan dapat mencakup berbagai aspek, </w:t>
+        <w:t xml:space="preserve">, informasi yang dikumpulkan dapat mencakup </w:t>
+      </w:r>
+      <w:r>
+        <w:t xml:space="preserve">data </w:t>
       </w:r>
       <w:r>
         <w:t>longitude</w:t>
@@ -11259,7 +12016,13 @@
         <w:t xml:space="preserve">. Kemudian, data-data ini akan diolah dan dikirimkan secara </w:t>
       </w:r>
       <w:r>
-        <w:t xml:space="preserve">langsung dengan permintaan </w:t>
+        <w:t xml:space="preserve">langsung dengan </w:t>
+      </w:r>
+      <w:r>
+        <w:t>perintah</w:t>
+      </w:r>
+      <w:r>
+        <w:t xml:space="preserve"> </w:t>
       </w:r>
       <w:r>
         <w:t>B</w:t>
@@ -11298,7 +12061,13 @@
         <w:t>peternak</w:t>
       </w:r>
       <w:r>
-        <w:t xml:space="preserve"> untuk mengambil keputusan yang lebih cepat dan tepat berdasarkan data aktual yang diperoleh dari sensor-sensor di lapangan. Dengan demikian, pemanfaatan teknologi IoT dalam </w:t>
+        <w:t xml:space="preserve"> </w:t>
+      </w:r>
+      <w:r>
+        <w:t>dapat</w:t>
+      </w:r>
+      <w:r>
+        <w:t xml:space="preserve"> mengambil keputusan yang lebih cepat dan tepat berdasarkan data aktual yang diperoleh dari sensor-sensor di lapangan. Dengan demikian, pemanfaatan teknologi IoT dalam </w:t>
       </w:r>
       <w:r>
         <w:t>peternakan</w:t>
@@ -11340,7 +12109,6 @@
         <w:rPr>
           <w:lang w:val="id-ID"/>
         </w:rPr>
-        <w:lastRenderedPageBreak/>
         <w:t>Rancangan Umum Sistem</w:t>
       </w:r>
       <w:bookmarkEnd w:id="38"/>
@@ -11422,6 +12190,12 @@
       </w:r>
       <w:r>
         <w:t>.</w:t>
+      </w:r>
+      <w:r>
+        <w:t xml:space="preserve"> Contoh</w:t>
+      </w:r>
+      <w:r>
+        <w:t xml:space="preserve"> rancangan umum sistem ada pada gambar 3.2.</w:t>
       </w:r>
     </w:p>
     <w:p>
@@ -11446,10 +12220,10 @@
           <w:noProof/>
         </w:rPr>
         <w:drawing>
-          <wp:inline distT="0" distB="0" distL="0" distR="0" wp14:anchorId="3B1C0E91" wp14:editId="2DB0B5F2">
-            <wp:extent cx="4331368" cy="3857625"/>
+          <wp:inline distT="0" distB="0" distL="0" distR="0" wp14:anchorId="41971A62" wp14:editId="7D79E414">
+            <wp:extent cx="4136065" cy="3356835"/>
             <wp:effectExtent l="0" t="0" r="0" b="0"/>
-            <wp:docPr id="1610205836" name="Picture 1"/>
+            <wp:docPr id="2043988524" name="Picture 1"/>
             <wp:cNvGraphicFramePr>
               <a:graphicFrameLocks xmlns:a="http://schemas.openxmlformats.org/drawingml/2006/main" noChangeAspect="1"/>
             </wp:cNvGraphicFramePr>
@@ -11457,12 +12231,12 @@
               <a:graphicData uri="http://schemas.openxmlformats.org/drawingml/2006/picture">
                 <pic:pic xmlns:pic="http://schemas.openxmlformats.org/drawingml/2006/picture">
                   <pic:nvPicPr>
-                    <pic:cNvPr id="1610205836" name=""/>
+                    <pic:cNvPr id="2043988524" name=""/>
                     <pic:cNvPicPr/>
                   </pic:nvPicPr>
                   <pic:blipFill rotWithShape="1">
-                    <a:blip r:embed="rId13"/>
-                    <a:srcRect l="28957" t="27188" r="31892" b="10826"/>
+                    <a:blip r:embed="rId14"/>
+                    <a:srcRect l="31215" t="38761" r="33516" b="10353"/>
                     <a:stretch>
                       <a:fillRect/>
                     </a:stretch>
@@ -11470,7 +12244,7 @@
                   <pic:spPr bwMode="auto">
                     <a:xfrm>
                       <a:off x="0" y="0"/>
-                      <a:ext cx="4340499" cy="3865757"/>
+                      <a:ext cx="4172996" cy="3386808"/>
                     </a:xfrm>
                     <a:prstGeom prst="rect">
                       <a:avLst/>
@@ -11655,7 +12429,6 @@
         <w:rPr>
           <w:lang w:val="id-ID"/>
         </w:rPr>
-        <w:lastRenderedPageBreak/>
         <w:t>Rancangan Alur Kerja Sistem</w:t>
       </w:r>
       <w:bookmarkEnd w:id="41"/>
@@ -11758,6 +12531,9 @@
       </w:r>
       <w:r>
         <w:t>.</w:t>
+      </w:r>
+      <w:r>
+        <w:t xml:space="preserve"> Rancangan alur kerja sistem ditunjukan pada gambar 3.3.</w:t>
       </w:r>
     </w:p>
     <w:p>
@@ -11797,7 +12573,7 @@
                     <pic:cNvPicPr/>
                   </pic:nvPicPr>
                   <pic:blipFill rotWithShape="1">
-                    <a:blip r:embed="rId14"/>
+                    <a:blip r:embed="rId15"/>
                     <a:srcRect l="33646" t="26462" r="35155" b="12276"/>
                     <a:stretch>
                       <a:fillRect/>
@@ -11926,6 +12702,25 @@
     </w:p>
     <w:p>
       <w:pPr>
+        <w:spacing w:line="259" w:lineRule="auto"/>
+        <w:jc w:val="left"/>
+        <w:rPr>
+          <w:rFonts w:eastAsiaTheme="majorEastAsia" w:cstheme="majorBidi"/>
+          <w:b/>
+          <w:szCs w:val="24"/>
+          <w:lang w:val="id-ID"/>
+        </w:rPr>
+      </w:pPr>
+      <w:bookmarkStart w:id="44" w:name="_Toc215384877"/>
+      <w:r>
+        <w:rPr>
+          <w:lang w:val="id-ID"/>
+        </w:rPr>
+        <w:br w:type="page"/>
+      </w:r>
+    </w:p>
+    <w:p>
+      <w:pPr>
         <w:pStyle w:val="Heading3"/>
         <w:numPr>
           <w:ilvl w:val="2"/>
@@ -11937,12 +12732,10 @@
           <w:lang w:val="id-ID"/>
         </w:rPr>
       </w:pPr>
-      <w:bookmarkStart w:id="44" w:name="_Toc215384877"/>
-      <w:r>
-        <w:rPr>
-          <w:lang w:val="id-ID"/>
-        </w:rPr>
-        <w:lastRenderedPageBreak/>
+      <w:r>
+        <w:rPr>
+          <w:lang w:val="id-ID"/>
+        </w:rPr>
         <w:t>Rancangan Hardware</w:t>
       </w:r>
       <w:bookmarkEnd w:id="44"/>
@@ -11957,171 +12750,40 @@
         <w:tab/>
       </w:r>
       <w:r>
-        <w:t>Pada proyek implementasi Internet of Things di Greenhouse, ESP32 berfungsi sebagai pusat kontrol utama yang menghubungkan sensor suhu, kelembapan, dan relay 1 channel untuk mengatur pompa air. Semua sensor terhubung langsung ke ESP32 yang dipasang di breadboard, dengan data yang ditransmisikan melalui modul nRF24L01 untuk komunikasi nirkabel ke NodeMCU ESP8266. NodeMCU ESP8266 bertugas sebagai penerima data yang memproses informasi yang diterima. Power supply menyediakan daya untuk seluruh komponen, memastikan operasi yang stabil dan efisien dalam memantau serta mengontrol kondisi lingkungan di Greenhouse. Rancangan dapat dilihat pada gambar 3.4 berikut.</w:t>
-      </w:r>
-    </w:p>
-    <w:p>
-      <w:pPr>
-        <w:pStyle w:val="Heading3"/>
-        <w:numPr>
-          <w:ilvl w:val="2"/>
-          <w:numId w:val="7"/>
-        </w:numPr>
-        <w:spacing w:line="480" w:lineRule="auto"/>
-        <w:ind w:left="709"/>
-        <w:rPr>
-          <w:lang w:val="id-ID"/>
-        </w:rPr>
-      </w:pPr>
-      <w:bookmarkStart w:id="45" w:name="_Toc215384878"/>
-      <w:r>
-        <w:rPr>
-          <w:lang w:val="id-ID"/>
-        </w:rPr>
-        <w:t>Konfigurasi ESP32</w:t>
-      </w:r>
-      <w:bookmarkEnd w:id="45"/>
-    </w:p>
-    <w:p>
-      <w:pPr>
-        <w:pStyle w:val="ListParagraph"/>
-        <w:spacing w:line="360" w:lineRule="auto"/>
-        <w:ind w:left="0"/>
-      </w:pPr>
-      <w:r>
-        <w:tab/>
-      </w:r>
-      <w:r>
-        <w:t xml:space="preserve">ESP32 mengelola dan mengontrol seluruh komponen dalam sistem ini, memastikan setiap sensor dan modul berfungsi dengan baik dan terintegrasi untuk memberikan pemantauan yang akurat dan responsif terhadap </w:t>
-      </w:r>
-      <w:r>
-        <w:t>kondisi hewan ternak</w:t>
-      </w:r>
-      <w:r>
-        <w:t>.</w:t>
-      </w:r>
-    </w:p>
-    <w:p>
-      <w:pPr>
-        <w:spacing w:line="259" w:lineRule="auto"/>
-        <w:jc w:val="left"/>
-        <w:rPr>
-          <w:rFonts w:eastAsiaTheme="majorEastAsia" w:cstheme="majorBidi"/>
-          <w:b/>
-          <w:szCs w:val="24"/>
-          <w:lang w:val="id-ID"/>
-        </w:rPr>
-      </w:pPr>
-      <w:r>
-        <w:rPr>
-          <w:lang w:val="id-ID"/>
-        </w:rPr>
-        <w:br w:type="page"/>
-      </w:r>
-    </w:p>
-    <w:p>
-      <w:pPr>
-        <w:pStyle w:val="Heading3"/>
-        <w:numPr>
-          <w:ilvl w:val="2"/>
-          <w:numId w:val="7"/>
-        </w:numPr>
-        <w:spacing w:line="480" w:lineRule="auto"/>
-        <w:ind w:left="709"/>
-        <w:rPr>
-          <w:lang w:val="id-ID"/>
-        </w:rPr>
-      </w:pPr>
-      <w:bookmarkStart w:id="46" w:name="_Toc215384879"/>
-      <w:r>
-        <w:rPr>
-          <w:lang w:val="id-ID"/>
-        </w:rPr>
-        <w:lastRenderedPageBreak/>
-        <w:t>Konfigurasi GPS</w:t>
-      </w:r>
-      <w:r>
-        <w:rPr>
-          <w:lang w:val="id-ID"/>
-        </w:rPr>
-        <w:t xml:space="preserve"> </w:t>
-      </w:r>
-      <w:r>
-        <w:rPr>
-          <w:lang w:val="id-ID"/>
-        </w:rPr>
-        <w:t>Neo</w:t>
-      </w:r>
-      <w:r>
-        <w:rPr>
-          <w:lang w:val="id-ID"/>
-        </w:rPr>
-        <w:t>-</w:t>
-      </w:r>
-      <w:r>
-        <w:rPr>
-          <w:lang w:val="id-ID"/>
-        </w:rPr>
-        <w:t>6</w:t>
-      </w:r>
-      <w:r>
-        <w:rPr>
-          <w:lang w:val="id-ID"/>
-        </w:rPr>
-        <w:t>M</w:t>
-      </w:r>
-      <w:bookmarkEnd w:id="46"/>
-    </w:p>
-    <w:p>
-      <w:pPr>
-        <w:pStyle w:val="ListParagraph"/>
-        <w:spacing w:line="360" w:lineRule="auto"/>
-        <w:ind w:left="0"/>
-      </w:pPr>
-      <w:r>
-        <w:tab/>
-      </w:r>
-      <w:r>
-        <w:t xml:space="preserve">Sensor </w:t>
-      </w:r>
-      <w:r>
-        <w:t>posisi</w:t>
-      </w:r>
-      <w:r>
-        <w:t xml:space="preserve"> digunakan untuk </w:t>
-      </w:r>
-      <w:r>
-        <w:t>melacak posisi hewan</w:t>
-      </w:r>
-      <w:r>
-        <w:t xml:space="preserve"> di </w:t>
-      </w:r>
-      <w:r>
-        <w:t>alam bebas</w:t>
-      </w:r>
-      <w:r>
-        <w:t xml:space="preserve">, sehingga </w:t>
-      </w:r>
-      <w:r>
-        <w:t>posisi</w:t>
-      </w:r>
-      <w:r>
-        <w:t xml:space="preserve"> tersebut dapat diketahui. Nilai-nilai yang dihasilkan oleh sensor </w:t>
-      </w:r>
-      <w:r>
-        <w:t>GPS</w:t>
-      </w:r>
-      <w:r>
-        <w:t xml:space="preserve"> ini</w:t>
-      </w:r>
-      <w:r>
-        <w:t xml:space="preserve"> dibaca oleh ESP32 dalam bentuk sinyal digital, yang kemudian menghasilkan output </w:t>
-      </w:r>
-      <w:r>
-        <w:t>posisi akurat atau longitude dan latitude</w:t>
-      </w:r>
-      <w:r>
-        <w:t>.</w:t>
+        <w:t xml:space="preserve">Pada proyek implementasi Internet of Things di </w:t>
+      </w:r>
+      <w:r>
+        <w:t>sektor peternakan</w:t>
+      </w:r>
+      <w:r>
+        <w:t xml:space="preserve">, ESP32 berfungsi sebagai pusat kontrol utama yang menghubungkan sensor </w:t>
+      </w:r>
+      <w:r>
+        <w:t xml:space="preserve">GPS </w:t>
+      </w:r>
+      <w:r>
+        <w:t xml:space="preserve">Neo-6M </w:t>
+      </w:r>
+      <w:r>
+        <w:t xml:space="preserve">dan </w:t>
+      </w:r>
+      <w:r>
+        <w:t>ESP32-Cam</w:t>
+      </w:r>
+      <w:r>
+        <w:t xml:space="preserve">. Semua sensor terhubung langsung ke ESP32 yang dipasang di breadboard, </w:t>
+      </w:r>
+      <w:r>
+        <w:t>semua</w:t>
+      </w:r>
+      <w:r>
+        <w:t xml:space="preserve"> data tersebut nantinya akan dikirim ke </w:t>
+      </w:r>
+      <w:r>
+        <w:t>aplikasi telegram</w:t>
+      </w:r>
+      <w:r>
+        <w:t>. Rancangan dapat dilihat pada gambar 3.4 berikut.</w:t>
       </w:r>
     </w:p>
     <w:p>
@@ -12130,16 +12792,27 @@
         <w:spacing w:line="360" w:lineRule="auto"/>
         <w:ind w:left="0"/>
         <w:jc w:val="center"/>
-      </w:pPr>
-      <w:r>
         <w:rPr>
           <w:noProof/>
         </w:rPr>
+      </w:pPr>
+    </w:p>
+    <w:p>
+      <w:pPr>
+        <w:pStyle w:val="ListParagraph"/>
+        <w:spacing w:line="360" w:lineRule="auto"/>
+        <w:ind w:left="0"/>
+        <w:jc w:val="center"/>
+      </w:pPr>
+      <w:r>
+        <w:rPr>
+          <w:noProof/>
+        </w:rPr>
         <w:drawing>
-          <wp:inline distT="0" distB="0" distL="0" distR="0" wp14:anchorId="05E26EBA" wp14:editId="2B1A6F70">
-            <wp:extent cx="3565681" cy="2990850"/>
-            <wp:effectExtent l="0" t="0" r="0" b="0"/>
-            <wp:docPr id="1751950418" name="Picture 1"/>
+          <wp:inline distT="0" distB="0" distL="0" distR="0" wp14:anchorId="2B7622FB" wp14:editId="40EFD83E">
+            <wp:extent cx="2846717" cy="2132828"/>
+            <wp:effectExtent l="0" t="0" r="0" b="1270"/>
+            <wp:docPr id="1897134509" name="Picture 1"/>
             <wp:cNvGraphicFramePr>
               <a:graphicFrameLocks xmlns:a="http://schemas.openxmlformats.org/drawingml/2006/main" noChangeAspect="1"/>
             </wp:cNvGraphicFramePr>
@@ -12147,12 +12820,12 @@
               <a:graphicData uri="http://schemas.openxmlformats.org/drawingml/2006/picture">
                 <pic:pic xmlns:pic="http://schemas.openxmlformats.org/drawingml/2006/picture">
                   <pic:nvPicPr>
-                    <pic:cNvPr id="1751950418" name=""/>
+                    <pic:cNvPr id="1897134509" name=""/>
                     <pic:cNvPicPr/>
                   </pic:nvPicPr>
                   <pic:blipFill rotWithShape="1">
-                    <a:blip r:embed="rId15"/>
-                    <a:srcRect l="23063" t="6164" r="23209" b="13726"/>
+                    <a:blip r:embed="rId16"/>
+                    <a:srcRect l="29918" t="28235" r="21501" b="7062"/>
                     <a:stretch>
                       <a:fillRect/>
                     </a:stretch>
@@ -12160,7 +12833,7 @@
                   <pic:spPr bwMode="auto">
                     <a:xfrm>
                       <a:off x="0" y="0"/>
-                      <a:ext cx="3598513" cy="3018389"/>
+                      <a:ext cx="2860523" cy="2143171"/>
                     </a:xfrm>
                     <a:prstGeom prst="rect">
                       <a:avLst/>
@@ -12183,6 +12856,659 @@
     </w:p>
     <w:p>
       <w:pPr>
+        <w:pStyle w:val="Caption"/>
+        <w:jc w:val="center"/>
+        <w:rPr>
+          <w:i w:val="0"/>
+          <w:iCs w:val="0"/>
+          <w:color w:val="auto"/>
+          <w:sz w:val="24"/>
+          <w:szCs w:val="24"/>
+        </w:rPr>
+      </w:pPr>
+      <w:r>
+        <w:rPr>
+          <w:i w:val="0"/>
+          <w:iCs w:val="0"/>
+          <w:color w:val="auto"/>
+          <w:sz w:val="24"/>
+          <w:szCs w:val="24"/>
+        </w:rPr>
+        <w:t xml:space="preserve">Gambar 3. </w:t>
+      </w:r>
+      <w:r>
+        <w:rPr>
+          <w:i w:val="0"/>
+          <w:iCs w:val="0"/>
+          <w:color w:val="auto"/>
+          <w:sz w:val="24"/>
+          <w:szCs w:val="24"/>
+        </w:rPr>
+        <w:fldChar w:fldCharType="begin"/>
+      </w:r>
+      <w:r>
+        <w:rPr>
+          <w:i w:val="0"/>
+          <w:iCs w:val="0"/>
+          <w:color w:val="auto"/>
+          <w:sz w:val="24"/>
+          <w:szCs w:val="24"/>
+        </w:rPr>
+        <w:instrText xml:space="preserve"> SEQ Gambar_3. \* ARABIC </w:instrText>
+      </w:r>
+      <w:r>
+        <w:rPr>
+          <w:i w:val="0"/>
+          <w:iCs w:val="0"/>
+          <w:color w:val="auto"/>
+          <w:sz w:val="24"/>
+          <w:szCs w:val="24"/>
+        </w:rPr>
+        <w:fldChar w:fldCharType="separate"/>
+      </w:r>
+      <w:r>
+        <w:rPr>
+          <w:i w:val="0"/>
+          <w:iCs w:val="0"/>
+          <w:noProof/>
+          <w:color w:val="auto"/>
+          <w:sz w:val="24"/>
+          <w:szCs w:val="24"/>
+        </w:rPr>
+        <w:t>4</w:t>
+      </w:r>
+      <w:r>
+        <w:rPr>
+          <w:i w:val="0"/>
+          <w:iCs w:val="0"/>
+          <w:color w:val="auto"/>
+          <w:sz w:val="24"/>
+          <w:szCs w:val="24"/>
+        </w:rPr>
+        <w:fldChar w:fldCharType="end"/>
+      </w:r>
+      <w:r>
+        <w:rPr>
+          <w:i w:val="0"/>
+          <w:iCs w:val="0"/>
+          <w:color w:val="auto"/>
+          <w:sz w:val="24"/>
+          <w:szCs w:val="24"/>
+        </w:rPr>
+        <w:t xml:space="preserve"> </w:t>
+      </w:r>
+      <w:r>
+        <w:rPr>
+          <w:i w:val="0"/>
+          <w:iCs w:val="0"/>
+          <w:color w:val="auto"/>
+          <w:sz w:val="24"/>
+          <w:szCs w:val="24"/>
+        </w:rPr>
+        <w:t>Rancangan Hardware</w:t>
+      </w:r>
+    </w:p>
+    <w:p>
+      <w:pPr>
+        <w:jc w:val="center"/>
+      </w:pPr>
+      <w:r>
+        <w:t>Sumber : Dokumentasi pribadi</w:t>
+      </w:r>
+    </w:p>
+    <w:p>
+      <w:pPr>
+        <w:spacing w:line="259" w:lineRule="auto"/>
+        <w:jc w:val="left"/>
+        <w:rPr>
+          <w:rFonts w:eastAsiaTheme="majorEastAsia" w:cstheme="majorBidi"/>
+          <w:b/>
+          <w:szCs w:val="24"/>
+          <w:lang w:val="id-ID"/>
+        </w:rPr>
+      </w:pPr>
+      <w:bookmarkStart w:id="45" w:name="_Toc215384878"/>
+      <w:r>
+        <w:rPr>
+          <w:lang w:val="id-ID"/>
+        </w:rPr>
+        <w:br w:type="page"/>
+      </w:r>
+    </w:p>
+    <w:p>
+      <w:pPr>
+        <w:pStyle w:val="Heading3"/>
+        <w:numPr>
+          <w:ilvl w:val="2"/>
+          <w:numId w:val="7"/>
+        </w:numPr>
+        <w:spacing w:line="480" w:lineRule="auto"/>
+        <w:ind w:left="709"/>
+        <w:rPr>
+          <w:lang w:val="id-ID"/>
+        </w:rPr>
+      </w:pPr>
+      <w:r>
+        <w:rPr>
+          <w:lang w:val="id-ID"/>
+        </w:rPr>
+        <w:t>Konfigurasi ESP32</w:t>
+      </w:r>
+      <w:bookmarkEnd w:id="45"/>
+    </w:p>
+    <w:p>
+      <w:pPr>
+        <w:pStyle w:val="ListParagraph"/>
+        <w:spacing w:line="360" w:lineRule="auto"/>
+        <w:ind w:left="0"/>
+      </w:pPr>
+      <w:r>
+        <w:tab/>
+      </w:r>
+      <w:r>
+        <w:t xml:space="preserve">ESP32 mengelola dan mengontrol seluruh komponen dalam sistem ini, memastikan setiap sensor dan modul berfungsi dengan baik dan terintegrasi untuk memberikan pemantauan yang akurat dan responsif terhadap </w:t>
+      </w:r>
+      <w:r>
+        <w:t>kondisi hewan ternak</w:t>
+      </w:r>
+      <w:r>
+        <w:t>.</w:t>
+      </w:r>
+      <w:r>
+        <w:t xml:space="preserve"> Konfigurasi ESP32 sebagai</w:t>
+      </w:r>
+      <w:r>
+        <w:t xml:space="preserve"> </w:t>
+      </w:r>
+      <w:r>
+        <w:t>mikro</w:t>
+      </w:r>
+      <w:r>
+        <w:t>kontroler utama ditunjukan pada gambar 3.5 dibawah.</w:t>
+      </w:r>
+    </w:p>
+    <w:p>
+      <w:pPr>
+        <w:pStyle w:val="ListParagraph"/>
+        <w:spacing w:line="360" w:lineRule="auto"/>
+        <w:ind w:left="0"/>
+        <w:jc w:val="center"/>
+        <w:rPr>
+          <w:noProof/>
+        </w:rPr>
+      </w:pPr>
+    </w:p>
+    <w:p>
+      <w:pPr>
+        <w:pStyle w:val="ListParagraph"/>
+        <w:spacing w:line="360" w:lineRule="auto"/>
+        <w:ind w:left="0"/>
+        <w:jc w:val="center"/>
+      </w:pPr>
+      <w:r>
+        <w:rPr>
+          <w:noProof/>
+        </w:rPr>
+        <w:drawing>
+          <wp:inline distT="0" distB="0" distL="0" distR="0" wp14:anchorId="7DEF2167" wp14:editId="6FA79FD0">
+            <wp:extent cx="2976257" cy="2475781"/>
+            <wp:effectExtent l="0" t="0" r="0" b="1270"/>
+            <wp:docPr id="1379683375" name="Picture 1"/>
+            <wp:cNvGraphicFramePr>
+              <a:graphicFrameLocks xmlns:a="http://schemas.openxmlformats.org/drawingml/2006/main" noChangeAspect="1"/>
+            </wp:cNvGraphicFramePr>
+            <a:graphic xmlns:a="http://schemas.openxmlformats.org/drawingml/2006/main">
+              <a:graphicData uri="http://schemas.openxmlformats.org/drawingml/2006/picture">
+                <pic:pic xmlns:pic="http://schemas.openxmlformats.org/drawingml/2006/picture">
+                  <pic:nvPicPr>
+                    <pic:cNvPr id="1379683375" name=""/>
+                    <pic:cNvPicPr/>
+                  </pic:nvPicPr>
+                  <pic:blipFill rotWithShape="1">
+                    <a:blip r:embed="rId17"/>
+                    <a:srcRect l="49678" t="37106" r="17443" b="14275"/>
+                    <a:stretch>
+                      <a:fillRect/>
+                    </a:stretch>
+                  </pic:blipFill>
+                  <pic:spPr bwMode="auto">
+                    <a:xfrm>
+                      <a:off x="0" y="0"/>
+                      <a:ext cx="3011988" cy="2505504"/>
+                    </a:xfrm>
+                    <a:prstGeom prst="rect">
+                      <a:avLst/>
+                    </a:prstGeom>
+                    <a:ln>
+                      <a:noFill/>
+                    </a:ln>
+                    <a:extLst>
+                      <a:ext uri="{53640926-AAD7-44D8-BBD7-CCE9431645EC}">
+                        <a14:shadowObscured xmlns:a14="http://schemas.microsoft.com/office/drawing/2010/main"/>
+                      </a:ext>
+                    </a:extLst>
+                  </pic:spPr>
+                </pic:pic>
+              </a:graphicData>
+            </a:graphic>
+          </wp:inline>
+        </w:drawing>
+      </w:r>
+    </w:p>
+    <w:p>
+      <w:pPr>
+        <w:pStyle w:val="Caption"/>
+        <w:jc w:val="center"/>
+        <w:rPr>
+          <w:i w:val="0"/>
+          <w:iCs w:val="0"/>
+          <w:color w:val="auto"/>
+          <w:sz w:val="24"/>
+          <w:szCs w:val="24"/>
+        </w:rPr>
+      </w:pPr>
+      <w:r>
+        <w:rPr>
+          <w:i w:val="0"/>
+          <w:iCs w:val="0"/>
+          <w:color w:val="auto"/>
+          <w:sz w:val="24"/>
+          <w:szCs w:val="24"/>
+        </w:rPr>
+        <w:t xml:space="preserve">Gambar 3. </w:t>
+      </w:r>
+      <w:r>
+        <w:rPr>
+          <w:i w:val="0"/>
+          <w:iCs w:val="0"/>
+          <w:color w:val="auto"/>
+          <w:sz w:val="24"/>
+          <w:szCs w:val="24"/>
+        </w:rPr>
+        <w:fldChar w:fldCharType="begin"/>
+      </w:r>
+      <w:r>
+        <w:rPr>
+          <w:i w:val="0"/>
+          <w:iCs w:val="0"/>
+          <w:color w:val="auto"/>
+          <w:sz w:val="24"/>
+          <w:szCs w:val="24"/>
+        </w:rPr>
+        <w:instrText xml:space="preserve"> SEQ Gambar_3. \* ARABIC </w:instrText>
+      </w:r>
+      <w:r>
+        <w:rPr>
+          <w:i w:val="0"/>
+          <w:iCs w:val="0"/>
+          <w:color w:val="auto"/>
+          <w:sz w:val="24"/>
+          <w:szCs w:val="24"/>
+        </w:rPr>
+        <w:fldChar w:fldCharType="separate"/>
+      </w:r>
+      <w:r>
+        <w:rPr>
+          <w:i w:val="0"/>
+          <w:iCs w:val="0"/>
+          <w:noProof/>
+          <w:color w:val="auto"/>
+          <w:sz w:val="24"/>
+          <w:szCs w:val="24"/>
+        </w:rPr>
+        <w:t>5</w:t>
+      </w:r>
+      <w:r>
+        <w:rPr>
+          <w:i w:val="0"/>
+          <w:iCs w:val="0"/>
+          <w:color w:val="auto"/>
+          <w:sz w:val="24"/>
+          <w:szCs w:val="24"/>
+        </w:rPr>
+        <w:fldChar w:fldCharType="end"/>
+      </w:r>
+      <w:r>
+        <w:rPr>
+          <w:i w:val="0"/>
+          <w:iCs w:val="0"/>
+          <w:color w:val="auto"/>
+          <w:sz w:val="24"/>
+          <w:szCs w:val="24"/>
+        </w:rPr>
+        <w:t xml:space="preserve"> Konfigurasi ESP32</w:t>
+      </w:r>
+    </w:p>
+    <w:p>
+      <w:pPr>
+        <w:jc w:val="center"/>
+      </w:pPr>
+      <w:r>
+        <w:t xml:space="preserve">Sumber : Dokumentasi </w:t>
+      </w:r>
+      <w:r>
+        <w:t>p</w:t>
+      </w:r>
+      <w:r>
+        <w:t>ribadi</w:t>
+      </w:r>
+    </w:p>
+    <w:p>
+      <w:pPr>
+        <w:spacing w:line="259" w:lineRule="auto"/>
+        <w:jc w:val="left"/>
+        <w:rPr>
+          <w:rFonts w:eastAsiaTheme="majorEastAsia" w:cstheme="majorBidi"/>
+          <w:b/>
+          <w:szCs w:val="24"/>
+          <w:lang w:val="id-ID"/>
+        </w:rPr>
+      </w:pPr>
+      <w:bookmarkStart w:id="46" w:name="_Toc215384879"/>
+      <w:r>
+        <w:rPr>
+          <w:lang w:val="id-ID"/>
+        </w:rPr>
+        <w:br w:type="page"/>
+      </w:r>
+    </w:p>
+    <w:p>
+      <w:pPr>
+        <w:pStyle w:val="Heading3"/>
+        <w:numPr>
+          <w:ilvl w:val="2"/>
+          <w:numId w:val="7"/>
+        </w:numPr>
+        <w:spacing w:line="480" w:lineRule="auto"/>
+        <w:ind w:left="709"/>
+        <w:rPr>
+          <w:lang w:val="id-ID"/>
+        </w:rPr>
+      </w:pPr>
+      <w:r>
+        <w:rPr>
+          <w:lang w:val="id-ID"/>
+        </w:rPr>
+        <w:t>Konfigurasi GPS</w:t>
+      </w:r>
+      <w:r>
+        <w:rPr>
+          <w:lang w:val="id-ID"/>
+        </w:rPr>
+        <w:t xml:space="preserve"> </w:t>
+      </w:r>
+      <w:r>
+        <w:rPr>
+          <w:lang w:val="id-ID"/>
+        </w:rPr>
+        <w:t>Neo</w:t>
+      </w:r>
+      <w:r>
+        <w:rPr>
+          <w:lang w:val="id-ID"/>
+        </w:rPr>
+        <w:t>-</w:t>
+      </w:r>
+      <w:r>
+        <w:rPr>
+          <w:lang w:val="id-ID"/>
+        </w:rPr>
+        <w:t>6</w:t>
+      </w:r>
+      <w:r>
+        <w:rPr>
+          <w:lang w:val="id-ID"/>
+        </w:rPr>
+        <w:t>M</w:t>
+      </w:r>
+      <w:bookmarkEnd w:id="46"/>
+    </w:p>
+    <w:p>
+      <w:pPr>
+        <w:pStyle w:val="ListParagraph"/>
+        <w:spacing w:line="360" w:lineRule="auto"/>
+        <w:ind w:left="0"/>
+      </w:pPr>
+      <w:r>
+        <w:tab/>
+      </w:r>
+      <w:r>
+        <w:t xml:space="preserve">Sensor </w:t>
+      </w:r>
+      <w:r>
+        <w:t>posisi</w:t>
+      </w:r>
+      <w:r>
+        <w:t xml:space="preserve"> digunakan untuk </w:t>
+      </w:r>
+      <w:r>
+        <w:t>melacak posisi hewan</w:t>
+      </w:r>
+      <w:r>
+        <w:t xml:space="preserve"> di </w:t>
+      </w:r>
+      <w:r>
+        <w:t>alam bebas</w:t>
+      </w:r>
+      <w:r>
+        <w:t xml:space="preserve">, sehingga </w:t>
+      </w:r>
+      <w:r>
+        <w:t>posisi</w:t>
+      </w:r>
+      <w:r>
+        <w:t xml:space="preserve"> tersebut dapat diketahui. Nilai-nilai yang dihasilkan oleh sensor </w:t>
+      </w:r>
+      <w:r>
+        <w:t>GPS</w:t>
+      </w:r>
+      <w:r>
+        <w:t xml:space="preserve"> ini</w:t>
+      </w:r>
+      <w:r>
+        <w:t xml:space="preserve"> dibaca oleh ESP32 dalam bentuk sinyal digital, yang kemudian menghasilkan output </w:t>
+      </w:r>
+      <w:r>
+        <w:t>posisi akurat atau longitude dan latitude</w:t>
+      </w:r>
+      <w:r>
+        <w:t>.</w:t>
+      </w:r>
+      <w:r>
+        <w:t xml:space="preserve"> Konfigurasi GPS Neo-6M pada gambar 3.6.</w:t>
+      </w:r>
+    </w:p>
+    <w:p>
+      <w:pPr>
+        <w:pStyle w:val="ListParagraph"/>
+        <w:spacing w:line="360" w:lineRule="auto"/>
+        <w:ind w:left="0"/>
+        <w:jc w:val="center"/>
+        <w:rPr>
+          <w:noProof/>
+        </w:rPr>
+      </w:pPr>
+    </w:p>
+    <w:p>
+      <w:pPr>
+        <w:pStyle w:val="ListParagraph"/>
+        <w:spacing w:line="360" w:lineRule="auto"/>
+        <w:ind w:left="0"/>
+        <w:jc w:val="center"/>
+      </w:pPr>
+      <w:r>
+        <w:rPr>
+          <w:noProof/>
+        </w:rPr>
+        <w:drawing>
+          <wp:inline distT="0" distB="0" distL="0" distR="0" wp14:anchorId="50DF654B" wp14:editId="5D206C34">
+            <wp:extent cx="2770371" cy="2855344"/>
+            <wp:effectExtent l="0" t="0" r="0" b="2540"/>
+            <wp:docPr id="1767555048" name="Picture 1"/>
+            <wp:cNvGraphicFramePr>
+              <a:graphicFrameLocks xmlns:a="http://schemas.openxmlformats.org/drawingml/2006/main" noChangeAspect="1"/>
+            </wp:cNvGraphicFramePr>
+            <a:graphic xmlns:a="http://schemas.openxmlformats.org/drawingml/2006/main">
+              <a:graphicData uri="http://schemas.openxmlformats.org/drawingml/2006/picture">
+                <pic:pic xmlns:pic="http://schemas.openxmlformats.org/drawingml/2006/picture">
+                  <pic:nvPicPr>
+                    <pic:cNvPr id="1767555048" name=""/>
+                    <pic:cNvPicPr/>
+                  </pic:nvPicPr>
+                  <pic:blipFill rotWithShape="1">
+                    <a:blip r:embed="rId18"/>
+                    <a:srcRect l="36015" t="29233" r="32962" b="13926"/>
+                    <a:stretch>
+                      <a:fillRect/>
+                    </a:stretch>
+                  </pic:blipFill>
+                  <pic:spPr bwMode="auto">
+                    <a:xfrm>
+                      <a:off x="0" y="0"/>
+                      <a:ext cx="2783819" cy="2869205"/>
+                    </a:xfrm>
+                    <a:prstGeom prst="rect">
+                      <a:avLst/>
+                    </a:prstGeom>
+                    <a:ln>
+                      <a:noFill/>
+                    </a:ln>
+                    <a:extLst>
+                      <a:ext uri="{53640926-AAD7-44D8-BBD7-CCE9431645EC}">
+                        <a14:shadowObscured xmlns:a14="http://schemas.microsoft.com/office/drawing/2010/main"/>
+                      </a:ext>
+                    </a:extLst>
+                  </pic:spPr>
+                </pic:pic>
+              </a:graphicData>
+            </a:graphic>
+          </wp:inline>
+        </w:drawing>
+      </w:r>
+    </w:p>
+    <w:p>
+      <w:pPr>
+        <w:pStyle w:val="Caption"/>
+        <w:jc w:val="center"/>
+        <w:rPr>
+          <w:i w:val="0"/>
+          <w:iCs w:val="0"/>
+          <w:color w:val="auto"/>
+          <w:sz w:val="24"/>
+          <w:szCs w:val="24"/>
+        </w:rPr>
+      </w:pPr>
+      <w:r>
+        <w:rPr>
+          <w:i w:val="0"/>
+          <w:iCs w:val="0"/>
+          <w:color w:val="auto"/>
+          <w:sz w:val="24"/>
+          <w:szCs w:val="24"/>
+        </w:rPr>
+        <w:t xml:space="preserve">Gambar 3. </w:t>
+      </w:r>
+      <w:r>
+        <w:rPr>
+          <w:i w:val="0"/>
+          <w:iCs w:val="0"/>
+          <w:color w:val="auto"/>
+          <w:sz w:val="24"/>
+          <w:szCs w:val="24"/>
+        </w:rPr>
+        <w:fldChar w:fldCharType="begin"/>
+      </w:r>
+      <w:r>
+        <w:rPr>
+          <w:i w:val="0"/>
+          <w:iCs w:val="0"/>
+          <w:color w:val="auto"/>
+          <w:sz w:val="24"/>
+          <w:szCs w:val="24"/>
+        </w:rPr>
+        <w:instrText xml:space="preserve"> SEQ Gambar_3. \* ARABIC </w:instrText>
+      </w:r>
+      <w:r>
+        <w:rPr>
+          <w:i w:val="0"/>
+          <w:iCs w:val="0"/>
+          <w:color w:val="auto"/>
+          <w:sz w:val="24"/>
+          <w:szCs w:val="24"/>
+        </w:rPr>
+        <w:fldChar w:fldCharType="separate"/>
+      </w:r>
+      <w:r>
+        <w:rPr>
+          <w:i w:val="0"/>
+          <w:iCs w:val="0"/>
+          <w:noProof/>
+          <w:color w:val="auto"/>
+          <w:sz w:val="24"/>
+          <w:szCs w:val="24"/>
+        </w:rPr>
+        <w:t>6</w:t>
+      </w:r>
+      <w:r>
+        <w:rPr>
+          <w:i w:val="0"/>
+          <w:iCs w:val="0"/>
+          <w:color w:val="auto"/>
+          <w:sz w:val="24"/>
+          <w:szCs w:val="24"/>
+        </w:rPr>
+        <w:fldChar w:fldCharType="end"/>
+      </w:r>
+      <w:r>
+        <w:rPr>
+          <w:i w:val="0"/>
+          <w:iCs w:val="0"/>
+          <w:color w:val="auto"/>
+          <w:sz w:val="24"/>
+          <w:szCs w:val="24"/>
+        </w:rPr>
+        <w:t xml:space="preserve"> Konfigurasi GPS Neo</w:t>
+      </w:r>
+      <w:r>
+        <w:rPr>
+          <w:i w:val="0"/>
+          <w:iCs w:val="0"/>
+          <w:color w:val="auto"/>
+          <w:sz w:val="24"/>
+          <w:szCs w:val="24"/>
+        </w:rPr>
+        <w:t>-6M</w:t>
+      </w:r>
+    </w:p>
+    <w:p>
+      <w:pPr>
+        <w:jc w:val="center"/>
+      </w:pPr>
+      <w:r>
+        <w:t>Sumber : Dokumentasi pribadi</w:t>
+      </w:r>
+    </w:p>
+    <w:p>
+      <w:pPr>
+        <w:spacing w:line="259" w:lineRule="auto"/>
+        <w:jc w:val="left"/>
+        <w:rPr>
+          <w:rFonts w:eastAsiaTheme="majorEastAsia" w:cstheme="majorBidi"/>
+          <w:b/>
+          <w:szCs w:val="24"/>
+          <w:lang w:val="id-ID"/>
+        </w:rPr>
+      </w:pPr>
+      <w:bookmarkStart w:id="47" w:name="_Toc215384880"/>
+      <w:r>
+        <w:rPr>
+          <w:lang w:val="id-ID"/>
+        </w:rPr>
+        <w:br w:type="page"/>
+      </w:r>
+    </w:p>
+    <w:p>
+      <w:pPr>
         <w:pStyle w:val="Heading3"/>
         <w:numPr>
           <w:ilvl w:val="2"/>
@@ -12194,7 +13520,6 @@
           <w:lang w:val="id-ID"/>
         </w:rPr>
       </w:pPr>
-      <w:bookmarkStart w:id="47" w:name="_Toc215384880"/>
       <w:r>
         <w:rPr>
           <w:lang w:val="id-ID"/>
@@ -12251,11 +13576,17 @@
       <w:r>
         <w:t>.</w:t>
       </w:r>
+      <w:r>
+        <w:t xml:space="preserve"> Konfigurasi ESP32-Cam pada gambar </w:t>
+      </w:r>
+      <w:r>
+        <w:t>3.7.</w:t>
+      </w:r>
     </w:p>
     <w:p>
       <w:pPr>
         <w:spacing w:line="259" w:lineRule="auto"/>
-        <w:jc w:val="left"/>
+        <w:jc w:val="center"/>
         <w:rPr>
           <w:rFonts w:eastAsiaTheme="majorEastAsia" w:cstheme="majorBidi"/>
           <w:b/>
@@ -12263,6 +13594,170 @@
           <w:lang w:val="id-ID"/>
         </w:rPr>
       </w:pPr>
+      <w:r>
+        <w:rPr>
+          <w:noProof/>
+        </w:rPr>
+        <w:drawing>
+          <wp:inline distT="0" distB="0" distL="0" distR="0" wp14:anchorId="661FEE0F" wp14:editId="32A66766">
+            <wp:extent cx="3165894" cy="2087245"/>
+            <wp:effectExtent l="0" t="0" r="0" b="8255"/>
+            <wp:docPr id="1328236582" name="Picture 1"/>
+            <wp:cNvGraphicFramePr>
+              <a:graphicFrameLocks xmlns:a="http://schemas.openxmlformats.org/drawingml/2006/main" noChangeAspect="1"/>
+            </wp:cNvGraphicFramePr>
+            <a:graphic xmlns:a="http://schemas.openxmlformats.org/drawingml/2006/main">
+              <a:graphicData uri="http://schemas.openxmlformats.org/drawingml/2006/picture">
+                <pic:pic xmlns:pic="http://schemas.openxmlformats.org/drawingml/2006/picture">
+                  <pic:nvPicPr>
+                    <pic:cNvPr id="1328236582" name=""/>
+                    <pic:cNvPicPr/>
+                  </pic:nvPicPr>
+                  <pic:blipFill rotWithShape="1">
+                    <a:blip r:embed="rId19"/>
+                    <a:srcRect l="41558" t="40713" r="26223" b="21526"/>
+                    <a:stretch>
+                      <a:fillRect/>
+                    </a:stretch>
+                  </pic:blipFill>
+                  <pic:spPr bwMode="auto">
+                    <a:xfrm>
+                      <a:off x="0" y="0"/>
+                      <a:ext cx="3173660" cy="2092365"/>
+                    </a:xfrm>
+                    <a:prstGeom prst="rect">
+                      <a:avLst/>
+                    </a:prstGeom>
+                    <a:ln>
+                      <a:noFill/>
+                    </a:ln>
+                    <a:extLst>
+                      <a:ext uri="{53640926-AAD7-44D8-BBD7-CCE9431645EC}">
+                        <a14:shadowObscured xmlns:a14="http://schemas.microsoft.com/office/drawing/2010/main"/>
+                      </a:ext>
+                    </a:extLst>
+                  </pic:spPr>
+                </pic:pic>
+              </a:graphicData>
+            </a:graphic>
+          </wp:inline>
+        </w:drawing>
+      </w:r>
+    </w:p>
+    <w:p>
+      <w:pPr>
+        <w:pStyle w:val="Caption"/>
+        <w:jc w:val="center"/>
+        <w:rPr>
+          <w:i w:val="0"/>
+          <w:iCs w:val="0"/>
+          <w:color w:val="auto"/>
+          <w:sz w:val="24"/>
+          <w:szCs w:val="24"/>
+        </w:rPr>
+      </w:pPr>
+      <w:r>
+        <w:rPr>
+          <w:i w:val="0"/>
+          <w:iCs w:val="0"/>
+          <w:color w:val="auto"/>
+          <w:sz w:val="24"/>
+          <w:szCs w:val="24"/>
+        </w:rPr>
+        <w:t xml:space="preserve">Gambar 3. </w:t>
+      </w:r>
+      <w:r>
+        <w:rPr>
+          <w:i w:val="0"/>
+          <w:iCs w:val="0"/>
+          <w:color w:val="auto"/>
+          <w:sz w:val="24"/>
+          <w:szCs w:val="24"/>
+        </w:rPr>
+        <w:fldChar w:fldCharType="begin"/>
+      </w:r>
+      <w:r>
+        <w:rPr>
+          <w:i w:val="0"/>
+          <w:iCs w:val="0"/>
+          <w:color w:val="auto"/>
+          <w:sz w:val="24"/>
+          <w:szCs w:val="24"/>
+        </w:rPr>
+        <w:instrText xml:space="preserve"> SEQ Gambar_3. \* ARABIC </w:instrText>
+      </w:r>
+      <w:r>
+        <w:rPr>
+          <w:i w:val="0"/>
+          <w:iCs w:val="0"/>
+          <w:color w:val="auto"/>
+          <w:sz w:val="24"/>
+          <w:szCs w:val="24"/>
+        </w:rPr>
+        <w:fldChar w:fldCharType="separate"/>
+      </w:r>
+      <w:r>
+        <w:rPr>
+          <w:i w:val="0"/>
+          <w:iCs w:val="0"/>
+          <w:noProof/>
+          <w:color w:val="auto"/>
+          <w:sz w:val="24"/>
+          <w:szCs w:val="24"/>
+        </w:rPr>
+        <w:t>7</w:t>
+      </w:r>
+      <w:r>
+        <w:rPr>
+          <w:i w:val="0"/>
+          <w:iCs w:val="0"/>
+          <w:color w:val="auto"/>
+          <w:sz w:val="24"/>
+          <w:szCs w:val="24"/>
+        </w:rPr>
+        <w:fldChar w:fldCharType="end"/>
+      </w:r>
+      <w:r>
+        <w:rPr>
+          <w:i w:val="0"/>
+          <w:iCs w:val="0"/>
+          <w:color w:val="auto"/>
+          <w:sz w:val="24"/>
+          <w:szCs w:val="24"/>
+        </w:rPr>
+        <w:t xml:space="preserve"> Konfigurasi ESP32</w:t>
+      </w:r>
+      <w:r>
+        <w:rPr>
+          <w:i w:val="0"/>
+          <w:iCs w:val="0"/>
+          <w:color w:val="auto"/>
+          <w:sz w:val="24"/>
+          <w:szCs w:val="24"/>
+        </w:rPr>
+        <w:t>-Cam</w:t>
+      </w:r>
+    </w:p>
+    <w:p>
+      <w:pPr>
+        <w:jc w:val="center"/>
+      </w:pPr>
+      <w:r>
+        <w:t>Sumber : Dokumentasi pribadi</w:t>
+      </w:r>
+    </w:p>
+    <w:p>
+      <w:pPr>
+        <w:spacing w:line="259" w:lineRule="auto"/>
+        <w:jc w:val="left"/>
+        <w:rPr>
+          <w:rFonts w:eastAsiaTheme="majorEastAsia" w:cstheme="majorBidi"/>
+          <w:b/>
+          <w:szCs w:val="26"/>
+          <w:lang w:val="id-ID"/>
+        </w:rPr>
+      </w:pPr>
+      <w:bookmarkStart w:id="48" w:name="_Toc215384881"/>
       <w:r>
         <w:rPr>
           <w:lang w:val="id-ID"/>
@@ -12282,12 +13777,10 @@
           <w:lang w:val="id-ID"/>
         </w:rPr>
       </w:pPr>
-      <w:bookmarkStart w:id="48" w:name="_Toc215384881"/>
-      <w:r>
-        <w:rPr>
-          <w:lang w:val="id-ID"/>
-        </w:rPr>
-        <w:lastRenderedPageBreak/>
+      <w:r>
+        <w:rPr>
+          <w:lang w:val="id-ID"/>
+        </w:rPr>
         <w:t>Perancangan Pengujian Sistem</w:t>
       </w:r>
       <w:bookmarkEnd w:id="48"/>
@@ -12416,7 +13909,6 @@
         <w:ind w:left="0"/>
       </w:pPr>
       <w:r>
-        <w:lastRenderedPageBreak/>
         <w:t>Berikut adalah tabel dari hasil pengujian komponen.</w:t>
       </w:r>
     </w:p>
@@ -12860,7 +14352,6 @@
         <w:rPr>
           <w:lang w:val="id-ID"/>
         </w:rPr>
-        <w:lastRenderedPageBreak/>
         <w:t>Daftar Pustaka</w:t>
       </w:r>
       <w:bookmarkEnd w:id="51"/>
@@ -12959,7 +14450,6 @@
         <w:pStyle w:val="Bibliography"/>
       </w:pPr>
       <w:r>
-        <w:lastRenderedPageBreak/>
         <w:t>kahaba.net. (2024, March 5). Kota Bima Masih Jorok, Ternak Liar dan Pemerintah Terus Berbenah—Kabar Harian Bima. https://kahaba.net. https://kahaba.net/kota-bima-masih-jorok-ternak-liar-dan-pemerintah-terus-berbenah</w:t>
       </w:r>
     </w:p>
@@ -12984,6 +14474,14 @@
         <w:pStyle w:val="Bibliography"/>
       </w:pPr>
       <w:r>
+        <w:t>Mukti, M. Z., Nandika, R., &amp; Susanti, E. (2024). PERANCANGAN SECURITY SISTEM SMART HOME BERBASIS IOT MENGGUNAKAN ESP32 CAM DAN SENSOR PIR (PASSIVE INFRARED SENSOR) MELALUI APLIKASI BLYNK. SIGMA TEKNIKA, 7(2), 349–360. https://doi.org/10.33373/sigmateknika.v7i2.6982</w:t>
+      </w:r>
+    </w:p>
+    <w:p>
+      <w:pPr>
+        <w:pStyle w:val="Bibliography"/>
+      </w:pPr>
+      <w:r>
         <w:t>Muta’affif, M. F., Mujtahid, M., Bari, B. E., &amp; Evita, M. (2017). Sistem Kendali Peternakan Jarak Jauh Berbasis Internet of Things (IoT).</w:t>
       </w:r>
     </w:p>
@@ -13008,7 +14506,14 @@
         <w:pStyle w:val="Bibliography"/>
       </w:pPr>
       <w:r>
-        <w:lastRenderedPageBreak/>
+        <w:t>Saifanis, R., Hanafi, H., &amp; Fauziah, A. (2024). RANCANG BANGUN GPS IoT DENGAN ARDUINO NANO DAN MODUL NEO-6M DALAM SISTEM PEMANTAUAN LOKASI OBJEK. Jurnal TEKTRO, 8(2), 286–290. https://doi.org/10.30811/tektro.v8i2.6323</w:t>
+      </w:r>
+    </w:p>
+    <w:p>
+      <w:pPr>
+        <w:pStyle w:val="Bibliography"/>
+      </w:pPr>
+      <w:r>
         <w:t>Sukanteri, N. P., Suparyana, P. K., Suryana, I. M., &amp; Setyawan, I. M. D. (n.d.). TEKNOLOGI PERTANIAN TERPADU BERBASIS FILOSOFI TRI HITA KARANA DALAM USAHATANI MENUJU PERTANIAN ORGANIK.</w:t>
       </w:r>
     </w:p>
@@ -15872,7 +17377,6 @@
   <w:style w:type="character" w:default="1" w:styleId="DefaultParagraphFont">
     <w:name w:val="Default Paragraph Font"/>
     <w:uiPriority w:val="1"/>
-    <w:semiHidden/>
     <w:unhideWhenUsed/>
   </w:style>
   <w:style w:type="table" w:default="1" w:styleId="TableNormal">

</xml_diff>